<commit_message>
In progress: finding beats in manually identified motionless sections
Former-commit-id: ae905f37d61d7725792abc0f663843fd9b1eb82f
</commit_message>
<xml_diff>
--- a/analysis/paper/paper.docx
+++ b/analysis/paper/paper.docx
@@ -98,7 +98,7 @@
         <w:pStyle w:val="Date"/>
       </w:pPr>
       <w:r>
-        <w:t xml:space="preserve">21</w:t>
+        <w:t xml:space="preserve">25</w:t>
       </w:r>
       <w:r>
         <w:t xml:space="preserve"> </w:t>
@@ -223,95 +223,6 @@
         <w:t xml:space="preserve">Highlights: These are the highlights.</w:t>
       </w:r>
     </w:p>
-    <w:p>
-      <w:pPr>
-        <w:pStyle w:val="SourceCode"/>
-      </w:pPr>
-      <w:r>
-        <w:rPr>
-          <w:rStyle w:val="VerbatimChar"/>
-        </w:rPr>
-        <w:t xml:space="preserve">## Loading required package: tidyverse</w:t>
-      </w:r>
-    </w:p>
-    <w:p>
-      <w:pPr>
-        <w:pStyle w:val="SourceCode"/>
-      </w:pPr>
-      <w:r>
-        <w:rPr>
-          <w:rStyle w:val="VerbatimChar"/>
-        </w:rPr>
-        <w:t xml:space="preserve">## ── Attaching packages ─────────────────────────────────────── tidyverse 1.3.1 ──</w:t>
-      </w:r>
-    </w:p>
-    <w:p>
-      <w:pPr>
-        <w:pStyle w:val="SourceCode"/>
-      </w:pPr>
-      <w:r>
-        <w:rPr>
-          <w:rStyle w:val="VerbatimChar"/>
-        </w:rPr>
-        <w:t xml:space="preserve">## ✓ ggplot2 3.3.3     ✓ purrr   0.3.4</w:t>
-      </w:r>
-      <w:r>
-        <w:br/>
-      </w:r>
-      <w:r>
-        <w:rPr>
-          <w:rStyle w:val="VerbatimChar"/>
-        </w:rPr>
-        <w:t xml:space="preserve">## ✓ tibble  3.1.2     ✓ dplyr   1.0.6</w:t>
-      </w:r>
-      <w:r>
-        <w:br/>
-      </w:r>
-      <w:r>
-        <w:rPr>
-          <w:rStyle w:val="VerbatimChar"/>
-        </w:rPr>
-        <w:t xml:space="preserve">## ✓ tidyr   1.1.3     ✓ stringr 1.4.0</w:t>
-      </w:r>
-      <w:r>
-        <w:br/>
-      </w:r>
-      <w:r>
-        <w:rPr>
-          <w:rStyle w:val="VerbatimChar"/>
-        </w:rPr>
-        <w:t xml:space="preserve">## ✓ readr   1.4.0     ✓ forcats 0.5.1</w:t>
-      </w:r>
-    </w:p>
-    <w:p>
-      <w:pPr>
-        <w:pStyle w:val="SourceCode"/>
-      </w:pPr>
-      <w:r>
-        <w:rPr>
-          <w:rStyle w:val="VerbatimChar"/>
-        </w:rPr>
-        <w:t xml:space="preserve">## ── Conflicts ────────────────────────────────────────── tidyverse_conflicts() ──</w:t>
-      </w:r>
-      <w:r>
-        <w:br/>
-      </w:r>
-      <w:r>
-        <w:rPr>
-          <w:rStyle w:val="VerbatimChar"/>
-        </w:rPr>
-        <w:t xml:space="preserve">## x dplyr::filter() masks stats::filter()</w:t>
-      </w:r>
-      <w:r>
-        <w:br/>
-      </w:r>
-      <w:r>
-        <w:rPr>
-          <w:rStyle w:val="VerbatimChar"/>
-        </w:rPr>
-        <w:t xml:space="preserve">## x dplyr::lag()    masks stats::lag()</w:t>
-      </w:r>
-    </w:p>
     <w:bookmarkStart w:id="21" w:name="introduction"/>
     <w:p>
       <w:pPr>
@@ -410,12 +321,12 @@
           <wp:inline>
             <wp:extent cx="5943600" cy="4754880"/>
             <wp:effectExtent b="0" l="0" r="0" t="0"/>
-            <wp:docPr descr="Figure 4.1: A. The J-K segment of the ballistocardiogram is visible in the filtered surge signal. Blue points indicate the peak of the J-wave. B. The local surge range (LSR) facilitates J-wave peak detection. C. Heart rates derived from the ECG (red) and BCG (blue) match. The time offset between ECG and BCG heart beats is due to the delay between the ECG R-wave and BCG J-wave, and clock misalignment between the ECG and accelerometer." title="" id="1" name="Picture"/>
+            <wp:docPr descr="Figure 4.1: A: The BCG signal is clearest in surge (longitudinal axis acceleration). Solid line: surge bandpass filtered to [1.0 25.0] Hz. Dashed line: local range of surge (LRS) in 0.25 s sliding window. Blue dots indicate peak of the BCG I-wave. B: Heart rates estimated from BCG (blue) match those from ECG (red). Temporal offset is due to both physiology and sensor clock differences. C: BCG signal is not as strong in heave (dorso-ventral axis) or sway (lateral axis) as in surge. The sway signal is likely due to movement of the chest cavity (see video S1). D: Some, but not all, heart beats are visible in the norm of the jerk vector." title="" id="1" name="Picture"/>
             <a:graphic>
               <a:graphicData uri="http://schemas.openxmlformats.org/drawingml/2006/picture">
                 <pic:pic>
                   <pic:nvPicPr>
-                    <pic:cNvPr descr="../figures/bcg-results-1.png" id="0" name="Picture"/>
+                    <pic:cNvPr descr="../figures/corky-bcg-1.png" id="0" name="Picture"/>
                     <pic:cNvPicPr>
                       <a:picLocks noChangeArrowheads="1" noChangeAspect="1"/>
                     </pic:cNvPicPr>
@@ -453,7 +364,7 @@
         <w:pStyle w:val="ImageCaption"/>
       </w:pPr>
       <w:r>
-        <w:t xml:space="preserve">Figure 4.1: A. The J-K segment of the ballistocardiogram is visible in the filtered surge signal. Blue points indicate the peak of the J-wave. B. The local surge range (LSR) facilitates J-wave peak detection. C. Heart rates derived from the ECG (red) and BCG (blue) match. The time offset between ECG and BCG heart beats is due to the delay between the ECG R-wave and BCG J-wave, and clock misalignment between the ECG and accelerometer.</w:t>
+        <w:t xml:space="preserve">Figure 4.1: A: The BCG signal is clearest in surge (longitudinal axis acceleration). Solid line: surge bandpass filtered to [1.0 25.0] Hz. Dashed line: local range of surge (LRS) in 0.25 s sliding window. Blue dots indicate peak of the BCG I-wave. B: Heart rates estimated from BCG (blue) match those from ECG (red). Temporal offset is due to both physiology and sensor clock differences. C: BCG signal is not as strong in heave (dorso-ventral axis) or sway (lateral axis) as in surge. The sway signal is likely due to movement of the chest cavity (see video S1). D: Some, but not all, heart beats are visible in the norm of the jerk vector.</w:t>
       </w:r>
     </w:p>
     <w:p>
@@ -671,7 +582,7 @@
         <w:pStyle w:val="FirstParagraph"/>
       </w:pPr>
       <w:r>
-        <w:t xml:space="preserve">This report was generated on 2021-08-21 23:07:01 using the following computational environment and dependencies:</w:t>
+        <w:t xml:space="preserve">This report was generated on 2021-08-25 18:52:37 using the following computational environment and dependencies:</w:t>
       </w:r>
     </w:p>
     <w:p>
@@ -772,7 +683,7 @@
         <w:rPr>
           <w:rStyle w:val="VerbatimChar"/>
         </w:rPr>
-        <w:t xml:space="preserve">#&gt;  date     2021-08-21                  </w:t>
+        <w:t xml:space="preserve">#&gt;  date     2021-08-25                  </w:t>
       </w:r>
       <w:r>
         <w:br/>
@@ -871,7 +782,7 @@
         <w:rPr>
           <w:rStyle w:val="VerbatimChar"/>
         </w:rPr>
-        <w:t xml:space="preserve">#&gt;  cetaceanbcg * 0.0.0.9000 2021-08-22 [1] local         </w:t>
+        <w:t xml:space="preserve">#&gt;  cetaceanbcg * 0.0.0.9000 2021-08-26 [1] local         </w:t>
       </w:r>
       <w:r>
         <w:br/>
@@ -1564,6 +1475,35 @@
       </w:pPr>
       <w:r>
         <w:t xml:space="preserve">The current Git commit details are:</w:t>
+      </w:r>
+    </w:p>
+    <w:p>
+      <w:pPr>
+        <w:pStyle w:val="SourceCode"/>
+      </w:pPr>
+      <w:r>
+        <w:rPr>
+          <w:rStyle w:val="VerbatimChar"/>
+        </w:rPr>
+        <w:t xml:space="preserve">#&gt; Local:    main /Users/frank/Documents/GitHub/development/cetaceanbcg</w:t>
+      </w:r>
+      <w:r>
+        <w:br/>
+      </w:r>
+      <w:r>
+        <w:rPr>
+          <w:rStyle w:val="VerbatimChar"/>
+        </w:rPr>
+        <w:t xml:space="preserve">#&gt; Remote:   main @ origin (https://github.com/FlukeAndFeather/cetaceanbcg.git)</w:t>
+      </w:r>
+      <w:r>
+        <w:br/>
+      </w:r>
+      <w:r>
+        <w:rPr>
+          <w:rStyle w:val="VerbatimChar"/>
+        </w:rPr>
+        <w:t xml:space="preserve">#&gt; Head:     [8c787b9] 2021-08-26: initial commit</w:t>
       </w:r>
     </w:p>
     <w:bookmarkEnd w:id="33"/>

</xml_diff>

<commit_message>
Split Corky BCG figure into two
</commit_message>
<xml_diff>
--- a/analysis/paper/paper.docx
+++ b/analysis/paper/paper.docx
@@ -98,7 +98,7 @@
         <w:pStyle w:val="Date"/>
       </w:pPr>
       <w:r>
-        <w:t xml:space="preserve">25</w:t>
+        <w:t xml:space="preserve">31</w:t>
       </w:r>
       <w:r>
         <w:t xml:space="preserve"> </w:t>
@@ -319,14 +319,14 @@
       <w:r>
         <w:drawing>
           <wp:inline>
-            <wp:extent cx="5943600" cy="4754880"/>
+            <wp:extent cx="5504749" cy="5504749"/>
             <wp:effectExtent b="0" l="0" r="0" t="0"/>
-            <wp:docPr descr="Figure 4.1: A: The BCG signal is clearest in surge (longitudinal axis acceleration). Solid line: surge bandpass filtered to [1.0 25.0] Hz. Dashed line: local range of surge (LRS) in 0.25 s sliding window. Blue dots indicate peak of the BCG I-wave. B: Heart rates estimated from BCG (blue) match those from ECG (red). Temporal offset is due to both physiology and sensor clock differences. C: BCG signal is not as strong in heave (dorso-ventral axis) or sway (lateral axis) as in surge. The sway signal is likely due to movement of the chest cavity (see video S1). D: Some, but not all, heart beats are visible in the norm of the jerk vector." title="" id="1" name="Picture"/>
+            <wp:docPr descr="Figure 4.1: A: BCG, B: ECG, C: BPM comparison" title="" id="1" name="Picture"/>
             <a:graphic>
               <a:graphicData uri="http://schemas.openxmlformats.org/drawingml/2006/picture">
                 <pic:pic>
                   <pic:nvPicPr>
-                    <pic:cNvPr descr="../figures/corky-bcg-1.png" id="0" name="Picture"/>
+                    <pic:cNvPr descr="../figures/corky-bcg-ecg-1.png" id="0" name="Picture"/>
                     <pic:cNvPicPr>
                       <a:picLocks noChangeArrowheads="1" noChangeAspect="1"/>
                     </pic:cNvPicPr>
@@ -340,7 +340,7 @@
                   <pic:spPr bwMode="auto">
                     <a:xfrm>
                       <a:off x="0" y="0"/>
-                      <a:ext cx="5943600" cy="4754880"/>
+                      <a:ext cx="5504749" cy="5504749"/>
                     </a:xfrm>
                     <a:prstGeom prst="rect">
                       <a:avLst/>
@@ -364,7 +364,7 @@
         <w:pStyle w:val="ImageCaption"/>
       </w:pPr>
       <w:r>
-        <w:t xml:space="preserve">Figure 4.1: A: The BCG signal is clearest in surge (longitudinal axis acceleration). Solid line: surge bandpass filtered to [1.0 25.0] Hz. Dashed line: local range of surge (LRS) in 0.25 s sliding window. Blue dots indicate peak of the BCG I-wave. B: Heart rates estimated from BCG (blue) match those from ECG (red). Temporal offset is due to both physiology and sensor clock differences. C: BCG signal is not as strong in heave (dorso-ventral axis) or sway (lateral axis) as in surge. The sway signal is likely due to movement of the chest cavity (see video S1). D: Some, but not all, heart beats are visible in the norm of the jerk vector.</w:t>
+        <w:t xml:space="preserve">Figure 4.1: A: BCG, B: ECG, C: BPM comparison</w:t>
       </w:r>
     </w:p>
     <w:p>
@@ -374,14 +374,14 @@
       <w:r>
         <w:drawing>
           <wp:inline>
-            <wp:extent cx="5943600" cy="4754880"/>
+            <wp:extent cx="5504749" cy="5504749"/>
             <wp:effectExtent b="0" l="0" r="0" t="0"/>
-            <wp:docPr descr="Figure 4.2: A plot of random numbers" title="" id="1" name="Picture"/>
+            <wp:docPr descr="Figure 4.2: A: The BCG signal is clearest in surge (longitudinal axis acceleration). Solid line: surge bandpass filtered to [1.0 25.0] Hz. Dashed line: local range of surge in 0.25 s sliding window (smoothed). Blue dots indicate peak of the BCG I-wave. B: BCG signal is not as strong in heave (dorso-ventral axis) or sway (lateral axis) as in surge. The sway signal is likely due to movement of the chest cavity (see video S1). C: Some, but not all, heart beats are visible as peaks in the norm of the jerk vector." title="" id="1" name="Picture"/>
             <a:graphic>
               <a:graphicData uri="http://schemas.openxmlformats.org/drawingml/2006/picture">
                 <pic:pic>
                   <pic:nvPicPr>
-                    <pic:cNvPr descr="../figures/demo-plot-1.png" id="0" name="Picture"/>
+                    <pic:cNvPr descr="../figures/corky-bcg-acc-1.png" id="0" name="Picture"/>
                     <pic:cNvPicPr>
                       <a:picLocks noChangeArrowheads="1" noChangeAspect="1"/>
                     </pic:cNvPicPr>
@@ -395,7 +395,7 @@
                   <pic:spPr bwMode="auto">
                     <a:xfrm>
                       <a:off x="0" y="0"/>
-                      <a:ext cx="5943600" cy="4754880"/>
+                      <a:ext cx="5504749" cy="5504749"/>
                     </a:xfrm>
                     <a:prstGeom prst="rect">
                       <a:avLst/>
@@ -419,7 +419,7 @@
         <w:pStyle w:val="ImageCaption"/>
       </w:pPr>
       <w:r>
-        <w:t xml:space="preserve">Figure 4.2: A plot of random numbers</w:t>
+        <w:t xml:space="preserve">Figure 4.2: A: The BCG signal is clearest in surge (longitudinal axis acceleration). Solid line: surge bandpass filtered to [1.0 25.0] Hz. Dashed line: local range of surge in 0.25 s sliding window (smoothed). Blue dots indicate peak of the BCG I-wave. B: BCG signal is not as strong in heave (dorso-ventral axis) or sway (lateral axis) as in surge. The sway signal is likely due to movement of the chest cavity (see video S1). C: Some, but not all, heart beats are visible as peaks in the norm of the jerk vector.</w:t>
       </w:r>
     </w:p>
     <w:p>
@@ -433,21 +433,13 @@
         <w:t xml:space="preserve"> </w:t>
       </w:r>
       <w:r>
-        <w:t xml:space="preserve">4.2</w:t>
+        <w:t xml:space="preserve">4.1</w:t>
       </w:r>
       <w:r>
         <w:t xml:space="preserve"> </w:t>
       </w:r>
       <w:r>
-        <w:t xml:space="preserve">shows how we can have a caption and cross-reference for a plot</w:t>
-      </w:r>
-    </w:p>
-    <w:p>
-      <w:pPr>
-        <w:pStyle w:val="BodyText"/>
-      </w:pPr>
-      <w:r>
-        <w:t xml:space="preserve">Here is an example of inline code 3.14 in the middle of a sentence.</w:t>
+        <w:t xml:space="preserve">shows how we can have a caption and cross-reference for a plot.</w:t>
       </w:r>
     </w:p>
     <w:bookmarkEnd w:id="26"/>
@@ -582,7 +574,7 @@
         <w:pStyle w:val="FirstParagraph"/>
       </w:pPr>
       <w:r>
-        <w:t xml:space="preserve">This report was generated on 2021-08-25 18:52:37 using the following computational environment and dependencies:</w:t>
+        <w:t xml:space="preserve">This report was generated on 2021-08-31 14:13:16 using the following computational environment and dependencies:</w:t>
       </w:r>
     </w:p>
     <w:p>
@@ -593,7 +585,7 @@
         <w:rPr>
           <w:rStyle w:val="VerbatimChar"/>
         </w:rPr>
-        <w:t xml:space="preserve">#&gt; ─ Session info ───────────────────────────────────────────────────────────────</w:t>
+        <w:t xml:space="preserve">#&gt; - Session info ---------------------------------------------------------------</w:t>
       </w:r>
       <w:r>
         <w:br/>
@@ -611,34 +603,34 @@
         <w:rPr>
           <w:rStyle w:val="VerbatimChar"/>
         </w:rPr>
-        <w:t xml:space="preserve">#&gt;  version  R version 4.0.4 (2021-02-15)</w:t>
-      </w:r>
-      <w:r>
-        <w:br/>
-      </w:r>
-      <w:r>
-        <w:rPr>
-          <w:rStyle w:val="VerbatimChar"/>
-        </w:rPr>
-        <w:t xml:space="preserve">#&gt;  os       macOS Catalina 10.15.7      </w:t>
-      </w:r>
-      <w:r>
-        <w:br/>
-      </w:r>
-      <w:r>
-        <w:rPr>
-          <w:rStyle w:val="VerbatimChar"/>
-        </w:rPr>
-        <w:t xml:space="preserve">#&gt;  system   x86_64, darwin17.0          </w:t>
-      </w:r>
-      <w:r>
-        <w:br/>
-      </w:r>
-      <w:r>
-        <w:rPr>
-          <w:rStyle w:val="VerbatimChar"/>
-        </w:rPr>
-        <w:t xml:space="preserve">#&gt;  ui       X11                         </w:t>
+        <w:t xml:space="preserve">#&gt;  version  R version 4.1.1 (2021-08-10)</w:t>
+      </w:r>
+      <w:r>
+        <w:br/>
+      </w:r>
+      <w:r>
+        <w:rPr>
+          <w:rStyle w:val="VerbatimChar"/>
+        </w:rPr>
+        <w:t xml:space="preserve">#&gt;  os       Windows 10 x64              </w:t>
+      </w:r>
+      <w:r>
+        <w:br/>
+      </w:r>
+      <w:r>
+        <w:rPr>
+          <w:rStyle w:val="VerbatimChar"/>
+        </w:rPr>
+        <w:t xml:space="preserve">#&gt;  system   x86_64, mingw32             </w:t>
+      </w:r>
+      <w:r>
+        <w:br/>
+      </w:r>
+      <w:r>
+        <w:rPr>
+          <w:rStyle w:val="VerbatimChar"/>
+        </w:rPr>
+        <w:t xml:space="preserve">#&gt;  ui       RTerm                       </w:t>
       </w:r>
       <w:r>
         <w:br/>
@@ -656,16 +648,16 @@
         <w:rPr>
           <w:rStyle w:val="VerbatimChar"/>
         </w:rPr>
-        <w:t xml:space="preserve">#&gt;  collate  en_US.UTF-8                 </w:t>
-      </w:r>
-      <w:r>
-        <w:br/>
-      </w:r>
-      <w:r>
-        <w:rPr>
-          <w:rStyle w:val="VerbatimChar"/>
-        </w:rPr>
-        <w:t xml:space="preserve">#&gt;  ctype    en_US.UTF-8                 </w:t>
+        <w:t xml:space="preserve">#&gt;  collate  English_United States.1252  </w:t>
+      </w:r>
+      <w:r>
+        <w:br/>
+      </w:r>
+      <w:r>
+        <w:rPr>
+          <w:rStyle w:val="VerbatimChar"/>
+        </w:rPr>
+        <w:t xml:space="preserve">#&gt;  ctype    English_United States.1252  </w:t>
       </w:r>
       <w:r>
         <w:br/>
@@ -683,7 +675,7 @@
         <w:rPr>
           <w:rStyle w:val="VerbatimChar"/>
         </w:rPr>
-        <w:t xml:space="preserve">#&gt;  date     2021-08-25                  </w:t>
+        <w:t xml:space="preserve">#&gt;  date     2021-08-31                  </w:t>
       </w:r>
       <w:r>
         <w:br/>
@@ -701,7 +693,7 @@
         <w:rPr>
           <w:rStyle w:val="VerbatimChar"/>
         </w:rPr>
-        <w:t xml:space="preserve">#&gt; ─ Packages ───────────────────────────────────────────────────────────────────</w:t>
+        <w:t xml:space="preserve">#&gt; - Packages -------------------------------------------------------------------</w:t>
       </w:r>
       <w:r>
         <w:br/>
@@ -719,736 +711,745 @@
         <w:rPr>
           <w:rStyle w:val="VerbatimChar"/>
         </w:rPr>
-        <w:t xml:space="preserve">#&gt;  assertthat    0.2.1      2019-03-21 [1] CRAN (R 4.0.2)</w:t>
-      </w:r>
-      <w:r>
-        <w:br/>
-      </w:r>
-      <w:r>
-        <w:rPr>
-          <w:rStyle w:val="VerbatimChar"/>
-        </w:rPr>
-        <w:t xml:space="preserve">#&gt;  backports     1.2.1      2020-12-09 [1] CRAN (R 4.0.2)</w:t>
-      </w:r>
-      <w:r>
-        <w:br/>
-      </w:r>
-      <w:r>
-        <w:rPr>
-          <w:rStyle w:val="VerbatimChar"/>
-        </w:rPr>
-        <w:t xml:space="preserve">#&gt;  bookdown      0.22       2021-04-22 [1] CRAN (R 4.0.2)</w:t>
-      </w:r>
-      <w:r>
-        <w:br/>
-      </w:r>
-      <w:r>
-        <w:rPr>
-          <w:rStyle w:val="VerbatimChar"/>
-        </w:rPr>
-        <w:t xml:space="preserve">#&gt;  broom         0.7.6      2021-04-05 [1] CRAN (R 4.0.2)</w:t>
-      </w:r>
-      <w:r>
-        <w:br/>
-      </w:r>
-      <w:r>
-        <w:rPr>
-          <w:rStyle w:val="VerbatimChar"/>
-        </w:rPr>
-        <w:t xml:space="preserve">#&gt;  cachem        1.0.5      2021-05-15 [1] CRAN (R 4.0.2)</w:t>
-      </w:r>
-      <w:r>
-        <w:br/>
-      </w:r>
-      <w:r>
-        <w:rPr>
-          <w:rStyle w:val="VerbatimChar"/>
-        </w:rPr>
-        <w:t xml:space="preserve">#&gt;  callr         3.7.0      2021-04-20 [1] CRAN (R 4.0.2)</w:t>
-      </w:r>
-      <w:r>
-        <w:br/>
-      </w:r>
-      <w:r>
-        <w:rPr>
-          <w:rStyle w:val="VerbatimChar"/>
-        </w:rPr>
-        <w:t xml:space="preserve">#&gt;  cellranger    1.1.0      2016-07-27 [1] CRAN (R 4.0.2)</w:t>
-      </w:r>
-      <w:r>
-        <w:br/>
-      </w:r>
-      <w:r>
-        <w:rPr>
-          <w:rStyle w:val="VerbatimChar"/>
-        </w:rPr>
-        <w:t xml:space="preserve">#&gt;  cetaceanbcg * 0.0.0.9000 2021-08-26 [1] local         </w:t>
-      </w:r>
-      <w:r>
-        <w:br/>
-      </w:r>
-      <w:r>
-        <w:rPr>
-          <w:rStyle w:val="VerbatimChar"/>
-        </w:rPr>
-        <w:t xml:space="preserve">#&gt;  cli           2.5.0      2021-04-26 [1] CRAN (R 4.0.2)</w:t>
-      </w:r>
-      <w:r>
-        <w:br/>
-      </w:r>
-      <w:r>
-        <w:rPr>
-          <w:rStyle w:val="VerbatimChar"/>
-        </w:rPr>
-        <w:t xml:space="preserve">#&gt;  colorspace    2.0-1      2021-05-04 [1] CRAN (R 4.0.2)</w:t>
-      </w:r>
-      <w:r>
-        <w:br/>
-      </w:r>
-      <w:r>
-        <w:rPr>
-          <w:rStyle w:val="VerbatimChar"/>
-        </w:rPr>
-        <w:t xml:space="preserve">#&gt;  cowplot       1.1.1      2020-12-30 [1] CRAN (R 4.0.2)</w:t>
-      </w:r>
-      <w:r>
-        <w:br/>
-      </w:r>
-      <w:r>
-        <w:rPr>
-          <w:rStyle w:val="VerbatimChar"/>
-        </w:rPr>
-        <w:t xml:space="preserve">#&gt;  crayon        1.4.1      2021-02-08 [1] CRAN (R 4.0.2)</w:t>
-      </w:r>
-      <w:r>
-        <w:br/>
-      </w:r>
-      <w:r>
-        <w:rPr>
-          <w:rStyle w:val="VerbatimChar"/>
-        </w:rPr>
-        <w:t xml:space="preserve">#&gt;  DBI           1.1.1      2021-01-15 [1] CRAN (R 4.0.2)</w:t>
-      </w:r>
-      <w:r>
-        <w:br/>
-      </w:r>
-      <w:r>
-        <w:rPr>
-          <w:rStyle w:val="VerbatimChar"/>
-        </w:rPr>
-        <w:t xml:space="preserve">#&gt;  dbplyr        2.1.1      2021-04-06 [1] CRAN (R 4.0.2)</w:t>
-      </w:r>
-      <w:r>
-        <w:br/>
-      </w:r>
-      <w:r>
-        <w:rPr>
-          <w:rStyle w:val="VerbatimChar"/>
-        </w:rPr>
-        <w:t xml:space="preserve">#&gt;  desc          1.3.0      2021-03-05 [1] CRAN (R 4.0.2)</w:t>
-      </w:r>
-      <w:r>
-        <w:br/>
-      </w:r>
-      <w:r>
-        <w:rPr>
-          <w:rStyle w:val="VerbatimChar"/>
-        </w:rPr>
-        <w:t xml:space="preserve">#&gt;  devtools      2.4.1      2021-05-05 [1] CRAN (R 4.0.2)</w:t>
-      </w:r>
-      <w:r>
-        <w:br/>
-      </w:r>
-      <w:r>
-        <w:rPr>
-          <w:rStyle w:val="VerbatimChar"/>
-        </w:rPr>
-        <w:t xml:space="preserve">#&gt;  digest        0.6.27     2020-10-24 [1] CRAN (R 4.0.2)</w:t>
-      </w:r>
-      <w:r>
-        <w:br/>
-      </w:r>
-      <w:r>
-        <w:rPr>
-          <w:rStyle w:val="VerbatimChar"/>
-        </w:rPr>
-        <w:t xml:space="preserve">#&gt;  dplyr       * 1.0.6      2021-05-05 [1] CRAN (R 4.0.2)</w:t>
-      </w:r>
-      <w:r>
-        <w:br/>
-      </w:r>
-      <w:r>
-        <w:rPr>
-          <w:rStyle w:val="VerbatimChar"/>
-        </w:rPr>
-        <w:t xml:space="preserve">#&gt;  ellipsis      0.3.2      2021-04-29 [1] CRAN (R 4.0.2)</w:t>
-      </w:r>
-      <w:r>
-        <w:br/>
-      </w:r>
-      <w:r>
-        <w:rPr>
-          <w:rStyle w:val="VerbatimChar"/>
-        </w:rPr>
-        <w:t xml:space="preserve">#&gt;  evaluate      0.14       2019-05-28 [1] CRAN (R 4.0.1)</w:t>
-      </w:r>
-      <w:r>
-        <w:br/>
-      </w:r>
-      <w:r>
-        <w:rPr>
-          <w:rStyle w:val="VerbatimChar"/>
-        </w:rPr>
-        <w:t xml:space="preserve">#&gt;  fansi         0.5.0      2021-05-25 [1] CRAN (R 4.0.4)</w:t>
-      </w:r>
-      <w:r>
-        <w:br/>
-      </w:r>
-      <w:r>
-        <w:rPr>
-          <w:rStyle w:val="VerbatimChar"/>
-        </w:rPr>
-        <w:t xml:space="preserve">#&gt;  farver        2.1.0      2021-02-28 [1] CRAN (R 4.0.2)</w:t>
-      </w:r>
-      <w:r>
-        <w:br/>
-      </w:r>
-      <w:r>
-        <w:rPr>
-          <w:rStyle w:val="VerbatimChar"/>
-        </w:rPr>
-        <w:t xml:space="preserve">#&gt;  fastmap       1.1.0      2021-01-25 [1] CRAN (R 4.0.2)</w:t>
-      </w:r>
-      <w:r>
-        <w:br/>
-      </w:r>
-      <w:r>
-        <w:rPr>
-          <w:rStyle w:val="VerbatimChar"/>
-        </w:rPr>
-        <w:t xml:space="preserve">#&gt;  forcats     * 0.5.1      2021-01-27 [1] CRAN (R 4.0.2)</w:t>
-      </w:r>
-      <w:r>
-        <w:br/>
-      </w:r>
-      <w:r>
-        <w:rPr>
-          <w:rStyle w:val="VerbatimChar"/>
-        </w:rPr>
-        <w:t xml:space="preserve">#&gt;  fs            1.5.0      2020-07-31 [1] CRAN (R 4.0.2)</w:t>
-      </w:r>
-      <w:r>
-        <w:br/>
-      </w:r>
-      <w:r>
-        <w:rPr>
-          <w:rStyle w:val="VerbatimChar"/>
-        </w:rPr>
-        <w:t xml:space="preserve">#&gt;  generics      0.1.0      2020-10-31 [1] CRAN (R 4.0.2)</w:t>
-      </w:r>
-      <w:r>
-        <w:br/>
-      </w:r>
-      <w:r>
-        <w:rPr>
-          <w:rStyle w:val="VerbatimChar"/>
-        </w:rPr>
-        <w:t xml:space="preserve">#&gt;  ggplot2     * 3.3.3      2020-12-30 [1] CRAN (R 4.0.2)</w:t>
-      </w:r>
-      <w:r>
-        <w:br/>
-      </w:r>
-      <w:r>
-        <w:rPr>
-          <w:rStyle w:val="VerbatimChar"/>
-        </w:rPr>
-        <w:t xml:space="preserve">#&gt;  glue          1.4.2      2020-08-27 [1] CRAN (R 4.0.2)</w:t>
-      </w:r>
-      <w:r>
-        <w:br/>
-      </w:r>
-      <w:r>
-        <w:rPr>
-          <w:rStyle w:val="VerbatimChar"/>
-        </w:rPr>
-        <w:t xml:space="preserve">#&gt;  gtable        0.3.0      2019-03-25 [1] CRAN (R 4.0.2)</w:t>
-      </w:r>
-      <w:r>
-        <w:br/>
-      </w:r>
-      <w:r>
-        <w:rPr>
-          <w:rStyle w:val="VerbatimChar"/>
-        </w:rPr>
-        <w:t xml:space="preserve">#&gt;  haven         2.4.1      2021-04-23 [1] CRAN (R 4.0.2)</w:t>
-      </w:r>
-      <w:r>
-        <w:br/>
-      </w:r>
-      <w:r>
-        <w:rPr>
-          <w:rStyle w:val="VerbatimChar"/>
-        </w:rPr>
-        <w:t xml:space="preserve">#&gt;  here          1.0.1      2020-12-13 [1] CRAN (R 4.0.2)</w:t>
-      </w:r>
-      <w:r>
-        <w:br/>
-      </w:r>
-      <w:r>
-        <w:rPr>
-          <w:rStyle w:val="VerbatimChar"/>
-        </w:rPr>
-        <w:t xml:space="preserve">#&gt;  highr         0.9        2021-04-16 [1] CRAN (R 4.0.2)</w:t>
-      </w:r>
-      <w:r>
-        <w:br/>
-      </w:r>
-      <w:r>
-        <w:rPr>
-          <w:rStyle w:val="VerbatimChar"/>
-        </w:rPr>
-        <w:t xml:space="preserve">#&gt;  hms           1.1.0      2021-05-17 [1] CRAN (R 4.0.4)</w:t>
-      </w:r>
-      <w:r>
-        <w:br/>
-      </w:r>
-      <w:r>
-        <w:rPr>
-          <w:rStyle w:val="VerbatimChar"/>
-        </w:rPr>
-        <w:t xml:space="preserve">#&gt;  htmltools     0.5.1.1    2021-01-22 [1] CRAN (R 4.0.2)</w:t>
-      </w:r>
-      <w:r>
-        <w:br/>
-      </w:r>
-      <w:r>
-        <w:rPr>
-          <w:rStyle w:val="VerbatimChar"/>
-        </w:rPr>
-        <w:t xml:space="preserve">#&gt;  httr          1.4.2      2020-07-20 [1] CRAN (R 4.0.2)</w:t>
-      </w:r>
-      <w:r>
-        <w:br/>
-      </w:r>
-      <w:r>
-        <w:rPr>
-          <w:rStyle w:val="VerbatimChar"/>
-        </w:rPr>
-        <w:t xml:space="preserve">#&gt;  jsonlite      1.7.2      2020-12-09 [1] CRAN (R 4.0.2)</w:t>
-      </w:r>
-      <w:r>
-        <w:br/>
-      </w:r>
-      <w:r>
-        <w:rPr>
-          <w:rStyle w:val="VerbatimChar"/>
-        </w:rPr>
-        <w:t xml:space="preserve">#&gt;  knitr         1.33       2021-04-24 [1] CRAN (R 4.0.2)</w:t>
-      </w:r>
-      <w:r>
-        <w:br/>
-      </w:r>
-      <w:r>
-        <w:rPr>
-          <w:rStyle w:val="VerbatimChar"/>
-        </w:rPr>
-        <w:t xml:space="preserve">#&gt;  labeling      0.4.2      2020-10-20 [1] CRAN (R 4.0.2)</w:t>
-      </w:r>
-      <w:r>
-        <w:br/>
-      </w:r>
-      <w:r>
-        <w:rPr>
-          <w:rStyle w:val="VerbatimChar"/>
-        </w:rPr>
-        <w:t xml:space="preserve">#&gt;  lifecycle     1.0.0      2021-02-15 [1] CRAN (R 4.0.2)</w:t>
-      </w:r>
-      <w:r>
-        <w:br/>
-      </w:r>
-      <w:r>
-        <w:rPr>
-          <w:rStyle w:val="VerbatimChar"/>
-        </w:rPr>
-        <w:t xml:space="preserve">#&gt;  lubridate     1.7.10     2021-02-26 [1] CRAN (R 4.0.2)</w:t>
-      </w:r>
-      <w:r>
-        <w:br/>
-      </w:r>
-      <w:r>
-        <w:rPr>
-          <w:rStyle w:val="VerbatimChar"/>
-        </w:rPr>
-        <w:t xml:space="preserve">#&gt;  magrittr      2.0.1      2020-11-17 [1] CRAN (R 4.0.2)</w:t>
-      </w:r>
-      <w:r>
-        <w:br/>
-      </w:r>
-      <w:r>
-        <w:rPr>
-          <w:rStyle w:val="VerbatimChar"/>
-        </w:rPr>
-        <w:t xml:space="preserve">#&gt;  MASS          7.3-54     2021-05-03 [1] CRAN (R 4.0.4)</w:t>
-      </w:r>
-      <w:r>
-        <w:br/>
-      </w:r>
-      <w:r>
-        <w:rPr>
-          <w:rStyle w:val="VerbatimChar"/>
-        </w:rPr>
-        <w:t xml:space="preserve">#&gt;  memoise       2.0.0      2021-01-26 [1] CRAN (R 4.0.2)</w:t>
-      </w:r>
-      <w:r>
-        <w:br/>
-      </w:r>
-      <w:r>
-        <w:rPr>
-          <w:rStyle w:val="VerbatimChar"/>
-        </w:rPr>
-        <w:t xml:space="preserve">#&gt;  modelr        0.1.8      2020-05-19 [1] CRAN (R 4.0.2)</w:t>
-      </w:r>
-      <w:r>
-        <w:br/>
-      </w:r>
-      <w:r>
-        <w:rPr>
-          <w:rStyle w:val="VerbatimChar"/>
-        </w:rPr>
-        <w:t xml:space="preserve">#&gt;  munsell       0.5.0      2018-06-12 [1] CRAN (R 4.0.2)</w:t>
-      </w:r>
-      <w:r>
-        <w:br/>
-      </w:r>
-      <w:r>
-        <w:rPr>
-          <w:rStyle w:val="VerbatimChar"/>
-        </w:rPr>
-        <w:t xml:space="preserve">#&gt;  pillar        1.6.1      2021-05-16 [1] CRAN (R 4.0.4)</w:t>
-      </w:r>
-      <w:r>
-        <w:br/>
-      </w:r>
-      <w:r>
-        <w:rPr>
-          <w:rStyle w:val="VerbatimChar"/>
-        </w:rPr>
-        <w:t xml:space="preserve">#&gt;  pkgbuild      1.2.0      2020-12-15 [1] CRAN (R 4.0.2)</w:t>
-      </w:r>
-      <w:r>
-        <w:br/>
-      </w:r>
-      <w:r>
-        <w:rPr>
-          <w:rStyle w:val="VerbatimChar"/>
-        </w:rPr>
-        <w:t xml:space="preserve">#&gt;  pkgconfig     2.0.3      2019-09-22 [1] CRAN (R 4.0.2)</w:t>
-      </w:r>
-      <w:r>
-        <w:br/>
-      </w:r>
-      <w:r>
-        <w:rPr>
-          <w:rStyle w:val="VerbatimChar"/>
-        </w:rPr>
-        <w:t xml:space="preserve">#&gt;  pkgload       1.2.1      2021-04-06 [1] CRAN (R 4.0.2)</w:t>
-      </w:r>
-      <w:r>
-        <w:br/>
-      </w:r>
-      <w:r>
-        <w:rPr>
-          <w:rStyle w:val="VerbatimChar"/>
-        </w:rPr>
-        <w:t xml:space="preserve">#&gt;  prettyunits   1.1.1      2020-01-24 [1] CRAN (R 4.0.2)</w:t>
-      </w:r>
-      <w:r>
-        <w:br/>
-      </w:r>
-      <w:r>
-        <w:rPr>
-          <w:rStyle w:val="VerbatimChar"/>
-        </w:rPr>
-        <w:t xml:space="preserve">#&gt;  processx      3.5.2      2021-04-30 [1] CRAN (R 4.0.2)</w:t>
-      </w:r>
-      <w:r>
-        <w:br/>
-      </w:r>
-      <w:r>
-        <w:rPr>
-          <w:rStyle w:val="VerbatimChar"/>
-        </w:rPr>
-        <w:t xml:space="preserve">#&gt;  ps            1.6.0      2021-02-28 [1] CRAN (R 4.0.2)</w:t>
-      </w:r>
-      <w:r>
-        <w:br/>
-      </w:r>
-      <w:r>
-        <w:rPr>
-          <w:rStyle w:val="VerbatimChar"/>
-        </w:rPr>
-        <w:t xml:space="preserve">#&gt;  purrr       * 0.3.4      2020-04-17 [1] CRAN (R 4.0.2)</w:t>
-      </w:r>
-      <w:r>
-        <w:br/>
-      </w:r>
-      <w:r>
-        <w:rPr>
-          <w:rStyle w:val="VerbatimChar"/>
-        </w:rPr>
-        <w:t xml:space="preserve">#&gt;  R6            2.5.0      2020-10-28 [1] CRAN (R 4.0.2)</w:t>
-      </w:r>
-      <w:r>
-        <w:br/>
-      </w:r>
-      <w:r>
-        <w:rPr>
-          <w:rStyle w:val="VerbatimChar"/>
-        </w:rPr>
-        <w:t xml:space="preserve">#&gt;  Rcpp          1.0.7      2021-07-07 [1] CRAN (R 4.0.2)</w:t>
-      </w:r>
-      <w:r>
-        <w:br/>
-      </w:r>
-      <w:r>
-        <w:rPr>
-          <w:rStyle w:val="VerbatimChar"/>
-        </w:rPr>
-        <w:t xml:space="preserve">#&gt;  RcppRoll      0.3.0      2018-06-05 [1] CRAN (R 4.0.2)</w:t>
-      </w:r>
-      <w:r>
-        <w:br/>
-      </w:r>
-      <w:r>
-        <w:rPr>
-          <w:rStyle w:val="VerbatimChar"/>
-        </w:rPr>
-        <w:t xml:space="preserve">#&gt;  readr       * 1.4.0      2020-10-05 [1] CRAN (R 4.0.2)</w:t>
-      </w:r>
-      <w:r>
-        <w:br/>
-      </w:r>
-      <w:r>
-        <w:rPr>
-          <w:rStyle w:val="VerbatimChar"/>
-        </w:rPr>
-        <w:t xml:space="preserve">#&gt;  readxl        1.3.1      2019-03-13 [1] CRAN (R 4.0.2)</w:t>
-      </w:r>
-      <w:r>
-        <w:br/>
-      </w:r>
-      <w:r>
-        <w:rPr>
-          <w:rStyle w:val="VerbatimChar"/>
-        </w:rPr>
-        <w:t xml:space="preserve">#&gt;  remotes       2.3.0      2021-04-01 [1] CRAN (R 4.0.2)</w:t>
-      </w:r>
-      <w:r>
-        <w:br/>
-      </w:r>
-      <w:r>
-        <w:rPr>
-          <w:rStyle w:val="VerbatimChar"/>
-        </w:rPr>
-        <w:t xml:space="preserve">#&gt;  reprex        2.0.0      2021-04-02 [1] CRAN (R 4.0.2)</w:t>
-      </w:r>
-      <w:r>
-        <w:br/>
-      </w:r>
-      <w:r>
-        <w:rPr>
-          <w:rStyle w:val="VerbatimChar"/>
-        </w:rPr>
-        <w:t xml:space="preserve">#&gt;  rlang         0.4.11     2021-04-30 [1] CRAN (R 4.0.2)</w:t>
-      </w:r>
-      <w:r>
-        <w:br/>
-      </w:r>
-      <w:r>
-        <w:rPr>
-          <w:rStyle w:val="VerbatimChar"/>
-        </w:rPr>
-        <w:t xml:space="preserve">#&gt;  rmarkdown     2.8        2021-05-07 [1] CRAN (R 4.0.2)</w:t>
-      </w:r>
-      <w:r>
-        <w:br/>
-      </w:r>
-      <w:r>
-        <w:rPr>
-          <w:rStyle w:val="VerbatimChar"/>
-        </w:rPr>
-        <w:t xml:space="preserve">#&gt;  rprojroot     2.0.2      2020-11-15 [1] CRAN (R 4.0.2)</w:t>
-      </w:r>
-      <w:r>
-        <w:br/>
-      </w:r>
-      <w:r>
-        <w:rPr>
-          <w:rStyle w:val="VerbatimChar"/>
-        </w:rPr>
-        <w:t xml:space="preserve">#&gt;  rstudioapi    0.13       2020-11-12 [1] CRAN (R 4.0.2)</w:t>
-      </w:r>
-      <w:r>
-        <w:br/>
-      </w:r>
-      <w:r>
-        <w:rPr>
-          <w:rStyle w:val="VerbatimChar"/>
-        </w:rPr>
-        <w:t xml:space="preserve">#&gt;  rvest         1.0.0      2021-03-09 [1] CRAN (R 4.0.2)</w:t>
-      </w:r>
-      <w:r>
-        <w:br/>
-      </w:r>
-      <w:r>
-        <w:rPr>
-          <w:rStyle w:val="VerbatimChar"/>
-        </w:rPr>
-        <w:t xml:space="preserve">#&gt;  scales        1.1.1      2020-05-11 [1] CRAN (R 4.0.2)</w:t>
-      </w:r>
-      <w:r>
-        <w:br/>
-      </w:r>
-      <w:r>
-        <w:rPr>
-          <w:rStyle w:val="VerbatimChar"/>
-        </w:rPr>
-        <w:t xml:space="preserve">#&gt;  sessioninfo   1.1.1      2018-11-05 [1] CRAN (R 4.0.2)</w:t>
-      </w:r>
-      <w:r>
-        <w:br/>
-      </w:r>
-      <w:r>
-        <w:rPr>
-          <w:rStyle w:val="VerbatimChar"/>
-        </w:rPr>
-        <w:t xml:space="preserve">#&gt;  signal        0.7-7      2021-05-25 [1] CRAN (R 4.0.2)</w:t>
-      </w:r>
-      <w:r>
-        <w:br/>
-      </w:r>
-      <w:r>
-        <w:rPr>
-          <w:rStyle w:val="VerbatimChar"/>
-        </w:rPr>
-        <w:t xml:space="preserve">#&gt;  stringi       1.6.2      2021-05-17 [1] CRAN (R 4.0.4)</w:t>
-      </w:r>
-      <w:r>
-        <w:br/>
-      </w:r>
-      <w:r>
-        <w:rPr>
-          <w:rStyle w:val="VerbatimChar"/>
-        </w:rPr>
-        <w:t xml:space="preserve">#&gt;  stringr     * 1.4.0      2019-02-10 [1] CRAN (R 4.0.2)</w:t>
-      </w:r>
-      <w:r>
-        <w:br/>
-      </w:r>
-      <w:r>
-        <w:rPr>
-          <w:rStyle w:val="VerbatimChar"/>
-        </w:rPr>
-        <w:t xml:space="preserve">#&gt;  testthat      3.0.2      2021-02-14 [1] CRAN (R 4.0.2)</w:t>
-      </w:r>
-      <w:r>
-        <w:br/>
-      </w:r>
-      <w:r>
-        <w:rPr>
-          <w:rStyle w:val="VerbatimChar"/>
-        </w:rPr>
-        <w:t xml:space="preserve">#&gt;  tibble      * 3.1.2      2021-05-16 [1] CRAN (R 4.0.4)</w:t>
-      </w:r>
-      <w:r>
-        <w:br/>
-      </w:r>
-      <w:r>
-        <w:rPr>
-          <w:rStyle w:val="VerbatimChar"/>
-        </w:rPr>
-        <w:t xml:space="preserve">#&gt;  tidyr       * 1.1.3      2021-03-03 [1] CRAN (R 4.0.2)</w:t>
-      </w:r>
-      <w:r>
-        <w:br/>
-      </w:r>
-      <w:r>
-        <w:rPr>
-          <w:rStyle w:val="VerbatimChar"/>
-        </w:rPr>
-        <w:t xml:space="preserve">#&gt;  tidyselect    1.1.1      2021-04-30 [1] CRAN (R 4.0.2)</w:t>
-      </w:r>
-      <w:r>
-        <w:br/>
-      </w:r>
-      <w:r>
-        <w:rPr>
-          <w:rStyle w:val="VerbatimChar"/>
-        </w:rPr>
-        <w:t xml:space="preserve">#&gt;  tidyverse   * 1.3.1      2021-04-15 [1] CRAN (R 4.0.2)</w:t>
-      </w:r>
-      <w:r>
-        <w:br/>
-      </w:r>
-      <w:r>
-        <w:rPr>
-          <w:rStyle w:val="VerbatimChar"/>
-        </w:rPr>
-        <w:t xml:space="preserve">#&gt;  usethis       2.0.1      2021-02-10 [1] CRAN (R 4.0.2)</w:t>
-      </w:r>
-      <w:r>
-        <w:br/>
-      </w:r>
-      <w:r>
-        <w:rPr>
-          <w:rStyle w:val="VerbatimChar"/>
-        </w:rPr>
-        <w:t xml:space="preserve">#&gt;  utf8          1.2.1      2021-03-12 [1] CRAN (R 4.0.2)</w:t>
-      </w:r>
-      <w:r>
-        <w:br/>
-      </w:r>
-      <w:r>
-        <w:rPr>
-          <w:rStyle w:val="VerbatimChar"/>
-        </w:rPr>
-        <w:t xml:space="preserve">#&gt;  vctrs         0.3.8      2021-04-29 [1] CRAN (R 4.0.2)</w:t>
-      </w:r>
-      <w:r>
-        <w:br/>
-      </w:r>
-      <w:r>
-        <w:rPr>
-          <w:rStyle w:val="VerbatimChar"/>
-        </w:rPr>
-        <w:t xml:space="preserve">#&gt;  withr         2.4.2      2021-04-18 [1] CRAN (R 4.0.4)</w:t>
-      </w:r>
-      <w:r>
-        <w:br/>
-      </w:r>
-      <w:r>
-        <w:rPr>
-          <w:rStyle w:val="VerbatimChar"/>
-        </w:rPr>
-        <w:t xml:space="preserve">#&gt;  xfun          0.23       2021-05-15 [1] CRAN (R 4.0.2)</w:t>
-      </w:r>
-      <w:r>
-        <w:br/>
-      </w:r>
-      <w:r>
-        <w:rPr>
-          <w:rStyle w:val="VerbatimChar"/>
-        </w:rPr>
-        <w:t xml:space="preserve">#&gt;  xml2          1.3.2      2020-04-23 [1] CRAN (R 4.0.2)</w:t>
-      </w:r>
-      <w:r>
-        <w:br/>
-      </w:r>
-      <w:r>
-        <w:rPr>
-          <w:rStyle w:val="VerbatimChar"/>
-        </w:rPr>
-        <w:t xml:space="preserve">#&gt;  yaml          2.2.1      2020-02-01 [1] CRAN (R 4.0.2)</w:t>
+        <w:t xml:space="preserve">#&gt;  assertthat    0.2.1      2019-03-21 [1] CRAN (R 4.1.1)</w:t>
+      </w:r>
+      <w:r>
+        <w:br/>
+      </w:r>
+      <w:r>
+        <w:rPr>
+          <w:rStyle w:val="VerbatimChar"/>
+        </w:rPr>
+        <w:t xml:space="preserve">#&gt;  backports     1.2.1      2020-12-09 [1] CRAN (R 4.1.0)</w:t>
+      </w:r>
+      <w:r>
+        <w:br/>
+      </w:r>
+      <w:r>
+        <w:rPr>
+          <w:rStyle w:val="VerbatimChar"/>
+        </w:rPr>
+        <w:t xml:space="preserve">#&gt;  bookdown      0.23       2021-08-13 [1] CRAN (R 4.1.1)</w:t>
+      </w:r>
+      <w:r>
+        <w:br/>
+      </w:r>
+      <w:r>
+        <w:rPr>
+          <w:rStyle w:val="VerbatimChar"/>
+        </w:rPr>
+        <w:t xml:space="preserve">#&gt;  broom         0.7.9      2021-07-27 [1] CRAN (R 4.1.1)</w:t>
+      </w:r>
+      <w:r>
+        <w:br/>
+      </w:r>
+      <w:r>
+        <w:rPr>
+          <w:rStyle w:val="VerbatimChar"/>
+        </w:rPr>
+        <w:t xml:space="preserve">#&gt;  cachem        1.0.6      2021-08-19 [1] CRAN (R 4.1.1)</w:t>
+      </w:r>
+      <w:r>
+        <w:br/>
+      </w:r>
+      <w:r>
+        <w:rPr>
+          <w:rStyle w:val="VerbatimChar"/>
+        </w:rPr>
+        <w:t xml:space="preserve">#&gt;  callr         3.7.0      2021-04-20 [1] CRAN (R 4.1.1)</w:t>
+      </w:r>
+      <w:r>
+        <w:br/>
+      </w:r>
+      <w:r>
+        <w:rPr>
+          <w:rStyle w:val="VerbatimChar"/>
+        </w:rPr>
+        <w:t xml:space="preserve">#&gt;  cellranger    1.1.0      2016-07-27 [1] CRAN (R 4.1.1)</w:t>
+      </w:r>
+      <w:r>
+        <w:br/>
+      </w:r>
+      <w:r>
+        <w:rPr>
+          <w:rStyle w:val="VerbatimChar"/>
+        </w:rPr>
+        <w:t xml:space="preserve">#&gt;  cetaceanbcg * 0.0.0.9000 2021-08-31 [1] local         </w:t>
+      </w:r>
+      <w:r>
+        <w:br/>
+      </w:r>
+      <w:r>
+        <w:rPr>
+          <w:rStyle w:val="VerbatimChar"/>
+        </w:rPr>
+        <w:t xml:space="preserve">#&gt;  cli           3.0.1      2021-07-17 [1] CRAN (R 4.1.0)</w:t>
+      </w:r>
+      <w:r>
+        <w:br/>
+      </w:r>
+      <w:r>
+        <w:rPr>
+          <w:rStyle w:val="VerbatimChar"/>
+        </w:rPr>
+        <w:t xml:space="preserve">#&gt;  colorspace    2.0-2      2021-06-24 [1] CRAN (R 4.1.1)</w:t>
+      </w:r>
+      <w:r>
+        <w:br/>
+      </w:r>
+      <w:r>
+        <w:rPr>
+          <w:rStyle w:val="VerbatimChar"/>
+        </w:rPr>
+        <w:t xml:space="preserve">#&gt;  cowplot       1.1.1      2020-12-30 [1] CRAN (R 4.1.1)</w:t>
+      </w:r>
+      <w:r>
+        <w:br/>
+      </w:r>
+      <w:r>
+        <w:rPr>
+          <w:rStyle w:val="VerbatimChar"/>
+        </w:rPr>
+        <w:t xml:space="preserve">#&gt;  crayon        1.4.1      2021-02-08 [1] CRAN (R 4.1.1)</w:t>
+      </w:r>
+      <w:r>
+        <w:br/>
+      </w:r>
+      <w:r>
+        <w:rPr>
+          <w:rStyle w:val="VerbatimChar"/>
+        </w:rPr>
+        <w:t xml:space="preserve">#&gt;  DBI           1.1.1      2021-01-15 [1] CRAN (R 4.1.1)</w:t>
+      </w:r>
+      <w:r>
+        <w:br/>
+      </w:r>
+      <w:r>
+        <w:rPr>
+          <w:rStyle w:val="VerbatimChar"/>
+        </w:rPr>
+        <w:t xml:space="preserve">#&gt;  dbplyr        2.1.1      2021-04-06 [1] CRAN (R 4.1.1)</w:t>
+      </w:r>
+      <w:r>
+        <w:br/>
+      </w:r>
+      <w:r>
+        <w:rPr>
+          <w:rStyle w:val="VerbatimChar"/>
+        </w:rPr>
+        <w:t xml:space="preserve">#&gt;  desc          1.3.0      2021-03-05 [1] CRAN (R 4.1.1)</w:t>
+      </w:r>
+      <w:r>
+        <w:br/>
+      </w:r>
+      <w:r>
+        <w:rPr>
+          <w:rStyle w:val="VerbatimChar"/>
+        </w:rPr>
+        <w:t xml:space="preserve">#&gt;  devtools    * 2.4.2      2021-06-07 [1] CRAN (R 4.1.1)</w:t>
+      </w:r>
+      <w:r>
+        <w:br/>
+      </w:r>
+      <w:r>
+        <w:rPr>
+          <w:rStyle w:val="VerbatimChar"/>
+        </w:rPr>
+        <w:t xml:space="preserve">#&gt;  digest        0.6.27     2020-10-24 [1] CRAN (R 4.1.1)</w:t>
+      </w:r>
+      <w:r>
+        <w:br/>
+      </w:r>
+      <w:r>
+        <w:rPr>
+          <w:rStyle w:val="VerbatimChar"/>
+        </w:rPr>
+        <w:t xml:space="preserve">#&gt;  dplyr       * 1.0.7      2021-06-18 [1] CRAN (R 4.1.0)</w:t>
+      </w:r>
+      <w:r>
+        <w:br/>
+      </w:r>
+      <w:r>
+        <w:rPr>
+          <w:rStyle w:val="VerbatimChar"/>
+        </w:rPr>
+        <w:t xml:space="preserve">#&gt;  ellipsis      0.3.2      2021-04-29 [1] CRAN (R 4.1.0)</w:t>
+      </w:r>
+      <w:r>
+        <w:br/>
+      </w:r>
+      <w:r>
+        <w:rPr>
+          <w:rStyle w:val="VerbatimChar"/>
+        </w:rPr>
+        <w:t xml:space="preserve">#&gt;  evaluate      0.14       2019-05-28 [1] CRAN (R 4.1.1)</w:t>
+      </w:r>
+      <w:r>
+        <w:br/>
+      </w:r>
+      <w:r>
+        <w:rPr>
+          <w:rStyle w:val="VerbatimChar"/>
+        </w:rPr>
+        <w:t xml:space="preserve">#&gt;  fansi         0.5.0      2021-05-25 [1] CRAN (R 4.1.1)</w:t>
+      </w:r>
+      <w:r>
+        <w:br/>
+      </w:r>
+      <w:r>
+        <w:rPr>
+          <w:rStyle w:val="VerbatimChar"/>
+        </w:rPr>
+        <w:t xml:space="preserve">#&gt;  farver        2.1.0      2021-02-28 [1] CRAN (R 4.1.1)</w:t>
+      </w:r>
+      <w:r>
+        <w:br/>
+      </w:r>
+      <w:r>
+        <w:rPr>
+          <w:rStyle w:val="VerbatimChar"/>
+        </w:rPr>
+        <w:t xml:space="preserve">#&gt;  fastmap       1.1.0      2021-01-25 [1] CRAN (R 4.1.1)</w:t>
+      </w:r>
+      <w:r>
+        <w:br/>
+      </w:r>
+      <w:r>
+        <w:rPr>
+          <w:rStyle w:val="VerbatimChar"/>
+        </w:rPr>
+        <w:t xml:space="preserve">#&gt;  forcats     * 0.5.1      2021-01-27 [1] CRAN (R 4.1.1)</w:t>
+      </w:r>
+      <w:r>
+        <w:br/>
+      </w:r>
+      <w:r>
+        <w:rPr>
+          <w:rStyle w:val="VerbatimChar"/>
+        </w:rPr>
+        <w:t xml:space="preserve">#&gt;  fs            1.5.0      2020-07-31 [1] CRAN (R 4.1.1)</w:t>
+      </w:r>
+      <w:r>
+        <w:br/>
+      </w:r>
+      <w:r>
+        <w:rPr>
+          <w:rStyle w:val="VerbatimChar"/>
+        </w:rPr>
+        <w:t xml:space="preserve">#&gt;  generics      0.1.0      2020-10-31 [1] CRAN (R 4.1.1)</w:t>
+      </w:r>
+      <w:r>
+        <w:br/>
+      </w:r>
+      <w:r>
+        <w:rPr>
+          <w:rStyle w:val="VerbatimChar"/>
+        </w:rPr>
+        <w:t xml:space="preserve">#&gt;  ggplot2     * 3.3.5      2021-06-25 [1] CRAN (R 4.1.0)</w:t>
+      </w:r>
+      <w:r>
+        <w:br/>
+      </w:r>
+      <w:r>
+        <w:rPr>
+          <w:rStyle w:val="VerbatimChar"/>
+        </w:rPr>
+        <w:t xml:space="preserve">#&gt;  glue          1.4.2      2020-08-27 [1] CRAN (R 4.1.1)</w:t>
+      </w:r>
+      <w:r>
+        <w:br/>
+      </w:r>
+      <w:r>
+        <w:rPr>
+          <w:rStyle w:val="VerbatimChar"/>
+        </w:rPr>
+        <w:t xml:space="preserve">#&gt;  gtable        0.3.0      2019-03-25 [1] CRAN (R 4.1.1)</w:t>
+      </w:r>
+      <w:r>
+        <w:br/>
+      </w:r>
+      <w:r>
+        <w:rPr>
+          <w:rStyle w:val="VerbatimChar"/>
+        </w:rPr>
+        <w:t xml:space="preserve">#&gt;  haven         2.4.3      2021-08-04 [1] CRAN (R 4.1.1)</w:t>
+      </w:r>
+      <w:r>
+        <w:br/>
+      </w:r>
+      <w:r>
+        <w:rPr>
+          <w:rStyle w:val="VerbatimChar"/>
+        </w:rPr>
+        <w:t xml:space="preserve">#&gt;  highr         0.9        2021-04-16 [1] CRAN (R 4.1.1)</w:t>
+      </w:r>
+      <w:r>
+        <w:br/>
+      </w:r>
+      <w:r>
+        <w:rPr>
+          <w:rStyle w:val="VerbatimChar"/>
+        </w:rPr>
+        <w:t xml:space="preserve">#&gt;  hms           1.1.0      2021-05-17 [1] CRAN (R 4.1.1)</w:t>
+      </w:r>
+      <w:r>
+        <w:br/>
+      </w:r>
+      <w:r>
+        <w:rPr>
+          <w:rStyle w:val="VerbatimChar"/>
+        </w:rPr>
+        <w:t xml:space="preserve">#&gt;  htmltools     0.5.2      2021-08-25 [1] CRAN (R 4.1.1)</w:t>
+      </w:r>
+      <w:r>
+        <w:br/>
+      </w:r>
+      <w:r>
+        <w:rPr>
+          <w:rStyle w:val="VerbatimChar"/>
+        </w:rPr>
+        <w:t xml:space="preserve">#&gt;  httr          1.4.2      2020-07-20 [1] CRAN (R 4.1.1)</w:t>
+      </w:r>
+      <w:r>
+        <w:br/>
+      </w:r>
+      <w:r>
+        <w:rPr>
+          <w:rStyle w:val="VerbatimChar"/>
+        </w:rPr>
+        <w:t xml:space="preserve">#&gt;  jsonlite      1.7.2      2020-12-09 [1] CRAN (R 4.1.1)</w:t>
+      </w:r>
+      <w:r>
+        <w:br/>
+      </w:r>
+      <w:r>
+        <w:rPr>
+          <w:rStyle w:val="VerbatimChar"/>
+        </w:rPr>
+        <w:t xml:space="preserve">#&gt;  knitr         1.33       2021-04-24 [1] CRAN (R 4.1.1)</w:t>
+      </w:r>
+      <w:r>
+        <w:br/>
+      </w:r>
+      <w:r>
+        <w:rPr>
+          <w:rStyle w:val="VerbatimChar"/>
+        </w:rPr>
+        <w:t xml:space="preserve">#&gt;  labeling      0.4.2      2020-10-20 [1] CRAN (R 4.1.0)</w:t>
+      </w:r>
+      <w:r>
+        <w:br/>
+      </w:r>
+      <w:r>
+        <w:rPr>
+          <w:rStyle w:val="VerbatimChar"/>
+        </w:rPr>
+        <w:t xml:space="preserve">#&gt;  lifecycle     1.0.0      2021-02-15 [1] CRAN (R 4.1.1)</w:t>
+      </w:r>
+      <w:r>
+        <w:br/>
+      </w:r>
+      <w:r>
+        <w:rPr>
+          <w:rStyle w:val="VerbatimChar"/>
+        </w:rPr>
+        <w:t xml:space="preserve">#&gt;  lubridate     1.7.10     2021-02-26 [1] CRAN (R 4.1.1)</w:t>
+      </w:r>
+      <w:r>
+        <w:br/>
+      </w:r>
+      <w:r>
+        <w:rPr>
+          <w:rStyle w:val="VerbatimChar"/>
+        </w:rPr>
+        <w:t xml:space="preserve">#&gt;  magrittr      2.0.1      2020-11-17 [1] CRAN (R 4.1.1)</w:t>
+      </w:r>
+      <w:r>
+        <w:br/>
+      </w:r>
+      <w:r>
+        <w:rPr>
+          <w:rStyle w:val="VerbatimChar"/>
+        </w:rPr>
+        <w:t xml:space="preserve">#&gt;  MASS          7.3-54     2021-05-03 [2] CRAN (R 4.1.1)</w:t>
+      </w:r>
+      <w:r>
+        <w:br/>
+      </w:r>
+      <w:r>
+        <w:rPr>
+          <w:rStyle w:val="VerbatimChar"/>
+        </w:rPr>
+        <w:t xml:space="preserve">#&gt;  memoise       2.0.0      2021-01-26 [1] CRAN (R 4.1.1)</w:t>
+      </w:r>
+      <w:r>
+        <w:br/>
+      </w:r>
+      <w:r>
+        <w:rPr>
+          <w:rStyle w:val="VerbatimChar"/>
+        </w:rPr>
+        <w:t xml:space="preserve">#&gt;  modelr        0.1.8      2020-05-19 [1] CRAN (R 4.1.1)</w:t>
+      </w:r>
+      <w:r>
+        <w:br/>
+      </w:r>
+      <w:r>
+        <w:rPr>
+          <w:rStyle w:val="VerbatimChar"/>
+        </w:rPr>
+        <w:t xml:space="preserve">#&gt;  munsell       0.5.0      2018-06-12 [1] CRAN (R 4.1.1)</w:t>
+      </w:r>
+      <w:r>
+        <w:br/>
+      </w:r>
+      <w:r>
+        <w:rPr>
+          <w:rStyle w:val="VerbatimChar"/>
+        </w:rPr>
+        <w:t xml:space="preserve">#&gt;  pillar        1.6.2      2021-07-29 [1] CRAN (R 4.1.1)</w:t>
+      </w:r>
+      <w:r>
+        <w:br/>
+      </w:r>
+      <w:r>
+        <w:rPr>
+          <w:rStyle w:val="VerbatimChar"/>
+        </w:rPr>
+        <w:t xml:space="preserve">#&gt;  pkgbuild      1.2.0      2020-12-15 [1] CRAN (R 4.1.1)</w:t>
+      </w:r>
+      <w:r>
+        <w:br/>
+      </w:r>
+      <w:r>
+        <w:rPr>
+          <w:rStyle w:val="VerbatimChar"/>
+        </w:rPr>
+        <w:t xml:space="preserve">#&gt;  pkgconfig     2.0.3      2019-09-22 [1] CRAN (R 4.1.1)</w:t>
+      </w:r>
+      <w:r>
+        <w:br/>
+      </w:r>
+      <w:r>
+        <w:rPr>
+          <w:rStyle w:val="VerbatimChar"/>
+        </w:rPr>
+        <w:t xml:space="preserve">#&gt;  pkgload       1.2.1      2021-04-06 [1] CRAN (R 4.1.1)</w:t>
+      </w:r>
+      <w:r>
+        <w:br/>
+      </w:r>
+      <w:r>
+        <w:rPr>
+          <w:rStyle w:val="VerbatimChar"/>
+        </w:rPr>
+        <w:t xml:space="preserve">#&gt;  pracma        2.3.3      2021-01-23 [1] CRAN (R 4.1.1)</w:t>
+      </w:r>
+      <w:r>
+        <w:br/>
+      </w:r>
+      <w:r>
+        <w:rPr>
+          <w:rStyle w:val="VerbatimChar"/>
+        </w:rPr>
+        <w:t xml:space="preserve">#&gt;  prettyunits   1.1.1      2020-01-24 [1] CRAN (R 4.1.1)</w:t>
+      </w:r>
+      <w:r>
+        <w:br/>
+      </w:r>
+      <w:r>
+        <w:rPr>
+          <w:rStyle w:val="VerbatimChar"/>
+        </w:rPr>
+        <w:t xml:space="preserve">#&gt;  processx      3.5.2      2021-04-30 [1] CRAN (R 4.1.1)</w:t>
+      </w:r>
+      <w:r>
+        <w:br/>
+      </w:r>
+      <w:r>
+        <w:rPr>
+          <w:rStyle w:val="VerbatimChar"/>
+        </w:rPr>
+        <w:t xml:space="preserve">#&gt;  ps            1.6.0      2021-02-28 [1] CRAN (R 4.1.1)</w:t>
+      </w:r>
+      <w:r>
+        <w:br/>
+      </w:r>
+      <w:r>
+        <w:rPr>
+          <w:rStyle w:val="VerbatimChar"/>
+        </w:rPr>
+        <w:t xml:space="preserve">#&gt;  purrr       * 0.3.4      2020-04-17 [1] CRAN (R 4.1.1)</w:t>
+      </w:r>
+      <w:r>
+        <w:br/>
+      </w:r>
+      <w:r>
+        <w:rPr>
+          <w:rStyle w:val="VerbatimChar"/>
+        </w:rPr>
+        <w:t xml:space="preserve">#&gt;  R6            2.5.1      2021-08-19 [1] CRAN (R 4.1.1)</w:t>
+      </w:r>
+      <w:r>
+        <w:br/>
+      </w:r>
+      <w:r>
+        <w:rPr>
+          <w:rStyle w:val="VerbatimChar"/>
+        </w:rPr>
+        <w:t xml:space="preserve">#&gt;  Rcpp          1.0.7      2021-07-07 [1] CRAN (R 4.1.1)</w:t>
+      </w:r>
+      <w:r>
+        <w:br/>
+      </w:r>
+      <w:r>
+        <w:rPr>
+          <w:rStyle w:val="VerbatimChar"/>
+        </w:rPr>
+        <w:t xml:space="preserve">#&gt;  RcppRoll      0.3.0      2018-06-05 [1] CRAN (R 4.1.1)</w:t>
+      </w:r>
+      <w:r>
+        <w:br/>
+      </w:r>
+      <w:r>
+        <w:rPr>
+          <w:rStyle w:val="VerbatimChar"/>
+        </w:rPr>
+        <w:t xml:space="preserve">#&gt;  readr       * 2.0.1      2021-08-10 [1] CRAN (R 4.1.1)</w:t>
+      </w:r>
+      <w:r>
+        <w:br/>
+      </w:r>
+      <w:r>
+        <w:rPr>
+          <w:rStyle w:val="VerbatimChar"/>
+        </w:rPr>
+        <w:t xml:space="preserve">#&gt;  readxl        1.3.1      2019-03-13 [1] CRAN (R 4.1.1)</w:t>
+      </w:r>
+      <w:r>
+        <w:br/>
+      </w:r>
+      <w:r>
+        <w:rPr>
+          <w:rStyle w:val="VerbatimChar"/>
+        </w:rPr>
+        <w:t xml:space="preserve">#&gt;  remotes       2.4.0      2021-06-02 [1] CRAN (R 4.1.1)</w:t>
+      </w:r>
+      <w:r>
+        <w:br/>
+      </w:r>
+      <w:r>
+        <w:rPr>
+          <w:rStyle w:val="VerbatimChar"/>
+        </w:rPr>
+        <w:t xml:space="preserve">#&gt;  reprex        2.0.1      2021-08-05 [1] CRAN (R 4.1.1)</w:t>
+      </w:r>
+      <w:r>
+        <w:br/>
+      </w:r>
+      <w:r>
+        <w:rPr>
+          <w:rStyle w:val="VerbatimChar"/>
+        </w:rPr>
+        <w:t xml:space="preserve">#&gt;  rlang         0.4.11     2021-04-30 [1] CRAN (R 4.1.1)</w:t>
+      </w:r>
+      <w:r>
+        <w:br/>
+      </w:r>
+      <w:r>
+        <w:rPr>
+          <w:rStyle w:val="VerbatimChar"/>
+        </w:rPr>
+        <w:t xml:space="preserve">#&gt;  rmarkdown     2.10       2021-08-06 [1] CRAN (R 4.1.1)</w:t>
+      </w:r>
+      <w:r>
+        <w:br/>
+      </w:r>
+      <w:r>
+        <w:rPr>
+          <w:rStyle w:val="VerbatimChar"/>
+        </w:rPr>
+        <w:t xml:space="preserve">#&gt;  rprojroot     2.0.2      2020-11-15 [1] CRAN (R 4.1.1)</w:t>
+      </w:r>
+      <w:r>
+        <w:br/>
+      </w:r>
+      <w:r>
+        <w:rPr>
+          <w:rStyle w:val="VerbatimChar"/>
+        </w:rPr>
+        <w:t xml:space="preserve">#&gt;  rstudioapi    0.13       2020-11-12 [1] CRAN (R 4.1.1)</w:t>
+      </w:r>
+      <w:r>
+        <w:br/>
+      </w:r>
+      <w:r>
+        <w:rPr>
+          <w:rStyle w:val="VerbatimChar"/>
+        </w:rPr>
+        <w:t xml:space="preserve">#&gt;  rvest         1.0.1      2021-07-26 [1] CRAN (R 4.1.0)</w:t>
+      </w:r>
+      <w:r>
+        <w:br/>
+      </w:r>
+      <w:r>
+        <w:rPr>
+          <w:rStyle w:val="VerbatimChar"/>
+        </w:rPr>
+        <w:t xml:space="preserve">#&gt;  scales        1.1.1      2020-05-11 [1] CRAN (R 4.1.1)</w:t>
+      </w:r>
+      <w:r>
+        <w:br/>
+      </w:r>
+      <w:r>
+        <w:rPr>
+          <w:rStyle w:val="VerbatimChar"/>
+        </w:rPr>
+        <w:t xml:space="preserve">#&gt;  sessioninfo   1.1.1      2018-11-05 [1] CRAN (R 4.1.1)</w:t>
+      </w:r>
+      <w:r>
+        <w:br/>
+      </w:r>
+      <w:r>
+        <w:rPr>
+          <w:rStyle w:val="VerbatimChar"/>
+        </w:rPr>
+        <w:t xml:space="preserve">#&gt;  signal        0.7-7      2021-05-25 [1] CRAN (R 4.1.1)</w:t>
+      </w:r>
+      <w:r>
+        <w:br/>
+      </w:r>
+      <w:r>
+        <w:rPr>
+          <w:rStyle w:val="VerbatimChar"/>
+        </w:rPr>
+        <w:t xml:space="preserve">#&gt;  stringi       1.7.4      2021-08-25 [1] CRAN (R 4.1.1)</w:t>
+      </w:r>
+      <w:r>
+        <w:br/>
+      </w:r>
+      <w:r>
+        <w:rPr>
+          <w:rStyle w:val="VerbatimChar"/>
+        </w:rPr>
+        <w:t xml:space="preserve">#&gt;  stringr     * 1.4.0      2019-02-10 [1] CRAN (R 4.1.1)</w:t>
+      </w:r>
+      <w:r>
+        <w:br/>
+      </w:r>
+      <w:r>
+        <w:rPr>
+          <w:rStyle w:val="VerbatimChar"/>
+        </w:rPr>
+        <w:t xml:space="preserve">#&gt;  testthat      3.0.4      2021-07-01 [1] CRAN (R 4.1.1)</w:t>
+      </w:r>
+      <w:r>
+        <w:br/>
+      </w:r>
+      <w:r>
+        <w:rPr>
+          <w:rStyle w:val="VerbatimChar"/>
+        </w:rPr>
+        <w:t xml:space="preserve">#&gt;  tibble      * 3.1.4      2021-08-25 [1] CRAN (R 4.1.1)</w:t>
+      </w:r>
+      <w:r>
+        <w:br/>
+      </w:r>
+      <w:r>
+        <w:rPr>
+          <w:rStyle w:val="VerbatimChar"/>
+        </w:rPr>
+        <w:t xml:space="preserve">#&gt;  tidyr       * 1.1.3      2021-03-03 [1] CRAN (R 4.1.1)</w:t>
+      </w:r>
+      <w:r>
+        <w:br/>
+      </w:r>
+      <w:r>
+        <w:rPr>
+          <w:rStyle w:val="VerbatimChar"/>
+        </w:rPr>
+        <w:t xml:space="preserve">#&gt;  tidyselect    1.1.1      2021-04-30 [1] CRAN (R 4.1.1)</w:t>
+      </w:r>
+      <w:r>
+        <w:br/>
+      </w:r>
+      <w:r>
+        <w:rPr>
+          <w:rStyle w:val="VerbatimChar"/>
+        </w:rPr>
+        <w:t xml:space="preserve">#&gt;  tidyverse   * 1.3.1      2021-04-15 [1] CRAN (R 4.1.1)</w:t>
+      </w:r>
+      <w:r>
+        <w:br/>
+      </w:r>
+      <w:r>
+        <w:rPr>
+          <w:rStyle w:val="VerbatimChar"/>
+        </w:rPr>
+        <w:t xml:space="preserve">#&gt;  tzdb          0.1.2      2021-07-20 [1] CRAN (R 4.1.1)</w:t>
+      </w:r>
+      <w:r>
+        <w:br/>
+      </w:r>
+      <w:r>
+        <w:rPr>
+          <w:rStyle w:val="VerbatimChar"/>
+        </w:rPr>
+        <w:t xml:space="preserve">#&gt;  usethis     * 2.0.1      2021-02-10 [1] CRAN (R 4.1.1)</w:t>
+      </w:r>
+      <w:r>
+        <w:br/>
+      </w:r>
+      <w:r>
+        <w:rPr>
+          <w:rStyle w:val="VerbatimChar"/>
+        </w:rPr>
+        <w:t xml:space="preserve">#&gt;  utf8          1.2.2      2021-07-24 [1] CRAN (R 4.1.1)</w:t>
+      </w:r>
+      <w:r>
+        <w:br/>
+      </w:r>
+      <w:r>
+        <w:rPr>
+          <w:rStyle w:val="VerbatimChar"/>
+        </w:rPr>
+        <w:t xml:space="preserve">#&gt;  vctrs         0.3.8      2021-04-29 [1] CRAN (R 4.1.1)</w:t>
+      </w:r>
+      <w:r>
+        <w:br/>
+      </w:r>
+      <w:r>
+        <w:rPr>
+          <w:rStyle w:val="VerbatimChar"/>
+        </w:rPr>
+        <w:t xml:space="preserve">#&gt;  withr         2.4.2      2021-04-18 [1] CRAN (R 4.1.1)</w:t>
+      </w:r>
+      <w:r>
+        <w:br/>
+      </w:r>
+      <w:r>
+        <w:rPr>
+          <w:rStyle w:val="VerbatimChar"/>
+        </w:rPr>
+        <w:t xml:space="preserve">#&gt;  xfun          0.25       2021-08-06 [1] CRAN (R 4.1.1)</w:t>
+      </w:r>
+      <w:r>
+        <w:br/>
+      </w:r>
+      <w:r>
+        <w:rPr>
+          <w:rStyle w:val="VerbatimChar"/>
+        </w:rPr>
+        <w:t xml:space="preserve">#&gt;  xml2          1.3.2      2020-04-23 [1] CRAN (R 4.1.1)</w:t>
+      </w:r>
+      <w:r>
+        <w:br/>
+      </w:r>
+      <w:r>
+        <w:rPr>
+          <w:rStyle w:val="VerbatimChar"/>
+        </w:rPr>
+        <w:t xml:space="preserve">#&gt;  yaml          2.2.1      2020-02-01 [1] CRAN (R 4.1.0)</w:t>
       </w:r>
       <w:r>
         <w:br/>
@@ -1466,7 +1467,16 @@
         <w:rPr>
           <w:rStyle w:val="VerbatimChar"/>
         </w:rPr>
-        <w:t xml:space="preserve">#&gt; [1] /Library/Frameworks/R.framework/Versions/4.0/Resources/library</w:t>
+        <w:t xml:space="preserve">#&gt; [1] C:/Users/max/Documents/R/win-library/4.1</w:t>
+      </w:r>
+      <w:r>
+        <w:br/>
+      </w:r>
+      <w:r>
+        <w:rPr>
+          <w:rStyle w:val="VerbatimChar"/>
+        </w:rPr>
+        <w:t xml:space="preserve">#&gt; [2] C:/Program Files/R/R-4.1.1/library</w:t>
       </w:r>
     </w:p>
     <w:p>
@@ -1485,7 +1495,7 @@
         <w:rPr>
           <w:rStyle w:val="VerbatimChar"/>
         </w:rPr>
-        <w:t xml:space="preserve">#&gt; Local:    main /Users/frank/Documents/GitHub/development/cetaceanbcg</w:t>
+        <w:t xml:space="preserve">#&gt; Local:    main C:/Users/max/Documents/GitHub/cetaceanbcg</w:t>
       </w:r>
       <w:r>
         <w:br/>
@@ -1503,7 +1513,7 @@
         <w:rPr>
           <w:rStyle w:val="VerbatimChar"/>
         </w:rPr>
-        <w:t xml:space="preserve">#&gt; Head:     [8c787b9] 2021-08-26: initial commit</w:t>
+        <w:t xml:space="preserve">#&gt; Head:     [66132db] 2021-08-31: Add ECG data</w:t>
       </w:r>
     </w:p>
     <w:bookmarkEnd w:id="33"/>

</xml_diff>

<commit_message>
Refactor paper to incorporate changes in filtering steps
</commit_message>
<xml_diff>
--- a/analysis/paper/paper.docx
+++ b/analysis/paper/paper.docx
@@ -98,13 +98,13 @@
         <w:pStyle w:val="Date"/>
       </w:pPr>
       <w:r>
-        <w:t xml:space="preserve">31</w:t>
+        <w:t xml:space="preserve">03</w:t>
       </w:r>
       <w:r>
         <w:t xml:space="preserve"> </w:t>
       </w:r>
       <w:r>
-        <w:t xml:space="preserve">August,</w:t>
+        <w:t xml:space="preserve">September,</w:t>
       </w:r>
       <w:r>
         <w:t xml:space="preserve"> </w:t>
@@ -319,14 +319,14 @@
       <w:r>
         <w:drawing>
           <wp:inline>
-            <wp:extent cx="5504749" cy="5504749"/>
+            <wp:extent cx="5943600" cy="5943600"/>
             <wp:effectExtent b="0" l="0" r="0" t="0"/>
             <wp:docPr descr="Figure 4.1: A: BCG, B: ECG, C: BPM comparison" title="" id="1" name="Picture"/>
             <a:graphic>
               <a:graphicData uri="http://schemas.openxmlformats.org/drawingml/2006/picture">
                 <pic:pic>
                   <pic:nvPicPr>
-                    <pic:cNvPr descr="../figures/corky-bcg-ecg-1.png" id="0" name="Picture"/>
+                    <pic:cNvPr descr="../figures/oo-bcg-ecg-1.png" id="0" name="Picture"/>
                     <pic:cNvPicPr>
                       <a:picLocks noChangeArrowheads="1" noChangeAspect="1"/>
                     </pic:cNvPicPr>
@@ -340,7 +340,7 @@
                   <pic:spPr bwMode="auto">
                     <a:xfrm>
                       <a:off x="0" y="0"/>
-                      <a:ext cx="5504749" cy="5504749"/>
+                      <a:ext cx="5943600" cy="5943600"/>
                     </a:xfrm>
                     <a:prstGeom prst="rect">
                       <a:avLst/>
@@ -369,19 +369,30 @@
     </w:p>
     <w:p>
       <w:pPr>
+        <w:pStyle w:val="SourceCode"/>
+      </w:pPr>
+      <w:r>
+        <w:rPr>
+          <w:rStyle w:val="VerbatimChar"/>
+        </w:rPr>
+        <w:t xml:space="preserve">#&gt; [1] "0.5% ± 0.3% (mean ± sd))"</w:t>
+      </w:r>
+    </w:p>
+    <w:p>
+      <w:pPr>
         <w:pStyle w:val="CaptionedFigure"/>
       </w:pPr>
       <w:r>
         <w:drawing>
           <wp:inline>
-            <wp:extent cx="5504749" cy="5504749"/>
+            <wp:extent cx="5943600" cy="5943600"/>
             <wp:effectExtent b="0" l="0" r="0" t="0"/>
             <wp:docPr descr="Figure 4.2: A: The BCG signal is clearest in surge (longitudinal axis acceleration). Solid line: surge bandpass filtered to [1.0 25.0] Hz. Dashed line: local range of surge in 0.25 s sliding window (smoothed). Blue dots indicate peak of the BCG I-wave. B: BCG signal is not as strong in heave (dorso-ventral axis) or sway (lateral axis) as in surge. The sway signal is likely due to movement of the chest cavity (see video S1). C: Some, but not all, heart beats are visible as peaks in the norm of the jerk vector." title="" id="1" name="Picture"/>
             <a:graphic>
               <a:graphicData uri="http://schemas.openxmlformats.org/drawingml/2006/picture">
                 <pic:pic>
                   <pic:nvPicPr>
-                    <pic:cNvPr descr="../figures/corky-bcg-acc-1.png" id="0" name="Picture"/>
+                    <pic:cNvPr descr="../figures/oo-bcg-acc-1.png" id="0" name="Picture"/>
                     <pic:cNvPicPr>
                       <a:picLocks noChangeArrowheads="1" noChangeAspect="1"/>
                     </pic:cNvPicPr>
@@ -395,7 +406,7 @@
                   <pic:spPr bwMode="auto">
                     <a:xfrm>
                       <a:off x="0" y="0"/>
-                      <a:ext cx="5504749" cy="5504749"/>
+                      <a:ext cx="5943600" cy="5943600"/>
                     </a:xfrm>
                     <a:prstGeom prst="rect">
                       <a:avLst/>
@@ -574,7 +585,7 @@
         <w:pStyle w:val="FirstParagraph"/>
       </w:pPr>
       <w:r>
-        <w:t xml:space="preserve">This report was generated on 2021-08-31 14:13:16 using the following computational environment and dependencies:</w:t>
+        <w:t xml:space="preserve">This report was generated on 2021-09-03 15:35:30 using the following computational environment and dependencies:</w:t>
       </w:r>
     </w:p>
     <w:p>
@@ -585,7 +596,7 @@
         <w:rPr>
           <w:rStyle w:val="VerbatimChar"/>
         </w:rPr>
-        <w:t xml:space="preserve">#&gt; - Session info ---------------------------------------------------------------</w:t>
+        <w:t xml:space="preserve">#&gt; ─ Session info ───────────────────────────────────────────────────────────────</w:t>
       </w:r>
       <w:r>
         <w:br/>
@@ -603,34 +614,34 @@
         <w:rPr>
           <w:rStyle w:val="VerbatimChar"/>
         </w:rPr>
-        <w:t xml:space="preserve">#&gt;  version  R version 4.1.1 (2021-08-10)</w:t>
-      </w:r>
-      <w:r>
-        <w:br/>
-      </w:r>
-      <w:r>
-        <w:rPr>
-          <w:rStyle w:val="VerbatimChar"/>
-        </w:rPr>
-        <w:t xml:space="preserve">#&gt;  os       Windows 10 x64              </w:t>
-      </w:r>
-      <w:r>
-        <w:br/>
-      </w:r>
-      <w:r>
-        <w:rPr>
-          <w:rStyle w:val="VerbatimChar"/>
-        </w:rPr>
-        <w:t xml:space="preserve">#&gt;  system   x86_64, mingw32             </w:t>
-      </w:r>
-      <w:r>
-        <w:br/>
-      </w:r>
-      <w:r>
-        <w:rPr>
-          <w:rStyle w:val="VerbatimChar"/>
-        </w:rPr>
-        <w:t xml:space="preserve">#&gt;  ui       RTerm                       </w:t>
+        <w:t xml:space="preserve">#&gt;  version  R version 4.0.4 (2021-02-15)</w:t>
+      </w:r>
+      <w:r>
+        <w:br/>
+      </w:r>
+      <w:r>
+        <w:rPr>
+          <w:rStyle w:val="VerbatimChar"/>
+        </w:rPr>
+        <w:t xml:space="preserve">#&gt;  os       macOS Big Sur 10.16         </w:t>
+      </w:r>
+      <w:r>
+        <w:br/>
+      </w:r>
+      <w:r>
+        <w:rPr>
+          <w:rStyle w:val="VerbatimChar"/>
+        </w:rPr>
+        <w:t xml:space="preserve">#&gt;  system   x86_64, darwin17.0          </w:t>
+      </w:r>
+      <w:r>
+        <w:br/>
+      </w:r>
+      <w:r>
+        <w:rPr>
+          <w:rStyle w:val="VerbatimChar"/>
+        </w:rPr>
+        <w:t xml:space="preserve">#&gt;  ui       X11                         </w:t>
       </w:r>
       <w:r>
         <w:br/>
@@ -648,16 +659,16 @@
         <w:rPr>
           <w:rStyle w:val="VerbatimChar"/>
         </w:rPr>
-        <w:t xml:space="preserve">#&gt;  collate  English_United States.1252  </w:t>
-      </w:r>
-      <w:r>
-        <w:br/>
-      </w:r>
-      <w:r>
-        <w:rPr>
-          <w:rStyle w:val="VerbatimChar"/>
-        </w:rPr>
-        <w:t xml:space="preserve">#&gt;  ctype    English_United States.1252  </w:t>
+        <w:t xml:space="preserve">#&gt;  collate  en_US.UTF-8                 </w:t>
+      </w:r>
+      <w:r>
+        <w:br/>
+      </w:r>
+      <w:r>
+        <w:rPr>
+          <w:rStyle w:val="VerbatimChar"/>
+        </w:rPr>
+        <w:t xml:space="preserve">#&gt;  ctype    en_US.UTF-8                 </w:t>
       </w:r>
       <w:r>
         <w:br/>
@@ -675,7 +686,7 @@
         <w:rPr>
           <w:rStyle w:val="VerbatimChar"/>
         </w:rPr>
-        <w:t xml:space="preserve">#&gt;  date     2021-08-31                  </w:t>
+        <w:t xml:space="preserve">#&gt;  date     2021-09-03                  </w:t>
       </w:r>
       <w:r>
         <w:br/>
@@ -693,7 +704,7 @@
         <w:rPr>
           <w:rStyle w:val="VerbatimChar"/>
         </w:rPr>
-        <w:t xml:space="preserve">#&gt; - Packages -------------------------------------------------------------------</w:t>
+        <w:t xml:space="preserve">#&gt; ─ Packages ───────────────────────────────────────────────────────────────────</w:t>
       </w:r>
       <w:r>
         <w:br/>
@@ -711,745 +722,736 @@
         <w:rPr>
           <w:rStyle w:val="VerbatimChar"/>
         </w:rPr>
-        <w:t xml:space="preserve">#&gt;  assertthat    0.2.1      2019-03-21 [1] CRAN (R 4.1.1)</w:t>
-      </w:r>
-      <w:r>
-        <w:br/>
-      </w:r>
-      <w:r>
-        <w:rPr>
-          <w:rStyle w:val="VerbatimChar"/>
-        </w:rPr>
-        <w:t xml:space="preserve">#&gt;  backports     1.2.1      2020-12-09 [1] CRAN (R 4.1.0)</w:t>
-      </w:r>
-      <w:r>
-        <w:br/>
-      </w:r>
-      <w:r>
-        <w:rPr>
-          <w:rStyle w:val="VerbatimChar"/>
-        </w:rPr>
-        <w:t xml:space="preserve">#&gt;  bookdown      0.23       2021-08-13 [1] CRAN (R 4.1.1)</w:t>
-      </w:r>
-      <w:r>
-        <w:br/>
-      </w:r>
-      <w:r>
-        <w:rPr>
-          <w:rStyle w:val="VerbatimChar"/>
-        </w:rPr>
-        <w:t xml:space="preserve">#&gt;  broom         0.7.9      2021-07-27 [1] CRAN (R 4.1.1)</w:t>
-      </w:r>
-      <w:r>
-        <w:br/>
-      </w:r>
-      <w:r>
-        <w:rPr>
-          <w:rStyle w:val="VerbatimChar"/>
-        </w:rPr>
-        <w:t xml:space="preserve">#&gt;  cachem        1.0.6      2021-08-19 [1] CRAN (R 4.1.1)</w:t>
-      </w:r>
-      <w:r>
-        <w:br/>
-      </w:r>
-      <w:r>
-        <w:rPr>
-          <w:rStyle w:val="VerbatimChar"/>
-        </w:rPr>
-        <w:t xml:space="preserve">#&gt;  callr         3.7.0      2021-04-20 [1] CRAN (R 4.1.1)</w:t>
-      </w:r>
-      <w:r>
-        <w:br/>
-      </w:r>
-      <w:r>
-        <w:rPr>
-          <w:rStyle w:val="VerbatimChar"/>
-        </w:rPr>
-        <w:t xml:space="preserve">#&gt;  cellranger    1.1.0      2016-07-27 [1] CRAN (R 4.1.1)</w:t>
-      </w:r>
-      <w:r>
-        <w:br/>
-      </w:r>
-      <w:r>
-        <w:rPr>
-          <w:rStyle w:val="VerbatimChar"/>
-        </w:rPr>
-        <w:t xml:space="preserve">#&gt;  cetaceanbcg * 0.0.0.9000 2021-08-31 [1] local         </w:t>
-      </w:r>
-      <w:r>
-        <w:br/>
-      </w:r>
-      <w:r>
-        <w:rPr>
-          <w:rStyle w:val="VerbatimChar"/>
-        </w:rPr>
-        <w:t xml:space="preserve">#&gt;  cli           3.0.1      2021-07-17 [1] CRAN (R 4.1.0)</w:t>
-      </w:r>
-      <w:r>
-        <w:br/>
-      </w:r>
-      <w:r>
-        <w:rPr>
-          <w:rStyle w:val="VerbatimChar"/>
-        </w:rPr>
-        <w:t xml:space="preserve">#&gt;  colorspace    2.0-2      2021-06-24 [1] CRAN (R 4.1.1)</w:t>
-      </w:r>
-      <w:r>
-        <w:br/>
-      </w:r>
-      <w:r>
-        <w:rPr>
-          <w:rStyle w:val="VerbatimChar"/>
-        </w:rPr>
-        <w:t xml:space="preserve">#&gt;  cowplot       1.1.1      2020-12-30 [1] CRAN (R 4.1.1)</w:t>
-      </w:r>
-      <w:r>
-        <w:br/>
-      </w:r>
-      <w:r>
-        <w:rPr>
-          <w:rStyle w:val="VerbatimChar"/>
-        </w:rPr>
-        <w:t xml:space="preserve">#&gt;  crayon        1.4.1      2021-02-08 [1] CRAN (R 4.1.1)</w:t>
-      </w:r>
-      <w:r>
-        <w:br/>
-      </w:r>
-      <w:r>
-        <w:rPr>
-          <w:rStyle w:val="VerbatimChar"/>
-        </w:rPr>
-        <w:t xml:space="preserve">#&gt;  DBI           1.1.1      2021-01-15 [1] CRAN (R 4.1.1)</w:t>
-      </w:r>
-      <w:r>
-        <w:br/>
-      </w:r>
-      <w:r>
-        <w:rPr>
-          <w:rStyle w:val="VerbatimChar"/>
-        </w:rPr>
-        <w:t xml:space="preserve">#&gt;  dbplyr        2.1.1      2021-04-06 [1] CRAN (R 4.1.1)</w:t>
-      </w:r>
-      <w:r>
-        <w:br/>
-      </w:r>
-      <w:r>
-        <w:rPr>
-          <w:rStyle w:val="VerbatimChar"/>
-        </w:rPr>
-        <w:t xml:space="preserve">#&gt;  desc          1.3.0      2021-03-05 [1] CRAN (R 4.1.1)</w:t>
-      </w:r>
-      <w:r>
-        <w:br/>
-      </w:r>
-      <w:r>
-        <w:rPr>
-          <w:rStyle w:val="VerbatimChar"/>
-        </w:rPr>
-        <w:t xml:space="preserve">#&gt;  devtools    * 2.4.2      2021-06-07 [1] CRAN (R 4.1.1)</w:t>
-      </w:r>
-      <w:r>
-        <w:br/>
-      </w:r>
-      <w:r>
-        <w:rPr>
-          <w:rStyle w:val="VerbatimChar"/>
-        </w:rPr>
-        <w:t xml:space="preserve">#&gt;  digest        0.6.27     2020-10-24 [1] CRAN (R 4.1.1)</w:t>
-      </w:r>
-      <w:r>
-        <w:br/>
-      </w:r>
-      <w:r>
-        <w:rPr>
-          <w:rStyle w:val="VerbatimChar"/>
-        </w:rPr>
-        <w:t xml:space="preserve">#&gt;  dplyr       * 1.0.7      2021-06-18 [1] CRAN (R 4.1.0)</w:t>
-      </w:r>
-      <w:r>
-        <w:br/>
-      </w:r>
-      <w:r>
-        <w:rPr>
-          <w:rStyle w:val="VerbatimChar"/>
-        </w:rPr>
-        <w:t xml:space="preserve">#&gt;  ellipsis      0.3.2      2021-04-29 [1] CRAN (R 4.1.0)</w:t>
-      </w:r>
-      <w:r>
-        <w:br/>
-      </w:r>
-      <w:r>
-        <w:rPr>
-          <w:rStyle w:val="VerbatimChar"/>
-        </w:rPr>
-        <w:t xml:space="preserve">#&gt;  evaluate      0.14       2019-05-28 [1] CRAN (R 4.1.1)</w:t>
-      </w:r>
-      <w:r>
-        <w:br/>
-      </w:r>
-      <w:r>
-        <w:rPr>
-          <w:rStyle w:val="VerbatimChar"/>
-        </w:rPr>
-        <w:t xml:space="preserve">#&gt;  fansi         0.5.0      2021-05-25 [1] CRAN (R 4.1.1)</w:t>
-      </w:r>
-      <w:r>
-        <w:br/>
-      </w:r>
-      <w:r>
-        <w:rPr>
-          <w:rStyle w:val="VerbatimChar"/>
-        </w:rPr>
-        <w:t xml:space="preserve">#&gt;  farver        2.1.0      2021-02-28 [1] CRAN (R 4.1.1)</w:t>
-      </w:r>
-      <w:r>
-        <w:br/>
-      </w:r>
-      <w:r>
-        <w:rPr>
-          <w:rStyle w:val="VerbatimChar"/>
-        </w:rPr>
-        <w:t xml:space="preserve">#&gt;  fastmap       1.1.0      2021-01-25 [1] CRAN (R 4.1.1)</w:t>
-      </w:r>
-      <w:r>
-        <w:br/>
-      </w:r>
-      <w:r>
-        <w:rPr>
-          <w:rStyle w:val="VerbatimChar"/>
-        </w:rPr>
-        <w:t xml:space="preserve">#&gt;  forcats     * 0.5.1      2021-01-27 [1] CRAN (R 4.1.1)</w:t>
-      </w:r>
-      <w:r>
-        <w:br/>
-      </w:r>
-      <w:r>
-        <w:rPr>
-          <w:rStyle w:val="VerbatimChar"/>
-        </w:rPr>
-        <w:t xml:space="preserve">#&gt;  fs            1.5.0      2020-07-31 [1] CRAN (R 4.1.1)</w:t>
-      </w:r>
-      <w:r>
-        <w:br/>
-      </w:r>
-      <w:r>
-        <w:rPr>
-          <w:rStyle w:val="VerbatimChar"/>
-        </w:rPr>
-        <w:t xml:space="preserve">#&gt;  generics      0.1.0      2020-10-31 [1] CRAN (R 4.1.1)</w:t>
-      </w:r>
-      <w:r>
-        <w:br/>
-      </w:r>
-      <w:r>
-        <w:rPr>
-          <w:rStyle w:val="VerbatimChar"/>
-        </w:rPr>
-        <w:t xml:space="preserve">#&gt;  ggplot2     * 3.3.5      2021-06-25 [1] CRAN (R 4.1.0)</w:t>
-      </w:r>
-      <w:r>
-        <w:br/>
-      </w:r>
-      <w:r>
-        <w:rPr>
-          <w:rStyle w:val="VerbatimChar"/>
-        </w:rPr>
-        <w:t xml:space="preserve">#&gt;  glue          1.4.2      2020-08-27 [1] CRAN (R 4.1.1)</w:t>
-      </w:r>
-      <w:r>
-        <w:br/>
-      </w:r>
-      <w:r>
-        <w:rPr>
-          <w:rStyle w:val="VerbatimChar"/>
-        </w:rPr>
-        <w:t xml:space="preserve">#&gt;  gtable        0.3.0      2019-03-25 [1] CRAN (R 4.1.1)</w:t>
-      </w:r>
-      <w:r>
-        <w:br/>
-      </w:r>
-      <w:r>
-        <w:rPr>
-          <w:rStyle w:val="VerbatimChar"/>
-        </w:rPr>
-        <w:t xml:space="preserve">#&gt;  haven         2.4.3      2021-08-04 [1] CRAN (R 4.1.1)</w:t>
-      </w:r>
-      <w:r>
-        <w:br/>
-      </w:r>
-      <w:r>
-        <w:rPr>
-          <w:rStyle w:val="VerbatimChar"/>
-        </w:rPr>
-        <w:t xml:space="preserve">#&gt;  highr         0.9        2021-04-16 [1] CRAN (R 4.1.1)</w:t>
-      </w:r>
-      <w:r>
-        <w:br/>
-      </w:r>
-      <w:r>
-        <w:rPr>
-          <w:rStyle w:val="VerbatimChar"/>
-        </w:rPr>
-        <w:t xml:space="preserve">#&gt;  hms           1.1.0      2021-05-17 [1] CRAN (R 4.1.1)</w:t>
-      </w:r>
-      <w:r>
-        <w:br/>
-      </w:r>
-      <w:r>
-        <w:rPr>
-          <w:rStyle w:val="VerbatimChar"/>
-        </w:rPr>
-        <w:t xml:space="preserve">#&gt;  htmltools     0.5.2      2021-08-25 [1] CRAN (R 4.1.1)</w:t>
-      </w:r>
-      <w:r>
-        <w:br/>
-      </w:r>
-      <w:r>
-        <w:rPr>
-          <w:rStyle w:val="VerbatimChar"/>
-        </w:rPr>
-        <w:t xml:space="preserve">#&gt;  httr          1.4.2      2020-07-20 [1] CRAN (R 4.1.1)</w:t>
-      </w:r>
-      <w:r>
-        <w:br/>
-      </w:r>
-      <w:r>
-        <w:rPr>
-          <w:rStyle w:val="VerbatimChar"/>
-        </w:rPr>
-        <w:t xml:space="preserve">#&gt;  jsonlite      1.7.2      2020-12-09 [1] CRAN (R 4.1.1)</w:t>
-      </w:r>
-      <w:r>
-        <w:br/>
-      </w:r>
-      <w:r>
-        <w:rPr>
-          <w:rStyle w:val="VerbatimChar"/>
-        </w:rPr>
-        <w:t xml:space="preserve">#&gt;  knitr         1.33       2021-04-24 [1] CRAN (R 4.1.1)</w:t>
-      </w:r>
-      <w:r>
-        <w:br/>
-      </w:r>
-      <w:r>
-        <w:rPr>
-          <w:rStyle w:val="VerbatimChar"/>
-        </w:rPr>
-        <w:t xml:space="preserve">#&gt;  labeling      0.4.2      2020-10-20 [1] CRAN (R 4.1.0)</w:t>
-      </w:r>
-      <w:r>
-        <w:br/>
-      </w:r>
-      <w:r>
-        <w:rPr>
-          <w:rStyle w:val="VerbatimChar"/>
-        </w:rPr>
-        <w:t xml:space="preserve">#&gt;  lifecycle     1.0.0      2021-02-15 [1] CRAN (R 4.1.1)</w:t>
-      </w:r>
-      <w:r>
-        <w:br/>
-      </w:r>
-      <w:r>
-        <w:rPr>
-          <w:rStyle w:val="VerbatimChar"/>
-        </w:rPr>
-        <w:t xml:space="preserve">#&gt;  lubridate     1.7.10     2021-02-26 [1] CRAN (R 4.1.1)</w:t>
-      </w:r>
-      <w:r>
-        <w:br/>
-      </w:r>
-      <w:r>
-        <w:rPr>
-          <w:rStyle w:val="VerbatimChar"/>
-        </w:rPr>
-        <w:t xml:space="preserve">#&gt;  magrittr      2.0.1      2020-11-17 [1] CRAN (R 4.1.1)</w:t>
-      </w:r>
-      <w:r>
-        <w:br/>
-      </w:r>
-      <w:r>
-        <w:rPr>
-          <w:rStyle w:val="VerbatimChar"/>
-        </w:rPr>
-        <w:t xml:space="preserve">#&gt;  MASS          7.3-54     2021-05-03 [2] CRAN (R 4.1.1)</w:t>
-      </w:r>
-      <w:r>
-        <w:br/>
-      </w:r>
-      <w:r>
-        <w:rPr>
-          <w:rStyle w:val="VerbatimChar"/>
-        </w:rPr>
-        <w:t xml:space="preserve">#&gt;  memoise       2.0.0      2021-01-26 [1] CRAN (R 4.1.1)</w:t>
-      </w:r>
-      <w:r>
-        <w:br/>
-      </w:r>
-      <w:r>
-        <w:rPr>
-          <w:rStyle w:val="VerbatimChar"/>
-        </w:rPr>
-        <w:t xml:space="preserve">#&gt;  modelr        0.1.8      2020-05-19 [1] CRAN (R 4.1.1)</w:t>
-      </w:r>
-      <w:r>
-        <w:br/>
-      </w:r>
-      <w:r>
-        <w:rPr>
-          <w:rStyle w:val="VerbatimChar"/>
-        </w:rPr>
-        <w:t xml:space="preserve">#&gt;  munsell       0.5.0      2018-06-12 [1] CRAN (R 4.1.1)</w:t>
-      </w:r>
-      <w:r>
-        <w:br/>
-      </w:r>
-      <w:r>
-        <w:rPr>
-          <w:rStyle w:val="VerbatimChar"/>
-        </w:rPr>
-        <w:t xml:space="preserve">#&gt;  pillar        1.6.2      2021-07-29 [1] CRAN (R 4.1.1)</w:t>
-      </w:r>
-      <w:r>
-        <w:br/>
-      </w:r>
-      <w:r>
-        <w:rPr>
-          <w:rStyle w:val="VerbatimChar"/>
-        </w:rPr>
-        <w:t xml:space="preserve">#&gt;  pkgbuild      1.2.0      2020-12-15 [1] CRAN (R 4.1.1)</w:t>
-      </w:r>
-      <w:r>
-        <w:br/>
-      </w:r>
-      <w:r>
-        <w:rPr>
-          <w:rStyle w:val="VerbatimChar"/>
-        </w:rPr>
-        <w:t xml:space="preserve">#&gt;  pkgconfig     2.0.3      2019-09-22 [1] CRAN (R 4.1.1)</w:t>
-      </w:r>
-      <w:r>
-        <w:br/>
-      </w:r>
-      <w:r>
-        <w:rPr>
-          <w:rStyle w:val="VerbatimChar"/>
-        </w:rPr>
-        <w:t xml:space="preserve">#&gt;  pkgload       1.2.1      2021-04-06 [1] CRAN (R 4.1.1)</w:t>
-      </w:r>
-      <w:r>
-        <w:br/>
-      </w:r>
-      <w:r>
-        <w:rPr>
-          <w:rStyle w:val="VerbatimChar"/>
-        </w:rPr>
-        <w:t xml:space="preserve">#&gt;  pracma        2.3.3      2021-01-23 [1] CRAN (R 4.1.1)</w:t>
-      </w:r>
-      <w:r>
-        <w:br/>
-      </w:r>
-      <w:r>
-        <w:rPr>
-          <w:rStyle w:val="VerbatimChar"/>
-        </w:rPr>
-        <w:t xml:space="preserve">#&gt;  prettyunits   1.1.1      2020-01-24 [1] CRAN (R 4.1.1)</w:t>
-      </w:r>
-      <w:r>
-        <w:br/>
-      </w:r>
-      <w:r>
-        <w:rPr>
-          <w:rStyle w:val="VerbatimChar"/>
-        </w:rPr>
-        <w:t xml:space="preserve">#&gt;  processx      3.5.2      2021-04-30 [1] CRAN (R 4.1.1)</w:t>
-      </w:r>
-      <w:r>
-        <w:br/>
-      </w:r>
-      <w:r>
-        <w:rPr>
-          <w:rStyle w:val="VerbatimChar"/>
-        </w:rPr>
-        <w:t xml:space="preserve">#&gt;  ps            1.6.0      2021-02-28 [1] CRAN (R 4.1.1)</w:t>
-      </w:r>
-      <w:r>
-        <w:br/>
-      </w:r>
-      <w:r>
-        <w:rPr>
-          <w:rStyle w:val="VerbatimChar"/>
-        </w:rPr>
-        <w:t xml:space="preserve">#&gt;  purrr       * 0.3.4      2020-04-17 [1] CRAN (R 4.1.1)</w:t>
-      </w:r>
-      <w:r>
-        <w:br/>
-      </w:r>
-      <w:r>
-        <w:rPr>
-          <w:rStyle w:val="VerbatimChar"/>
-        </w:rPr>
-        <w:t xml:space="preserve">#&gt;  R6            2.5.1      2021-08-19 [1] CRAN (R 4.1.1)</w:t>
-      </w:r>
-      <w:r>
-        <w:br/>
-      </w:r>
-      <w:r>
-        <w:rPr>
-          <w:rStyle w:val="VerbatimChar"/>
-        </w:rPr>
-        <w:t xml:space="preserve">#&gt;  Rcpp          1.0.7      2021-07-07 [1] CRAN (R 4.1.1)</w:t>
-      </w:r>
-      <w:r>
-        <w:br/>
-      </w:r>
-      <w:r>
-        <w:rPr>
-          <w:rStyle w:val="VerbatimChar"/>
-        </w:rPr>
-        <w:t xml:space="preserve">#&gt;  RcppRoll      0.3.0      2018-06-05 [1] CRAN (R 4.1.1)</w:t>
-      </w:r>
-      <w:r>
-        <w:br/>
-      </w:r>
-      <w:r>
-        <w:rPr>
-          <w:rStyle w:val="VerbatimChar"/>
-        </w:rPr>
-        <w:t xml:space="preserve">#&gt;  readr       * 2.0.1      2021-08-10 [1] CRAN (R 4.1.1)</w:t>
-      </w:r>
-      <w:r>
-        <w:br/>
-      </w:r>
-      <w:r>
-        <w:rPr>
-          <w:rStyle w:val="VerbatimChar"/>
-        </w:rPr>
-        <w:t xml:space="preserve">#&gt;  readxl        1.3.1      2019-03-13 [1] CRAN (R 4.1.1)</w:t>
-      </w:r>
-      <w:r>
-        <w:br/>
-      </w:r>
-      <w:r>
-        <w:rPr>
-          <w:rStyle w:val="VerbatimChar"/>
-        </w:rPr>
-        <w:t xml:space="preserve">#&gt;  remotes       2.4.0      2021-06-02 [1] CRAN (R 4.1.1)</w:t>
-      </w:r>
-      <w:r>
-        <w:br/>
-      </w:r>
-      <w:r>
-        <w:rPr>
-          <w:rStyle w:val="VerbatimChar"/>
-        </w:rPr>
-        <w:t xml:space="preserve">#&gt;  reprex        2.0.1      2021-08-05 [1] CRAN (R 4.1.1)</w:t>
-      </w:r>
-      <w:r>
-        <w:br/>
-      </w:r>
-      <w:r>
-        <w:rPr>
-          <w:rStyle w:val="VerbatimChar"/>
-        </w:rPr>
-        <w:t xml:space="preserve">#&gt;  rlang         0.4.11     2021-04-30 [1] CRAN (R 4.1.1)</w:t>
-      </w:r>
-      <w:r>
-        <w:br/>
-      </w:r>
-      <w:r>
-        <w:rPr>
-          <w:rStyle w:val="VerbatimChar"/>
-        </w:rPr>
-        <w:t xml:space="preserve">#&gt;  rmarkdown     2.10       2021-08-06 [1] CRAN (R 4.1.1)</w:t>
-      </w:r>
-      <w:r>
-        <w:br/>
-      </w:r>
-      <w:r>
-        <w:rPr>
-          <w:rStyle w:val="VerbatimChar"/>
-        </w:rPr>
-        <w:t xml:space="preserve">#&gt;  rprojroot     2.0.2      2020-11-15 [1] CRAN (R 4.1.1)</w:t>
-      </w:r>
-      <w:r>
-        <w:br/>
-      </w:r>
-      <w:r>
-        <w:rPr>
-          <w:rStyle w:val="VerbatimChar"/>
-        </w:rPr>
-        <w:t xml:space="preserve">#&gt;  rstudioapi    0.13       2020-11-12 [1] CRAN (R 4.1.1)</w:t>
-      </w:r>
-      <w:r>
-        <w:br/>
-      </w:r>
-      <w:r>
-        <w:rPr>
-          <w:rStyle w:val="VerbatimChar"/>
-        </w:rPr>
-        <w:t xml:space="preserve">#&gt;  rvest         1.0.1      2021-07-26 [1] CRAN (R 4.1.0)</w:t>
-      </w:r>
-      <w:r>
-        <w:br/>
-      </w:r>
-      <w:r>
-        <w:rPr>
-          <w:rStyle w:val="VerbatimChar"/>
-        </w:rPr>
-        <w:t xml:space="preserve">#&gt;  scales        1.1.1      2020-05-11 [1] CRAN (R 4.1.1)</w:t>
-      </w:r>
-      <w:r>
-        <w:br/>
-      </w:r>
-      <w:r>
-        <w:rPr>
-          <w:rStyle w:val="VerbatimChar"/>
-        </w:rPr>
-        <w:t xml:space="preserve">#&gt;  sessioninfo   1.1.1      2018-11-05 [1] CRAN (R 4.1.1)</w:t>
-      </w:r>
-      <w:r>
-        <w:br/>
-      </w:r>
-      <w:r>
-        <w:rPr>
-          <w:rStyle w:val="VerbatimChar"/>
-        </w:rPr>
-        <w:t xml:space="preserve">#&gt;  signal        0.7-7      2021-05-25 [1] CRAN (R 4.1.1)</w:t>
-      </w:r>
-      <w:r>
-        <w:br/>
-      </w:r>
-      <w:r>
-        <w:rPr>
-          <w:rStyle w:val="VerbatimChar"/>
-        </w:rPr>
-        <w:t xml:space="preserve">#&gt;  stringi       1.7.4      2021-08-25 [1] CRAN (R 4.1.1)</w:t>
-      </w:r>
-      <w:r>
-        <w:br/>
-      </w:r>
-      <w:r>
-        <w:rPr>
-          <w:rStyle w:val="VerbatimChar"/>
-        </w:rPr>
-        <w:t xml:space="preserve">#&gt;  stringr     * 1.4.0      2019-02-10 [1] CRAN (R 4.1.1)</w:t>
-      </w:r>
-      <w:r>
-        <w:br/>
-      </w:r>
-      <w:r>
-        <w:rPr>
-          <w:rStyle w:val="VerbatimChar"/>
-        </w:rPr>
-        <w:t xml:space="preserve">#&gt;  testthat      3.0.4      2021-07-01 [1] CRAN (R 4.1.1)</w:t>
-      </w:r>
-      <w:r>
-        <w:br/>
-      </w:r>
-      <w:r>
-        <w:rPr>
-          <w:rStyle w:val="VerbatimChar"/>
-        </w:rPr>
-        <w:t xml:space="preserve">#&gt;  tibble      * 3.1.4      2021-08-25 [1] CRAN (R 4.1.1)</w:t>
-      </w:r>
-      <w:r>
-        <w:br/>
-      </w:r>
-      <w:r>
-        <w:rPr>
-          <w:rStyle w:val="VerbatimChar"/>
-        </w:rPr>
-        <w:t xml:space="preserve">#&gt;  tidyr       * 1.1.3      2021-03-03 [1] CRAN (R 4.1.1)</w:t>
-      </w:r>
-      <w:r>
-        <w:br/>
-      </w:r>
-      <w:r>
-        <w:rPr>
-          <w:rStyle w:val="VerbatimChar"/>
-        </w:rPr>
-        <w:t xml:space="preserve">#&gt;  tidyselect    1.1.1      2021-04-30 [1] CRAN (R 4.1.1)</w:t>
-      </w:r>
-      <w:r>
-        <w:br/>
-      </w:r>
-      <w:r>
-        <w:rPr>
-          <w:rStyle w:val="VerbatimChar"/>
-        </w:rPr>
-        <w:t xml:space="preserve">#&gt;  tidyverse   * 1.3.1      2021-04-15 [1] CRAN (R 4.1.1)</w:t>
-      </w:r>
-      <w:r>
-        <w:br/>
-      </w:r>
-      <w:r>
-        <w:rPr>
-          <w:rStyle w:val="VerbatimChar"/>
-        </w:rPr>
-        <w:t xml:space="preserve">#&gt;  tzdb          0.1.2      2021-07-20 [1] CRAN (R 4.1.1)</w:t>
-      </w:r>
-      <w:r>
-        <w:br/>
-      </w:r>
-      <w:r>
-        <w:rPr>
-          <w:rStyle w:val="VerbatimChar"/>
-        </w:rPr>
-        <w:t xml:space="preserve">#&gt;  usethis     * 2.0.1      2021-02-10 [1] CRAN (R 4.1.1)</w:t>
-      </w:r>
-      <w:r>
-        <w:br/>
-      </w:r>
-      <w:r>
-        <w:rPr>
-          <w:rStyle w:val="VerbatimChar"/>
-        </w:rPr>
-        <w:t xml:space="preserve">#&gt;  utf8          1.2.2      2021-07-24 [1] CRAN (R 4.1.1)</w:t>
-      </w:r>
-      <w:r>
-        <w:br/>
-      </w:r>
-      <w:r>
-        <w:rPr>
-          <w:rStyle w:val="VerbatimChar"/>
-        </w:rPr>
-        <w:t xml:space="preserve">#&gt;  vctrs         0.3.8      2021-04-29 [1] CRAN (R 4.1.1)</w:t>
-      </w:r>
-      <w:r>
-        <w:br/>
-      </w:r>
-      <w:r>
-        <w:rPr>
-          <w:rStyle w:val="VerbatimChar"/>
-        </w:rPr>
-        <w:t xml:space="preserve">#&gt;  withr         2.4.2      2021-04-18 [1] CRAN (R 4.1.1)</w:t>
-      </w:r>
-      <w:r>
-        <w:br/>
-      </w:r>
-      <w:r>
-        <w:rPr>
-          <w:rStyle w:val="VerbatimChar"/>
-        </w:rPr>
-        <w:t xml:space="preserve">#&gt;  xfun          0.25       2021-08-06 [1] CRAN (R 4.1.1)</w:t>
-      </w:r>
-      <w:r>
-        <w:br/>
-      </w:r>
-      <w:r>
-        <w:rPr>
-          <w:rStyle w:val="VerbatimChar"/>
-        </w:rPr>
-        <w:t xml:space="preserve">#&gt;  xml2          1.3.2      2020-04-23 [1] CRAN (R 4.1.1)</w:t>
-      </w:r>
-      <w:r>
-        <w:br/>
-      </w:r>
-      <w:r>
-        <w:rPr>
-          <w:rStyle w:val="VerbatimChar"/>
-        </w:rPr>
-        <w:t xml:space="preserve">#&gt;  yaml          2.2.1      2020-02-01 [1] CRAN (R 4.1.0)</w:t>
+        <w:t xml:space="preserve">#&gt;  assertthat    0.2.1      2019-03-21 [2] CRAN (R 4.0.2)</w:t>
+      </w:r>
+      <w:r>
+        <w:br/>
+      </w:r>
+      <w:r>
+        <w:rPr>
+          <w:rStyle w:val="VerbatimChar"/>
+        </w:rPr>
+        <w:t xml:space="preserve">#&gt;  backports     1.2.1      2020-12-09 [2] CRAN (R 4.0.2)</w:t>
+      </w:r>
+      <w:r>
+        <w:br/>
+      </w:r>
+      <w:r>
+        <w:rPr>
+          <w:rStyle w:val="VerbatimChar"/>
+        </w:rPr>
+        <w:t xml:space="preserve">#&gt;  bookdown      0.22       2021-04-22 [2] CRAN (R 4.0.2)</w:t>
+      </w:r>
+      <w:r>
+        <w:br/>
+      </w:r>
+      <w:r>
+        <w:rPr>
+          <w:rStyle w:val="VerbatimChar"/>
+        </w:rPr>
+        <w:t xml:space="preserve">#&gt;  broom         0.7.6      2021-04-05 [2] CRAN (R 4.0.2)</w:t>
+      </w:r>
+      <w:r>
+        <w:br/>
+      </w:r>
+      <w:r>
+        <w:rPr>
+          <w:rStyle w:val="VerbatimChar"/>
+        </w:rPr>
+        <w:t xml:space="preserve">#&gt;  cachem        1.0.5      2021-05-15 [2] CRAN (R 4.0.2)</w:t>
+      </w:r>
+      <w:r>
+        <w:br/>
+      </w:r>
+      <w:r>
+        <w:rPr>
+          <w:rStyle w:val="VerbatimChar"/>
+        </w:rPr>
+        <w:t xml:space="preserve">#&gt;  callr         3.7.0      2021-04-20 [2] CRAN (R 4.0.2)</w:t>
+      </w:r>
+      <w:r>
+        <w:br/>
+      </w:r>
+      <w:r>
+        <w:rPr>
+          <w:rStyle w:val="VerbatimChar"/>
+        </w:rPr>
+        <w:t xml:space="preserve">#&gt;  cellranger    1.1.0      2016-07-27 [2] CRAN (R 4.0.2)</w:t>
+      </w:r>
+      <w:r>
+        <w:br/>
+      </w:r>
+      <w:r>
+        <w:rPr>
+          <w:rStyle w:val="VerbatimChar"/>
+        </w:rPr>
+        <w:t xml:space="preserve">#&gt;  cetaceanbcg * 0.0.0.9000 2021-09-03 [1] local         </w:t>
+      </w:r>
+      <w:r>
+        <w:br/>
+      </w:r>
+      <w:r>
+        <w:rPr>
+          <w:rStyle w:val="VerbatimChar"/>
+        </w:rPr>
+        <w:t xml:space="preserve">#&gt;  cli           2.5.0      2021-04-26 [2] CRAN (R 4.0.2)</w:t>
+      </w:r>
+      <w:r>
+        <w:br/>
+      </w:r>
+      <w:r>
+        <w:rPr>
+          <w:rStyle w:val="VerbatimChar"/>
+        </w:rPr>
+        <w:t xml:space="preserve">#&gt;  colorspace    2.0-1      2021-05-04 [2] CRAN (R 4.0.2)</w:t>
+      </w:r>
+      <w:r>
+        <w:br/>
+      </w:r>
+      <w:r>
+        <w:rPr>
+          <w:rStyle w:val="VerbatimChar"/>
+        </w:rPr>
+        <w:t xml:space="preserve">#&gt;  cowplot       1.1.1      2020-12-30 [2] CRAN (R 4.0.2)</w:t>
+      </w:r>
+      <w:r>
+        <w:br/>
+      </w:r>
+      <w:r>
+        <w:rPr>
+          <w:rStyle w:val="VerbatimChar"/>
+        </w:rPr>
+        <w:t xml:space="preserve">#&gt;  crayon        1.4.1      2021-02-08 [2] CRAN (R 4.0.2)</w:t>
+      </w:r>
+      <w:r>
+        <w:br/>
+      </w:r>
+      <w:r>
+        <w:rPr>
+          <w:rStyle w:val="VerbatimChar"/>
+        </w:rPr>
+        <w:t xml:space="preserve">#&gt;  DBI           1.1.1      2021-01-15 [2] CRAN (R 4.0.2)</w:t>
+      </w:r>
+      <w:r>
+        <w:br/>
+      </w:r>
+      <w:r>
+        <w:rPr>
+          <w:rStyle w:val="VerbatimChar"/>
+        </w:rPr>
+        <w:t xml:space="preserve">#&gt;  dbplyr        2.1.1      2021-04-06 [2] CRAN (R 4.0.2)</w:t>
+      </w:r>
+      <w:r>
+        <w:br/>
+      </w:r>
+      <w:r>
+        <w:rPr>
+          <w:rStyle w:val="VerbatimChar"/>
+        </w:rPr>
+        <w:t xml:space="preserve">#&gt;  desc          1.3.0      2021-03-05 [2] CRAN (R 4.0.2)</w:t>
+      </w:r>
+      <w:r>
+        <w:br/>
+      </w:r>
+      <w:r>
+        <w:rPr>
+          <w:rStyle w:val="VerbatimChar"/>
+        </w:rPr>
+        <w:t xml:space="preserve">#&gt;  devtools      2.4.1      2021-05-05 [2] CRAN (R 4.0.2)</w:t>
+      </w:r>
+      <w:r>
+        <w:br/>
+      </w:r>
+      <w:r>
+        <w:rPr>
+          <w:rStyle w:val="VerbatimChar"/>
+        </w:rPr>
+        <w:t xml:space="preserve">#&gt;  digest        0.6.27     2020-10-24 [2] CRAN (R 4.0.2)</w:t>
+      </w:r>
+      <w:r>
+        <w:br/>
+      </w:r>
+      <w:r>
+        <w:rPr>
+          <w:rStyle w:val="VerbatimChar"/>
+        </w:rPr>
+        <w:t xml:space="preserve">#&gt;  dplyr       * 1.0.6      2021-05-05 [2] CRAN (R 4.0.2)</w:t>
+      </w:r>
+      <w:r>
+        <w:br/>
+      </w:r>
+      <w:r>
+        <w:rPr>
+          <w:rStyle w:val="VerbatimChar"/>
+        </w:rPr>
+        <w:t xml:space="preserve">#&gt;  ellipsis      0.3.2      2021-04-29 [2] CRAN (R 4.0.2)</w:t>
+      </w:r>
+      <w:r>
+        <w:br/>
+      </w:r>
+      <w:r>
+        <w:rPr>
+          <w:rStyle w:val="VerbatimChar"/>
+        </w:rPr>
+        <w:t xml:space="preserve">#&gt;  evaluate      0.14       2019-05-28 [2] CRAN (R 4.0.1)</w:t>
+      </w:r>
+      <w:r>
+        <w:br/>
+      </w:r>
+      <w:r>
+        <w:rPr>
+          <w:rStyle w:val="VerbatimChar"/>
+        </w:rPr>
+        <w:t xml:space="preserve">#&gt;  fansi         0.5.0      2021-05-25 [2] CRAN (R 4.0.4)</w:t>
+      </w:r>
+      <w:r>
+        <w:br/>
+      </w:r>
+      <w:r>
+        <w:rPr>
+          <w:rStyle w:val="VerbatimChar"/>
+        </w:rPr>
+        <w:t xml:space="preserve">#&gt;  farver        2.1.0      2021-02-28 [2] CRAN (R 4.0.2)</w:t>
+      </w:r>
+      <w:r>
+        <w:br/>
+      </w:r>
+      <w:r>
+        <w:rPr>
+          <w:rStyle w:val="VerbatimChar"/>
+        </w:rPr>
+        <w:t xml:space="preserve">#&gt;  fastmap       1.1.0      2021-01-25 [2] CRAN (R 4.0.2)</w:t>
+      </w:r>
+      <w:r>
+        <w:br/>
+      </w:r>
+      <w:r>
+        <w:rPr>
+          <w:rStyle w:val="VerbatimChar"/>
+        </w:rPr>
+        <w:t xml:space="preserve">#&gt;  forcats     * 0.5.1      2021-01-27 [2] CRAN (R 4.0.2)</w:t>
+      </w:r>
+      <w:r>
+        <w:br/>
+      </w:r>
+      <w:r>
+        <w:rPr>
+          <w:rStyle w:val="VerbatimChar"/>
+        </w:rPr>
+        <w:t xml:space="preserve">#&gt;  fs            1.5.0      2020-07-31 [2] CRAN (R 4.0.2)</w:t>
+      </w:r>
+      <w:r>
+        <w:br/>
+      </w:r>
+      <w:r>
+        <w:rPr>
+          <w:rStyle w:val="VerbatimChar"/>
+        </w:rPr>
+        <w:t xml:space="preserve">#&gt;  generics      0.1.0      2020-10-31 [2] CRAN (R 4.0.2)</w:t>
+      </w:r>
+      <w:r>
+        <w:br/>
+      </w:r>
+      <w:r>
+        <w:rPr>
+          <w:rStyle w:val="VerbatimChar"/>
+        </w:rPr>
+        <w:t xml:space="preserve">#&gt;  ggplot2     * 3.3.3      2020-12-30 [2] CRAN (R 4.0.2)</w:t>
+      </w:r>
+      <w:r>
+        <w:br/>
+      </w:r>
+      <w:r>
+        <w:rPr>
+          <w:rStyle w:val="VerbatimChar"/>
+        </w:rPr>
+        <w:t xml:space="preserve">#&gt;  glue          1.4.2      2020-08-27 [2] CRAN (R 4.0.2)</w:t>
+      </w:r>
+      <w:r>
+        <w:br/>
+      </w:r>
+      <w:r>
+        <w:rPr>
+          <w:rStyle w:val="VerbatimChar"/>
+        </w:rPr>
+        <w:t xml:space="preserve">#&gt;  gtable        0.3.0      2019-03-25 [2] CRAN (R 4.0.2)</w:t>
+      </w:r>
+      <w:r>
+        <w:br/>
+      </w:r>
+      <w:r>
+        <w:rPr>
+          <w:rStyle w:val="VerbatimChar"/>
+        </w:rPr>
+        <w:t xml:space="preserve">#&gt;  haven         2.4.1      2021-04-23 [2] CRAN (R 4.0.2)</w:t>
+      </w:r>
+      <w:r>
+        <w:br/>
+      </w:r>
+      <w:r>
+        <w:rPr>
+          <w:rStyle w:val="VerbatimChar"/>
+        </w:rPr>
+        <w:t xml:space="preserve">#&gt;  highr         0.9        2021-04-16 [2] CRAN (R 4.0.2)</w:t>
+      </w:r>
+      <w:r>
+        <w:br/>
+      </w:r>
+      <w:r>
+        <w:rPr>
+          <w:rStyle w:val="VerbatimChar"/>
+        </w:rPr>
+        <w:t xml:space="preserve">#&gt;  hms           1.1.0      2021-05-17 [2] CRAN (R 4.0.4)</w:t>
+      </w:r>
+      <w:r>
+        <w:br/>
+      </w:r>
+      <w:r>
+        <w:rPr>
+          <w:rStyle w:val="VerbatimChar"/>
+        </w:rPr>
+        <w:t xml:space="preserve">#&gt;  htmltools     0.5.1.1    2021-01-22 [2] CRAN (R 4.0.2)</w:t>
+      </w:r>
+      <w:r>
+        <w:br/>
+      </w:r>
+      <w:r>
+        <w:rPr>
+          <w:rStyle w:val="VerbatimChar"/>
+        </w:rPr>
+        <w:t xml:space="preserve">#&gt;  httr          1.4.2      2020-07-20 [2] CRAN (R 4.0.2)</w:t>
+      </w:r>
+      <w:r>
+        <w:br/>
+      </w:r>
+      <w:r>
+        <w:rPr>
+          <w:rStyle w:val="VerbatimChar"/>
+        </w:rPr>
+        <w:t xml:space="preserve">#&gt;  jsonlite      1.7.2      2020-12-09 [2] CRAN (R 4.0.2)</w:t>
+      </w:r>
+      <w:r>
+        <w:br/>
+      </w:r>
+      <w:r>
+        <w:rPr>
+          <w:rStyle w:val="VerbatimChar"/>
+        </w:rPr>
+        <w:t xml:space="preserve">#&gt;  knitr         1.33       2021-04-24 [2] CRAN (R 4.0.2)</w:t>
+      </w:r>
+      <w:r>
+        <w:br/>
+      </w:r>
+      <w:r>
+        <w:rPr>
+          <w:rStyle w:val="VerbatimChar"/>
+        </w:rPr>
+        <w:t xml:space="preserve">#&gt;  labeling      0.4.2      2020-10-20 [2] CRAN (R 4.0.2)</w:t>
+      </w:r>
+      <w:r>
+        <w:br/>
+      </w:r>
+      <w:r>
+        <w:rPr>
+          <w:rStyle w:val="VerbatimChar"/>
+        </w:rPr>
+        <w:t xml:space="preserve">#&gt;  lifecycle     1.0.0      2021-02-15 [2] CRAN (R 4.0.2)</w:t>
+      </w:r>
+      <w:r>
+        <w:br/>
+      </w:r>
+      <w:r>
+        <w:rPr>
+          <w:rStyle w:val="VerbatimChar"/>
+        </w:rPr>
+        <w:t xml:space="preserve">#&gt;  lubridate     1.7.10     2021-02-26 [2] CRAN (R 4.0.2)</w:t>
+      </w:r>
+      <w:r>
+        <w:br/>
+      </w:r>
+      <w:r>
+        <w:rPr>
+          <w:rStyle w:val="VerbatimChar"/>
+        </w:rPr>
+        <w:t xml:space="preserve">#&gt;  magrittr      2.0.1      2020-11-17 [2] CRAN (R 4.0.2)</w:t>
+      </w:r>
+      <w:r>
+        <w:br/>
+      </w:r>
+      <w:r>
+        <w:rPr>
+          <w:rStyle w:val="VerbatimChar"/>
+        </w:rPr>
+        <w:t xml:space="preserve">#&gt;  MASS          7.3-54     2021-05-03 [2] CRAN (R 4.0.4)</w:t>
+      </w:r>
+      <w:r>
+        <w:br/>
+      </w:r>
+      <w:r>
+        <w:rPr>
+          <w:rStyle w:val="VerbatimChar"/>
+        </w:rPr>
+        <w:t xml:space="preserve">#&gt;  memoise       2.0.0      2021-01-26 [2] CRAN (R 4.0.2)</w:t>
+      </w:r>
+      <w:r>
+        <w:br/>
+      </w:r>
+      <w:r>
+        <w:rPr>
+          <w:rStyle w:val="VerbatimChar"/>
+        </w:rPr>
+        <w:t xml:space="preserve">#&gt;  modelr        0.1.8      2020-05-19 [2] CRAN (R 4.0.2)</w:t>
+      </w:r>
+      <w:r>
+        <w:br/>
+      </w:r>
+      <w:r>
+        <w:rPr>
+          <w:rStyle w:val="VerbatimChar"/>
+        </w:rPr>
+        <w:t xml:space="preserve">#&gt;  munsell       0.5.0      2018-06-12 [2] CRAN (R 4.0.2)</w:t>
+      </w:r>
+      <w:r>
+        <w:br/>
+      </w:r>
+      <w:r>
+        <w:rPr>
+          <w:rStyle w:val="VerbatimChar"/>
+        </w:rPr>
+        <w:t xml:space="preserve">#&gt;  pillar        1.6.1      2021-05-16 [2] CRAN (R 4.0.4)</w:t>
+      </w:r>
+      <w:r>
+        <w:br/>
+      </w:r>
+      <w:r>
+        <w:rPr>
+          <w:rStyle w:val="VerbatimChar"/>
+        </w:rPr>
+        <w:t xml:space="preserve">#&gt;  pkgbuild      1.2.0      2020-12-15 [2] CRAN (R 4.0.2)</w:t>
+      </w:r>
+      <w:r>
+        <w:br/>
+      </w:r>
+      <w:r>
+        <w:rPr>
+          <w:rStyle w:val="VerbatimChar"/>
+        </w:rPr>
+        <w:t xml:space="preserve">#&gt;  pkgconfig     2.0.3      2019-09-22 [2] CRAN (R 4.0.2)</w:t>
+      </w:r>
+      <w:r>
+        <w:br/>
+      </w:r>
+      <w:r>
+        <w:rPr>
+          <w:rStyle w:val="VerbatimChar"/>
+        </w:rPr>
+        <w:t xml:space="preserve">#&gt;  pkgload       1.2.1      2021-04-06 [2] CRAN (R 4.0.2)</w:t>
+      </w:r>
+      <w:r>
+        <w:br/>
+      </w:r>
+      <w:r>
+        <w:rPr>
+          <w:rStyle w:val="VerbatimChar"/>
+        </w:rPr>
+        <w:t xml:space="preserve">#&gt;  pracma        2.3.3      2021-01-23 [2] CRAN (R 4.0.2)</w:t>
+      </w:r>
+      <w:r>
+        <w:br/>
+      </w:r>
+      <w:r>
+        <w:rPr>
+          <w:rStyle w:val="VerbatimChar"/>
+        </w:rPr>
+        <w:t xml:space="preserve">#&gt;  prettyunits   1.1.1      2020-01-24 [2] CRAN (R 4.0.2)</w:t>
+      </w:r>
+      <w:r>
+        <w:br/>
+      </w:r>
+      <w:r>
+        <w:rPr>
+          <w:rStyle w:val="VerbatimChar"/>
+        </w:rPr>
+        <w:t xml:space="preserve">#&gt;  processx      3.5.2      2021-04-30 [2] CRAN (R 4.0.2)</w:t>
+      </w:r>
+      <w:r>
+        <w:br/>
+      </w:r>
+      <w:r>
+        <w:rPr>
+          <w:rStyle w:val="VerbatimChar"/>
+        </w:rPr>
+        <w:t xml:space="preserve">#&gt;  ps            1.6.0      2021-02-28 [2] CRAN (R 4.0.2)</w:t>
+      </w:r>
+      <w:r>
+        <w:br/>
+      </w:r>
+      <w:r>
+        <w:rPr>
+          <w:rStyle w:val="VerbatimChar"/>
+        </w:rPr>
+        <w:t xml:space="preserve">#&gt;  purrr       * 0.3.4      2020-04-17 [2] CRAN (R 4.0.2)</w:t>
+      </w:r>
+      <w:r>
+        <w:br/>
+      </w:r>
+      <w:r>
+        <w:rPr>
+          <w:rStyle w:val="VerbatimChar"/>
+        </w:rPr>
+        <w:t xml:space="preserve">#&gt;  R6            2.5.0      2020-10-28 [2] CRAN (R 4.0.2)</w:t>
+      </w:r>
+      <w:r>
+        <w:br/>
+      </w:r>
+      <w:r>
+        <w:rPr>
+          <w:rStyle w:val="VerbatimChar"/>
+        </w:rPr>
+        <w:t xml:space="preserve">#&gt;  Rcpp          1.0.7      2021-07-07 [2] CRAN (R 4.0.2)</w:t>
+      </w:r>
+      <w:r>
+        <w:br/>
+      </w:r>
+      <w:r>
+        <w:rPr>
+          <w:rStyle w:val="VerbatimChar"/>
+        </w:rPr>
+        <w:t xml:space="preserve">#&gt;  RcppRoll      0.3.0      2018-06-05 [2] CRAN (R 4.0.2)</w:t>
+      </w:r>
+      <w:r>
+        <w:br/>
+      </w:r>
+      <w:r>
+        <w:rPr>
+          <w:rStyle w:val="VerbatimChar"/>
+        </w:rPr>
+        <w:t xml:space="preserve">#&gt;  readr       * 1.4.0      2020-10-05 [2] CRAN (R 4.0.2)</w:t>
+      </w:r>
+      <w:r>
+        <w:br/>
+      </w:r>
+      <w:r>
+        <w:rPr>
+          <w:rStyle w:val="VerbatimChar"/>
+        </w:rPr>
+        <w:t xml:space="preserve">#&gt;  readxl        1.3.1      2019-03-13 [2] CRAN (R 4.0.2)</w:t>
+      </w:r>
+      <w:r>
+        <w:br/>
+      </w:r>
+      <w:r>
+        <w:rPr>
+          <w:rStyle w:val="VerbatimChar"/>
+        </w:rPr>
+        <w:t xml:space="preserve">#&gt;  remotes       2.3.0      2021-04-01 [2] CRAN (R 4.0.2)</w:t>
+      </w:r>
+      <w:r>
+        <w:br/>
+      </w:r>
+      <w:r>
+        <w:rPr>
+          <w:rStyle w:val="VerbatimChar"/>
+        </w:rPr>
+        <w:t xml:space="preserve">#&gt;  reprex        2.0.0      2021-04-02 [2] CRAN (R 4.0.2)</w:t>
+      </w:r>
+      <w:r>
+        <w:br/>
+      </w:r>
+      <w:r>
+        <w:rPr>
+          <w:rStyle w:val="VerbatimChar"/>
+        </w:rPr>
+        <w:t xml:space="preserve">#&gt;  rlang         0.4.11     2021-04-30 [2] CRAN (R 4.0.2)</w:t>
+      </w:r>
+      <w:r>
+        <w:br/>
+      </w:r>
+      <w:r>
+        <w:rPr>
+          <w:rStyle w:val="VerbatimChar"/>
+        </w:rPr>
+        <w:t xml:space="preserve">#&gt;  rmarkdown     2.8        2021-05-07 [2] CRAN (R 4.0.2)</w:t>
+      </w:r>
+      <w:r>
+        <w:br/>
+      </w:r>
+      <w:r>
+        <w:rPr>
+          <w:rStyle w:val="VerbatimChar"/>
+        </w:rPr>
+        <w:t xml:space="preserve">#&gt;  rprojroot     2.0.2      2020-11-15 [2] CRAN (R 4.0.2)</w:t>
+      </w:r>
+      <w:r>
+        <w:br/>
+      </w:r>
+      <w:r>
+        <w:rPr>
+          <w:rStyle w:val="VerbatimChar"/>
+        </w:rPr>
+        <w:t xml:space="preserve">#&gt;  rstudioapi    0.13       2020-11-12 [2] CRAN (R 4.0.2)</w:t>
+      </w:r>
+      <w:r>
+        <w:br/>
+      </w:r>
+      <w:r>
+        <w:rPr>
+          <w:rStyle w:val="VerbatimChar"/>
+        </w:rPr>
+        <w:t xml:space="preserve">#&gt;  rvest         1.0.0      2021-03-09 [2] CRAN (R 4.0.2)</w:t>
+      </w:r>
+      <w:r>
+        <w:br/>
+      </w:r>
+      <w:r>
+        <w:rPr>
+          <w:rStyle w:val="VerbatimChar"/>
+        </w:rPr>
+        <w:t xml:space="preserve">#&gt;  scales        1.1.1      2020-05-11 [2] CRAN (R 4.0.2)</w:t>
+      </w:r>
+      <w:r>
+        <w:br/>
+      </w:r>
+      <w:r>
+        <w:rPr>
+          <w:rStyle w:val="VerbatimChar"/>
+        </w:rPr>
+        <w:t xml:space="preserve">#&gt;  sessioninfo   1.1.1      2018-11-05 [2] CRAN (R 4.0.2)</w:t>
+      </w:r>
+      <w:r>
+        <w:br/>
+      </w:r>
+      <w:r>
+        <w:rPr>
+          <w:rStyle w:val="VerbatimChar"/>
+        </w:rPr>
+        <w:t xml:space="preserve">#&gt;  signal        0.7-7      2021-05-25 [2] CRAN (R 4.0.2)</w:t>
+      </w:r>
+      <w:r>
+        <w:br/>
+      </w:r>
+      <w:r>
+        <w:rPr>
+          <w:rStyle w:val="VerbatimChar"/>
+        </w:rPr>
+        <w:t xml:space="preserve">#&gt;  stringi       1.6.2      2021-05-17 [2] CRAN (R 4.0.4)</w:t>
+      </w:r>
+      <w:r>
+        <w:br/>
+      </w:r>
+      <w:r>
+        <w:rPr>
+          <w:rStyle w:val="VerbatimChar"/>
+        </w:rPr>
+        <w:t xml:space="preserve">#&gt;  stringr     * 1.4.0      2019-02-10 [2] CRAN (R 4.0.2)</w:t>
+      </w:r>
+      <w:r>
+        <w:br/>
+      </w:r>
+      <w:r>
+        <w:rPr>
+          <w:rStyle w:val="VerbatimChar"/>
+        </w:rPr>
+        <w:t xml:space="preserve">#&gt;  testthat      3.0.2      2021-02-14 [2] CRAN (R 4.0.2)</w:t>
+      </w:r>
+      <w:r>
+        <w:br/>
+      </w:r>
+      <w:r>
+        <w:rPr>
+          <w:rStyle w:val="VerbatimChar"/>
+        </w:rPr>
+        <w:t xml:space="preserve">#&gt;  tibble      * 3.1.2      2021-05-16 [2] CRAN (R 4.0.4)</w:t>
+      </w:r>
+      <w:r>
+        <w:br/>
+      </w:r>
+      <w:r>
+        <w:rPr>
+          <w:rStyle w:val="VerbatimChar"/>
+        </w:rPr>
+        <w:t xml:space="preserve">#&gt;  tidyr       * 1.1.3      2021-03-03 [2] CRAN (R 4.0.2)</w:t>
+      </w:r>
+      <w:r>
+        <w:br/>
+      </w:r>
+      <w:r>
+        <w:rPr>
+          <w:rStyle w:val="VerbatimChar"/>
+        </w:rPr>
+        <w:t xml:space="preserve">#&gt;  tidyselect    1.1.1      2021-04-30 [2] CRAN (R 4.0.2)</w:t>
+      </w:r>
+      <w:r>
+        <w:br/>
+      </w:r>
+      <w:r>
+        <w:rPr>
+          <w:rStyle w:val="VerbatimChar"/>
+        </w:rPr>
+        <w:t xml:space="preserve">#&gt;  tidyverse   * 1.3.1      2021-04-15 [2] CRAN (R 4.0.2)</w:t>
+      </w:r>
+      <w:r>
+        <w:br/>
+      </w:r>
+      <w:r>
+        <w:rPr>
+          <w:rStyle w:val="VerbatimChar"/>
+        </w:rPr>
+        <w:t xml:space="preserve">#&gt;  usethis       2.0.1      2021-02-10 [2] CRAN (R 4.0.2)</w:t>
+      </w:r>
+      <w:r>
+        <w:br/>
+      </w:r>
+      <w:r>
+        <w:rPr>
+          <w:rStyle w:val="VerbatimChar"/>
+        </w:rPr>
+        <w:t xml:space="preserve">#&gt;  utf8          1.2.1      2021-03-12 [2] CRAN (R 4.0.2)</w:t>
+      </w:r>
+      <w:r>
+        <w:br/>
+      </w:r>
+      <w:r>
+        <w:rPr>
+          <w:rStyle w:val="VerbatimChar"/>
+        </w:rPr>
+        <w:t xml:space="preserve">#&gt;  vctrs         0.3.8      2021-04-29 [2] CRAN (R 4.0.2)</w:t>
+      </w:r>
+      <w:r>
+        <w:br/>
+      </w:r>
+      <w:r>
+        <w:rPr>
+          <w:rStyle w:val="VerbatimChar"/>
+        </w:rPr>
+        <w:t xml:space="preserve">#&gt;  withr         2.4.2      2021-04-18 [2] CRAN (R 4.0.4)</w:t>
+      </w:r>
+      <w:r>
+        <w:br/>
+      </w:r>
+      <w:r>
+        <w:rPr>
+          <w:rStyle w:val="VerbatimChar"/>
+        </w:rPr>
+        <w:t xml:space="preserve">#&gt;  xfun          0.23       2021-05-15 [2] CRAN (R 4.0.2)</w:t>
+      </w:r>
+      <w:r>
+        <w:br/>
+      </w:r>
+      <w:r>
+        <w:rPr>
+          <w:rStyle w:val="VerbatimChar"/>
+        </w:rPr>
+        <w:t xml:space="preserve">#&gt;  xml2          1.3.2      2020-04-23 [2] CRAN (R 4.0.2)</w:t>
+      </w:r>
+      <w:r>
+        <w:br/>
+      </w:r>
+      <w:r>
+        <w:rPr>
+          <w:rStyle w:val="VerbatimChar"/>
+        </w:rPr>
+        <w:t xml:space="preserve">#&gt;  yaml          2.2.1      2020-02-01 [2] CRAN (R 4.0.2)</w:t>
       </w:r>
       <w:r>
         <w:br/>
@@ -1467,16 +1469,16 @@
         <w:rPr>
           <w:rStyle w:val="VerbatimChar"/>
         </w:rPr>
-        <w:t xml:space="preserve">#&gt; [1] C:/Users/max/Documents/R/win-library/4.1</w:t>
-      </w:r>
-      <w:r>
-        <w:br/>
-      </w:r>
-      <w:r>
-        <w:rPr>
-          <w:rStyle w:val="VerbatimChar"/>
-        </w:rPr>
-        <w:t xml:space="preserve">#&gt; [2] C:/Program Files/R/R-4.1.1/library</w:t>
+        <w:t xml:space="preserve">#&gt; [1] /Users/frank/Library/R/4.0/library</w:t>
+      </w:r>
+      <w:r>
+        <w:br/>
+      </w:r>
+      <w:r>
+        <w:rPr>
+          <w:rStyle w:val="VerbatimChar"/>
+        </w:rPr>
+        <w:t xml:space="preserve">#&gt; [2] /Library/Frameworks/R.framework/Versions/4.0/Resources/library</w:t>
       </w:r>
     </w:p>
     <w:p>
@@ -1495,7 +1497,7 @@
         <w:rPr>
           <w:rStyle w:val="VerbatimChar"/>
         </w:rPr>
-        <w:t xml:space="preserve">#&gt; Local:    main C:/Users/max/Documents/GitHub/cetaceanbcg</w:t>
+        <w:t xml:space="preserve">#&gt; Local:    main /Users/frank/Documents/GitHub/development/cetaceanbcg</w:t>
       </w:r>
       <w:r>
         <w:br/>
@@ -1513,7 +1515,7 @@
         <w:rPr>
           <w:rStyle w:val="VerbatimChar"/>
         </w:rPr>
-        <w:t xml:space="preserve">#&gt; Head:     [66132db] 2021-08-31: Add ECG data</w:t>
+        <w:t xml:space="preserve">#&gt; Head:     [5f4e08d] 2021-08-31: Split Corky BCG figure into two</w:t>
       </w:r>
     </w:p>
     <w:bookmarkEnd w:id="33"/>

</xml_diff>

<commit_message>
Add bradycardia analysis and figure for classifying jerk peaks
</commit_message>
<xml_diff>
--- a/analysis/paper/paper.docx
+++ b/analysis/paper/paper.docx
@@ -98,7 +98,7 @@
         <w:pStyle w:val="Date"/>
       </w:pPr>
       <w:r>
-        <w:t xml:space="preserve">03</w:t>
+        <w:t xml:space="preserve">04</w:t>
       </w:r>
       <w:r>
         <w:t xml:space="preserve"> </w:t>
@@ -294,7 +294,7 @@
       </w:r>
     </w:p>
     <w:bookmarkEnd w:id="23"/>
-    <w:bookmarkStart w:id="26" w:name="results"/>
+    <w:bookmarkStart w:id="27" w:name="results"/>
     <w:p>
       <w:pPr>
         <w:pStyle w:val="Heading1"/>
@@ -435,6 +435,61 @@
     </w:p>
     <w:p>
       <w:pPr>
+        <w:pStyle w:val="CaptionedFigure"/>
+      </w:pPr>
+      <w:r>
+        <w:drawing>
+          <wp:inline>
+            <wp:extent cx="5943600" cy="5943600"/>
+            <wp:effectExtent b="0" l="0" r="0" t="0"/>
+            <wp:docPr descr="Figure 4.3: Major peak selection procedure for identifying heartbeats. A Even after smoothing, the norm of the jerk vector has peaks that do not correspond to heartbeats (e.g. 2, 4). B In height-prominence space, there are two clear clusters corresponding to valid heartbeats (upper right) and artifacts (lower left). C" title="" id="1" name="Picture"/>
+            <a:graphic>
+              <a:graphicData uri="http://schemas.openxmlformats.org/drawingml/2006/picture">
+                <pic:pic>
+                  <pic:nvPicPr>
+                    <pic:cNvPr descr="../figures/jerk-peaks-1.png" id="0" name="Picture"/>
+                    <pic:cNvPicPr>
+                      <a:picLocks noChangeArrowheads="1" noChangeAspect="1"/>
+                    </pic:cNvPicPr>
+                  </pic:nvPicPr>
+                  <pic:blipFill>
+                    <a:blip r:embed="rId26"/>
+                    <a:stretch>
+                      <a:fillRect/>
+                    </a:stretch>
+                  </pic:blipFill>
+                  <pic:spPr bwMode="auto">
+                    <a:xfrm>
+                      <a:off x="0" y="0"/>
+                      <a:ext cx="5943600" cy="5943600"/>
+                    </a:xfrm>
+                    <a:prstGeom prst="rect">
+                      <a:avLst/>
+                    </a:prstGeom>
+                    <a:noFill/>
+                    <a:ln w="9525">
+                      <a:noFill/>
+                      <a:headEnd/>
+                      <a:tailEnd/>
+                    </a:ln>
+                  </pic:spPr>
+                </pic:pic>
+              </a:graphicData>
+            </a:graphic>
+          </wp:inline>
+        </w:drawing>
+      </w:r>
+    </w:p>
+    <w:p>
+      <w:pPr>
+        <w:pStyle w:val="ImageCaption"/>
+      </w:pPr>
+      <w:r>
+        <w:t xml:space="preserve">Figure 4.3: Major peak selection procedure for identifying heartbeats. A Even after smoothing, the norm of the jerk vector has peaks that do not correspond to heartbeats (e.g. 2, 4). B In height-prominence space, there are two clear clusters corresponding to valid heartbeats (upper right) and artifacts (lower left). C</w:t>
+      </w:r>
+    </w:p>
+    <w:p>
+      <w:pPr>
         <w:pStyle w:val="BodyText"/>
       </w:pPr>
       <w:r>
@@ -453,8 +508,8 @@
         <w:t xml:space="preserve">shows how we can have a caption and cross-reference for a plot.</w:t>
       </w:r>
     </w:p>
-    <w:bookmarkEnd w:id="26"/>
-    <w:bookmarkStart w:id="27" w:name="discussion"/>
+    <w:bookmarkEnd w:id="27"/>
+    <w:bookmarkStart w:id="28" w:name="discussion"/>
     <w:p>
       <w:pPr>
         <w:pStyle w:val="Heading1"/>
@@ -472,8 +527,8 @@
         <w:t xml:space="preserve">Discussion</w:t>
       </w:r>
     </w:p>
-    <w:bookmarkEnd w:id="27"/>
-    <w:bookmarkStart w:id="28" w:name="conclusion"/>
+    <w:bookmarkEnd w:id="28"/>
+    <w:bookmarkStart w:id="29" w:name="conclusion"/>
     <w:p>
       <w:pPr>
         <w:pStyle w:val="Heading1"/>
@@ -491,8 +546,8 @@
         <w:t xml:space="preserve">Conclusion</w:t>
       </w:r>
     </w:p>
-    <w:bookmarkEnd w:id="28"/>
-    <w:bookmarkStart w:id="29" w:name="acknowledgements"/>
+    <w:bookmarkEnd w:id="29"/>
+    <w:bookmarkStart w:id="30" w:name="acknowledgements"/>
     <w:p>
       <w:pPr>
         <w:pStyle w:val="Heading1"/>
@@ -515,8 +570,8 @@
         <w:br w:type="page"/>
       </w:r>
     </w:p>
-    <w:bookmarkEnd w:id="29"/>
-    <w:bookmarkStart w:id="34" w:name="references"/>
+    <w:bookmarkEnd w:id="30"/>
+    <w:bookmarkStart w:id="35" w:name="references"/>
     <w:p>
       <w:pPr>
         <w:pStyle w:val="Heading1"/>
@@ -534,8 +589,8 @@
         <w:t xml:space="preserve">References</w:t>
       </w:r>
     </w:p>
-    <w:bookmarkStart w:id="32" w:name="refs"/>
-    <w:bookmarkStart w:id="31" w:name="ref-Marwick2017"/>
+    <w:bookmarkStart w:id="33" w:name="refs"/>
+    <w:bookmarkStart w:id="32" w:name="ref-Marwick2017"/>
     <w:p>
       <w:pPr>
         <w:pStyle w:val="Bibliography"/>
@@ -546,7 +601,7 @@
       <w:r>
         <w:t xml:space="preserve"> </w:t>
       </w:r>
-      <w:hyperlink r:id="rId30">
+      <w:hyperlink r:id="rId31">
         <w:r>
           <w:rPr>
             <w:rStyle w:val="Hyperlink"/>
@@ -555,14 +610,14 @@
         </w:r>
       </w:hyperlink>
     </w:p>
-    <w:bookmarkEnd w:id="31"/>
     <w:bookmarkEnd w:id="32"/>
+    <w:bookmarkEnd w:id="33"/>
     <w:p>
       <w:r>
         <w:br w:type="page"/>
       </w:r>
     </w:p>
-    <w:bookmarkStart w:id="33" w:name="colophon"/>
+    <w:bookmarkStart w:id="34" w:name="colophon"/>
     <w:p>
       <w:pPr>
         <w:pStyle w:val="Heading3"/>
@@ -585,7 +640,7 @@
         <w:pStyle w:val="FirstParagraph"/>
       </w:pPr>
       <w:r>
-        <w:t xml:space="preserve">This report was generated on 2021-09-03 15:35:30 using the following computational environment and dependencies:</w:t>
+        <w:t xml:space="preserve">This report was generated on 2021-09-04 20:08:04 using the following computational environment and dependencies:</w:t>
       </w:r>
     </w:p>
     <w:p>
@@ -686,7 +741,7 @@
         <w:rPr>
           <w:rStyle w:val="VerbatimChar"/>
         </w:rPr>
-        <w:t xml:space="preserve">#&gt;  date     2021-09-03                  </w:t>
+        <w:t xml:space="preserve">#&gt;  date     2021-09-04                  </w:t>
       </w:r>
       <w:r>
         <w:br/>
@@ -965,6 +1020,15 @@
         <w:rPr>
           <w:rStyle w:val="VerbatimChar"/>
         </w:rPr>
+        <w:t xml:space="preserve">#&gt;  ggrepel       0.9.1      2021-01-15 [2] CRAN (R 4.0.2)</w:t>
+      </w:r>
+      <w:r>
+        <w:br/>
+      </w:r>
+      <w:r>
+        <w:rPr>
+          <w:rStyle w:val="VerbatimChar"/>
+        </w:rPr>
         <w:t xml:space="preserve">#&gt;  glue          1.4.2      2020-08-27 [2] CRAN (R 4.0.2)</w:t>
       </w:r>
       <w:r>
@@ -1515,11 +1579,11 @@
         <w:rPr>
           <w:rStyle w:val="VerbatimChar"/>
         </w:rPr>
-        <w:t xml:space="preserve">#&gt; Head:     [5f4e08d] 2021-08-31: Split Corky BCG figure into two</w:t>
-      </w:r>
-    </w:p>
-    <w:bookmarkEnd w:id="33"/>
+        <w:t xml:space="preserve">#&gt; Head:     [b882cfc] 2021-09-03: Refactor paper to incorporate changes in filtering steps</w:t>
+      </w:r>
+    </w:p>
     <w:bookmarkEnd w:id="34"/>
+    <w:bookmarkEnd w:id="35"/>
     <w:sectPr>
       <w:pgSz w:w="12240" w:h="15840"/>
       <w:pgMar w:top="1440" w:right="1440" w:bottom="1440" w:left="1440" w:header="720" w:footer="720" w:gutter="0"/>

</xml_diff>

<commit_message>
Use distance threshold for jerk peak classification
</commit_message>
<xml_diff>
--- a/analysis/paper/paper.docx
+++ b/analysis/paper/paper.docx
@@ -98,7 +98,7 @@
         <w:pStyle w:val="Date"/>
       </w:pPr>
       <w:r>
-        <w:t xml:space="preserve">04</w:t>
+        <w:t xml:space="preserve">05</w:t>
       </w:r>
       <w:r>
         <w:t xml:space="preserve"> </w:t>
@@ -294,7 +294,7 @@
       </w:r>
     </w:p>
     <w:bookmarkEnd w:id="23"/>
-    <w:bookmarkStart w:id="27" w:name="results"/>
+    <w:bookmarkStart w:id="28" w:name="results"/>
     <w:p>
       <w:pPr>
         <w:pStyle w:val="Heading1"/>
@@ -442,12 +442,12 @@
           <wp:inline>
             <wp:extent cx="5943600" cy="5943600"/>
             <wp:effectExtent b="0" l="0" r="0" t="0"/>
-            <wp:docPr descr="Figure 4.3: Major peak selection procedure for identifying heartbeats. A Even after smoothing, the norm of the jerk vector has peaks that do not correspond to heartbeats (e.g. 2, 4). B In height-prominence space, there are two clear clusters corresponding to valid heartbeats (upper right) and artifacts (lower left). C" title="" id="1" name="Picture"/>
+            <wp:docPr descr="Figure 4.3: Heartrates observed in the ballistocardiogram exhibit characteristic diving physiology patterns. Bradycardia is greatest at the start of the dive (~4-5 bpm), increasing towards the end (~8-9 bpm)." title="" id="1" name="Picture"/>
             <a:graphic>
               <a:graphicData uri="http://schemas.openxmlformats.org/drawingml/2006/picture">
                 <pic:pic>
                   <pic:nvPicPr>
-                    <pic:cNvPr descr="../figures/jerk-peaks-1.png" id="0" name="Picture"/>
+                    <pic:cNvPr descr="../figures/bradycardia-relax-1.png" id="0" name="Picture"/>
                     <pic:cNvPicPr>
                       <a:picLocks noChangeArrowheads="1" noChangeAspect="1"/>
                     </pic:cNvPicPr>
@@ -485,7 +485,7 @@
         <w:pStyle w:val="ImageCaption"/>
       </w:pPr>
       <w:r>
-        <w:t xml:space="preserve">Figure 4.3: Major peak selection procedure for identifying heartbeats. A Even after smoothing, the norm of the jerk vector has peaks that do not correspond to heartbeats (e.g. 2, 4). B In height-prominence space, there are two clear clusters corresponding to valid heartbeats (upper right) and artifacts (lower left). C</w:t>
+        <w:t xml:space="preserve">Figure 4.3: Heartrates observed in the ballistocardiogram exhibit characteristic diving physiology patterns. Bradycardia is greatest at the start of the dive (~4-5 bpm), increasing towards the end (~8-9 bpm).</w:t>
       </w:r>
     </w:p>
     <w:p>
@@ -493,6 +493,104 @@
         <w:pStyle w:val="BodyText"/>
       </w:pPr>
       <w:r>
+        <w:t xml:space="preserve">The magnitude of bradycardia was strongest at the start of dives and relaxed towards the end. On average, heartrate increased from 4 bpm at the start of dives to 8.4 bpm by the end (Theil-Sen regression,</w:t>
+      </w:r>
+      <w:r>
+        <w:t xml:space="preserve"> </w:t>
+      </w:r>
+      <m:oMath>
+        <m:r>
+          <m:t>p</m:t>
+        </m:r>
+        <m:r>
+          <m:rPr>
+            <m:sty m:val="p"/>
+          </m:rPr>
+          <m:t>&lt;</m:t>
+        </m:r>
+        <m:sSup>
+          <m:e>
+            <m:r>
+              <m:t>10</m:t>
+            </m:r>
+          </m:e>
+          <m:sup>
+            <m:r>
+              <m:rPr>
+                <m:sty m:val="p"/>
+              </m:rPr>
+              <m:t>−</m:t>
+            </m:r>
+            <m:r>
+              <m:t>10</m:t>
+            </m:r>
+          </m:sup>
+        </m:sSup>
+      </m:oMath>
+      <w:r>
+        <w:t xml:space="preserve">).</w:t>
+      </w:r>
+    </w:p>
+    <w:p>
+      <w:pPr>
+        <w:pStyle w:val="CaptionedFigure"/>
+      </w:pPr>
+      <w:r>
+        <w:drawing>
+          <wp:inline>
+            <wp:extent cx="5943600" cy="5943600"/>
+            <wp:effectExtent b="0" l="0" r="0" t="0"/>
+            <wp:docPr descr="Figure 4.4: Major peak selection procedure for identifying heartbeats. A Even after smoothing, the norm of the jerk vector (line) has peaks that correspond to heartbeats (solid points) and artifacts (hollow points). We used a data-driven approach to retaining only major peaks. 75 s data excerpt shown as example. B In height-prominence space, peaks form two clusters corresponding to valid heartbeats (solid) and artifacts (hollow). C To separate the clusters, we calculated each peak’s distance from the greatest peak (triangle); retaining all peaks closer to the greatest peak (solid circles) than the valley in the bimodal distance distribution (red dashed line) and rejecting the farther peaks (hollow circles). D The bi-modal distribution of peak distances. We selected the the valley in the distance density (blue line) for the distance threshold (red dashed line). Solid and hollow histogram bars correspond to retained and rejected peaks, respectively." title="" id="1" name="Picture"/>
+            <a:graphic>
+              <a:graphicData uri="http://schemas.openxmlformats.org/drawingml/2006/picture">
+                <pic:pic>
+                  <pic:nvPicPr>
+                    <pic:cNvPr descr="../figures/jerk-peaks-1.png" id="0" name="Picture"/>
+                    <pic:cNvPicPr>
+                      <a:picLocks noChangeArrowheads="1" noChangeAspect="1"/>
+                    </pic:cNvPicPr>
+                  </pic:nvPicPr>
+                  <pic:blipFill>
+                    <a:blip r:embed="rId27"/>
+                    <a:stretch>
+                      <a:fillRect/>
+                    </a:stretch>
+                  </pic:blipFill>
+                  <pic:spPr bwMode="auto">
+                    <a:xfrm>
+                      <a:off x="0" y="0"/>
+                      <a:ext cx="5943600" cy="5943600"/>
+                    </a:xfrm>
+                    <a:prstGeom prst="rect">
+                      <a:avLst/>
+                    </a:prstGeom>
+                    <a:noFill/>
+                    <a:ln w="9525">
+                      <a:noFill/>
+                      <a:headEnd/>
+                      <a:tailEnd/>
+                    </a:ln>
+                  </pic:spPr>
+                </pic:pic>
+              </a:graphicData>
+            </a:graphic>
+          </wp:inline>
+        </w:drawing>
+      </w:r>
+    </w:p>
+    <w:p>
+      <w:pPr>
+        <w:pStyle w:val="ImageCaption"/>
+      </w:pPr>
+      <w:r>
+        <w:t xml:space="preserve">Figure 4.4: Major peak selection procedure for identifying heartbeats. A Even after smoothing, the norm of the jerk vector (line) has peaks that correspond to heartbeats (solid points) and artifacts (hollow points). We used a data-driven approach to retaining only major peaks. 75 s data excerpt shown as example. B In height-prominence space, peaks form two clusters corresponding to valid heartbeats (solid) and artifacts (hollow). C To separate the clusters, we calculated each peak’s distance from the greatest peak (triangle); retaining all peaks closer to the greatest peak (solid circles) than the valley in the bimodal distance distribution (red dashed line) and rejecting the farther peaks (hollow circles). D The bi-modal distribution of peak distances. We selected the the valley in the distance density (blue line) for the distance threshold (red dashed line). Solid and hollow histogram bars correspond to retained and rejected peaks, respectively.</w:t>
+      </w:r>
+    </w:p>
+    <w:p>
+      <w:pPr>
+        <w:pStyle w:val="BodyText"/>
+      </w:pPr>
+      <w:r>
         <w:t xml:space="preserve">Figure</w:t>
       </w:r>
       <w:r>
@@ -508,8 +606,8 @@
         <w:t xml:space="preserve">shows how we can have a caption and cross-reference for a plot.</w:t>
       </w:r>
     </w:p>
-    <w:bookmarkEnd w:id="27"/>
-    <w:bookmarkStart w:id="28" w:name="discussion"/>
+    <w:bookmarkEnd w:id="28"/>
+    <w:bookmarkStart w:id="29" w:name="discussion"/>
     <w:p>
       <w:pPr>
         <w:pStyle w:val="Heading1"/>
@@ -527,8 +625,8 @@
         <w:t xml:space="preserve">Discussion</w:t>
       </w:r>
     </w:p>
-    <w:bookmarkEnd w:id="28"/>
-    <w:bookmarkStart w:id="29" w:name="conclusion"/>
+    <w:bookmarkEnd w:id="29"/>
+    <w:bookmarkStart w:id="30" w:name="conclusion"/>
     <w:p>
       <w:pPr>
         <w:pStyle w:val="Heading1"/>
@@ -546,8 +644,8 @@
         <w:t xml:space="preserve">Conclusion</w:t>
       </w:r>
     </w:p>
-    <w:bookmarkEnd w:id="29"/>
-    <w:bookmarkStart w:id="30" w:name="acknowledgements"/>
+    <w:bookmarkEnd w:id="30"/>
+    <w:bookmarkStart w:id="31" w:name="acknowledgements"/>
     <w:p>
       <w:pPr>
         <w:pStyle w:val="Heading1"/>
@@ -570,8 +668,8 @@
         <w:br w:type="page"/>
       </w:r>
     </w:p>
-    <w:bookmarkEnd w:id="30"/>
-    <w:bookmarkStart w:id="35" w:name="references"/>
+    <w:bookmarkEnd w:id="31"/>
+    <w:bookmarkStart w:id="36" w:name="references"/>
     <w:p>
       <w:pPr>
         <w:pStyle w:val="Heading1"/>
@@ -589,8 +687,8 @@
         <w:t xml:space="preserve">References</w:t>
       </w:r>
     </w:p>
-    <w:bookmarkStart w:id="33" w:name="refs"/>
-    <w:bookmarkStart w:id="32" w:name="ref-Marwick2017"/>
+    <w:bookmarkStart w:id="34" w:name="refs"/>
+    <w:bookmarkStart w:id="33" w:name="ref-Marwick2017"/>
     <w:p>
       <w:pPr>
         <w:pStyle w:val="Bibliography"/>
@@ -601,7 +699,7 @@
       <w:r>
         <w:t xml:space="preserve"> </w:t>
       </w:r>
-      <w:hyperlink r:id="rId31">
+      <w:hyperlink r:id="rId32">
         <w:r>
           <w:rPr>
             <w:rStyle w:val="Hyperlink"/>
@@ -610,14 +708,14 @@
         </w:r>
       </w:hyperlink>
     </w:p>
-    <w:bookmarkEnd w:id="32"/>
     <w:bookmarkEnd w:id="33"/>
+    <w:bookmarkEnd w:id="34"/>
     <w:p>
       <w:r>
         <w:br w:type="page"/>
       </w:r>
     </w:p>
-    <w:bookmarkStart w:id="34" w:name="colophon"/>
+    <w:bookmarkStart w:id="35" w:name="colophon"/>
     <w:p>
       <w:pPr>
         <w:pStyle w:val="Heading3"/>
@@ -640,7 +738,7 @@
         <w:pStyle w:val="FirstParagraph"/>
       </w:pPr>
       <w:r>
-        <w:t xml:space="preserve">This report was generated on 2021-09-04 20:08:04 using the following computational environment and dependencies:</w:t>
+        <w:t xml:space="preserve">This report was generated on 2021-09-05 21:45:52 using the following computational environment and dependencies:</w:t>
       </w:r>
     </w:p>
     <w:p>
@@ -741,7 +839,7 @@
         <w:rPr>
           <w:rStyle w:val="VerbatimChar"/>
         </w:rPr>
-        <w:t xml:space="preserve">#&gt;  date     2021-09-04                  </w:t>
+        <w:t xml:space="preserve">#&gt;  date     2021-09-05                  </w:t>
       </w:r>
       <w:r>
         <w:br/>
@@ -768,754 +866,763 @@
         <w:rPr>
           <w:rStyle w:val="VerbatimChar"/>
         </w:rPr>
-        <w:t xml:space="preserve">#&gt;  package     * version    date       lib source        </w:t>
-      </w:r>
-      <w:r>
-        <w:br/>
-      </w:r>
-      <w:r>
-        <w:rPr>
-          <w:rStyle w:val="VerbatimChar"/>
-        </w:rPr>
-        <w:t xml:space="preserve">#&gt;  assertthat    0.2.1      2019-03-21 [2] CRAN (R 4.0.2)</w:t>
-      </w:r>
-      <w:r>
-        <w:br/>
-      </w:r>
-      <w:r>
-        <w:rPr>
-          <w:rStyle w:val="VerbatimChar"/>
-        </w:rPr>
-        <w:t xml:space="preserve">#&gt;  backports     1.2.1      2020-12-09 [2] CRAN (R 4.0.2)</w:t>
-      </w:r>
-      <w:r>
-        <w:br/>
-      </w:r>
-      <w:r>
-        <w:rPr>
-          <w:rStyle w:val="VerbatimChar"/>
-        </w:rPr>
-        <w:t xml:space="preserve">#&gt;  bookdown      0.22       2021-04-22 [2] CRAN (R 4.0.2)</w:t>
-      </w:r>
-      <w:r>
-        <w:br/>
-      </w:r>
-      <w:r>
-        <w:rPr>
-          <w:rStyle w:val="VerbatimChar"/>
-        </w:rPr>
-        <w:t xml:space="preserve">#&gt;  broom         0.7.6      2021-04-05 [2] CRAN (R 4.0.2)</w:t>
-      </w:r>
-      <w:r>
-        <w:br/>
-      </w:r>
-      <w:r>
-        <w:rPr>
-          <w:rStyle w:val="VerbatimChar"/>
-        </w:rPr>
-        <w:t xml:space="preserve">#&gt;  cachem        1.0.5      2021-05-15 [2] CRAN (R 4.0.2)</w:t>
-      </w:r>
-      <w:r>
-        <w:br/>
-      </w:r>
-      <w:r>
-        <w:rPr>
-          <w:rStyle w:val="VerbatimChar"/>
-        </w:rPr>
-        <w:t xml:space="preserve">#&gt;  callr         3.7.0      2021-04-20 [2] CRAN (R 4.0.2)</w:t>
-      </w:r>
-      <w:r>
-        <w:br/>
-      </w:r>
-      <w:r>
-        <w:rPr>
-          <w:rStyle w:val="VerbatimChar"/>
-        </w:rPr>
-        <w:t xml:space="preserve">#&gt;  cellranger    1.1.0      2016-07-27 [2] CRAN (R 4.0.2)</w:t>
-      </w:r>
-      <w:r>
-        <w:br/>
-      </w:r>
-      <w:r>
-        <w:rPr>
-          <w:rStyle w:val="VerbatimChar"/>
-        </w:rPr>
-        <w:t xml:space="preserve">#&gt;  cetaceanbcg * 0.0.0.9000 2021-09-03 [1] local         </w:t>
-      </w:r>
-      <w:r>
-        <w:br/>
-      </w:r>
-      <w:r>
-        <w:rPr>
-          <w:rStyle w:val="VerbatimChar"/>
-        </w:rPr>
-        <w:t xml:space="preserve">#&gt;  cli           2.5.0      2021-04-26 [2] CRAN (R 4.0.2)</w:t>
-      </w:r>
-      <w:r>
-        <w:br/>
-      </w:r>
-      <w:r>
-        <w:rPr>
-          <w:rStyle w:val="VerbatimChar"/>
-        </w:rPr>
-        <w:t xml:space="preserve">#&gt;  colorspace    2.0-1      2021-05-04 [2] CRAN (R 4.0.2)</w:t>
-      </w:r>
-      <w:r>
-        <w:br/>
-      </w:r>
-      <w:r>
-        <w:rPr>
-          <w:rStyle w:val="VerbatimChar"/>
-        </w:rPr>
-        <w:t xml:space="preserve">#&gt;  cowplot       1.1.1      2020-12-30 [2] CRAN (R 4.0.2)</w:t>
-      </w:r>
-      <w:r>
-        <w:br/>
-      </w:r>
-      <w:r>
-        <w:rPr>
-          <w:rStyle w:val="VerbatimChar"/>
-        </w:rPr>
-        <w:t xml:space="preserve">#&gt;  crayon        1.4.1      2021-02-08 [2] CRAN (R 4.0.2)</w:t>
-      </w:r>
-      <w:r>
-        <w:br/>
-      </w:r>
-      <w:r>
-        <w:rPr>
-          <w:rStyle w:val="VerbatimChar"/>
-        </w:rPr>
-        <w:t xml:space="preserve">#&gt;  DBI           1.1.1      2021-01-15 [2] CRAN (R 4.0.2)</w:t>
-      </w:r>
-      <w:r>
-        <w:br/>
-      </w:r>
-      <w:r>
-        <w:rPr>
-          <w:rStyle w:val="VerbatimChar"/>
-        </w:rPr>
-        <w:t xml:space="preserve">#&gt;  dbplyr        2.1.1      2021-04-06 [2] CRAN (R 4.0.2)</w:t>
-      </w:r>
-      <w:r>
-        <w:br/>
-      </w:r>
-      <w:r>
-        <w:rPr>
-          <w:rStyle w:val="VerbatimChar"/>
-        </w:rPr>
-        <w:t xml:space="preserve">#&gt;  desc          1.3.0      2021-03-05 [2] CRAN (R 4.0.2)</w:t>
-      </w:r>
-      <w:r>
-        <w:br/>
-      </w:r>
-      <w:r>
-        <w:rPr>
-          <w:rStyle w:val="VerbatimChar"/>
-        </w:rPr>
-        <w:t xml:space="preserve">#&gt;  devtools      2.4.1      2021-05-05 [2] CRAN (R 4.0.2)</w:t>
-      </w:r>
-      <w:r>
-        <w:br/>
-      </w:r>
-      <w:r>
-        <w:rPr>
-          <w:rStyle w:val="VerbatimChar"/>
-        </w:rPr>
-        <w:t xml:space="preserve">#&gt;  digest        0.6.27     2020-10-24 [2] CRAN (R 4.0.2)</w:t>
-      </w:r>
-      <w:r>
-        <w:br/>
-      </w:r>
-      <w:r>
-        <w:rPr>
-          <w:rStyle w:val="VerbatimChar"/>
-        </w:rPr>
-        <w:t xml:space="preserve">#&gt;  dplyr       * 1.0.6      2021-05-05 [2] CRAN (R 4.0.2)</w:t>
-      </w:r>
-      <w:r>
-        <w:br/>
-      </w:r>
-      <w:r>
-        <w:rPr>
-          <w:rStyle w:val="VerbatimChar"/>
-        </w:rPr>
-        <w:t xml:space="preserve">#&gt;  ellipsis      0.3.2      2021-04-29 [2] CRAN (R 4.0.2)</w:t>
-      </w:r>
-      <w:r>
-        <w:br/>
-      </w:r>
-      <w:r>
-        <w:rPr>
-          <w:rStyle w:val="VerbatimChar"/>
-        </w:rPr>
-        <w:t xml:space="preserve">#&gt;  evaluate      0.14       2019-05-28 [2] CRAN (R 4.0.1)</w:t>
-      </w:r>
-      <w:r>
-        <w:br/>
-      </w:r>
-      <w:r>
-        <w:rPr>
-          <w:rStyle w:val="VerbatimChar"/>
-        </w:rPr>
-        <w:t xml:space="preserve">#&gt;  fansi         0.5.0      2021-05-25 [2] CRAN (R 4.0.4)</w:t>
-      </w:r>
-      <w:r>
-        <w:br/>
-      </w:r>
-      <w:r>
-        <w:rPr>
-          <w:rStyle w:val="VerbatimChar"/>
-        </w:rPr>
-        <w:t xml:space="preserve">#&gt;  farver        2.1.0      2021-02-28 [2] CRAN (R 4.0.2)</w:t>
-      </w:r>
-      <w:r>
-        <w:br/>
-      </w:r>
-      <w:r>
-        <w:rPr>
-          <w:rStyle w:val="VerbatimChar"/>
-        </w:rPr>
-        <w:t xml:space="preserve">#&gt;  fastmap       1.1.0      2021-01-25 [2] CRAN (R 4.0.2)</w:t>
-      </w:r>
-      <w:r>
-        <w:br/>
-      </w:r>
-      <w:r>
-        <w:rPr>
-          <w:rStyle w:val="VerbatimChar"/>
-        </w:rPr>
-        <w:t xml:space="preserve">#&gt;  forcats     * 0.5.1      2021-01-27 [2] CRAN (R 4.0.2)</w:t>
-      </w:r>
-      <w:r>
-        <w:br/>
-      </w:r>
-      <w:r>
-        <w:rPr>
-          <w:rStyle w:val="VerbatimChar"/>
-        </w:rPr>
-        <w:t xml:space="preserve">#&gt;  fs            1.5.0      2020-07-31 [2] CRAN (R 4.0.2)</w:t>
-      </w:r>
-      <w:r>
-        <w:br/>
-      </w:r>
-      <w:r>
-        <w:rPr>
-          <w:rStyle w:val="VerbatimChar"/>
-        </w:rPr>
-        <w:t xml:space="preserve">#&gt;  generics      0.1.0      2020-10-31 [2] CRAN (R 4.0.2)</w:t>
-      </w:r>
-      <w:r>
-        <w:br/>
-      </w:r>
-      <w:r>
-        <w:rPr>
-          <w:rStyle w:val="VerbatimChar"/>
-        </w:rPr>
-        <w:t xml:space="preserve">#&gt;  ggplot2     * 3.3.3      2020-12-30 [2] CRAN (R 4.0.2)</w:t>
-      </w:r>
-      <w:r>
-        <w:br/>
-      </w:r>
-      <w:r>
-        <w:rPr>
-          <w:rStyle w:val="VerbatimChar"/>
-        </w:rPr>
-        <w:t xml:space="preserve">#&gt;  ggrepel       0.9.1      2021-01-15 [2] CRAN (R 4.0.2)</w:t>
-      </w:r>
-      <w:r>
-        <w:br/>
-      </w:r>
-      <w:r>
-        <w:rPr>
-          <w:rStyle w:val="VerbatimChar"/>
-        </w:rPr>
-        <w:t xml:space="preserve">#&gt;  glue          1.4.2      2020-08-27 [2] CRAN (R 4.0.2)</w:t>
-      </w:r>
-      <w:r>
-        <w:br/>
-      </w:r>
-      <w:r>
-        <w:rPr>
-          <w:rStyle w:val="VerbatimChar"/>
-        </w:rPr>
-        <w:t xml:space="preserve">#&gt;  gtable        0.3.0      2019-03-25 [2] CRAN (R 4.0.2)</w:t>
-      </w:r>
-      <w:r>
-        <w:br/>
-      </w:r>
-      <w:r>
-        <w:rPr>
-          <w:rStyle w:val="VerbatimChar"/>
-        </w:rPr>
-        <w:t xml:space="preserve">#&gt;  haven         2.4.1      2021-04-23 [2] CRAN (R 4.0.2)</w:t>
-      </w:r>
-      <w:r>
-        <w:br/>
-      </w:r>
-      <w:r>
-        <w:rPr>
-          <w:rStyle w:val="VerbatimChar"/>
-        </w:rPr>
-        <w:t xml:space="preserve">#&gt;  highr         0.9        2021-04-16 [2] CRAN (R 4.0.2)</w:t>
-      </w:r>
-      <w:r>
-        <w:br/>
-      </w:r>
-      <w:r>
-        <w:rPr>
-          <w:rStyle w:val="VerbatimChar"/>
-        </w:rPr>
-        <w:t xml:space="preserve">#&gt;  hms           1.1.0      2021-05-17 [2] CRAN (R 4.0.4)</w:t>
-      </w:r>
-      <w:r>
-        <w:br/>
-      </w:r>
-      <w:r>
-        <w:rPr>
-          <w:rStyle w:val="VerbatimChar"/>
-        </w:rPr>
-        <w:t xml:space="preserve">#&gt;  htmltools     0.5.1.1    2021-01-22 [2] CRAN (R 4.0.2)</w:t>
-      </w:r>
-      <w:r>
-        <w:br/>
-      </w:r>
-      <w:r>
-        <w:rPr>
-          <w:rStyle w:val="VerbatimChar"/>
-        </w:rPr>
-        <w:t xml:space="preserve">#&gt;  httr          1.4.2      2020-07-20 [2] CRAN (R 4.0.2)</w:t>
-      </w:r>
-      <w:r>
-        <w:br/>
-      </w:r>
-      <w:r>
-        <w:rPr>
-          <w:rStyle w:val="VerbatimChar"/>
-        </w:rPr>
-        <w:t xml:space="preserve">#&gt;  jsonlite      1.7.2      2020-12-09 [2] CRAN (R 4.0.2)</w:t>
-      </w:r>
-      <w:r>
-        <w:br/>
-      </w:r>
-      <w:r>
-        <w:rPr>
-          <w:rStyle w:val="VerbatimChar"/>
-        </w:rPr>
-        <w:t xml:space="preserve">#&gt;  knitr         1.33       2021-04-24 [2] CRAN (R 4.0.2)</w:t>
-      </w:r>
-      <w:r>
-        <w:br/>
-      </w:r>
-      <w:r>
-        <w:rPr>
-          <w:rStyle w:val="VerbatimChar"/>
-        </w:rPr>
-        <w:t xml:space="preserve">#&gt;  labeling      0.4.2      2020-10-20 [2] CRAN (R 4.0.2)</w:t>
-      </w:r>
-      <w:r>
-        <w:br/>
-      </w:r>
-      <w:r>
-        <w:rPr>
-          <w:rStyle w:val="VerbatimChar"/>
-        </w:rPr>
-        <w:t xml:space="preserve">#&gt;  lifecycle     1.0.0      2021-02-15 [2] CRAN (R 4.0.2)</w:t>
-      </w:r>
-      <w:r>
-        <w:br/>
-      </w:r>
-      <w:r>
-        <w:rPr>
-          <w:rStyle w:val="VerbatimChar"/>
-        </w:rPr>
-        <w:t xml:space="preserve">#&gt;  lubridate     1.7.10     2021-02-26 [2] CRAN (R 4.0.2)</w:t>
-      </w:r>
-      <w:r>
-        <w:br/>
-      </w:r>
-      <w:r>
-        <w:rPr>
-          <w:rStyle w:val="VerbatimChar"/>
-        </w:rPr>
-        <w:t xml:space="preserve">#&gt;  magrittr      2.0.1      2020-11-17 [2] CRAN (R 4.0.2)</w:t>
-      </w:r>
-      <w:r>
-        <w:br/>
-      </w:r>
-      <w:r>
-        <w:rPr>
-          <w:rStyle w:val="VerbatimChar"/>
-        </w:rPr>
-        <w:t xml:space="preserve">#&gt;  MASS          7.3-54     2021-05-03 [2] CRAN (R 4.0.4)</w:t>
-      </w:r>
-      <w:r>
-        <w:br/>
-      </w:r>
-      <w:r>
-        <w:rPr>
-          <w:rStyle w:val="VerbatimChar"/>
-        </w:rPr>
-        <w:t xml:space="preserve">#&gt;  memoise       2.0.0      2021-01-26 [2] CRAN (R 4.0.2)</w:t>
-      </w:r>
-      <w:r>
-        <w:br/>
-      </w:r>
-      <w:r>
-        <w:rPr>
-          <w:rStyle w:val="VerbatimChar"/>
-        </w:rPr>
-        <w:t xml:space="preserve">#&gt;  modelr        0.1.8      2020-05-19 [2] CRAN (R 4.0.2)</w:t>
-      </w:r>
-      <w:r>
-        <w:br/>
-      </w:r>
-      <w:r>
-        <w:rPr>
-          <w:rStyle w:val="VerbatimChar"/>
-        </w:rPr>
-        <w:t xml:space="preserve">#&gt;  munsell       0.5.0      2018-06-12 [2] CRAN (R 4.0.2)</w:t>
-      </w:r>
-      <w:r>
-        <w:br/>
-      </w:r>
-      <w:r>
-        <w:rPr>
-          <w:rStyle w:val="VerbatimChar"/>
-        </w:rPr>
-        <w:t xml:space="preserve">#&gt;  pillar        1.6.1      2021-05-16 [2] CRAN (R 4.0.4)</w:t>
-      </w:r>
-      <w:r>
-        <w:br/>
-      </w:r>
-      <w:r>
-        <w:rPr>
-          <w:rStyle w:val="VerbatimChar"/>
-        </w:rPr>
-        <w:t xml:space="preserve">#&gt;  pkgbuild      1.2.0      2020-12-15 [2] CRAN (R 4.0.2)</w:t>
-      </w:r>
-      <w:r>
-        <w:br/>
-      </w:r>
-      <w:r>
-        <w:rPr>
-          <w:rStyle w:val="VerbatimChar"/>
-        </w:rPr>
-        <w:t xml:space="preserve">#&gt;  pkgconfig     2.0.3      2019-09-22 [2] CRAN (R 4.0.2)</w:t>
-      </w:r>
-      <w:r>
-        <w:br/>
-      </w:r>
-      <w:r>
-        <w:rPr>
-          <w:rStyle w:val="VerbatimChar"/>
-        </w:rPr>
-        <w:t xml:space="preserve">#&gt;  pkgload       1.2.1      2021-04-06 [2] CRAN (R 4.0.2)</w:t>
-      </w:r>
-      <w:r>
-        <w:br/>
-      </w:r>
-      <w:r>
-        <w:rPr>
-          <w:rStyle w:val="VerbatimChar"/>
-        </w:rPr>
-        <w:t xml:space="preserve">#&gt;  pracma        2.3.3      2021-01-23 [2] CRAN (R 4.0.2)</w:t>
-      </w:r>
-      <w:r>
-        <w:br/>
-      </w:r>
-      <w:r>
-        <w:rPr>
-          <w:rStyle w:val="VerbatimChar"/>
-        </w:rPr>
-        <w:t xml:space="preserve">#&gt;  prettyunits   1.1.1      2020-01-24 [2] CRAN (R 4.0.2)</w:t>
-      </w:r>
-      <w:r>
-        <w:br/>
-      </w:r>
-      <w:r>
-        <w:rPr>
-          <w:rStyle w:val="VerbatimChar"/>
-        </w:rPr>
-        <w:t xml:space="preserve">#&gt;  processx      3.5.2      2021-04-30 [2] CRAN (R 4.0.2)</w:t>
-      </w:r>
-      <w:r>
-        <w:br/>
-      </w:r>
-      <w:r>
-        <w:rPr>
-          <w:rStyle w:val="VerbatimChar"/>
-        </w:rPr>
-        <w:t xml:space="preserve">#&gt;  ps            1.6.0      2021-02-28 [2] CRAN (R 4.0.2)</w:t>
-      </w:r>
-      <w:r>
-        <w:br/>
-      </w:r>
-      <w:r>
-        <w:rPr>
-          <w:rStyle w:val="VerbatimChar"/>
-        </w:rPr>
-        <w:t xml:space="preserve">#&gt;  purrr       * 0.3.4      2020-04-17 [2] CRAN (R 4.0.2)</w:t>
-      </w:r>
-      <w:r>
-        <w:br/>
-      </w:r>
-      <w:r>
-        <w:rPr>
-          <w:rStyle w:val="VerbatimChar"/>
-        </w:rPr>
-        <w:t xml:space="preserve">#&gt;  R6            2.5.0      2020-10-28 [2] CRAN (R 4.0.2)</w:t>
-      </w:r>
-      <w:r>
-        <w:br/>
-      </w:r>
-      <w:r>
-        <w:rPr>
-          <w:rStyle w:val="VerbatimChar"/>
-        </w:rPr>
-        <w:t xml:space="preserve">#&gt;  Rcpp          1.0.7      2021-07-07 [2] CRAN (R 4.0.2)</w:t>
-      </w:r>
-      <w:r>
-        <w:br/>
-      </w:r>
-      <w:r>
-        <w:rPr>
-          <w:rStyle w:val="VerbatimChar"/>
-        </w:rPr>
-        <w:t xml:space="preserve">#&gt;  RcppRoll      0.3.0      2018-06-05 [2] CRAN (R 4.0.2)</w:t>
-      </w:r>
-      <w:r>
-        <w:br/>
-      </w:r>
-      <w:r>
-        <w:rPr>
-          <w:rStyle w:val="VerbatimChar"/>
-        </w:rPr>
-        <w:t xml:space="preserve">#&gt;  readr       * 1.4.0      2020-10-05 [2] CRAN (R 4.0.2)</w:t>
-      </w:r>
-      <w:r>
-        <w:br/>
-      </w:r>
-      <w:r>
-        <w:rPr>
-          <w:rStyle w:val="VerbatimChar"/>
-        </w:rPr>
-        <w:t xml:space="preserve">#&gt;  readxl        1.3.1      2019-03-13 [2] CRAN (R 4.0.2)</w:t>
-      </w:r>
-      <w:r>
-        <w:br/>
-      </w:r>
-      <w:r>
-        <w:rPr>
-          <w:rStyle w:val="VerbatimChar"/>
-        </w:rPr>
-        <w:t xml:space="preserve">#&gt;  remotes       2.3.0      2021-04-01 [2] CRAN (R 4.0.2)</w:t>
-      </w:r>
-      <w:r>
-        <w:br/>
-      </w:r>
-      <w:r>
-        <w:rPr>
-          <w:rStyle w:val="VerbatimChar"/>
-        </w:rPr>
-        <w:t xml:space="preserve">#&gt;  reprex        2.0.0      2021-04-02 [2] CRAN (R 4.0.2)</w:t>
-      </w:r>
-      <w:r>
-        <w:br/>
-      </w:r>
-      <w:r>
-        <w:rPr>
-          <w:rStyle w:val="VerbatimChar"/>
-        </w:rPr>
-        <w:t xml:space="preserve">#&gt;  rlang         0.4.11     2021-04-30 [2] CRAN (R 4.0.2)</w:t>
-      </w:r>
-      <w:r>
-        <w:br/>
-      </w:r>
-      <w:r>
-        <w:rPr>
-          <w:rStyle w:val="VerbatimChar"/>
-        </w:rPr>
-        <w:t xml:space="preserve">#&gt;  rmarkdown     2.8        2021-05-07 [2] CRAN (R 4.0.2)</w:t>
-      </w:r>
-      <w:r>
-        <w:br/>
-      </w:r>
-      <w:r>
-        <w:rPr>
-          <w:rStyle w:val="VerbatimChar"/>
-        </w:rPr>
-        <w:t xml:space="preserve">#&gt;  rprojroot     2.0.2      2020-11-15 [2] CRAN (R 4.0.2)</w:t>
-      </w:r>
-      <w:r>
-        <w:br/>
-      </w:r>
-      <w:r>
-        <w:rPr>
-          <w:rStyle w:val="VerbatimChar"/>
-        </w:rPr>
-        <w:t xml:space="preserve">#&gt;  rstudioapi    0.13       2020-11-12 [2] CRAN (R 4.0.2)</w:t>
-      </w:r>
-      <w:r>
-        <w:br/>
-      </w:r>
-      <w:r>
-        <w:rPr>
-          <w:rStyle w:val="VerbatimChar"/>
-        </w:rPr>
-        <w:t xml:space="preserve">#&gt;  rvest         1.0.0      2021-03-09 [2] CRAN (R 4.0.2)</w:t>
-      </w:r>
-      <w:r>
-        <w:br/>
-      </w:r>
-      <w:r>
-        <w:rPr>
-          <w:rStyle w:val="VerbatimChar"/>
-        </w:rPr>
-        <w:t xml:space="preserve">#&gt;  scales        1.1.1      2020-05-11 [2] CRAN (R 4.0.2)</w:t>
-      </w:r>
-      <w:r>
-        <w:br/>
-      </w:r>
-      <w:r>
-        <w:rPr>
-          <w:rStyle w:val="VerbatimChar"/>
-        </w:rPr>
-        <w:t xml:space="preserve">#&gt;  sessioninfo   1.1.1      2018-11-05 [2] CRAN (R 4.0.2)</w:t>
-      </w:r>
-      <w:r>
-        <w:br/>
-      </w:r>
-      <w:r>
-        <w:rPr>
-          <w:rStyle w:val="VerbatimChar"/>
-        </w:rPr>
-        <w:t xml:space="preserve">#&gt;  signal        0.7-7      2021-05-25 [2] CRAN (R 4.0.2)</w:t>
-      </w:r>
-      <w:r>
-        <w:br/>
-      </w:r>
-      <w:r>
-        <w:rPr>
-          <w:rStyle w:val="VerbatimChar"/>
-        </w:rPr>
-        <w:t xml:space="preserve">#&gt;  stringi       1.6.2      2021-05-17 [2] CRAN (R 4.0.4)</w:t>
-      </w:r>
-      <w:r>
-        <w:br/>
-      </w:r>
-      <w:r>
-        <w:rPr>
-          <w:rStyle w:val="VerbatimChar"/>
-        </w:rPr>
-        <w:t xml:space="preserve">#&gt;  stringr     * 1.4.0      2019-02-10 [2] CRAN (R 4.0.2)</w:t>
-      </w:r>
-      <w:r>
-        <w:br/>
-      </w:r>
-      <w:r>
-        <w:rPr>
-          <w:rStyle w:val="VerbatimChar"/>
-        </w:rPr>
-        <w:t xml:space="preserve">#&gt;  testthat      3.0.2      2021-02-14 [2] CRAN (R 4.0.2)</w:t>
-      </w:r>
-      <w:r>
-        <w:br/>
-      </w:r>
-      <w:r>
-        <w:rPr>
-          <w:rStyle w:val="VerbatimChar"/>
-        </w:rPr>
-        <w:t xml:space="preserve">#&gt;  tibble      * 3.1.2      2021-05-16 [2] CRAN (R 4.0.4)</w:t>
-      </w:r>
-      <w:r>
-        <w:br/>
-      </w:r>
-      <w:r>
-        <w:rPr>
-          <w:rStyle w:val="VerbatimChar"/>
-        </w:rPr>
-        <w:t xml:space="preserve">#&gt;  tidyr       * 1.1.3      2021-03-03 [2] CRAN (R 4.0.2)</w:t>
-      </w:r>
-      <w:r>
-        <w:br/>
-      </w:r>
-      <w:r>
-        <w:rPr>
-          <w:rStyle w:val="VerbatimChar"/>
-        </w:rPr>
-        <w:t xml:space="preserve">#&gt;  tidyselect    1.1.1      2021-04-30 [2] CRAN (R 4.0.2)</w:t>
-      </w:r>
-      <w:r>
-        <w:br/>
-      </w:r>
-      <w:r>
-        <w:rPr>
-          <w:rStyle w:val="VerbatimChar"/>
-        </w:rPr>
-        <w:t xml:space="preserve">#&gt;  tidyverse   * 1.3.1      2021-04-15 [2] CRAN (R 4.0.2)</w:t>
-      </w:r>
-      <w:r>
-        <w:br/>
-      </w:r>
-      <w:r>
-        <w:rPr>
-          <w:rStyle w:val="VerbatimChar"/>
-        </w:rPr>
-        <w:t xml:space="preserve">#&gt;  usethis       2.0.1      2021-02-10 [2] CRAN (R 4.0.2)</w:t>
-      </w:r>
-      <w:r>
-        <w:br/>
-      </w:r>
-      <w:r>
-        <w:rPr>
-          <w:rStyle w:val="VerbatimChar"/>
-        </w:rPr>
-        <w:t xml:space="preserve">#&gt;  utf8          1.2.1      2021-03-12 [2] CRAN (R 4.0.2)</w:t>
-      </w:r>
-      <w:r>
-        <w:br/>
-      </w:r>
-      <w:r>
-        <w:rPr>
-          <w:rStyle w:val="VerbatimChar"/>
-        </w:rPr>
-        <w:t xml:space="preserve">#&gt;  vctrs         0.3.8      2021-04-29 [2] CRAN (R 4.0.2)</w:t>
-      </w:r>
-      <w:r>
-        <w:br/>
-      </w:r>
-      <w:r>
-        <w:rPr>
-          <w:rStyle w:val="VerbatimChar"/>
-        </w:rPr>
-        <w:t xml:space="preserve">#&gt;  withr         2.4.2      2021-04-18 [2] CRAN (R 4.0.4)</w:t>
-      </w:r>
-      <w:r>
-        <w:br/>
-      </w:r>
-      <w:r>
-        <w:rPr>
-          <w:rStyle w:val="VerbatimChar"/>
-        </w:rPr>
-        <w:t xml:space="preserve">#&gt;  xfun          0.23       2021-05-15 [2] CRAN (R 4.0.2)</w:t>
-      </w:r>
-      <w:r>
-        <w:br/>
-      </w:r>
-      <w:r>
-        <w:rPr>
-          <w:rStyle w:val="VerbatimChar"/>
-        </w:rPr>
-        <w:t xml:space="preserve">#&gt;  xml2          1.3.2      2020-04-23 [2] CRAN (R 4.0.2)</w:t>
-      </w:r>
-      <w:r>
-        <w:br/>
-      </w:r>
-      <w:r>
-        <w:rPr>
-          <w:rStyle w:val="VerbatimChar"/>
-        </w:rPr>
-        <w:t xml:space="preserve">#&gt;  yaml          2.2.1      2020-02-01 [2] CRAN (R 4.0.2)</w:t>
+        <w:t xml:space="preserve">#&gt;  package         * version    date       lib source        </w:t>
+      </w:r>
+      <w:r>
+        <w:br/>
+      </w:r>
+      <w:r>
+        <w:rPr>
+          <w:rStyle w:val="VerbatimChar"/>
+        </w:rPr>
+        <w:t xml:space="preserve">#&gt;  assertthat        0.2.1      2019-03-21 [2] CRAN (R 4.0.2)</w:t>
+      </w:r>
+      <w:r>
+        <w:br/>
+      </w:r>
+      <w:r>
+        <w:rPr>
+          <w:rStyle w:val="VerbatimChar"/>
+        </w:rPr>
+        <w:t xml:space="preserve">#&gt;  backports         1.2.1      2020-12-09 [2] CRAN (R 4.0.2)</w:t>
+      </w:r>
+      <w:r>
+        <w:br/>
+      </w:r>
+      <w:r>
+        <w:rPr>
+          <w:rStyle w:val="VerbatimChar"/>
+        </w:rPr>
+        <w:t xml:space="preserve">#&gt;  bookdown          0.22       2021-04-22 [2] CRAN (R 4.0.2)</w:t>
+      </w:r>
+      <w:r>
+        <w:br/>
+      </w:r>
+      <w:r>
+        <w:rPr>
+          <w:rStyle w:val="VerbatimChar"/>
+        </w:rPr>
+        <w:t xml:space="preserve">#&gt;  broom             0.7.6      2021-04-05 [2] CRAN (R 4.0.2)</w:t>
+      </w:r>
+      <w:r>
+        <w:br/>
+      </w:r>
+      <w:r>
+        <w:rPr>
+          <w:rStyle w:val="VerbatimChar"/>
+        </w:rPr>
+        <w:t xml:space="preserve">#&gt;  cachem            1.0.5      2021-05-15 [2] CRAN (R 4.0.2)</w:t>
+      </w:r>
+      <w:r>
+        <w:br/>
+      </w:r>
+      <w:r>
+        <w:rPr>
+          <w:rStyle w:val="VerbatimChar"/>
+        </w:rPr>
+        <w:t xml:space="preserve">#&gt;  callr             3.7.0      2021-04-20 [2] CRAN (R 4.0.2)</w:t>
+      </w:r>
+      <w:r>
+        <w:br/>
+      </w:r>
+      <w:r>
+        <w:rPr>
+          <w:rStyle w:val="VerbatimChar"/>
+        </w:rPr>
+        <w:t xml:space="preserve">#&gt;  cellranger        1.1.0      2016-07-27 [2] CRAN (R 4.0.2)</w:t>
+      </w:r>
+      <w:r>
+        <w:br/>
+      </w:r>
+      <w:r>
+        <w:rPr>
+          <w:rStyle w:val="VerbatimChar"/>
+        </w:rPr>
+        <w:t xml:space="preserve">#&gt;  cetaceanbcg     * 0.0.0.9000 2021-09-06 [1] local         </w:t>
+      </w:r>
+      <w:r>
+        <w:br/>
+      </w:r>
+      <w:r>
+        <w:rPr>
+          <w:rStyle w:val="VerbatimChar"/>
+        </w:rPr>
+        <w:t xml:space="preserve">#&gt;  cli               2.5.0      2021-04-26 [2] CRAN (R 4.0.2)</w:t>
+      </w:r>
+      <w:r>
+        <w:br/>
+      </w:r>
+      <w:r>
+        <w:rPr>
+          <w:rStyle w:val="VerbatimChar"/>
+        </w:rPr>
+        <w:t xml:space="preserve">#&gt;  colorspace        2.0-1      2021-05-04 [2] CRAN (R 4.0.2)</w:t>
+      </w:r>
+      <w:r>
+        <w:br/>
+      </w:r>
+      <w:r>
+        <w:rPr>
+          <w:rStyle w:val="VerbatimChar"/>
+        </w:rPr>
+        <w:t xml:space="preserve">#&gt;  cowplot           1.1.1      2020-12-30 [2] CRAN (R 4.0.2)</w:t>
+      </w:r>
+      <w:r>
+        <w:br/>
+      </w:r>
+      <w:r>
+        <w:rPr>
+          <w:rStyle w:val="VerbatimChar"/>
+        </w:rPr>
+        <w:t xml:space="preserve">#&gt;  crayon            1.4.1      2021-02-08 [2] CRAN (R 4.0.2)</w:t>
+      </w:r>
+      <w:r>
+        <w:br/>
+      </w:r>
+      <w:r>
+        <w:rPr>
+          <w:rStyle w:val="VerbatimChar"/>
+        </w:rPr>
+        <w:t xml:space="preserve">#&gt;  DBI               1.1.1      2021-01-15 [2] CRAN (R 4.0.2)</w:t>
+      </w:r>
+      <w:r>
+        <w:br/>
+      </w:r>
+      <w:r>
+        <w:rPr>
+          <w:rStyle w:val="VerbatimChar"/>
+        </w:rPr>
+        <w:t xml:space="preserve">#&gt;  dbplyr            2.1.1      2021-04-06 [2] CRAN (R 4.0.2)</w:t>
+      </w:r>
+      <w:r>
+        <w:br/>
+      </w:r>
+      <w:r>
+        <w:rPr>
+          <w:rStyle w:val="VerbatimChar"/>
+        </w:rPr>
+        <w:t xml:space="preserve">#&gt;  desc              1.3.0      2021-03-05 [2] CRAN (R 4.0.2)</w:t>
+      </w:r>
+      <w:r>
+        <w:br/>
+      </w:r>
+      <w:r>
+        <w:rPr>
+          <w:rStyle w:val="VerbatimChar"/>
+        </w:rPr>
+        <w:t xml:space="preserve">#&gt;  devtools          2.4.1      2021-05-05 [2] CRAN (R 4.0.2)</w:t>
+      </w:r>
+      <w:r>
+        <w:br/>
+      </w:r>
+      <w:r>
+        <w:rPr>
+          <w:rStyle w:val="VerbatimChar"/>
+        </w:rPr>
+        <w:t xml:space="preserve">#&gt;  digest            0.6.27     2020-10-24 [2] CRAN (R 4.0.2)</w:t>
+      </w:r>
+      <w:r>
+        <w:br/>
+      </w:r>
+      <w:r>
+        <w:rPr>
+          <w:rStyle w:val="VerbatimChar"/>
+        </w:rPr>
+        <w:t xml:space="preserve">#&gt;  dplyr           * 1.0.6      2021-05-05 [2] CRAN (R 4.0.2)</w:t>
+      </w:r>
+      <w:r>
+        <w:br/>
+      </w:r>
+      <w:r>
+        <w:rPr>
+          <w:rStyle w:val="VerbatimChar"/>
+        </w:rPr>
+        <w:t xml:space="preserve">#&gt;  ellipsis          0.3.2      2021-04-29 [2] CRAN (R 4.0.2)</w:t>
+      </w:r>
+      <w:r>
+        <w:br/>
+      </w:r>
+      <w:r>
+        <w:rPr>
+          <w:rStyle w:val="VerbatimChar"/>
+        </w:rPr>
+        <w:t xml:space="preserve">#&gt;  evaluate          0.14       2019-05-28 [2] CRAN (R 4.0.1)</w:t>
+      </w:r>
+      <w:r>
+        <w:br/>
+      </w:r>
+      <w:r>
+        <w:rPr>
+          <w:rStyle w:val="VerbatimChar"/>
+        </w:rPr>
+        <w:t xml:space="preserve">#&gt;  fansi             0.5.0      2021-05-25 [2] CRAN (R 4.0.4)</w:t>
+      </w:r>
+      <w:r>
+        <w:br/>
+      </w:r>
+      <w:r>
+        <w:rPr>
+          <w:rStyle w:val="VerbatimChar"/>
+        </w:rPr>
+        <w:t xml:space="preserve">#&gt;  farver            2.1.0      2021-02-28 [2] CRAN (R 4.0.2)</w:t>
+      </w:r>
+      <w:r>
+        <w:br/>
+      </w:r>
+      <w:r>
+        <w:rPr>
+          <w:rStyle w:val="VerbatimChar"/>
+        </w:rPr>
+        <w:t xml:space="preserve">#&gt;  fastmap           1.1.0      2021-01-25 [2] CRAN (R 4.0.2)</w:t>
+      </w:r>
+      <w:r>
+        <w:br/>
+      </w:r>
+      <w:r>
+        <w:rPr>
+          <w:rStyle w:val="VerbatimChar"/>
+        </w:rPr>
+        <w:t xml:space="preserve">#&gt;  forcats         * 0.5.1      2021-01-27 [2] CRAN (R 4.0.2)</w:t>
+      </w:r>
+      <w:r>
+        <w:br/>
+      </w:r>
+      <w:r>
+        <w:rPr>
+          <w:rStyle w:val="VerbatimChar"/>
+        </w:rPr>
+        <w:t xml:space="preserve">#&gt;  fs                1.5.0      2020-07-31 [2] CRAN (R 4.0.2)</w:t>
+      </w:r>
+      <w:r>
+        <w:br/>
+      </w:r>
+      <w:r>
+        <w:rPr>
+          <w:rStyle w:val="VerbatimChar"/>
+        </w:rPr>
+        <w:t xml:space="preserve">#&gt;  generics          0.1.0      2020-10-31 [2] CRAN (R 4.0.2)</w:t>
+      </w:r>
+      <w:r>
+        <w:br/>
+      </w:r>
+      <w:r>
+        <w:rPr>
+          <w:rStyle w:val="VerbatimChar"/>
+        </w:rPr>
+        <w:t xml:space="preserve">#&gt;  ggplot2         * 3.3.3      2020-12-30 [2] CRAN (R 4.0.2)</w:t>
+      </w:r>
+      <w:r>
+        <w:br/>
+      </w:r>
+      <w:r>
+        <w:rPr>
+          <w:rStyle w:val="VerbatimChar"/>
+        </w:rPr>
+        <w:t xml:space="preserve">#&gt;  ggrepel           0.9.1      2021-01-15 [2] CRAN (R 4.0.2)</w:t>
+      </w:r>
+      <w:r>
+        <w:br/>
+      </w:r>
+      <w:r>
+        <w:rPr>
+          <w:rStyle w:val="VerbatimChar"/>
+        </w:rPr>
+        <w:t xml:space="preserve">#&gt;  glue              1.4.2      2020-08-27 [2] CRAN (R 4.0.2)</w:t>
+      </w:r>
+      <w:r>
+        <w:br/>
+      </w:r>
+      <w:r>
+        <w:rPr>
+          <w:rStyle w:val="VerbatimChar"/>
+        </w:rPr>
+        <w:t xml:space="preserve">#&gt;  gtable            0.3.0      2019-03-25 [2] CRAN (R 4.0.2)</w:t>
+      </w:r>
+      <w:r>
+        <w:br/>
+      </w:r>
+      <w:r>
+        <w:rPr>
+          <w:rStyle w:val="VerbatimChar"/>
+        </w:rPr>
+        <w:t xml:space="preserve">#&gt;  haven             2.4.1      2021-04-23 [2] CRAN (R 4.0.2)</w:t>
+      </w:r>
+      <w:r>
+        <w:br/>
+      </w:r>
+      <w:r>
+        <w:rPr>
+          <w:rStyle w:val="VerbatimChar"/>
+        </w:rPr>
+        <w:t xml:space="preserve">#&gt;  highr             0.9        2021-04-16 [2] CRAN (R 4.0.2)</w:t>
+      </w:r>
+      <w:r>
+        <w:br/>
+      </w:r>
+      <w:r>
+        <w:rPr>
+          <w:rStyle w:val="VerbatimChar"/>
+        </w:rPr>
+        <w:t xml:space="preserve">#&gt;  hms               1.1.0      2021-05-17 [2] CRAN (R 4.0.4)</w:t>
+      </w:r>
+      <w:r>
+        <w:br/>
+      </w:r>
+      <w:r>
+        <w:rPr>
+          <w:rStyle w:val="VerbatimChar"/>
+        </w:rPr>
+        <w:t xml:space="preserve">#&gt;  htmltools         0.5.1.1    2021-01-22 [2] CRAN (R 4.0.2)</w:t>
+      </w:r>
+      <w:r>
+        <w:br/>
+      </w:r>
+      <w:r>
+        <w:rPr>
+          <w:rStyle w:val="VerbatimChar"/>
+        </w:rPr>
+        <w:t xml:space="preserve">#&gt;  httr              1.4.2      2020-07-20 [2] CRAN (R 4.0.2)</w:t>
+      </w:r>
+      <w:r>
+        <w:br/>
+      </w:r>
+      <w:r>
+        <w:rPr>
+          <w:rStyle w:val="VerbatimChar"/>
+        </w:rPr>
+        <w:t xml:space="preserve">#&gt;  jsonlite          1.7.2      2020-12-09 [2] CRAN (R 4.0.2)</w:t>
+      </w:r>
+      <w:r>
+        <w:br/>
+      </w:r>
+      <w:r>
+        <w:rPr>
+          <w:rStyle w:val="VerbatimChar"/>
+        </w:rPr>
+        <w:t xml:space="preserve">#&gt;  knitr             1.33       2021-04-24 [2] CRAN (R 4.0.2)</w:t>
+      </w:r>
+      <w:r>
+        <w:br/>
+      </w:r>
+      <w:r>
+        <w:rPr>
+          <w:rStyle w:val="VerbatimChar"/>
+        </w:rPr>
+        <w:t xml:space="preserve">#&gt;  labeling          0.4.2      2020-10-20 [2] CRAN (R 4.0.2)</w:t>
+      </w:r>
+      <w:r>
+        <w:br/>
+      </w:r>
+      <w:r>
+        <w:rPr>
+          <w:rStyle w:val="VerbatimChar"/>
+        </w:rPr>
+        <w:t xml:space="preserve">#&gt;  lifecycle         1.0.0      2021-02-15 [2] CRAN (R 4.0.2)</w:t>
+      </w:r>
+      <w:r>
+        <w:br/>
+      </w:r>
+      <w:r>
+        <w:rPr>
+          <w:rStyle w:val="VerbatimChar"/>
+        </w:rPr>
+        <w:t xml:space="preserve">#&gt;  lubridate         1.7.10     2021-02-26 [2] CRAN (R 4.0.2)</w:t>
+      </w:r>
+      <w:r>
+        <w:br/>
+      </w:r>
+      <w:r>
+        <w:rPr>
+          <w:rStyle w:val="VerbatimChar"/>
+        </w:rPr>
+        <w:t xml:space="preserve">#&gt;  magrittr          2.0.1      2020-11-17 [2] CRAN (R 4.0.2)</w:t>
+      </w:r>
+      <w:r>
+        <w:br/>
+      </w:r>
+      <w:r>
+        <w:rPr>
+          <w:rStyle w:val="VerbatimChar"/>
+        </w:rPr>
+        <w:t xml:space="preserve">#&gt;  MASS              7.3-54     2021-05-03 [2] CRAN (R 4.0.4)</w:t>
+      </w:r>
+      <w:r>
+        <w:br/>
+      </w:r>
+      <w:r>
+        <w:rPr>
+          <w:rStyle w:val="VerbatimChar"/>
+        </w:rPr>
+        <w:t xml:space="preserve">#&gt;  memoise           2.0.0      2021-01-26 [2] CRAN (R 4.0.2)</w:t>
+      </w:r>
+      <w:r>
+        <w:br/>
+      </w:r>
+      <w:r>
+        <w:rPr>
+          <w:rStyle w:val="VerbatimChar"/>
+        </w:rPr>
+        <w:t xml:space="preserve">#&gt;  modelr            0.1.8      2020-05-19 [2] CRAN (R 4.0.2)</w:t>
+      </w:r>
+      <w:r>
+        <w:br/>
+      </w:r>
+      <w:r>
+        <w:rPr>
+          <w:rStyle w:val="VerbatimChar"/>
+        </w:rPr>
+        <w:t xml:space="preserve">#&gt;  munsell           0.5.0      2018-06-12 [2] CRAN (R 4.0.2)</w:t>
+      </w:r>
+      <w:r>
+        <w:br/>
+      </w:r>
+      <w:r>
+        <w:rPr>
+          <w:rStyle w:val="VerbatimChar"/>
+        </w:rPr>
+        <w:t xml:space="preserve">#&gt;  pillar            1.6.1      2021-05-16 [2] CRAN (R 4.0.4)</w:t>
+      </w:r>
+      <w:r>
+        <w:br/>
+      </w:r>
+      <w:r>
+        <w:rPr>
+          <w:rStyle w:val="VerbatimChar"/>
+        </w:rPr>
+        <w:t xml:space="preserve">#&gt;  pkgbuild          1.2.0      2020-12-15 [2] CRAN (R 4.0.2)</w:t>
+      </w:r>
+      <w:r>
+        <w:br/>
+      </w:r>
+      <w:r>
+        <w:rPr>
+          <w:rStyle w:val="VerbatimChar"/>
+        </w:rPr>
+        <w:t xml:space="preserve">#&gt;  pkgconfig         2.0.3      2019-09-22 [2] CRAN (R 4.0.2)</w:t>
+      </w:r>
+      <w:r>
+        <w:br/>
+      </w:r>
+      <w:r>
+        <w:rPr>
+          <w:rStyle w:val="VerbatimChar"/>
+        </w:rPr>
+        <w:t xml:space="preserve">#&gt;  pkgload           1.2.1      2021-04-06 [2] CRAN (R 4.0.2)</w:t>
+      </w:r>
+      <w:r>
+        <w:br/>
+      </w:r>
+      <w:r>
+        <w:rPr>
+          <w:rStyle w:val="VerbatimChar"/>
+        </w:rPr>
+        <w:t xml:space="preserve">#&gt;  pracma            2.3.3      2021-01-23 [2] CRAN (R 4.0.2)</w:t>
+      </w:r>
+      <w:r>
+        <w:br/>
+      </w:r>
+      <w:r>
+        <w:rPr>
+          <w:rStyle w:val="VerbatimChar"/>
+        </w:rPr>
+        <w:t xml:space="preserve">#&gt;  prettyunits       1.1.1      2020-01-24 [2] CRAN (R 4.0.2)</w:t>
+      </w:r>
+      <w:r>
+        <w:br/>
+      </w:r>
+      <w:r>
+        <w:rPr>
+          <w:rStyle w:val="VerbatimChar"/>
+        </w:rPr>
+        <w:t xml:space="preserve">#&gt;  processx          3.5.2      2021-04-30 [2] CRAN (R 4.0.2)</w:t>
+      </w:r>
+      <w:r>
+        <w:br/>
+      </w:r>
+      <w:r>
+        <w:rPr>
+          <w:rStyle w:val="VerbatimChar"/>
+        </w:rPr>
+        <w:t xml:space="preserve">#&gt;  ps                1.6.0      2021-02-28 [2] CRAN (R 4.0.2)</w:t>
+      </w:r>
+      <w:r>
+        <w:br/>
+      </w:r>
+      <w:r>
+        <w:rPr>
+          <w:rStyle w:val="VerbatimChar"/>
+        </w:rPr>
+        <w:t xml:space="preserve">#&gt;  purrr           * 0.3.4      2020-04-17 [2] CRAN (R 4.0.2)</w:t>
+      </w:r>
+      <w:r>
+        <w:br/>
+      </w:r>
+      <w:r>
+        <w:rPr>
+          <w:rStyle w:val="VerbatimChar"/>
+        </w:rPr>
+        <w:t xml:space="preserve">#&gt;  R6                2.5.0      2020-10-28 [2] CRAN (R 4.0.2)</w:t>
+      </w:r>
+      <w:r>
+        <w:br/>
+      </w:r>
+      <w:r>
+        <w:rPr>
+          <w:rStyle w:val="VerbatimChar"/>
+        </w:rPr>
+        <w:t xml:space="preserve">#&gt;  Rcpp              1.0.7      2021-07-07 [2] CRAN (R 4.0.2)</w:t>
+      </w:r>
+      <w:r>
+        <w:br/>
+      </w:r>
+      <w:r>
+        <w:rPr>
+          <w:rStyle w:val="VerbatimChar"/>
+        </w:rPr>
+        <w:t xml:space="preserve">#&gt;  RcppRoll          0.3.0      2018-06-05 [2] CRAN (R 4.0.2)</w:t>
+      </w:r>
+      <w:r>
+        <w:br/>
+      </w:r>
+      <w:r>
+        <w:rPr>
+          <w:rStyle w:val="VerbatimChar"/>
+        </w:rPr>
+        <w:t xml:space="preserve">#&gt;  readr           * 1.4.0      2020-10-05 [2] CRAN (R 4.0.2)</w:t>
+      </w:r>
+      <w:r>
+        <w:br/>
+      </w:r>
+      <w:r>
+        <w:rPr>
+          <w:rStyle w:val="VerbatimChar"/>
+        </w:rPr>
+        <w:t xml:space="preserve">#&gt;  readxl            1.3.1      2019-03-13 [2] CRAN (R 4.0.2)</w:t>
+      </w:r>
+      <w:r>
+        <w:br/>
+      </w:r>
+      <w:r>
+        <w:rPr>
+          <w:rStyle w:val="VerbatimChar"/>
+        </w:rPr>
+        <w:t xml:space="preserve">#&gt;  remotes           2.3.0      2021-04-01 [2] CRAN (R 4.0.2)</w:t>
+      </w:r>
+      <w:r>
+        <w:br/>
+      </w:r>
+      <w:r>
+        <w:rPr>
+          <w:rStyle w:val="VerbatimChar"/>
+        </w:rPr>
+        <w:t xml:space="preserve">#&gt;  reprex            2.0.0      2021-04-02 [2] CRAN (R 4.0.2)</w:t>
+      </w:r>
+      <w:r>
+        <w:br/>
+      </w:r>
+      <w:r>
+        <w:rPr>
+          <w:rStyle w:val="VerbatimChar"/>
+        </w:rPr>
+        <w:t xml:space="preserve">#&gt;  rlang             0.4.11     2021-04-30 [2] CRAN (R 4.0.2)</w:t>
+      </w:r>
+      <w:r>
+        <w:br/>
+      </w:r>
+      <w:r>
+        <w:rPr>
+          <w:rStyle w:val="VerbatimChar"/>
+        </w:rPr>
+        <w:t xml:space="preserve">#&gt;  rmarkdown         2.8        2021-05-07 [2] CRAN (R 4.0.2)</w:t>
+      </w:r>
+      <w:r>
+        <w:br/>
+      </w:r>
+      <w:r>
+        <w:rPr>
+          <w:rStyle w:val="VerbatimChar"/>
+        </w:rPr>
+        <w:t xml:space="preserve">#&gt;  RobustLinearReg   1.2.0      2020-06-12 [1] CRAN (R 4.0.2)</w:t>
+      </w:r>
+      <w:r>
+        <w:br/>
+      </w:r>
+      <w:r>
+        <w:rPr>
+          <w:rStyle w:val="VerbatimChar"/>
+        </w:rPr>
+        <w:t xml:space="preserve">#&gt;  rprojroot         2.0.2      2020-11-15 [2] CRAN (R 4.0.2)</w:t>
+      </w:r>
+      <w:r>
+        <w:br/>
+      </w:r>
+      <w:r>
+        <w:rPr>
+          <w:rStyle w:val="VerbatimChar"/>
+        </w:rPr>
+        <w:t xml:space="preserve">#&gt;  rstudioapi        0.13       2020-11-12 [2] CRAN (R 4.0.2)</w:t>
+      </w:r>
+      <w:r>
+        <w:br/>
+      </w:r>
+      <w:r>
+        <w:rPr>
+          <w:rStyle w:val="VerbatimChar"/>
+        </w:rPr>
+        <w:t xml:space="preserve">#&gt;  rvest             1.0.0      2021-03-09 [2] CRAN (R 4.0.2)</w:t>
+      </w:r>
+      <w:r>
+        <w:br/>
+      </w:r>
+      <w:r>
+        <w:rPr>
+          <w:rStyle w:val="VerbatimChar"/>
+        </w:rPr>
+        <w:t xml:space="preserve">#&gt;  scales            1.1.1      2020-05-11 [2] CRAN (R 4.0.2)</w:t>
+      </w:r>
+      <w:r>
+        <w:br/>
+      </w:r>
+      <w:r>
+        <w:rPr>
+          <w:rStyle w:val="VerbatimChar"/>
+        </w:rPr>
+        <w:t xml:space="preserve">#&gt;  sessioninfo       1.1.1      2018-11-05 [2] CRAN (R 4.0.2)</w:t>
+      </w:r>
+      <w:r>
+        <w:br/>
+      </w:r>
+      <w:r>
+        <w:rPr>
+          <w:rStyle w:val="VerbatimChar"/>
+        </w:rPr>
+        <w:t xml:space="preserve">#&gt;  signal            0.7-7      2021-05-25 [2] CRAN (R 4.0.2)</w:t>
+      </w:r>
+      <w:r>
+        <w:br/>
+      </w:r>
+      <w:r>
+        <w:rPr>
+          <w:rStyle w:val="VerbatimChar"/>
+        </w:rPr>
+        <w:t xml:space="preserve">#&gt;  stringi           1.6.2      2021-05-17 [2] CRAN (R 4.0.4)</w:t>
+      </w:r>
+      <w:r>
+        <w:br/>
+      </w:r>
+      <w:r>
+        <w:rPr>
+          <w:rStyle w:val="VerbatimChar"/>
+        </w:rPr>
+        <w:t xml:space="preserve">#&gt;  stringr         * 1.4.0      2019-02-10 [2] CRAN (R 4.0.2)</w:t>
+      </w:r>
+      <w:r>
+        <w:br/>
+      </w:r>
+      <w:r>
+        <w:rPr>
+          <w:rStyle w:val="VerbatimChar"/>
+        </w:rPr>
+        <w:t xml:space="preserve">#&gt;  testthat          3.0.2      2021-02-14 [2] CRAN (R 4.0.2)</w:t>
+      </w:r>
+      <w:r>
+        <w:br/>
+      </w:r>
+      <w:r>
+        <w:rPr>
+          <w:rStyle w:val="VerbatimChar"/>
+        </w:rPr>
+        <w:t xml:space="preserve">#&gt;  tibble          * 3.1.2      2021-05-16 [2] CRAN (R 4.0.4)</w:t>
+      </w:r>
+      <w:r>
+        <w:br/>
+      </w:r>
+      <w:r>
+        <w:rPr>
+          <w:rStyle w:val="VerbatimChar"/>
+        </w:rPr>
+        <w:t xml:space="preserve">#&gt;  tidyr           * 1.1.3      2021-03-03 [2] CRAN (R 4.0.2)</w:t>
+      </w:r>
+      <w:r>
+        <w:br/>
+      </w:r>
+      <w:r>
+        <w:rPr>
+          <w:rStyle w:val="VerbatimChar"/>
+        </w:rPr>
+        <w:t xml:space="preserve">#&gt;  tidyselect        1.1.1      2021-04-30 [2] CRAN (R 4.0.2)</w:t>
+      </w:r>
+      <w:r>
+        <w:br/>
+      </w:r>
+      <w:r>
+        <w:rPr>
+          <w:rStyle w:val="VerbatimChar"/>
+        </w:rPr>
+        <w:t xml:space="preserve">#&gt;  tidyverse       * 1.3.1      2021-04-15 [2] CRAN (R 4.0.2)</w:t>
+      </w:r>
+      <w:r>
+        <w:br/>
+      </w:r>
+      <w:r>
+        <w:rPr>
+          <w:rStyle w:val="VerbatimChar"/>
+        </w:rPr>
+        <w:t xml:space="preserve">#&gt;  usethis           2.0.1      2021-02-10 [2] CRAN (R 4.0.2)</w:t>
+      </w:r>
+      <w:r>
+        <w:br/>
+      </w:r>
+      <w:r>
+        <w:rPr>
+          <w:rStyle w:val="VerbatimChar"/>
+        </w:rPr>
+        <w:t xml:space="preserve">#&gt;  utf8              1.2.1      2021-03-12 [2] CRAN (R 4.0.2)</w:t>
+      </w:r>
+      <w:r>
+        <w:br/>
+      </w:r>
+      <w:r>
+        <w:rPr>
+          <w:rStyle w:val="VerbatimChar"/>
+        </w:rPr>
+        <w:t xml:space="preserve">#&gt;  vctrs             0.3.8      2021-04-29 [2] CRAN (R 4.0.2)</w:t>
+      </w:r>
+      <w:r>
+        <w:br/>
+      </w:r>
+      <w:r>
+        <w:rPr>
+          <w:rStyle w:val="VerbatimChar"/>
+        </w:rPr>
+        <w:t xml:space="preserve">#&gt;  withr             2.4.2      2021-04-18 [2] CRAN (R 4.0.4)</w:t>
+      </w:r>
+      <w:r>
+        <w:br/>
+      </w:r>
+      <w:r>
+        <w:rPr>
+          <w:rStyle w:val="VerbatimChar"/>
+        </w:rPr>
+        <w:t xml:space="preserve">#&gt;  xfun              0.23       2021-05-15 [2] CRAN (R 4.0.2)</w:t>
+      </w:r>
+      <w:r>
+        <w:br/>
+      </w:r>
+      <w:r>
+        <w:rPr>
+          <w:rStyle w:val="VerbatimChar"/>
+        </w:rPr>
+        <w:t xml:space="preserve">#&gt;  xml2              1.3.2      2020-04-23 [2] CRAN (R 4.0.2)</w:t>
+      </w:r>
+      <w:r>
+        <w:br/>
+      </w:r>
+      <w:r>
+        <w:rPr>
+          <w:rStyle w:val="VerbatimChar"/>
+        </w:rPr>
+        <w:t xml:space="preserve">#&gt;  yaml              2.2.1      2020-02-01 [2] CRAN (R 4.0.2)</w:t>
       </w:r>
       <w:r>
         <w:br/>
@@ -1579,11 +1686,11 @@
         <w:rPr>
           <w:rStyle w:val="VerbatimChar"/>
         </w:rPr>
-        <w:t xml:space="preserve">#&gt; Head:     [b882cfc] 2021-09-03: Refactor paper to incorporate changes in filtering steps</w:t>
-      </w:r>
-    </w:p>
-    <w:bookmarkEnd w:id="34"/>
+        <w:t xml:space="preserve">#&gt; Head:     [bb0b7b2] 2021-09-05: Add bradycardia analysis and figure for classifying jerk peaks</w:t>
+      </w:r>
+    </w:p>
     <w:bookmarkEnd w:id="35"/>
+    <w:bookmarkEnd w:id="36"/>
     <w:sectPr>
       <w:pgSz w:w="12240" w:h="15840"/>
       <w:pgMar w:top="1440" w:right="1440" w:bottom="1440" w:left="1440" w:header="720" w:footer="720" w:gutter="0"/>

</xml_diff>

<commit_message>
Rearrange manuscript and include PSD
Former-commit-id: ba640e1f70d651386b7bdc5134f7ecc2795decff
</commit_message>
<xml_diff>
--- a/analysis/paper/paper.docx
+++ b/analysis/paper/paper.docx
@@ -7,19 +7,61 @@
         <w:pStyle w:val="Title"/>
       </w:pPr>
       <w:r>
-        <w:t xml:space="preserve">Something</w:t>
-      </w:r>
-      <w:r>
-        <w:t xml:space="preserve"> </w:t>
-      </w:r>
-      <w:r>
-        <w:t xml:space="preserve">about</w:t>
-      </w:r>
-      <w:r>
-        <w:t xml:space="preserve"> </w:t>
-      </w:r>
-      <w:r>
-        <w:t xml:space="preserve">cetacean</w:t>
+        <w:t xml:space="preserve">Accelerometer-derived</w:t>
+      </w:r>
+      <w:r>
+        <w:t xml:space="preserve"> </w:t>
+      </w:r>
+      <w:r>
+        <w:t xml:space="preserve">ballistocardiogram</w:t>
+      </w:r>
+      <w:r>
+        <w:t xml:space="preserve"> </w:t>
+      </w:r>
+      <w:r>
+        <w:t xml:space="preserve">confirms</w:t>
+      </w:r>
+      <w:r>
+        <w:t xml:space="preserve"> </w:t>
+      </w:r>
+      <w:r>
+        <w:t xml:space="preserve">blue</w:t>
+      </w:r>
+      <w:r>
+        <w:t xml:space="preserve"> </w:t>
+      </w:r>
+      <w:r>
+        <w:t xml:space="preserve">whale</w:t>
+      </w:r>
+      <w:r>
+        <w:t xml:space="preserve"> </w:t>
+      </w:r>
+      <w:r>
+        <w:t xml:space="preserve">(</w:t>
+      </w:r>
+      <w:r>
+        <w:rPr>
+          <w:iCs/>
+          <w:i/>
+        </w:rPr>
+        <w:t xml:space="preserve">Balaenoptera</w:t>
+      </w:r>
+      <w:r>
+        <w:rPr>
+          <w:iCs/>
+          <w:i/>
+        </w:rPr>
+        <w:t xml:space="preserve"> </w:t>
+      </w:r>
+      <w:r>
+        <w:rPr>
+          <w:iCs/>
+          <w:i/>
+        </w:rPr>
+        <w:t xml:space="preserve">musculus</w:t>
+      </w:r>
+      <w:r>
+        <w:t xml:space="preserve">)</w:t>
       </w:r>
       <w:r>
         <w:t xml:space="preserve"> </w:t>
@@ -31,7 +73,54 @@
         <w:t xml:space="preserve"> </w:t>
       </w:r>
       <w:r>
-        <w:t xml:space="preserve">rates</w:t>
+        <w:t xml:space="preserve">rate</w:t>
+      </w:r>
+      <w:r>
+        <w:t xml:space="preserve"> </w:t>
+      </w:r>
+      <w:r>
+        <w:t xml:space="preserve">during</w:t>
+      </w:r>
+      <w:r>
+        <w:t xml:space="preserve"> </w:t>
+      </w:r>
+      <w:r>
+        <w:t xml:space="preserve">diving</w:t>
+      </w:r>
+      <w:r>
+        <w:t xml:space="preserve"> </w:t>
+      </w:r>
+      <w:r>
+        <w:t xml:space="preserve">bradycardia</w:t>
+      </w:r>
+    </w:p>
+    <w:p>
+      <w:pPr>
+        <w:pStyle w:val="Author"/>
+      </w:pPr>
+      <w:r>
+        <w:t xml:space="preserve">Max Czapanskiy</w:t>
+      </w:r>
+      <w:r>
+        <w:rPr>
+          <w:vertAlign w:val="superscript"/>
+        </w:rPr>
+        <w:t xml:space="preserve">1</w:t>
+      </w:r>
+      <w:r>
+        <w:rPr>
+          <w:vertAlign w:val="superscript"/>
+        </w:rPr>
+        <w:t xml:space="preserve">,</w:t>
+      </w:r>
+      <w:r>
+        <w:rPr>
+          <w:vertAlign w:val="superscript"/>
+        </w:rPr>
+        <w:t xml:space="preserve">✉</w:t>
+      </w:r>
+      <w:r>
+        <w:t xml:space="preserve">,</w:t>
       </w:r>
       <w:r>
         <w:t xml:space="preserve"> </w:t>
@@ -43,53 +132,12 @@
         <w:t xml:space="preserve"> </w:t>
       </w:r>
       <w:r>
-        <w:t xml:space="preserve">ballistocardiograms</w:t>
-      </w:r>
-    </w:p>
-    <w:p>
-      <w:pPr>
-        <w:pStyle w:val="Author"/>
-      </w:pPr>
-      <w:r>
-        <w:t xml:space="preserve">Max Czapanskiy</w:t>
+        <w:t xml:space="preserve">More Authors</w:t>
       </w:r>
       <w:r>
         <w:rPr>
           <w:vertAlign w:val="superscript"/>
         </w:rPr>
-        <w:t xml:space="preserve">1</w:t>
-      </w:r>
-      <w:r>
-        <w:rPr>
-          <w:vertAlign w:val="superscript"/>
-        </w:rPr>
-        <w:t xml:space="preserve">,</w:t>
-      </w:r>
-      <w:r>
-        <w:rPr>
-          <w:vertAlign w:val="superscript"/>
-        </w:rPr>
-        <w:t xml:space="preserve">✉</w:t>
-      </w:r>
-      <w:r>
-        <w:t xml:space="preserve">,</w:t>
-      </w:r>
-      <w:r>
-        <w:t xml:space="preserve"> </w:t>
-      </w:r>
-      <w:r>
-        <w:t xml:space="preserve">and</w:t>
-      </w:r>
-      <w:r>
-        <w:t xml:space="preserve"> </w:t>
-      </w:r>
-      <w:r>
-        <w:t xml:space="preserve">More Authors</w:t>
-      </w:r>
-      <w:r>
-        <w:rPr>
-          <w:vertAlign w:val="superscript"/>
-        </w:rPr>
         <w:t xml:space="preserve">2</w:t>
       </w:r>
     </w:p>
@@ -98,13 +146,13 @@
         <w:pStyle w:val="Date"/>
       </w:pPr>
       <w:r>
-        <w:t xml:space="preserve">05</w:t>
-      </w:r>
-      <w:r>
-        <w:t xml:space="preserve"> </w:t>
-      </w:r>
-      <w:r>
-        <w:t xml:space="preserve">September,</w:t>
+        <w:t xml:space="preserve">21</w:t>
+      </w:r>
+      <w:r>
+        <w:t xml:space="preserve"> </w:t>
+      </w:r>
+      <w:r>
+        <w:t xml:space="preserve">October,</w:t>
       </w:r>
       <w:r>
         <w:t xml:space="preserve"> </w:t>
@@ -212,7 +260,7 @@
         <w:pStyle w:val="BodyText"/>
       </w:pPr>
       <w:r>
-        <w:t xml:space="preserve">Keywords: keyword 1; keyword 2; keyword 3</w:t>
+        <w:t xml:space="preserve">Keywords: diving physiology; cardiovascular physiology; accelerometer; bio-logging; marine mammal</w:t>
       </w:r>
     </w:p>
     <w:p>
@@ -220,7 +268,7 @@
         <w:pStyle w:val="BodyText"/>
       </w:pPr>
       <w:r>
-        <w:t xml:space="preserve">Highlights: These are the highlights.</w:t>
+        <w:t xml:space="preserve">Highlights:</w:t>
       </w:r>
     </w:p>
     <w:bookmarkStart w:id="21" w:name="introduction"/>
@@ -256,7 +304,7 @@
       </w:r>
     </w:p>
     <w:bookmarkEnd w:id="21"/>
-    <w:bookmarkStart w:id="22" w:name="background"/>
+    <w:bookmarkStart w:id="27" w:name="materials-and-methods"/>
     <w:p>
       <w:pPr>
         <w:pStyle w:val="Heading1"/>
@@ -271,11 +319,598 @@
         <w:tab/>
       </w:r>
       <w:r>
-        <w:t xml:space="preserve">Background</w:t>
+        <w:t xml:space="preserve">Materials and methods</w:t>
+      </w:r>
+    </w:p>
+    <w:bookmarkStart w:id="22" w:name="animal-tagging"/>
+    <w:p>
+      <w:pPr>
+        <w:pStyle w:val="Heading2"/>
+      </w:pPr>
+      <w:r>
+        <w:rPr>
+          <w:rStyle w:val="SectionNumber"/>
+        </w:rPr>
+        <w:t xml:space="preserve">2.1</w:t>
+      </w:r>
+      <w:r>
+        <w:tab/>
+      </w:r>
+      <w:r>
+        <w:t xml:space="preserve">Animal tagging</w:t>
+      </w:r>
+    </w:p>
+    <w:p>
+      <w:pPr>
+        <w:numPr>
+          <w:ilvl w:val="0"/>
+          <w:numId w:val="1001"/>
+        </w:numPr>
+        <w:pStyle w:val="Compact"/>
+      </w:pPr>
+      <w:r>
+        <w:t xml:space="preserve">A captive killer whale (</w:t>
+      </w:r>
+      <w:r>
+        <w:rPr>
+          <w:iCs/>
+          <w:i/>
+        </w:rPr>
+        <w:t xml:space="preserve">Orcinus orca</w:t>
+      </w:r>
+      <w:r>
+        <w:t xml:space="preserve">) was double-tagged with a CATS unit and ECG recorder.</w:t>
+      </w:r>
+    </w:p>
+    <w:p>
+      <w:pPr>
+        <w:numPr>
+          <w:ilvl w:val="0"/>
+          <w:numId w:val="1001"/>
+        </w:numPr>
+        <w:pStyle w:val="Compact"/>
+      </w:pPr>
+      <w:r>
+        <w:t xml:space="preserve">The CATS unit was placed behind the left pectoral flipper and the ECG recorder on the ventral center line.</w:t>
+      </w:r>
+    </w:p>
+    <w:p>
+      <w:pPr>
+        <w:numPr>
+          <w:ilvl w:val="0"/>
+          <w:numId w:val="1001"/>
+        </w:numPr>
+        <w:pStyle w:val="Compact"/>
+      </w:pPr>
+      <w:r>
+        <w:t xml:space="preserve">Trainers instructed the whale to hold a submerged position.</w:t>
+      </w:r>
+    </w:p>
+    <w:p>
+      <w:pPr>
+        <w:numPr>
+          <w:ilvl w:val="0"/>
+          <w:numId w:val="1001"/>
+        </w:numPr>
+        <w:pStyle w:val="Compact"/>
+      </w:pPr>
+      <w:r>
+        <w:t xml:space="preserve">A blue whale (</w:t>
+      </w:r>
+      <w:r>
+        <w:rPr>
+          <w:iCs/>
+          <w:i/>
+        </w:rPr>
+        <w:t xml:space="preserve">Balaenoptera musculus</w:t>
+      </w:r>
+      <w:r>
+        <w:t xml:space="preserve">) was tagged with a CATS unit.</w:t>
+      </w:r>
+    </w:p>
+    <w:p>
+      <w:pPr>
+        <w:numPr>
+          <w:ilvl w:val="0"/>
+          <w:numId w:val="1001"/>
+        </w:numPr>
+        <w:pStyle w:val="Compact"/>
+      </w:pPr>
+      <w:r>
+        <w:t xml:space="preserve">The tag slid behind the right pectoral flipper, where it remained overnight.</w:t>
+      </w:r>
+    </w:p>
+    <w:p>
+      <w:pPr>
+        <w:numPr>
+          <w:ilvl w:val="0"/>
+          <w:numId w:val="1001"/>
+        </w:numPr>
+        <w:pStyle w:val="Compact"/>
+      </w:pPr>
+      <w:r>
+        <w:t xml:space="preserve">While tagged, the blue whale engaged in apparent resting behavior. We manually labeled motionless periods. Specifically, we looked for regions with low amplitude y-axis gyroscope signal, since fluke-strokes are readily apparent in this signal (Gough et al. 2019).</w:t>
+      </w:r>
+    </w:p>
+    <w:p>
+      <w:pPr>
+        <w:numPr>
+          <w:ilvl w:val="0"/>
+          <w:numId w:val="1001"/>
+        </w:numPr>
+        <w:pStyle w:val="Compact"/>
+      </w:pPr>
+      <w:r>
+        <w:t xml:space="preserve">CATS tags programmed to collect 400 Hz accelerometer, 50 Hz magnetometer, 50 Hz gyroscope, and 10 Hz pressure. Data processed using CATS Toolbox (Cade et al. 2021 Animal Biotelemetry)</w:t>
+      </w:r>
+    </w:p>
+    <w:p>
+      <w:pPr>
+        <w:numPr>
+          <w:ilvl w:val="0"/>
+          <w:numId w:val="1001"/>
+        </w:numPr>
+        <w:pStyle w:val="Compact"/>
+      </w:pPr>
+      <w:r>
+        <w:t xml:space="preserve">Relevant permits (IACUC, NMFS, ???)</w:t>
       </w:r>
     </w:p>
     <w:bookmarkEnd w:id="22"/>
-    <w:bookmarkStart w:id="23" w:name="methods"/>
+    <w:bookmarkStart w:id="23" w:name="signal-processing"/>
+    <w:p>
+      <w:pPr>
+        <w:pStyle w:val="Heading2"/>
+      </w:pPr>
+      <w:r>
+        <w:rPr>
+          <w:rStyle w:val="SectionNumber"/>
+        </w:rPr>
+        <w:t xml:space="preserve">2.2</w:t>
+      </w:r>
+      <w:r>
+        <w:tab/>
+      </w:r>
+      <w:r>
+        <w:t xml:space="preserve">Signal processing</w:t>
+      </w:r>
+    </w:p>
+    <w:p>
+      <w:pPr>
+        <w:pStyle w:val="FirstParagraph"/>
+      </w:pPr>
+      <w:r>
+        <w:t xml:space="preserve">The BCG waveform is three dimensional, but strongest in the longitudinal axis (Inan et al. 2014 IEEE JBHI). We tested 1d and 3d metrics for identifying heartbeats in acceleration data based on the methods of Lee et al. (2016 Sensors).</w:t>
+      </w:r>
+    </w:p>
+    <w:p>
+      <w:pPr>
+        <w:pStyle w:val="BodyText"/>
+      </w:pPr>
+      <w:r>
+        <w:t xml:space="preserve">For windowed operations, we used 0.5 s for killer whale data and 2.0s for blue whale data.</w:t>
+      </w:r>
+    </w:p>
+    <w:p>
+      <w:pPr>
+        <w:pStyle w:val="BodyText"/>
+      </w:pPr>
+      <w:r>
+        <w:rPr>
+          <w:bCs/>
+          <w:b/>
+        </w:rPr>
+        <w:t xml:space="preserve">Procedure</w:t>
+      </w:r>
+    </w:p>
+    <w:p>
+      <w:pPr>
+        <w:numPr>
+          <w:ilvl w:val="0"/>
+          <w:numId w:val="1002"/>
+        </w:numPr>
+        <w:pStyle w:val="Compact"/>
+      </w:pPr>
+      <w:r>
+        <w:t xml:space="preserve">Remove noise and de-trend acceleration with band-pass filter (killer whale: [1-25Hz], blue whale: [1-10Hz]).</w:t>
+      </w:r>
+    </w:p>
+    <w:p>
+      <w:pPr>
+        <w:numPr>
+          <w:ilvl w:val="0"/>
+          <w:numId w:val="1002"/>
+        </w:numPr>
+        <w:pStyle w:val="Compact"/>
+      </w:pPr>
+      <w:r>
+        <w:t xml:space="preserve">Enhance peaks by differentiating acceleration using a 4th order Savitzky-Golay filter.</w:t>
+      </w:r>
+    </w:p>
+    <w:p>
+      <w:pPr>
+        <w:numPr>
+          <w:ilvl w:val="0"/>
+          <w:numId w:val="1002"/>
+        </w:numPr>
+        <w:pStyle w:val="Compact"/>
+      </w:pPr>
+      <w:r>
+        <w:t xml:space="preserve">Make all peaks positive and further enhance peaks by calculating the Shannon entropy.</w:t>
+      </w:r>
+      <w:r>
+        <w:t xml:space="preserve"> </w:t>
+      </w:r>
+      <m:oMath>
+        <m:sSub>
+          <m:e>
+            <m:r>
+              <m:t>H</m:t>
+            </m:r>
+          </m:e>
+          <m:sub>
+            <m:r>
+              <m:t>i</m:t>
+            </m:r>
+          </m:sub>
+        </m:sSub>
+        <m:r>
+          <m:rPr>
+            <m:sty m:val="p"/>
+          </m:rPr>
+          <m:t>=</m:t>
+        </m:r>
+        <m:r>
+          <m:rPr>
+            <m:sty m:val="p"/>
+          </m:rPr>
+          <m:t>−</m:t>
+        </m:r>
+        <m:nary>
+          <m:naryPr>
+            <m:chr m:val="∑"/>
+            <m:limLoc m:val="undOvr"/>
+            <m:subHide m:val="0"/>
+            <m:supHide m:val="1"/>
+          </m:naryPr>
+          <m:sub>
+            <m:r>
+              <m:t>k</m:t>
+            </m:r>
+          </m:sub>
+          <m:sup>
+            <m:r>
+              <m:t>​</m:t>
+            </m:r>
+          </m:sup>
+          <m:e>
+            <m:r>
+              <m:rPr>
+                <m:sty m:val="p"/>
+              </m:rPr>
+              <m:t>|</m:t>
+            </m:r>
+          </m:e>
+        </m:nary>
+        <m:sSub>
+          <m:e>
+            <m:r>
+              <m:t>a</m:t>
+            </m:r>
+          </m:e>
+          <m:sub>
+            <m:r>
+              <m:t>i</m:t>
+            </m:r>
+            <m:r>
+              <m:t>k</m:t>
+            </m:r>
+          </m:sub>
+        </m:sSub>
+        <m:r>
+          <m:rPr>
+            <m:sty m:val="p"/>
+          </m:rPr>
+          <m:t>|</m:t>
+        </m:r>
+        <m:r>
+          <m:rPr>
+            <m:sty m:val="p"/>
+          </m:rPr>
+          <m:t>×</m:t>
+        </m:r>
+        <m:r>
+          <m:t>l</m:t>
+        </m:r>
+        <m:r>
+          <m:t>n</m:t>
+        </m:r>
+        <m:r>
+          <m:rPr>
+            <m:sty m:val="p"/>
+          </m:rPr>
+          <m:t>(</m:t>
+        </m:r>
+        <m:r>
+          <m:rPr>
+            <m:sty m:val="p"/>
+          </m:rPr>
+          <m:t>|</m:t>
+        </m:r>
+        <m:sSub>
+          <m:e>
+            <m:r>
+              <m:t>a</m:t>
+            </m:r>
+          </m:e>
+          <m:sub>
+            <m:r>
+              <m:t>i</m:t>
+            </m:r>
+            <m:r>
+              <m:t>k</m:t>
+            </m:r>
+          </m:sub>
+        </m:sSub>
+        <m:r>
+          <m:rPr>
+            <m:sty m:val="p"/>
+          </m:rPr>
+          <m:t>|</m:t>
+        </m:r>
+        <m:r>
+          <m:rPr>
+            <m:sty m:val="p"/>
+          </m:rPr>
+          <m:t>)</m:t>
+        </m:r>
+      </m:oMath>
+      <w:r>
+        <w:t xml:space="preserve"> </w:t>
+      </w:r>
+      <w:r>
+        <w:t xml:space="preserve">where</w:t>
+      </w:r>
+      <w:r>
+        <w:t xml:space="preserve"> </w:t>
+      </w:r>
+      <m:oMath>
+        <m:r>
+          <m:t>k</m:t>
+        </m:r>
+      </m:oMath>
+      <w:r>
+        <w:t xml:space="preserve"> </w:t>
+      </w:r>
+      <w:r>
+        <w:t xml:space="preserve">is the acceleration axis. In the 1d case,</w:t>
+      </w:r>
+      <w:r>
+        <w:t xml:space="preserve"> </w:t>
+      </w:r>
+      <m:oMath>
+        <m:r>
+          <m:t>k</m:t>
+        </m:r>
+      </m:oMath>
+      <w:r>
+        <w:t xml:space="preserve"> </w:t>
+      </w:r>
+      <w:r>
+        <w:t xml:space="preserve">is surge only.</w:t>
+      </w:r>
+    </w:p>
+    <w:p>
+      <w:pPr>
+        <w:numPr>
+          <w:ilvl w:val="0"/>
+          <w:numId w:val="1002"/>
+        </w:numPr>
+        <w:pStyle w:val="Compact"/>
+      </w:pPr>
+      <w:r>
+        <w:t xml:space="preserve">Remove noise by applying a triangular moving average smoother.</w:t>
+      </w:r>
+    </w:p>
+    <w:p>
+      <w:pPr>
+        <w:numPr>
+          <w:ilvl w:val="0"/>
+          <w:numId w:val="1002"/>
+        </w:numPr>
+        <w:pStyle w:val="Compact"/>
+      </w:pPr>
+      <w:r>
+        <w:t xml:space="preserve">Extract peaks and heuristically remove minor peaks (see supplemental).</w:t>
+      </w:r>
+    </w:p>
+    <w:p>
+      <w:pPr>
+        <w:pStyle w:val="FirstParagraph"/>
+      </w:pPr>
+      <w:r>
+        <w:t xml:space="preserve">This procedure can be applied to either 1d (i.e., surge-only) or 3d acceleration. In the case of 3d acceleration, the band-pass and Savitzky-Golay filters are applied to each axis independently.</w:t>
+      </w:r>
+    </w:p>
+    <w:bookmarkEnd w:id="23"/>
+    <w:bookmarkStart w:id="24" w:name="ecg-validation-on-killer-whale"/>
+    <w:p>
+      <w:pPr>
+        <w:pStyle w:val="Heading2"/>
+      </w:pPr>
+      <w:r>
+        <w:rPr>
+          <w:rStyle w:val="SectionNumber"/>
+        </w:rPr>
+        <w:t xml:space="preserve">2.3</w:t>
+      </w:r>
+      <w:r>
+        <w:tab/>
+      </w:r>
+      <w:r>
+        <w:t xml:space="preserve">ECG validation on killer whale</w:t>
+      </w:r>
+    </w:p>
+    <w:p>
+      <w:pPr>
+        <w:pStyle w:val="FirstParagraph"/>
+      </w:pPr>
+      <w:r>
+        <w:t xml:space="preserve">We calculated the percent error in paired BCG- and ECG-derived instantaneous heart rates (1d BCG only).</w:t>
+      </w:r>
+    </w:p>
+    <w:bookmarkEnd w:id="24"/>
+    <w:bookmarkStart w:id="25" w:name="bcg-application-to-blue-whale"/>
+    <w:p>
+      <w:pPr>
+        <w:pStyle w:val="Heading2"/>
+      </w:pPr>
+      <w:r>
+        <w:rPr>
+          <w:rStyle w:val="SectionNumber"/>
+        </w:rPr>
+        <w:t xml:space="preserve">2.4</w:t>
+      </w:r>
+      <w:r>
+        <w:tab/>
+      </w:r>
+      <w:r>
+        <w:t xml:space="preserve">BCG application to blue whale</w:t>
+      </w:r>
+    </w:p>
+    <w:p>
+      <w:pPr>
+        <w:pStyle w:val="FirstParagraph"/>
+      </w:pPr>
+      <w:r>
+        <w:t xml:space="preserve">We tested whether the 3d BCG was more robust than 1d BCG in field data by comparing the signal-to-noise ratios. For both BCGs, we calculated the power spectral density (cite package</w:t>
+      </w:r>
+      <w:r>
+        <w:t xml:space="preserve"> </w:t>
+      </w:r>
+      <w:r>
+        <w:rPr>
+          <w:rStyle w:val="VerbatimChar"/>
+        </w:rPr>
+        <w:t xml:space="preserve">psd</w:t>
+      </w:r>
+      <w:r>
+        <w:t xml:space="preserve">). Blue whale apneic heart rate (in the absence of high effort activities such as feeding) is 4-8 bpm (Goldbogen et al. 2019 PNAS), so we quantified</w:t>
+      </w:r>
+      <w:r>
+        <w:t xml:space="preserve"> </w:t>
+      </w:r>
+      <w:r>
+        <w:t xml:space="preserve">“</w:t>
+      </w:r>
+      <w:r>
+        <w:t xml:space="preserve">signal</w:t>
+      </w:r>
+      <w:r>
+        <w:t xml:space="preserve">”</w:t>
+      </w:r>
+      <w:r>
+        <w:t xml:space="preserve"> </w:t>
+      </w:r>
+      <w:r>
+        <w:t xml:space="preserve">as the integration of the power spectral density curve from 4-8 bpm and</w:t>
+      </w:r>
+      <w:r>
+        <w:t xml:space="preserve"> </w:t>
+      </w:r>
+      <w:r>
+        <w:t xml:space="preserve">“</w:t>
+      </w:r>
+      <w:r>
+        <w:t xml:space="preserve">noise</w:t>
+      </w:r>
+      <w:r>
+        <w:t xml:space="preserve">”</w:t>
+      </w:r>
+      <w:r>
+        <w:t xml:space="preserve"> </w:t>
+      </w:r>
+      <w:r>
+        <w:t xml:space="preserve">as the integrated remainder, up to 60 bpm.</w:t>
+      </w:r>
+    </w:p>
+    <w:p>
+      <w:pPr>
+        <w:pStyle w:val="BodyText"/>
+      </w:pPr>
+      <w:r>
+        <w:t xml:space="preserve">We also tested whether BCG-derived instantaneous heart rates exhibited bradycardia relaxation over the course of dives, consistent with diving physiology patterns in marine mammals (Goldbogen et al. 2019 PNAS, McDonald and Ponganis, 2014). We assigned dive start and end times when the whale swam deeper than 2 m, retaining dives that exceeded 10 m depth and 5 minutes duration. Dive times were normalized from 0 (start of dive) to 1 (end of dive). We regressed instantaneous heart rate against normalized dive time using robust Theil-Sen regression (cite package</w:t>
+      </w:r>
+      <w:r>
+        <w:t xml:space="preserve"> </w:t>
+      </w:r>
+      <w:r>
+        <w:rPr>
+          <w:rStyle w:val="VerbatimChar"/>
+        </w:rPr>
+        <w:t xml:space="preserve">RobustLinearReg</w:t>
+      </w:r>
+      <w:r>
+        <w:t xml:space="preserve">; Sen, 1968; and Theil, 1950) due to heteroscedascity and tested whether the slope was greater than 0.</w:t>
+      </w:r>
+    </w:p>
+    <w:bookmarkEnd w:id="25"/>
+    <w:bookmarkStart w:id="26" w:name="reproducibility"/>
+    <w:p>
+      <w:pPr>
+        <w:pStyle w:val="Heading2"/>
+      </w:pPr>
+      <w:r>
+        <w:rPr>
+          <w:rStyle w:val="SectionNumber"/>
+        </w:rPr>
+        <w:t xml:space="preserve">2.5</w:t>
+      </w:r>
+      <w:r>
+        <w:tab/>
+      </w:r>
+      <w:r>
+        <w:t xml:space="preserve">Reproducibility</w:t>
+      </w:r>
+    </w:p>
+    <w:p>
+      <w:pPr>
+        <w:pStyle w:val="FirstParagraph"/>
+      </w:pPr>
+      <w:r>
+        <w:t xml:space="preserve">The data and code used in this analysis were packaged as a research compendium using</w:t>
+      </w:r>
+      <w:r>
+        <w:t xml:space="preserve"> </w:t>
+      </w:r>
+      <w:r>
+        <w:rPr>
+          <w:rStyle w:val="VerbatimChar"/>
+        </w:rPr>
+        <w:t xml:space="preserve">rrtools</w:t>
+      </w:r>
+      <w:r>
+        <w:t xml:space="preserve"> </w:t>
+      </w:r>
+      <w:r>
+        <w:t xml:space="preserve">(Marwick et al., 2018; cite</w:t>
+      </w:r>
+      <w:r>
+        <w:t xml:space="preserve"> </w:t>
+      </w:r>
+      <w:r>
+        <w:rPr>
+          <w:rStyle w:val="VerbatimChar"/>
+        </w:rPr>
+        <w:t xml:space="preserve">rrtools</w:t>
+      </w:r>
+      <w:r>
+        <w:t xml:space="preserve">).</w:t>
+      </w:r>
+    </w:p>
+    <w:bookmarkEnd w:id="26"/>
+    <w:bookmarkEnd w:id="27"/>
+    <w:bookmarkStart w:id="35" w:name="results-and-discussion"/>
     <w:p>
       <w:pPr>
         <w:pStyle w:val="Heading1"/>
@@ -290,26 +925,51 @@
         <w:tab/>
       </w:r>
       <w:r>
-        <w:t xml:space="preserve">Methods</w:t>
-      </w:r>
-    </w:p>
-    <w:bookmarkEnd w:id="23"/>
-    <w:bookmarkStart w:id="28" w:name="results"/>
-    <w:p>
-      <w:pPr>
-        <w:pStyle w:val="Heading1"/>
+        <w:t xml:space="preserve">Results and discussion</w:t>
+      </w:r>
+    </w:p>
+    <w:bookmarkStart w:id="29" w:name="ecg-validation-on-killer-whale-1"/>
+    <w:p>
+      <w:pPr>
+        <w:pStyle w:val="Heading2"/>
       </w:pPr>
       <w:r>
         <w:rPr>
           <w:rStyle w:val="SectionNumber"/>
         </w:rPr>
-        <w:t xml:space="preserve">4</w:t>
+        <w:t xml:space="preserve">3.1</w:t>
       </w:r>
       <w:r>
         <w:tab/>
       </w:r>
       <w:r>
-        <w:t xml:space="preserve">Results</w:t>
+        <w:t xml:space="preserve">ECG validation on killer whale</w:t>
+      </w:r>
+    </w:p>
+    <w:p>
+      <w:pPr>
+        <w:pStyle w:val="FirstParagraph"/>
+      </w:pPr>
+      <w:r>
+        <w:t xml:space="preserve">The ECG and BCG yielded nearly identical heart rate estimations (Fig.</w:t>
+      </w:r>
+      <w:r>
+        <w:t xml:space="preserve"> </w:t>
+      </w:r>
+      <w:r>
+        <w:t xml:space="preserve">3.1</w:t>
+      </w:r>
+      <w:r>
+        <w:t xml:space="preserve">). We collected 14 s of simultaneous ECG and BCG data during a motionless, submerged breath hold. BCG-derived instantaneous heart rates were within 0.8% ± 0.5% of the ECG-derived rates (mean</w:t>
+      </w:r>
+      <w:r>
+        <w:t xml:space="preserve"> </w:t>
+      </w:r>
+      <w:r>
+        <w:t xml:space="preserve"> </w:t>
+      </w:r>
+      <w:r>
+        <w:t xml:space="preserve">standard deviation).</w:t>
       </w:r>
     </w:p>
     <w:p>
@@ -321,7 +981,7 @@
           <wp:inline>
             <wp:extent cx="5943600" cy="5943600"/>
             <wp:effectExtent b="0" l="0" r="0" t="0"/>
-            <wp:docPr descr="Figure 4.1: A: BCG, B: ECG, C: BPM comparison" title="" id="1" name="Picture"/>
+            <wp:docPr descr="Figure 3.1: The ECG (A) and BCG (E) produced nearly identical heart beat predictions (red and blue points, respectively). B-D display the intermediate steps in the BCG signal processing procedure. B: surge after filtering, C: after differencing, D: Shannon entropy. Y-axis labeling follows Lee et al. (2016 Sensors) and y-axis values were excluded because the filtering process introduces magnitude distortion; only the relative shape of the signal is relevant to the analysis." title="" id="1" name="Picture"/>
             <a:graphic>
               <a:graphicData uri="http://schemas.openxmlformats.org/drawingml/2006/picture">
                 <pic:pic>
@@ -332,7 +992,7 @@
                     </pic:cNvPicPr>
                   </pic:nvPicPr>
                   <pic:blipFill>
-                    <a:blip r:embed="rId24"/>
+                    <a:blip r:embed="rId28"/>
                     <a:stretch>
                       <a:fillRect/>
                     </a:stretch>
@@ -364,18 +1024,43 @@
         <w:pStyle w:val="ImageCaption"/>
       </w:pPr>
       <w:r>
-        <w:t xml:space="preserve">Figure 4.1: A: BCG, B: ECG, C: BPM comparison</w:t>
-      </w:r>
-    </w:p>
-    <w:p>
-      <w:pPr>
-        <w:pStyle w:val="SourceCode"/>
-      </w:pPr>
-      <w:r>
-        <w:rPr>
-          <w:rStyle w:val="VerbatimChar"/>
-        </w:rPr>
-        <w:t xml:space="preserve">#&gt; [1] "0.5% ± 0.3% (mean ± sd))"</w:t>
+        <w:t xml:space="preserve">Figure 3.1: The ECG (A) and BCG (E) produced nearly identical heart beat predictions (red and blue points, respectively). B-D display the intermediate steps in the BCG signal processing procedure. B: surge after filtering, C: after differencing, D: Shannon entropy. Y-axis labeling follows Lee et al. (2016 Sensors) and y-axis values were excluded because the filtering process introduces magnitude distortion; only the relative shape of the signal is relevant to the analysis.</w:t>
+      </w:r>
+    </w:p>
+    <w:bookmarkEnd w:id="29"/>
+    <w:bookmarkStart w:id="34" w:name="bcg-application-to-blue-whale-1"/>
+    <w:p>
+      <w:pPr>
+        <w:pStyle w:val="Heading2"/>
+      </w:pPr>
+      <w:r>
+        <w:rPr>
+          <w:rStyle w:val="SectionNumber"/>
+        </w:rPr>
+        <w:t xml:space="preserve">3.2</w:t>
+      </w:r>
+      <w:r>
+        <w:tab/>
+      </w:r>
+      <w:r>
+        <w:t xml:space="preserve">BCG application to blue whale</w:t>
+      </w:r>
+    </w:p>
+    <w:p>
+      <w:pPr>
+        <w:pStyle w:val="FirstParagraph"/>
+      </w:pPr>
+      <w:r>
+        <w:t xml:space="preserve">We generated 1d and 3d BCGs for 2 hours of data, including 10 rest dives and 51 motionless periods totaling 76.9 minutes (Fig.</w:t>
+      </w:r>
+      <w:r>
+        <w:t xml:space="preserve"> </w:t>
+      </w:r>
+      <w:r>
+        <w:t xml:space="preserve">3.2</w:t>
+      </w:r>
+      <w:r>
+        <w:t xml:space="preserve">).</w:t>
       </w:r>
     </w:p>
     <w:p>
@@ -387,18 +1072,18 @@
           <wp:inline>
             <wp:extent cx="5943600" cy="5943600"/>
             <wp:effectExtent b="0" l="0" r="0" t="0"/>
-            <wp:docPr descr="Figure 4.2: A: The BCG signal is clearest in surge (longitudinal axis acceleration). Solid line: surge bandpass filtered to [1.0 25.0] Hz. Dashed line: local range of surge in 0.25 s sliding window (smoothed). Blue dots indicate peak of the BCG I-wave. B: BCG signal is not as strong in heave (dorso-ventral axis) or sway (lateral axis) as in surge. The sway signal is likely due to movement of the chest cavity (see video S1). C: Some, but not all, heart beats are visible as peaks in the norm of the jerk vector." title="" id="1" name="Picture"/>
+            <wp:docPr descr="Figure 3.2: Blue whale dive profile. Motionless periods indicated by pink boxes." title="" id="1" name="Picture"/>
             <a:graphic>
               <a:graphicData uri="http://schemas.openxmlformats.org/drawingml/2006/picture">
                 <pic:pic>
                   <pic:nvPicPr>
-                    <pic:cNvPr descr="../figures/oo-bcg-acc-1.png" id="0" name="Picture"/>
+                    <pic:cNvPr descr="../figures/bw-profile-1.png" id="0" name="Picture"/>
                     <pic:cNvPicPr>
                       <a:picLocks noChangeArrowheads="1" noChangeAspect="1"/>
                     </pic:cNvPicPr>
                   </pic:nvPicPr>
                   <pic:blipFill>
-                    <a:blip r:embed="rId25"/>
+                    <a:blip r:embed="rId30"/>
                     <a:stretch>
                       <a:fillRect/>
                     </a:stretch>
@@ -430,7 +1115,33 @@
         <w:pStyle w:val="ImageCaption"/>
       </w:pPr>
       <w:r>
-        <w:t xml:space="preserve">Figure 4.2: A: The BCG signal is clearest in surge (longitudinal axis acceleration). Solid line: surge bandpass filtered to [1.0 25.0] Hz. Dashed line: local range of surge in 0.25 s sliding window (smoothed). Blue dots indicate peak of the BCG I-wave. B: BCG signal is not as strong in heave (dorso-ventral axis) or sway (lateral axis) as in surge. The sway signal is likely due to movement of the chest cavity (see video S1). C: Some, but not all, heart beats are visible as peaks in the norm of the jerk vector.</w:t>
+        <w:t xml:space="preserve">Figure 3.2: Blue whale dive profile. Motionless periods indicated by pink boxes.</w:t>
+      </w:r>
+    </w:p>
+    <w:p>
+      <w:pPr>
+        <w:pStyle w:val="BodyText"/>
+      </w:pPr>
+      <w:r>
+        <w:t xml:space="preserve">The triaxial BCG (Fig.</w:t>
+      </w:r>
+      <w:r>
+        <w:t xml:space="preserve"> </w:t>
+      </w:r>
+      <w:r>
+        <w:t xml:space="preserve">3.3</w:t>
+      </w:r>
+      <w:r>
+        <w:t xml:space="preserve">) produced clearer signal than the surge-only BCG. The signal-to-noise ratio was 2.00 for the triaxial BCG, compared to 0.17 for the surge-only BCG (Fig.</w:t>
+      </w:r>
+      <w:r>
+        <w:t xml:space="preserve"> </w:t>
+      </w:r>
+      <w:r>
+        <w:t xml:space="preserve">3.4</w:t>
+      </w:r>
+      <w:r>
+        <w:t xml:space="preserve">).</w:t>
       </w:r>
     </w:p>
     <w:p>
@@ -442,18 +1153,18 @@
           <wp:inline>
             <wp:extent cx="5943600" cy="5943600"/>
             <wp:effectExtent b="0" l="0" r="0" t="0"/>
-            <wp:docPr descr="Figure 4.3: Heartrates observed in the ballistocardiogram exhibit characteristic diving physiology patterns. Bradycardia is greatest at the start of the dive (~4-5 bpm), increasing towards the end (~8-9 bpm)." title="" id="1" name="Picture"/>
+            <wp:docPr descr="Figure 3.3: Example of signal processing for 3d BCG. A: filtered triaxial acceleration, B: after differencing, C: Shannon entropy, D: after smoothing. Identified heart beats in blue. Y-axis labeling follows Lee et al. (2016 Sensors) and y-axis values were excluded because the filtering process introduces magnitude distortion; only the relative shape of the signal is relevant to the analysis." title="" id="1" name="Picture"/>
             <a:graphic>
               <a:graphicData uri="http://schemas.openxmlformats.org/drawingml/2006/picture">
                 <pic:pic>
                   <pic:nvPicPr>
-                    <pic:cNvPr descr="../figures/bradycardia-relax-1.png" id="0" name="Picture"/>
+                    <pic:cNvPr descr="../figures/bw-bcg-1.png" id="0" name="Picture"/>
                     <pic:cNvPicPr>
                       <a:picLocks noChangeArrowheads="1" noChangeAspect="1"/>
                     </pic:cNvPicPr>
                   </pic:nvPicPr>
                   <pic:blipFill>
-                    <a:blip r:embed="rId26"/>
+                    <a:blip r:embed="rId31"/>
                     <a:stretch>
                       <a:fillRect/>
                     </a:stretch>
@@ -485,7 +1196,62 @@
         <w:pStyle w:val="ImageCaption"/>
       </w:pPr>
       <w:r>
-        <w:t xml:space="preserve">Figure 4.3: Heartrates observed in the ballistocardiogram exhibit characteristic diving physiology patterns. Bradycardia is greatest at the start of the dive (~4-5 bpm), increasing towards the end (~8-9 bpm).</w:t>
+        <w:t xml:space="preserve">Figure 3.3: Example of signal processing for 3d BCG. A: filtered triaxial acceleration, B: after differencing, C: Shannon entropy, D: after smoothing. Identified heart beats in blue. Y-axis labeling follows Lee et al. (2016 Sensors) and y-axis values were excluded because the filtering process introduces magnitude distortion; only the relative shape of the signal is relevant to the analysis.</w:t>
+      </w:r>
+    </w:p>
+    <w:p>
+      <w:pPr>
+        <w:pStyle w:val="CaptionedFigure"/>
+      </w:pPr>
+      <w:r>
+        <w:drawing>
+          <wp:inline>
+            <wp:extent cx="5943600" cy="5943600"/>
+            <wp:effectExtent b="0" l="0" r="0" t="0"/>
+            <wp:docPr descr="Figure 3.4: Signal-to-noise ratio was higher for the triaxial BCG (lower panel, 2.00) than the surge-only BCG (upper panel, 0.17). Each panel shows the power spectral density for the BCG. Based on previously observed blue whale heart rates, 4-8 bpm was considered signal (gray shading). The signal-to-noise ratio was calculated as the ratio of the area under the curve in the signal frequencies to the area under the rest of the curve, up to 60 bpm." title="" id="1" name="Picture"/>
+            <a:graphic>
+              <a:graphicData uri="http://schemas.openxmlformats.org/drawingml/2006/picture">
+                <pic:pic>
+                  <pic:nvPicPr>
+                    <pic:cNvPr descr="../figures/psd-plot-1.png" id="0" name="Picture"/>
+                    <pic:cNvPicPr>
+                      <a:picLocks noChangeArrowheads="1" noChangeAspect="1"/>
+                    </pic:cNvPicPr>
+                  </pic:nvPicPr>
+                  <pic:blipFill>
+                    <a:blip r:embed="rId32"/>
+                    <a:stretch>
+                      <a:fillRect/>
+                    </a:stretch>
+                  </pic:blipFill>
+                  <pic:spPr bwMode="auto">
+                    <a:xfrm>
+                      <a:off x="0" y="0"/>
+                      <a:ext cx="5943600" cy="5943600"/>
+                    </a:xfrm>
+                    <a:prstGeom prst="rect">
+                      <a:avLst/>
+                    </a:prstGeom>
+                    <a:noFill/>
+                    <a:ln w="9525">
+                      <a:noFill/>
+                      <a:headEnd/>
+                      <a:tailEnd/>
+                    </a:ln>
+                  </pic:spPr>
+                </pic:pic>
+              </a:graphicData>
+            </a:graphic>
+          </wp:inline>
+        </w:drawing>
+      </w:r>
+    </w:p>
+    <w:p>
+      <w:pPr>
+        <w:pStyle w:val="ImageCaption"/>
+      </w:pPr>
+      <w:r>
+        <w:t xml:space="preserve">Figure 3.4: Signal-to-noise ratio was higher for the triaxial BCG (lower panel, 2.00) than the surge-only BCG (upper panel, 0.17). Each panel shows the power spectral density for the BCG. Based on previously observed blue whale heart rates, 4-8 bpm was considered signal (gray shading). The signal-to-noise ratio was calculated as the ratio of the area under the curve in the signal frequencies to the area under the rest of the curve, up to 60 bpm.</w:t>
       </w:r>
     </w:p>
     <w:p>
@@ -493,7 +1259,7 @@
         <w:pStyle w:val="BodyText"/>
       </w:pPr>
       <w:r>
-        <w:t xml:space="preserve">The magnitude of bradycardia was strongest at the start of dives and relaxed towards the end. On average, heartrate increased from 4 bpm at the start of dives to 8.4 bpm by the end (Theil-Sen regression,</w:t>
+        <w:t xml:space="preserve">3d BCG-derived heart rates exhibited a relaxation of bradycardia over the course of dives. Average heart rate increased from 4.1 bpm at the start of dives to 8.3 at the end of dives (Theil-Sen regression,</w:t>
       </w:r>
       <w:r>
         <w:t xml:space="preserve"> </w:t>
@@ -528,6 +1294,15 @@
         </m:sSup>
       </m:oMath>
       <w:r>
+        <w:t xml:space="preserve">) (Fig</w:t>
+      </w:r>
+      <w:r>
+        <w:t xml:space="preserve"> </w:t>
+      </w:r>
+      <w:r>
+        <w:t xml:space="preserve">??</w:t>
+      </w:r>
+      <w:r>
         <w:t xml:space="preserve">).</w:t>
       </w:r>
     </w:p>
@@ -540,18 +1315,18 @@
           <wp:inline>
             <wp:extent cx="5943600" cy="5943600"/>
             <wp:effectExtent b="0" l="0" r="0" t="0"/>
-            <wp:docPr descr="Figure 4.4: Major peak selection procedure for identifying heartbeats. A Even after smoothing, the norm of the jerk vector (line) has peaks that correspond to heartbeats (solid points) and artifacts (hollow points). We used a data-driven approach to retaining only major peaks. 75 s data excerpt shown as example. B In height-prominence space, peaks form two clusters corresponding to valid heartbeats (solid) and artifacts (hollow). C To separate the clusters, we calculated each peak’s distance from the greatest peak (triangle); retaining all peaks closer to the greatest peak (solid circles) than the valley in the bimodal distance distribution (red dashed line) and rejecting the farther peaks (hollow circles). D The bi-modal distribution of peak distances. We selected the the valley in the distance density (blue line) for the distance threshold (red dashed line). Solid and hollow histogram bars correspond to retained and rejected peaks, respectively." title="" id="1" name="Picture"/>
+            <wp:docPr descr="Figure 3.5: Heart rates observed in the 3d BCG followed characteristic diving physiology patterns. Bradycardia is greatest at the start of the dive (~4-5 bpm), increasing towards the end (~8-9 bpm)." title="" id="1" name="Picture"/>
             <a:graphic>
               <a:graphicData uri="http://schemas.openxmlformats.org/drawingml/2006/picture">
                 <pic:pic>
                   <pic:nvPicPr>
-                    <pic:cNvPr descr="../figures/jerk-peaks-1.png" id="0" name="Picture"/>
+                    <pic:cNvPr descr="../figures/bradycardia-relax-1.png" id="0" name="Picture"/>
                     <pic:cNvPicPr>
                       <a:picLocks noChangeArrowheads="1" noChangeAspect="1"/>
                     </pic:cNvPicPr>
                   </pic:nvPicPr>
                   <pic:blipFill>
-                    <a:blip r:embed="rId27"/>
+                    <a:blip r:embed="rId33"/>
                     <a:stretch>
                       <a:fillRect/>
                     </a:stretch>
@@ -583,31 +1358,12 @@
         <w:pStyle w:val="ImageCaption"/>
       </w:pPr>
       <w:r>
-        <w:t xml:space="preserve">Figure 4.4: Major peak selection procedure for identifying heartbeats. A Even after smoothing, the norm of the jerk vector (line) has peaks that correspond to heartbeats (solid points) and artifacts (hollow points). We used a data-driven approach to retaining only major peaks. 75 s data excerpt shown as example. B In height-prominence space, peaks form two clusters corresponding to valid heartbeats (solid) and artifacts (hollow). C To separate the clusters, we calculated each peak’s distance from the greatest peak (triangle); retaining all peaks closer to the greatest peak (solid circles) than the valley in the bimodal distance distribution (red dashed line) and rejecting the farther peaks (hollow circles). D The bi-modal distribution of peak distances. We selected the the valley in the distance density (blue line) for the distance threshold (red dashed line). Solid and hollow histogram bars correspond to retained and rejected peaks, respectively.</w:t>
-      </w:r>
-    </w:p>
-    <w:p>
-      <w:pPr>
-        <w:pStyle w:val="BodyText"/>
-      </w:pPr>
-      <w:r>
-        <w:t xml:space="preserve">Figure</w:t>
-      </w:r>
-      <w:r>
-        <w:t xml:space="preserve"> </w:t>
-      </w:r>
-      <w:r>
-        <w:t xml:space="preserve">4.1</w:t>
-      </w:r>
-      <w:r>
-        <w:t xml:space="preserve"> </w:t>
-      </w:r>
-      <w:r>
-        <w:t xml:space="preserve">shows how we can have a caption and cross-reference for a plot.</w:t>
-      </w:r>
-    </w:p>
-    <w:bookmarkEnd w:id="28"/>
-    <w:bookmarkStart w:id="29" w:name="discussion"/>
+        <w:t xml:space="preserve">Figure 3.5: Heart rates observed in the 3d BCG followed characteristic diving physiology patterns. Bradycardia is greatest at the start of the dive (~4-5 bpm), increasing towards the end (~8-9 bpm).</w:t>
+      </w:r>
+    </w:p>
+    <w:bookmarkEnd w:id="34"/>
+    <w:bookmarkEnd w:id="35"/>
+    <w:bookmarkStart w:id="36" w:name="acknowledgements"/>
     <w:p>
       <w:pPr>
         <w:pStyle w:val="Heading1"/>
@@ -616,79 +1372,65 @@
         <w:rPr>
           <w:rStyle w:val="SectionNumber"/>
         </w:rPr>
+        <w:t xml:space="preserve">4</w:t>
+      </w:r>
+      <w:r>
+        <w:tab/>
+      </w:r>
+      <w:r>
+        <w:t xml:space="preserve">Acknowledgements</w:t>
+      </w:r>
+    </w:p>
+    <w:p>
+      <w:pPr>
+        <w:numPr>
+          <w:ilvl w:val="0"/>
+          <w:numId w:val="1003"/>
+        </w:numPr>
+        <w:pStyle w:val="Compact"/>
+      </w:pPr>
+      <w:r>
+        <w:t xml:space="preserve">Everyone who helped collect and process the blue whale data</w:t>
+      </w:r>
+    </w:p>
+    <w:p>
+      <w:pPr>
+        <w:numPr>
+          <w:ilvl w:val="0"/>
+          <w:numId w:val="1003"/>
+        </w:numPr>
+        <w:pStyle w:val="Compact"/>
+      </w:pPr>
+      <w:r>
+        <w:t xml:space="preserve">The Sea World trainers</w:t>
+      </w:r>
+    </w:p>
+    <w:p>
+      <w:r>
+        <w:br w:type="page"/>
+      </w:r>
+    </w:p>
+    <w:bookmarkEnd w:id="36"/>
+    <w:bookmarkStart w:id="41" w:name="references"/>
+    <w:p>
+      <w:pPr>
+        <w:pStyle w:val="Heading1"/>
+      </w:pPr>
+      <w:r>
+        <w:rPr>
+          <w:rStyle w:val="SectionNumber"/>
+        </w:rPr>
         <w:t xml:space="preserve">5</w:t>
       </w:r>
       <w:r>
         <w:tab/>
       </w:r>
       <w:r>
-        <w:t xml:space="preserve">Discussion</w:t>
-      </w:r>
-    </w:p>
-    <w:bookmarkEnd w:id="29"/>
-    <w:bookmarkStart w:id="30" w:name="conclusion"/>
-    <w:p>
-      <w:pPr>
-        <w:pStyle w:val="Heading1"/>
-      </w:pPr>
-      <w:r>
-        <w:rPr>
-          <w:rStyle w:val="SectionNumber"/>
-        </w:rPr>
-        <w:t xml:space="preserve">6</w:t>
-      </w:r>
-      <w:r>
-        <w:tab/>
-      </w:r>
-      <w:r>
-        <w:t xml:space="preserve">Conclusion</w:t>
-      </w:r>
-    </w:p>
-    <w:bookmarkEnd w:id="30"/>
-    <w:bookmarkStart w:id="31" w:name="acknowledgements"/>
-    <w:p>
-      <w:pPr>
-        <w:pStyle w:val="Heading1"/>
-      </w:pPr>
-      <w:r>
-        <w:rPr>
-          <w:rStyle w:val="SectionNumber"/>
-        </w:rPr>
-        <w:t xml:space="preserve">7</w:t>
-      </w:r>
-      <w:r>
-        <w:tab/>
-      </w:r>
-      <w:r>
-        <w:t xml:space="preserve">Acknowledgements</w:t>
-      </w:r>
-    </w:p>
-    <w:p>
-      <w:r>
-        <w:br w:type="page"/>
-      </w:r>
-    </w:p>
-    <w:bookmarkEnd w:id="31"/>
-    <w:bookmarkStart w:id="36" w:name="references"/>
-    <w:p>
-      <w:pPr>
-        <w:pStyle w:val="Heading1"/>
-      </w:pPr>
-      <w:r>
-        <w:rPr>
-          <w:rStyle w:val="SectionNumber"/>
-        </w:rPr>
-        <w:t xml:space="preserve">8</w:t>
-      </w:r>
-      <w:r>
-        <w:tab/>
-      </w:r>
-      <w:r>
         <w:t xml:space="preserve">References</w:t>
       </w:r>
     </w:p>
-    <w:bookmarkStart w:id="34" w:name="refs"/>
-    <w:bookmarkStart w:id="33" w:name="ref-Marwick2017"/>
+    <w:bookmarkStart w:id="39" w:name="refs"/>
+    <w:bookmarkStart w:id="38" w:name="ref-Marwick2017"/>
     <w:p>
       <w:pPr>
         <w:pStyle w:val="Bibliography"/>
@@ -699,7 +1441,7 @@
       <w:r>
         <w:t xml:space="preserve"> </w:t>
       </w:r>
-      <w:hyperlink r:id="rId32">
+      <w:hyperlink r:id="rId37">
         <w:r>
           <w:rPr>
             <w:rStyle w:val="Hyperlink"/>
@@ -708,14 +1450,14 @@
         </w:r>
       </w:hyperlink>
     </w:p>
-    <w:bookmarkEnd w:id="33"/>
-    <w:bookmarkEnd w:id="34"/>
+    <w:bookmarkEnd w:id="38"/>
+    <w:bookmarkEnd w:id="39"/>
     <w:p>
       <w:r>
         <w:br w:type="page"/>
       </w:r>
     </w:p>
-    <w:bookmarkStart w:id="35" w:name="colophon"/>
+    <w:bookmarkStart w:id="40" w:name="colophon"/>
     <w:p>
       <w:pPr>
         <w:pStyle w:val="Heading3"/>
@@ -724,7 +1466,7 @@
         <w:rPr>
           <w:rStyle w:val="SectionNumber"/>
         </w:rPr>
-        <w:t xml:space="preserve">8.0.1</w:t>
+        <w:t xml:space="preserve">5.0.1</w:t>
       </w:r>
       <w:r>
         <w:tab/>
@@ -738,7 +1480,7 @@
         <w:pStyle w:val="FirstParagraph"/>
       </w:pPr>
       <w:r>
-        <w:t xml:space="preserve">This report was generated on 2021-09-05 21:45:52 using the following computational environment and dependencies:</w:t>
+        <w:t xml:space="preserve">This report was generated on 2021-10-21 19:25:36 using the following computational environment and dependencies:</w:t>
       </w:r>
     </w:p>
     <w:p>
@@ -839,7 +1581,7 @@
         <w:rPr>
           <w:rStyle w:val="VerbatimChar"/>
         </w:rPr>
-        <w:t xml:space="preserve">#&gt;  date     2021-09-05                  </w:t>
+        <w:t xml:space="preserve">#&gt;  date     2021-10-21                  </w:t>
       </w:r>
       <w:r>
         <w:br/>
@@ -938,25 +1680,25 @@
         <w:rPr>
           <w:rStyle w:val="VerbatimChar"/>
         </w:rPr>
-        <w:t xml:space="preserve">#&gt;  cetaceanbcg     * 0.0.0.9000 2021-09-06 [1] local         </w:t>
-      </w:r>
-      <w:r>
-        <w:br/>
-      </w:r>
-      <w:r>
-        <w:rPr>
-          <w:rStyle w:val="VerbatimChar"/>
-        </w:rPr>
-        <w:t xml:space="preserve">#&gt;  cli               2.5.0      2021-04-26 [2] CRAN (R 4.0.2)</w:t>
-      </w:r>
-      <w:r>
-        <w:br/>
-      </w:r>
-      <w:r>
-        <w:rPr>
-          <w:rStyle w:val="VerbatimChar"/>
-        </w:rPr>
-        <w:t xml:space="preserve">#&gt;  colorspace        2.0-1      2021-05-04 [2] CRAN (R 4.0.2)</w:t>
+        <w:t xml:space="preserve">#&gt;  cetaceanbcg     * 0.0.0.9000 2021-10-22 [1] local         </w:t>
+      </w:r>
+      <w:r>
+        <w:br/>
+      </w:r>
+      <w:r>
+        <w:rPr>
+          <w:rStyle w:val="VerbatimChar"/>
+        </w:rPr>
+        <w:t xml:space="preserve">#&gt;  cli               3.0.1      2021-07-17 [1] CRAN (R 4.0.2)</w:t>
+      </w:r>
+      <w:r>
+        <w:br/>
+      </w:r>
+      <w:r>
+        <w:rPr>
+          <w:rStyle w:val="VerbatimChar"/>
+        </w:rPr>
+        <w:t xml:space="preserve">#&gt;  colorspace        2.0-2      2021-06-24 [1] CRAN (R 4.0.2)</w:t>
       </w:r>
       <w:r>
         <w:br/>
@@ -1019,16 +1761,16 @@
         <w:rPr>
           <w:rStyle w:val="VerbatimChar"/>
         </w:rPr>
-        <w:t xml:space="preserve">#&gt;  digest            0.6.27     2020-10-24 [2] CRAN (R 4.0.2)</w:t>
-      </w:r>
-      <w:r>
-        <w:br/>
-      </w:r>
-      <w:r>
-        <w:rPr>
-          <w:rStyle w:val="VerbatimChar"/>
-        </w:rPr>
-        <w:t xml:space="preserve">#&gt;  dplyr           * 1.0.6      2021-05-05 [2] CRAN (R 4.0.2)</w:t>
+        <w:t xml:space="preserve">#&gt;  digest            0.6.28     2021-09-23 [1] CRAN (R 4.0.2)</w:t>
+      </w:r>
+      <w:r>
+        <w:br/>
+      </w:r>
+      <w:r>
+        <w:rPr>
+          <w:rStyle w:val="VerbatimChar"/>
+        </w:rPr>
+        <w:t xml:space="preserve">#&gt;  dplyr           * 1.0.7      2021-06-18 [1] CRAN (R 4.0.2)</w:t>
       </w:r>
       <w:r>
         <w:br/>
@@ -1109,16 +1851,7 @@
         <w:rPr>
           <w:rStyle w:val="VerbatimChar"/>
         </w:rPr>
-        <w:t xml:space="preserve">#&gt;  ggplot2         * 3.3.3      2020-12-30 [2] CRAN (R 4.0.2)</w:t>
-      </w:r>
-      <w:r>
-        <w:br/>
-      </w:r>
-      <w:r>
-        <w:rPr>
-          <w:rStyle w:val="VerbatimChar"/>
-        </w:rPr>
-        <w:t xml:space="preserve">#&gt;  ggrepel           0.9.1      2021-01-15 [2] CRAN (R 4.0.2)</w:t>
+        <w:t xml:space="preserve">#&gt;  ggplot2         * 3.3.5      2021-06-25 [1] CRAN (R 4.0.2)</w:t>
       </w:r>
       <w:r>
         <w:br/>
@@ -1217,16 +1950,16 @@
         <w:rPr>
           <w:rStyle w:val="VerbatimChar"/>
         </w:rPr>
-        <w:t xml:space="preserve">#&gt;  lifecycle         1.0.0      2021-02-15 [2] CRAN (R 4.0.2)</w:t>
-      </w:r>
-      <w:r>
-        <w:br/>
-      </w:r>
-      <w:r>
-        <w:rPr>
-          <w:rStyle w:val="VerbatimChar"/>
-        </w:rPr>
-        <w:t xml:space="preserve">#&gt;  lubridate         1.7.10     2021-02-26 [2] CRAN (R 4.0.2)</w:t>
+        <w:t xml:space="preserve">#&gt;  lifecycle         1.0.1      2021-09-24 [1] CRAN (R 4.0.2)</w:t>
+      </w:r>
+      <w:r>
+        <w:br/>
+      </w:r>
+      <w:r>
+        <w:rPr>
+          <w:rStyle w:val="VerbatimChar"/>
+        </w:rPr>
+        <w:t xml:space="preserve">#&gt;  lubridate         1.7.10     2021-02-26 [1] CRAN (R 4.0.2)</w:t>
       </w:r>
       <w:r>
         <w:br/>
@@ -1280,7 +2013,7 @@
         <w:rPr>
           <w:rStyle w:val="VerbatimChar"/>
         </w:rPr>
-        <w:t xml:space="preserve">#&gt;  pillar            1.6.1      2021-05-16 [2] CRAN (R 4.0.4)</w:t>
+        <w:t xml:space="preserve">#&gt;  pillar            1.6.4      2021-10-18 [1] CRAN (R 4.0.2)</w:t>
       </w:r>
       <w:r>
         <w:br/>
@@ -1352,6 +2085,15 @@
         <w:rPr>
           <w:rStyle w:val="VerbatimChar"/>
         </w:rPr>
+        <w:t xml:space="preserve">#&gt;  psd               2.1.0      2020-06-29 [1] CRAN (R 4.0.2)</w:t>
+      </w:r>
+      <w:r>
+        <w:br/>
+      </w:r>
+      <w:r>
+        <w:rPr>
+          <w:rStyle w:val="VerbatimChar"/>
+        </w:rPr>
         <w:t xml:space="preserve">#&gt;  purrr           * 0.3.4      2020-04-17 [2] CRAN (R 4.0.2)</w:t>
       </w:r>
       <w:r>
@@ -1361,7 +2103,16 @@
         <w:rPr>
           <w:rStyle w:val="VerbatimChar"/>
         </w:rPr>
-        <w:t xml:space="preserve">#&gt;  R6                2.5.0      2020-10-28 [2] CRAN (R 4.0.2)</w:t>
+        <w:t xml:space="preserve">#&gt;  R6                2.5.1      2021-08-19 [1] CRAN (R 4.0.2)</w:t>
+      </w:r>
+      <w:r>
+        <w:br/>
+      </w:r>
+      <w:r>
+        <w:rPr>
+          <w:rStyle w:val="VerbatimChar"/>
+        </w:rPr>
+        <w:t xml:space="preserve">#&gt;  RColorBrewer      1.1-2      2014-12-07 [2] CRAN (R 4.0.2)</w:t>
       </w:r>
       <w:r>
         <w:br/>
@@ -1424,7 +2175,7 @@
         <w:rPr>
           <w:rStyle w:val="VerbatimChar"/>
         </w:rPr>
-        <w:t xml:space="preserve">#&gt;  rlang             0.4.11     2021-04-30 [2] CRAN (R 4.0.2)</w:t>
+        <w:t xml:space="preserve">#&gt;  rlang             0.4.12     2021-10-18 [1] CRAN (R 4.0.2)</w:t>
       </w:r>
       <w:r>
         <w:br/>
@@ -1532,7 +2283,7 @@
         <w:rPr>
           <w:rStyle w:val="VerbatimChar"/>
         </w:rPr>
-        <w:t xml:space="preserve">#&gt;  tibble          * 3.1.2      2021-05-16 [2] CRAN (R 4.0.4)</w:t>
+        <w:t xml:space="preserve">#&gt;  tibble          * 3.1.5      2021-09-30 [1] CRAN (R 4.0.2)</w:t>
       </w:r>
       <w:r>
         <w:br/>
@@ -1577,7 +2328,7 @@
         <w:rPr>
           <w:rStyle w:val="VerbatimChar"/>
         </w:rPr>
-        <w:t xml:space="preserve">#&gt;  utf8              1.2.1      2021-03-12 [2] CRAN (R 4.0.2)</w:t>
+        <w:t xml:space="preserve">#&gt;  utf8              1.2.2      2021-07-24 [1] CRAN (R 4.0.2)</w:t>
       </w:r>
       <w:r>
         <w:br/>
@@ -1686,11 +2437,11 @@
         <w:rPr>
           <w:rStyle w:val="VerbatimChar"/>
         </w:rPr>
-        <w:t xml:space="preserve">#&gt; Head:     [bb0b7b2] 2021-09-05: Add bradycardia analysis and figure for classifying jerk peaks</w:t>
-      </w:r>
-    </w:p>
-    <w:bookmarkEnd w:id="35"/>
-    <w:bookmarkEnd w:id="36"/>
+        <w:t xml:space="preserve">#&gt; Head:     [f595ccc] 2021-10-21: Staging find_beats.R before switching to the approach described in Lee et al. 2016 Sensors</w:t>
+      </w:r>
+    </w:p>
+    <w:bookmarkEnd w:id="40"/>
+    <w:bookmarkEnd w:id="41"/>
     <w:sectPr>
       <w:pgSz w:w="12240" w:h="15840"/>
       <w:pgMar w:top="1440" w:right="1440" w:bottom="1440" w:left="1440" w:header="720" w:footer="720" w:gutter="0"/>
@@ -2079,6 +2830,167 @@
       </w:pPr>
     </w:lvl>
   </w:abstractNum>
+  <w:abstractNum w:abstractNumId="991">
+    <w:nsid w:val="ea454b4c"/>
+    <w:multiLevelType w:val="multilevel"/>
+    <w:lvl w:ilvl="0">
+      <w:numFmt w:val="bullet"/>
+      <w:lvlText w:val="•"/>
+      <w:lvlJc w:val="left"/>
+      <w:pPr>
+        <w:ind w:left="720" w:hanging="480"/>
+      </w:pPr>
+    </w:lvl>
+    <w:lvl w:ilvl="1">
+      <w:numFmt w:val="bullet"/>
+      <w:lvlText w:val="–"/>
+      <w:lvlJc w:val="left"/>
+      <w:pPr>
+        <w:ind w:left="1440" w:hanging="480"/>
+      </w:pPr>
+    </w:lvl>
+    <w:lvl w:ilvl="2">
+      <w:numFmt w:val="bullet"/>
+      <w:lvlText w:val="•"/>
+      <w:lvlJc w:val="left"/>
+      <w:pPr>
+        <w:ind w:left="2160" w:hanging="480"/>
+      </w:pPr>
+    </w:lvl>
+    <w:lvl w:ilvl="3">
+      <w:numFmt w:val="bullet"/>
+      <w:lvlText w:val="–"/>
+      <w:lvlJc w:val="left"/>
+      <w:pPr>
+        <w:ind w:left="2880" w:hanging="480"/>
+      </w:pPr>
+    </w:lvl>
+    <w:lvl w:ilvl="4">
+      <w:numFmt w:val="bullet"/>
+      <w:lvlText w:val="•"/>
+      <w:lvlJc w:val="left"/>
+      <w:pPr>
+        <w:ind w:left="3600" w:hanging="480"/>
+      </w:pPr>
+    </w:lvl>
+    <w:lvl w:ilvl="5">
+      <w:numFmt w:val="bullet"/>
+      <w:lvlText w:val="–"/>
+      <w:lvlJc w:val="left"/>
+      <w:pPr>
+        <w:ind w:left="4320" w:hanging="480"/>
+      </w:pPr>
+    </w:lvl>
+    <w:lvl w:ilvl="6">
+      <w:numFmt w:val="bullet"/>
+      <w:lvlText w:val="•"/>
+      <w:lvlJc w:val="left"/>
+      <w:pPr>
+        <w:ind w:left="5040" w:hanging="480"/>
+      </w:pPr>
+    </w:lvl>
+    <w:lvl w:ilvl="7">
+      <w:numFmt w:val="bullet"/>
+      <w:lvlText w:val="–"/>
+      <w:lvlJc w:val="left"/>
+      <w:pPr>
+        <w:ind w:left="5760" w:hanging="480"/>
+      </w:pPr>
+    </w:lvl>
+    <w:lvl w:ilvl="8">
+      <w:numFmt w:val="bullet"/>
+      <w:lvlText w:val="•"/>
+      <w:lvlJc w:val="left"/>
+      <w:pPr>
+        <w:ind w:left="6480" w:hanging="480"/>
+      </w:pPr>
+    </w:lvl>
+  </w:abstractNum>
+  <w:abstractNum w:abstractNumId="99411">
+    <w:nsid w:val="71315dca"/>
+    <w:multiLevelType w:val="multilevel"/>
+    <w:lvl w:ilvl="0">
+      <w:start w:val="1"/>
+      <w:numFmt w:val="decimal"/>
+      <w:lvlText w:val="%1."/>
+      <w:lvlJc w:val="left"/>
+      <w:pPr>
+        <w:ind w:left="720" w:hanging="480"/>
+      </w:pPr>
+    </w:lvl>
+    <w:lvl w:ilvl="1">
+      <w:start w:val="1"/>
+      <w:numFmt w:val="decimal"/>
+      <w:lvlText w:val="%2."/>
+      <w:lvlJc w:val="left"/>
+      <w:pPr>
+        <w:ind w:left="1440" w:hanging="480"/>
+      </w:pPr>
+    </w:lvl>
+    <w:lvl w:ilvl="2">
+      <w:start w:val="1"/>
+      <w:numFmt w:val="decimal"/>
+      <w:lvlText w:val="%3."/>
+      <w:lvlJc w:val="left"/>
+      <w:pPr>
+        <w:ind w:left="2160" w:hanging="480"/>
+      </w:pPr>
+    </w:lvl>
+    <w:lvl w:ilvl="3">
+      <w:start w:val="1"/>
+      <w:numFmt w:val="decimal"/>
+      <w:lvlText w:val="%4."/>
+      <w:lvlJc w:val="left"/>
+      <w:pPr>
+        <w:ind w:left="2880" w:hanging="480"/>
+      </w:pPr>
+    </w:lvl>
+    <w:lvl w:ilvl="4">
+      <w:start w:val="1"/>
+      <w:numFmt w:val="decimal"/>
+      <w:lvlText w:val="%5."/>
+      <w:lvlJc w:val="left"/>
+      <w:pPr>
+        <w:ind w:left="3600" w:hanging="480"/>
+      </w:pPr>
+    </w:lvl>
+    <w:lvl w:ilvl="5">
+      <w:start w:val="1"/>
+      <w:numFmt w:val="decimal"/>
+      <w:lvlText w:val="%6."/>
+      <w:lvlJc w:val="left"/>
+      <w:pPr>
+        <w:ind w:left="4320" w:hanging="480"/>
+      </w:pPr>
+    </w:lvl>
+    <w:lvl w:ilvl="6">
+      <w:start w:val="1"/>
+      <w:numFmt w:val="decimal"/>
+      <w:lvlText w:val="%7."/>
+      <w:lvlJc w:val="left"/>
+      <w:pPr>
+        <w:ind w:left="5040" w:hanging="480"/>
+      </w:pPr>
+    </w:lvl>
+    <w:lvl w:ilvl="7">
+      <w:start w:val="1"/>
+      <w:numFmt w:val="decimal"/>
+      <w:lvlText w:val="%8."/>
+      <w:lvlJc w:val="left"/>
+      <w:pPr>
+        <w:ind w:left="5760" w:hanging="480"/>
+      </w:pPr>
+    </w:lvl>
+    <w:lvl w:ilvl="8">
+      <w:start w:val="1"/>
+      <w:numFmt w:val="decimal"/>
+      <w:lvlText w:val="%9."/>
+      <w:lvlJc w:val="left"/>
+      <w:pPr>
+        <w:ind w:left="6480" w:hanging="480"/>
+      </w:pPr>
+    </w:lvl>
+  </w:abstractNum>
   <w:num w:numId="1">
     <w:abstractNumId w:val="2"/>
   </w:num>
@@ -2090,6 +3002,42 @@
   </w:num>
   <w:num w:numId="1000">
     <w:abstractNumId w:val="990"/>
+  </w:num>
+  <w:num w:numId="1001">
+    <w:abstractNumId w:val="991"/>
+  </w:num>
+  <w:num w:numId="1002">
+    <w:abstractNumId w:val="99411"/>
+    <w:lvlOverride w:ilvl="0">
+      <w:startOverride w:val="1"/>
+    </w:lvlOverride>
+    <w:lvlOverride w:ilvl="1">
+      <w:startOverride w:val="1"/>
+    </w:lvlOverride>
+    <w:lvlOverride w:ilvl="2">
+      <w:startOverride w:val="1"/>
+    </w:lvlOverride>
+    <w:lvlOverride w:ilvl="3">
+      <w:startOverride w:val="1"/>
+    </w:lvlOverride>
+    <w:lvlOverride w:ilvl="4">
+      <w:startOverride w:val="1"/>
+    </w:lvlOverride>
+    <w:lvlOverride w:ilvl="5">
+      <w:startOverride w:val="1"/>
+    </w:lvlOverride>
+    <w:lvlOverride w:ilvl="6">
+      <w:startOverride w:val="1"/>
+    </w:lvlOverride>
+    <w:lvlOverride w:ilvl="7">
+      <w:startOverride w:val="1"/>
+    </w:lvlOverride>
+    <w:lvlOverride w:ilvl="8">
+      <w:startOverride w:val="1"/>
+    </w:lvlOverride>
+  </w:num>
+  <w:num w:numId="1003">
+    <w:abstractNumId w:val="991"/>
   </w:num>
 </w:numbering>
 </file>

</xml_diff>

<commit_message>
Almost done with edits for reviewers!
</commit_message>
<xml_diff>
--- a/analysis/paper/paper.docx
+++ b/analysis/paper/paper.docx
@@ -167,7 +167,7 @@
         <w:pStyle w:val="Date"/>
       </w:pPr>
       <w:r>
-        <w:t xml:space="preserve">02</w:t>
+        <w:t xml:space="preserve">08</w:t>
       </w:r>
       <w:r>
         <w:t xml:space="preserve"> </w:t>
@@ -1296,7 +1296,7 @@
         <w:pStyle w:val="BodyText"/>
       </w:pPr>
       <w:r>
-        <w:t xml:space="preserve">Here we present a method for generating a BCG from bio-logger accelerometry. We validated our method with a simultaneously recorded ECG on an adult killer whale in managed care (</w:t>
+        <w:t xml:space="preserve">Here we present a method for generating a BCG from bio-logger-derived cranio-caudal acceleration. We validated our method with a simultaneously recorded ECG on an adult killer whale in managed care (</w:t>
       </w:r>
       <w:r>
         <w:rPr>
@@ -1306,7 +1306,7 @@
         <w:t xml:space="preserve">Orcinus orca</w:t>
       </w:r>
       <w:r>
-        <w:t xml:space="preserve">) and applied it to detect heartrate in a blue whale. The relative orientation of the tag on the body is often uncertain when bio-loggers are deployed in the wild</w:t>
+        <w:t xml:space="preserve">) and applied it to detect heartrate in a blue whale. The relative orientation of a tag on a cetacean’s body is often uncertain when bio-loggers are deployed in the wild</w:t>
       </w:r>
       <w:r>
         <w:t xml:space="preserve"> </w:t>
@@ -1315,7 +1315,7 @@
         <w:t xml:space="preserve">(Johnson and Tyack, 2003)</w:t>
       </w:r>
       <w:r>
-        <w:t xml:space="preserve">, so in addition to a one-dimensional BCG based solely on cranio-caudal acceleration, we also generated a three-dimensional BCG, which we expected would be more robust in a field setting. Specifically, we tested three hypotheses to validate our method. First, a one-dimensional BCG would, in a controlled setting, produce instantaneous heartrates that are statistically equivalent to ECG instantaneous heartrates. Second, a three-dimensional BCG would, in a field setting, produce a more robust signal than a one-dimensional BCG. Third, BCG-derived heartrates would increase during the latter phases of dives, consistent with the progressive increase in heartrate routinely observed prior to and during ascent</w:t>
+        <w:t xml:space="preserve">, so isolating acceleration along the cranio-caudal axis is subject to error. Therefore, we also compared a tri-axial BCG to the cranio-caudal BCG. Specifically, we tested three hypotheses to validate our method. First, a cranio-caudal (1D) BCG would, in a controlled setting, produce instantaneous heartrates that are statistically equivalent to ECG instantaneous heartrates. Second, a tri-axial (3D) BCG would, in a field setting, produce a more robust signal than a one-dimensional BCG. Third, BCG-derived heartrates would increase during the latter phases of dives, consistent with the progressive increase in heartrate routinely observed prior to and during ascent</w:t>
       </w:r>
       <w:r>
         <w:t xml:space="preserve"> </w:t>
@@ -2566,7 +2566,16 @@
         <w:t xml:space="preserve">(Southall et al., 2019)</w:t>
       </w:r>
       <w:r>
-        <w:t xml:space="preserve">. Even as the field of physio-logging progresses with new hardware innovations, this method demonstrates that computational advances can derive new insights from traditional sensors.</w:t>
+        <w:t xml:space="preserve">. Even as the field of physio-logging progresses with new hardware innovations</w:t>
+      </w:r>
+      <w:r>
+        <w:t xml:space="preserve"> </w:t>
+      </w:r>
+      <w:r>
+        <w:t xml:space="preserve">(Fahlman et al., 2021; Hawkes et al., 2021; Williams and Hindle, 2021)</w:t>
+      </w:r>
+      <w:r>
+        <w:t xml:space="preserve">, this method demonstrates that computational advances can derive new insights from traditional sensors.</w:t>
       </w:r>
     </w:p>
     <w:bookmarkEnd w:id="31"/>
@@ -3146,7 +3155,7 @@
       </w:r>
     </w:p>
     <w:bookmarkEnd w:id="42"/>
-    <w:bookmarkStart w:id="92" w:name="references"/>
+    <w:bookmarkStart w:id="93" w:name="references"/>
     <w:p>
       <w:pPr>
         <w:pStyle w:val="Heading1"/>
@@ -3155,7 +3164,7 @@
         <w:t xml:space="preserve">References</w:t>
       </w:r>
     </w:p>
-    <w:bookmarkStart w:id="90" w:name="refs"/>
+    <w:bookmarkStart w:id="91" w:name="refs"/>
     <w:bookmarkStart w:id="43" w:name="ref-alstonBeginnerGuideConducting2021"/>
     <w:p>
       <w:pPr>
@@ -3639,7 +3648,7 @@
       </w:r>
     </w:p>
     <w:bookmarkEnd w:id="52"/>
-    <w:bookmarkStart w:id="53" w:name="ref-giovangrandi2011ballistocardiography"/>
+    <w:bookmarkStart w:id="53" w:name="ref-fahlman2021"/>
     <w:p>
       <w:pPr>
         <w:pStyle w:val="Bibliography"/>
@@ -3649,6 +3658,49 @@
           <w:bCs/>
           <w:b/>
         </w:rPr>
+        <w:t xml:space="preserve">Fahlman, A., Aoki, K., Bale, G., Brijs, J., Chon, K. H., Drummond, C. K., Føre, M., Manteca, X., McDonald, B. I., McKnight, J. C., et al.</w:t>
+      </w:r>
+      <w:r>
+        <w:t xml:space="preserve"> </w:t>
+      </w:r>
+      <w:r>
+        <w:t xml:space="preserve">(2021). The new era of physio-logging and their grand challenges.</w:t>
+      </w:r>
+      <w:r>
+        <w:t xml:space="preserve"> </w:t>
+      </w:r>
+      <w:r>
+        <w:rPr>
+          <w:iCs/>
+          <w:i/>
+        </w:rPr>
+        <w:t xml:space="preserve">Frontiers in Physiology</w:t>
+      </w:r>
+      <w:r>
+        <w:t xml:space="preserve"> </w:t>
+      </w:r>
+      <w:r>
+        <w:rPr>
+          <w:bCs/>
+          <w:b/>
+        </w:rPr>
+        <w:t xml:space="preserve">12</w:t>
+      </w:r>
+      <w:r>
+        <w:t xml:space="preserve">,.</w:t>
+      </w:r>
+    </w:p>
+    <w:bookmarkEnd w:id="53"/>
+    <w:bookmarkStart w:id="54" w:name="ref-giovangrandi2011ballistocardiography"/>
+    <w:p>
+      <w:pPr>
+        <w:pStyle w:val="Bibliography"/>
+      </w:pPr>
+      <w:r>
+        <w:rPr>
+          <w:bCs/>
+          <w:b/>
+        </w:rPr>
         <w:t xml:space="preserve">Giovangrandi, L., Inan, O. T., Wiard, R. M., Etemadi, M. and Kovacs, G. T.</w:t>
       </w:r>
       <w:r>
@@ -3797,8 +3849,8 @@
         <w:t xml:space="preserve">, pp. 4279–4282.</w:t>
       </w:r>
     </w:p>
-    <w:bookmarkEnd w:id="53"/>
-    <w:bookmarkStart w:id="54" w:name="ref-goldbogen2006"/>
+    <w:bookmarkEnd w:id="54"/>
+    <w:bookmarkStart w:id="55" w:name="ref-goldbogen2006"/>
     <w:p>
       <w:pPr>
         <w:pStyle w:val="Bibliography"/>
@@ -3840,8 +3892,8 @@
         <w:t xml:space="preserve">, 1231–1244.</w:t>
       </w:r>
     </w:p>
-    <w:bookmarkEnd w:id="54"/>
-    <w:bookmarkStart w:id="55" w:name="Xf707ce8a236a05677e35f7dd8dcbac40ad8e3e9"/>
+    <w:bookmarkEnd w:id="55"/>
+    <w:bookmarkStart w:id="56" w:name="Xf707ce8a236a05677e35f7dd8dcbac40ad8e3e9"/>
     <w:p>
       <w:pPr>
         <w:pStyle w:val="Bibliography"/>
@@ -3883,8 +3935,8 @@
         <w:t xml:space="preserve">, 2449–2455.</w:t>
       </w:r>
     </w:p>
-    <w:bookmarkEnd w:id="55"/>
-    <w:bookmarkStart w:id="56" w:name="Xc49c9af52f3b34d5daa39af9200730fc282f884"/>
+    <w:bookmarkEnd w:id="56"/>
+    <w:bookmarkStart w:id="57" w:name="Xc49c9af52f3b34d5daa39af9200730fc282f884"/>
     <w:p>
       <w:pPr>
         <w:pStyle w:val="Bibliography"/>
@@ -3926,8 +3978,8 @@
         <w:t xml:space="preserve">, 25329–25332.</w:t>
       </w:r>
     </w:p>
-    <w:bookmarkEnd w:id="56"/>
-    <w:bookmarkStart w:id="57" w:name="ref-goughScalingSwimmingPerformance2019"/>
+    <w:bookmarkEnd w:id="57"/>
+    <w:bookmarkStart w:id="58" w:name="ref-goughScalingSwimmingPerformance2019"/>
     <w:p>
       <w:pPr>
         <w:pStyle w:val="Bibliography"/>
@@ -3969,8 +4021,8 @@
         <w:t xml:space="preserve">,.</w:t>
       </w:r>
     </w:p>
-    <w:bookmarkEnd w:id="57"/>
-    <w:bookmarkStart w:id="58" w:name="ref-hawkesIntroductionThemeIssue2021"/>
+    <w:bookmarkEnd w:id="58"/>
+    <w:bookmarkStart w:id="59" w:name="ref-hawkesIntroductionThemeIssue2021"/>
     <w:p>
       <w:pPr>
         <w:pStyle w:val="Bibliography"/>
@@ -4024,8 +4076,8 @@
         <w:t xml:space="preserve">, 20200210.</w:t>
       </w:r>
     </w:p>
-    <w:bookmarkEnd w:id="58"/>
-    <w:bookmarkStart w:id="59" w:name="ref-R-RobustLinearReg"/>
+    <w:bookmarkEnd w:id="59"/>
+    <w:bookmarkStart w:id="60" w:name="ref-R-RobustLinearReg"/>
     <w:p>
       <w:pPr>
         <w:pStyle w:val="Bibliography"/>
@@ -4054,8 +4106,8 @@
         <w:t xml:space="preserve">RobustLinearReg: Robust linear regressions. R package version 1.2.0.</w:t>
       </w:r>
     </w:p>
-    <w:bookmarkEnd w:id="59"/>
-    <w:bookmarkStart w:id="60" w:name="Xd138b0820224948ba38fc060ad25d9e9f950f49"/>
+    <w:bookmarkEnd w:id="60"/>
+    <w:bookmarkStart w:id="61" w:name="Xd138b0820224948ba38fc060ad25d9e9f950f49"/>
     <w:p>
       <w:pPr>
         <w:pStyle w:val="Bibliography"/>
@@ -4139,8 +4191,8 @@
         <w:t xml:space="preserve">, 1414–1427.</w:t>
       </w:r>
     </w:p>
-    <w:bookmarkEnd w:id="60"/>
-    <w:bookmarkStart w:id="61" w:name="ref-johnsonDigitalAcousticRecording2003"/>
+    <w:bookmarkEnd w:id="61"/>
+    <w:bookmarkStart w:id="62" w:name="ref-johnsonDigitalAcousticRecording2003"/>
     <w:p>
       <w:pPr>
         <w:pStyle w:val="Bibliography"/>
@@ -4182,8 +4234,8 @@
         <w:t xml:space="preserve">, 3–12.</w:t>
       </w:r>
     </w:p>
-    <w:bookmarkEnd w:id="61"/>
-    <w:bookmarkStart w:id="62" w:name="ref-kim2016"/>
+    <w:bookmarkEnd w:id="62"/>
+    <w:bookmarkStart w:id="63" w:name="ref-kim2016"/>
     <w:p>
       <w:pPr>
         <w:pStyle w:val="Bibliography"/>
@@ -4225,8 +4277,8 @@
         <w:t xml:space="preserve">,.</w:t>
       </w:r>
     </w:p>
-    <w:bookmarkEnd w:id="62"/>
-    <w:bookmarkStart w:id="63" w:name="ref-leePhysiologicalSignalMonitoring2016"/>
+    <w:bookmarkEnd w:id="63"/>
+    <w:bookmarkStart w:id="64" w:name="ref-leePhysiologicalSignalMonitoring2016"/>
     <w:p>
       <w:pPr>
         <w:pStyle w:val="Bibliography"/>
@@ -4331,8 +4383,8 @@
         <w:t xml:space="preserve">, 409.</w:t>
       </w:r>
     </w:p>
-    <w:bookmarkEnd w:id="63"/>
-    <w:bookmarkStart w:id="64" w:name="ref-R-signal"/>
+    <w:bookmarkEnd w:id="64"/>
+    <w:bookmarkStart w:id="65" w:name="ref-R-signal"/>
     <w:p>
       <w:pPr>
         <w:pStyle w:val="Bibliography"/>
@@ -4364,8 +4416,8 @@
         <w:t xml:space="preserve">.</w:t>
       </w:r>
     </w:p>
-    <w:bookmarkEnd w:id="64"/>
-    <w:bookmarkStart w:id="65" w:name="ref-martínlópez2021"/>
+    <w:bookmarkEnd w:id="65"/>
+    <w:bookmarkStart w:id="66" w:name="ref-martínlópez2021"/>
     <w:p>
       <w:pPr>
         <w:pStyle w:val="Bibliography"/>
@@ -4397,8 +4449,8 @@
         <w:t xml:space="preserve">.</w:t>
       </w:r>
     </w:p>
-    <w:bookmarkEnd w:id="65"/>
-    <w:bookmarkStart w:id="66" w:name="ref-rrtools2019"/>
+    <w:bookmarkEnd w:id="66"/>
+    <w:bookmarkStart w:id="67" w:name="ref-rrtools2019"/>
     <w:p>
       <w:pPr>
         <w:pStyle w:val="Bibliography"/>
@@ -4430,8 +4482,8 @@
         <w:t xml:space="preserve">.</w:t>
       </w:r>
     </w:p>
-    <w:bookmarkEnd w:id="66"/>
-    <w:bookmarkStart w:id="67" w:name="ref-marwickPackagingDataAnalytical2018"/>
+    <w:bookmarkEnd w:id="67"/>
+    <w:bookmarkStart w:id="68" w:name="ref-marwickPackagingDataAnalytical2018"/>
     <w:p>
       <w:pPr>
         <w:pStyle w:val="Bibliography"/>
@@ -4524,8 +4576,8 @@
         <w:t xml:space="preserve">, 80–88.</w:t>
       </w:r>
     </w:p>
-    <w:bookmarkEnd w:id="67"/>
-    <w:bookmarkStart w:id="68" w:name="ref-mcdonaldDeepdivingSeaLions2014"/>
+    <w:bookmarkEnd w:id="68"/>
+    <w:bookmarkStart w:id="69" w:name="ref-mcdonaldDeepdivingSeaLions2014"/>
     <w:p>
       <w:pPr>
         <w:pStyle w:val="Bibliography"/>
@@ -4567,8 +4619,8 @@
         <w:t xml:space="preserve">, 1525–1534.</w:t>
       </w:r>
     </w:p>
-    <w:bookmarkEnd w:id="68"/>
-    <w:bookmarkStart w:id="69" w:name="ref-mcknightShiningNewLight2021"/>
+    <w:bookmarkEnd w:id="69"/>
+    <w:bookmarkStart w:id="70" w:name="ref-mcknightShiningNewLight2021"/>
     <w:p>
       <w:pPr>
         <w:pStyle w:val="Bibliography"/>
@@ -4610,8 +4662,8 @@
         <w:t xml:space="preserve">, 20200224.</w:t>
       </w:r>
     </w:p>
-    <w:bookmarkEnd w:id="69"/>
-    <w:bookmarkStart w:id="70" w:name="ref-moukadem2018"/>
+    <w:bookmarkEnd w:id="70"/>
+    <w:bookmarkStart w:id="71" w:name="ref-moukadem2018"/>
     <w:p>
       <w:pPr>
         <w:pStyle w:val="Bibliography"/>
@@ -4643,8 +4695,8 @@
         <w:t xml:space="preserve">.</w:t>
       </w:r>
     </w:p>
-    <w:bookmarkEnd w:id="70"/>
-    <w:bookmarkStart w:id="71" w:name="ref-nassar2018"/>
+    <w:bookmarkEnd w:id="71"/>
+    <w:bookmarkStart w:id="72" w:name="ref-nassar2018"/>
     <w:p>
       <w:pPr>
         <w:pStyle w:val="Bibliography"/>
@@ -4704,8 +4756,8 @@
         <w:t xml:space="preserve">,.</w:t>
       </w:r>
     </w:p>
-    <w:bookmarkEnd w:id="71"/>
-    <w:bookmarkStart w:id="72" w:name="ref-noren2012"/>
+    <w:bookmarkEnd w:id="72"/>
+    <w:bookmarkStart w:id="73" w:name="ref-noren2012"/>
     <w:p>
       <w:pPr>
         <w:pStyle w:val="Bibliography"/>
@@ -4747,8 +4799,8 @@
         <w:t xml:space="preserve">, 2735–2741.</w:t>
       </w:r>
     </w:p>
-    <w:bookmarkEnd w:id="72"/>
-    <w:bookmarkStart w:id="73" w:name="ref-nowacekBuoyantBalaenidsUps2001"/>
+    <w:bookmarkEnd w:id="73"/>
+    <w:bookmarkStart w:id="74" w:name="ref-nowacekBuoyantBalaenidsUps2001"/>
     <w:p>
       <w:pPr>
         <w:pStyle w:val="Bibliography"/>
@@ -4790,8 +4842,8 @@
         <w:t xml:space="preserve">, 1811–1816.</w:t>
       </w:r>
     </w:p>
-    <w:bookmarkEnd w:id="73"/>
-    <w:bookmarkStart w:id="74" w:name="ref-patterson2019"/>
+    <w:bookmarkEnd w:id="74"/>
+    <w:bookmarkStart w:id="75" w:name="ref-patterson2019"/>
     <w:p>
       <w:pPr>
         <w:pStyle w:val="Bibliography"/>
@@ -4833,8 +4885,8 @@
         <w:t xml:space="preserve">, 3030–3045.</w:t>
       </w:r>
     </w:p>
-    <w:bookmarkEnd w:id="74"/>
-    <w:bookmarkStart w:id="75" w:name="X95f140e492aa4dfd2b55c20d43b9e892a4a1586"/>
+    <w:bookmarkEnd w:id="75"/>
+    <w:bookmarkStart w:id="76" w:name="X95f140e492aa4dfd2b55c20d43b9e892a4a1586"/>
     <w:p>
       <w:pPr>
         <w:pStyle w:val="Bibliography"/>
@@ -4924,8 +4976,8 @@
         <w:t xml:space="preserve">, 201–216.</w:t>
       </w:r>
     </w:p>
-    <w:bookmarkEnd w:id="75"/>
-    <w:bookmarkStart w:id="76" w:name="X992e0886f6dc7f0a688468d629c5f259d2a36b7"/>
+    <w:bookmarkEnd w:id="76"/>
+    <w:bookmarkStart w:id="77" w:name="X992e0886f6dc7f0a688468d629c5f259d2a36b7"/>
     <w:p>
       <w:pPr>
         <w:pStyle w:val="Bibliography"/>
@@ -5037,8 +5089,8 @@
         <w:t xml:space="preserve">, 1198–1207.</w:t>
       </w:r>
     </w:p>
-    <w:bookmarkEnd w:id="76"/>
-    <w:bookmarkStart w:id="77" w:name="ref-powersOpenScienceReproducibility2019"/>
+    <w:bookmarkEnd w:id="77"/>
+    <w:bookmarkStart w:id="78" w:name="ref-powersOpenScienceReproducibility2019"/>
     <w:p>
       <w:pPr>
         <w:pStyle w:val="Bibliography"/>
@@ -5080,8 +5132,8 @@
         <w:t xml:space="preserve">, e01822.</w:t>
       </w:r>
     </w:p>
-    <w:bookmarkEnd w:id="77"/>
-    <w:bookmarkStart w:id="78" w:name="X3f936c4ac0b7fe31498f326c2bf0daefd5bddd9"/>
+    <w:bookmarkEnd w:id="78"/>
+    <w:bookmarkStart w:id="79" w:name="X3f936c4ac0b7fe31498f326c2bf0daefd5bddd9"/>
     <w:p>
       <w:pPr>
         <w:pStyle w:val="Bibliography"/>
@@ -5123,8 +5175,8 @@
         <w:t xml:space="preserve">, 10.</w:t>
       </w:r>
     </w:p>
-    <w:bookmarkEnd w:id="78"/>
-    <w:bookmarkStart w:id="79" w:name="ref-samann2019"/>
+    <w:bookmarkEnd w:id="79"/>
+    <w:bookmarkStart w:id="80" w:name="ref-samann2019"/>
     <w:p>
       <w:pPr>
         <w:pStyle w:val="Bibliography"/>
@@ -5166,8 +5218,8 @@
         <w:t xml:space="preserve">, 385–387.</w:t>
       </w:r>
     </w:p>
-    <w:bookmarkEnd w:id="79"/>
-    <w:bookmarkStart w:id="80" w:name="ref-satoStrokeRatesDiving2011"/>
+    <w:bookmarkEnd w:id="80"/>
+    <w:bookmarkStart w:id="81" w:name="ref-satoStrokeRatesDiving2011"/>
     <w:p>
       <w:pPr>
         <w:pStyle w:val="Bibliography"/>
@@ -5209,8 +5261,8 @@
         <w:t xml:space="preserve">, 2854–2863.</w:t>
       </w:r>
     </w:p>
-    <w:bookmarkEnd w:id="80"/>
-    <w:bookmarkStart w:id="81" w:name="ref-Sen-1968"/>
+    <w:bookmarkEnd w:id="81"/>
+    <w:bookmarkStart w:id="82" w:name="ref-Sen-1968"/>
     <w:p>
       <w:pPr>
         <w:pStyle w:val="Bibliography"/>
@@ -5294,8 +5346,8 @@
         <w:t xml:space="preserve">, 1379–1389.</w:t>
       </w:r>
     </w:p>
-    <w:bookmarkEnd w:id="81"/>
-    <w:bookmarkStart w:id="82" w:name="ref-southall2019"/>
+    <w:bookmarkEnd w:id="82"/>
+    <w:bookmarkStart w:id="83" w:name="ref-southall2019"/>
     <w:p>
       <w:pPr>
         <w:pStyle w:val="Bibliography"/>
@@ -5337,8 +5389,8 @@
         <w:t xml:space="preserve">,.</w:t>
       </w:r>
     </w:p>
-    <w:bookmarkEnd w:id="82"/>
-    <w:bookmarkStart w:id="83" w:name="ref-Stahl1967b"/>
+    <w:bookmarkEnd w:id="83"/>
+    <w:bookmarkStart w:id="84" w:name="ref-Stahl1967b"/>
     <w:p>
       <w:pPr>
         <w:pStyle w:val="Bibliography"/>
@@ -5380,8 +5432,8 @@
         <w:t xml:space="preserve">, 453–460.</w:t>
       </w:r>
     </w:p>
-    <w:bookmarkEnd w:id="83"/>
-    <w:bookmarkStart w:id="84" w:name="ref-starrStudiesEstimationCardiac1939"/>
+    <w:bookmarkEnd w:id="84"/>
+    <w:bookmarkStart w:id="85" w:name="ref-starrStudiesEstimationCardiac1939"/>
     <w:p>
       <w:pPr>
         <w:pStyle w:val="Bibliography"/>
@@ -5423,8 +5475,8 @@
         <w:t xml:space="preserve">, 1–28.</w:t>
       </w:r>
     </w:p>
-    <w:bookmarkEnd w:id="84"/>
-    <w:bookmarkStart w:id="85" w:name="ref-stoddenEmpiricalAnalysisJournal2018"/>
+    <w:bookmarkEnd w:id="85"/>
+    <w:bookmarkStart w:id="86" w:name="ref-stoddenEmpiricalAnalysisJournal2018"/>
     <w:p>
       <w:pPr>
         <w:pStyle w:val="Bibliography"/>
@@ -5466,8 +5518,8 @@
         <w:t xml:space="preserve">, 2584–2589.</w:t>
       </w:r>
     </w:p>
-    <w:bookmarkEnd w:id="85"/>
-    <w:bookmarkStart w:id="86" w:name="ref-theilRankInvariantMethodLinear1992"/>
+    <w:bookmarkEnd w:id="86"/>
+    <w:bookmarkStart w:id="87" w:name="ref-theilRankInvariantMethodLinear1992"/>
     <w:p>
       <w:pPr>
         <w:pStyle w:val="Bibliography"/>
@@ -5713,8 +5765,8 @@
         <w:t xml:space="preserve">(ed. Raj, B.) and Koerts, J.), pp. 345–381. Dordrecht: Springer Netherlands.</w:t>
       </w:r>
     </w:p>
-    <w:bookmarkEnd w:id="86"/>
-    <w:bookmarkStart w:id="87" w:name="ref-williams2021"/>
+    <w:bookmarkEnd w:id="87"/>
+    <w:bookmarkStart w:id="88" w:name="ref-williams2021"/>
     <w:p>
       <w:pPr>
         <w:pStyle w:val="Bibliography"/>
@@ -5749,8 +5801,8 @@
         <w:t xml:space="preserve">1979–2015.</w:t>
       </w:r>
     </w:p>
-    <w:bookmarkEnd w:id="87"/>
-    <w:bookmarkStart w:id="88" w:name="ref-wisniewskaUltraHighForagingRates2016"/>
+    <w:bookmarkEnd w:id="88"/>
+    <w:bookmarkStart w:id="89" w:name="ref-wisniewskaUltraHighForagingRates2016"/>
     <w:p>
       <w:pPr>
         <w:pStyle w:val="Bibliography"/>
@@ -5864,8 +5916,8 @@
         <w:t xml:space="preserve">, 1441–1446.</w:t>
       </w:r>
     </w:p>
-    <w:bookmarkEnd w:id="88"/>
-    <w:bookmarkStart w:id="89" w:name="ref-wright2014"/>
+    <w:bookmarkEnd w:id="89"/>
+    <w:bookmarkStart w:id="90" w:name="ref-wright2014"/>
     <w:p>
       <w:pPr>
         <w:pStyle w:val="Bibliography"/>
@@ -5907,14 +5959,14 @@
         <w:t xml:space="preserve">, 85–98.</w:t>
       </w:r>
     </w:p>
-    <w:bookmarkEnd w:id="89"/>
     <w:bookmarkEnd w:id="90"/>
+    <w:bookmarkEnd w:id="91"/>
     <w:p>
       <w:r>
         <w:br w:type="page"/>
       </w:r>
     </w:p>
-    <w:bookmarkStart w:id="91" w:name="colophon"/>
+    <w:bookmarkStart w:id="92" w:name="colophon"/>
     <w:p>
       <w:pPr>
         <w:pStyle w:val="Heading3"/>
@@ -5928,7 +5980,7 @@
         <w:pStyle w:val="FirstParagraph"/>
       </w:pPr>
       <w:r>
-        <w:t xml:space="preserve">This report was generated on 2022-02-02 15:36:00 using the following computational environment and dependencies:</w:t>
+        <w:t xml:space="preserve">This report was generated on 2022-02-08 14:12:49 using the following computational environment and dependencies:</w:t>
       </w:r>
     </w:p>
     <w:p>
@@ -6029,7 +6081,7 @@
         <w:rPr>
           <w:rStyle w:val="VerbatimChar"/>
         </w:rPr>
-        <w:t xml:space="preserve">#&gt;  date     2022-02-02                  </w:t>
+        <w:t xml:space="preserve">#&gt;  date     2022-02-08                  </w:t>
       </w:r>
       <w:r>
         <w:br/>
@@ -6789,8 +6841,8 @@
         <w:t xml:space="preserve">#&gt; Head:     [ebdf98f] 2021-12-03: Remove section numbering</w:t>
       </w:r>
     </w:p>
-    <w:bookmarkEnd w:id="91"/>
     <w:bookmarkEnd w:id="92"/>
+    <w:bookmarkEnd w:id="93"/>
     <w:sectPr>
       <w:pgSz w:w="12240" w:h="15840"/>
       <w:pgMar w:top="1440" w:right="1440" w:bottom="1440" w:left="1440" w:header="720" w:footer="720" w:gutter="0"/>

</xml_diff>

<commit_message>
Fix references (add pkg versions) and finish revisions
</commit_message>
<xml_diff>
--- a/analysis/paper/paper.docx
+++ b/analysis/paper/paper.docx
@@ -167,7 +167,7 @@
         <w:pStyle w:val="Date"/>
       </w:pPr>
       <w:r>
-        <w:t xml:space="preserve">08</w:t>
+        <w:t xml:space="preserve">15</w:t>
       </w:r>
       <w:r>
         <w:t xml:space="preserve"> </w:t>
@@ -1296,7 +1296,7 @@
         <w:pStyle w:val="BodyText"/>
       </w:pPr>
       <w:r>
-        <w:t xml:space="preserve">Here we present a method for generating a BCG from bio-logger-derived cranio-caudal acceleration. We validated our method with a simultaneously recorded ECG on an adult killer whale in managed care (</w:t>
+        <w:t xml:space="preserve">Here we present a method for generating a BCG from bio-logger cranio-caudal acceleration. We validated our method with a simultaneously recorded ECG on an adult killer whale in managed care (</w:t>
       </w:r>
       <w:r>
         <w:rPr>
@@ -1315,7 +1315,7 @@
         <w:t xml:space="preserve">(Johnson and Tyack, 2003)</w:t>
       </w:r>
       <w:r>
-        <w:t xml:space="preserve">, so isolating acceleration along the cranio-caudal axis is subject to error. Therefore, we also compared a tri-axial BCG to the cranio-caudal BCG. Specifically, we tested three hypotheses to validate our method. First, a cranio-caudal (1D) BCG would, in a controlled setting, produce instantaneous heartrates that are statistically equivalent to ECG instantaneous heartrates. Second, a tri-axial (3D) BCG would, in a field setting, produce a more robust signal than a one-dimensional BCG. Third, BCG-derived heartrates would increase during the latter phases of dives, consistent with the progressive increase in heartrate routinely observed prior to and during ascent</w:t>
+        <w:t xml:space="preserve">, so isolating acceleration along the cranio-caudal axis is subject to error. Therefore, we also compared a tri-axial BCG to the cranio-caudal BCG. Specifically, we tested three hypotheses to validate our method. First, a cranio-caudal (1D) BCG would, in a controlled setting, produce instantaneous heartrates that are statistically equivalent to ECG instantaneous heartrates. Second, a tri-axial (3D) BCG would, in a field setting, produce a more robust signal than a 1D BCG. Third, BCG-derived heartrates would increase during the latter phases of dives, consistent with the progressive increase in heartrate routinely observed prior to and during ascent</w:t>
       </w:r>
       <w:r>
         <w:t xml:space="preserve"> </w:t>
@@ -1372,17 +1372,28 @@
         <w:t xml:space="preserve">Bickett et al. (2019)</w:t>
       </w:r>
       <w:r>
-        <w:t xml:space="preserve">. Both tags were deployed by hand and attached with suction cups. We attached the CATS tag on the mid-lateral left chest posterior to the pectoral fin (Movie S1). The CATS tag recorded acceleration at 400 Hz, magnetometer and gyroscope at 50 Hz, pressure at 10 Hz, and video at 30 fps (</w:t>
-      </w:r>
-      <w:r>
-        <w:rPr>
-          <w:iCs/>
-          <w:i/>
-        </w:rPr>
-        <w:t xml:space="preserve">TODO: get tag 97 accelerometer accuracy/precision from Will G)</w:t>
-      </w:r>
-      <w:r>
-        <w:t xml:space="preserve">. All sensors were rotated from the tag’s frame of reference to that of the whale using MATLAB (MathWorks, Inc., v2020b) tools for processing CATS data</w:t>
+        <w:t xml:space="preserve">. Both tags were deployed by hand and attached with suction cups. We attached the CATS tag on the mid-lateral left chest posterior to the pectoral fin (Movie S1). The CATS tag recorded tri-axial acceleration at 400 Hz, tri-axial magnetometer and tri-axial gyroscope at 50 Hz, pressure at 10 Hz, and video at 30 fps. The IMU in the CATS tag was a MPU-9250 (InvenSense, San Jose, CA; www.invensense.com). The accelerometer had dynamic range of ±4 g, sensitivity of 8,192 LSB g</w:t>
+      </w:r>
+      <w:r>
+        <w:rPr>
+          <w:vertAlign w:val="superscript"/>
+        </w:rPr>
+        <w:t xml:space="preserve">-1</w:t>
+      </w:r>
+      <w:r>
+        <w:t xml:space="preserve">, and accuracy of 6.1 × 10</w:t>
+      </w:r>
+      <w:r>
+        <w:rPr>
+          <w:vertAlign w:val="superscript"/>
+        </w:rPr>
+        <w:t xml:space="preserve">-6</w:t>
+      </w:r>
+      <w:r>
+        <w:t xml:space="preserve"> </w:t>
+      </w:r>
+      <w:r>
+        <w:t xml:space="preserve">g. All sensors were rotated from the tag’s frame of reference to that of the whale using MATLAB (MathWorks, Inc., v2020b) tools for processing CATS data</w:t>
       </w:r>
       <w:r>
         <w:t xml:space="preserve"> </w:t>
@@ -1432,7 +1443,7 @@
         <w:t xml:space="preserve"> </w:t>
       </w:r>
       <w:r>
-        <w:t xml:space="preserve">The tag slid behind the left pectoral flipper, similar to the placement of the CATS tag on the killer whale. Tag configuration and data processing followed the same procedure as the killer whale, including sampling rates for inertial sensors and video. The 400 Hz acceleration data was used for ballistocardiography (see section</w:t>
+        <w:t xml:space="preserve">The tag slid behind the left pectoral flipper, similar to the placement of the CATS tag on the killer whale. Tag configuration and data processing followed the same procedure as the killer whale, including accelerometer specification and sampling rates for inertial sensors and video. The 400 Hz acceleration data was used for ballistocardiography (see section</w:t>
       </w:r>
       <w:r>
         <w:t xml:space="preserve"> </w:t>
@@ -2594,7 +2605,7 @@
         <w:pStyle w:val="FirstParagraph"/>
       </w:pPr>
       <w:r>
-        <w:t xml:space="preserve">The authors are grateful to the SeaWorld of California Killer Whale training staff for their efforts and support. We also thank Anna Krystalli, Ben Marwick, Karthik Ram, Nicholas Tierney, and other members of the R community for developing tools and educational resources to facilitate open science practices. This is a SeaWorld Parks and Entertainment Technical Contribution number 2021-12.</w:t>
+        <w:t xml:space="preserve">The authors are grateful to the SeaWorld of California Killer Whale training staff for their efforts and support. We also thank Anna Krystalli, Ben Marwick, Karthik Ram, Nicholas Tierney, and other members of the R community for developing tools and educational resources to facilitate open science practices. This is a SeaWorld Parks and Entertainment Technical Contribution number 2021-12. We thank Lucy Hawkes and two anonymous reviewers for comments on the manuscript.</w:t>
       </w:r>
     </w:p>
     <w:bookmarkEnd w:id="33"/>
@@ -3155,7 +3166,7 @@
       </w:r>
     </w:p>
     <w:bookmarkEnd w:id="42"/>
-    <w:bookmarkStart w:id="93" w:name="references"/>
+    <w:bookmarkStart w:id="97" w:name="references"/>
     <w:p>
       <w:pPr>
         <w:pStyle w:val="Heading1"/>
@@ -3164,7 +3175,7 @@
         <w:t xml:space="preserve">References</w:t>
       </w:r>
     </w:p>
-    <w:bookmarkStart w:id="91" w:name="refs"/>
+    <w:bookmarkStart w:id="95" w:name="refs"/>
     <w:bookmarkStart w:id="43" w:name="ref-alstonBeginnerGuideConducting2021"/>
     <w:p>
       <w:pPr>
@@ -3486,7 +3497,7 @@
       </w:r>
     </w:p>
     <w:bookmarkEnd w:id="48"/>
-    <w:bookmarkStart w:id="49" w:name="ref-R-pracma"/>
+    <w:bookmarkStart w:id="50" w:name="ref-R-pracma"/>
     <w:p>
       <w:pPr>
         <w:pStyle w:val="Bibliography"/>
@@ -3515,11 +3526,25 @@
         <w:t xml:space="preserve">Pracma: Practical numerical math functions</w:t>
       </w:r>
       <w:r>
+        <w:t xml:space="preserve">. R package version 2.3.3.</w:t>
+      </w:r>
+      <w:r>
+        <w:t xml:space="preserve"> </w:t>
+      </w:r>
+      <w:hyperlink r:id="rId49">
+        <w:r>
+          <w:rPr>
+            <w:rStyle w:val="Hyperlink"/>
+          </w:rPr>
+          <w:t xml:space="preserve">https://CRAN.R-project.org/package=pracma</w:t>
+        </w:r>
+      </w:hyperlink>
+      <w:r>
         <w:t xml:space="preserve">.</w:t>
       </w:r>
     </w:p>
-    <w:bookmarkEnd w:id="49"/>
-    <w:bookmarkStart w:id="50" w:name="ref-cadeDeterminingForwardSpeed2018"/>
+    <w:bookmarkEnd w:id="50"/>
+    <w:bookmarkStart w:id="51" w:name="ref-cadeDeterminingForwardSpeed2018"/>
     <w:p>
       <w:pPr>
         <w:pStyle w:val="Bibliography"/>
@@ -3561,8 +3586,8 @@
         <w:t xml:space="preserve">, jeb170449.</w:t>
       </w:r>
     </w:p>
-    <w:bookmarkEnd w:id="50"/>
-    <w:bookmarkStart w:id="51" w:name="ref-cadeToolsIntegratingInertial2021"/>
+    <w:bookmarkEnd w:id="51"/>
+    <w:bookmarkStart w:id="52" w:name="ref-cadeToolsIntegratingInertial2021"/>
     <w:p>
       <w:pPr>
         <w:pStyle w:val="Bibliography"/>
@@ -3604,8 +3629,8 @@
         <w:t xml:space="preserve">, 34.</w:t>
       </w:r>
     </w:p>
-    <w:bookmarkEnd w:id="51"/>
-    <w:bookmarkStart w:id="52" w:name="ref-divirgilio2018"/>
+    <w:bookmarkEnd w:id="52"/>
+    <w:bookmarkStart w:id="53" w:name="ref-divirgilio2018"/>
     <w:p>
       <w:pPr>
         <w:pStyle w:val="Bibliography"/>
@@ -3647,8 +3672,8 @@
         <w:t xml:space="preserve">, e4867.</w:t>
       </w:r>
     </w:p>
-    <w:bookmarkEnd w:id="52"/>
-    <w:bookmarkStart w:id="53" w:name="ref-fahlman2021"/>
+    <w:bookmarkEnd w:id="53"/>
+    <w:bookmarkStart w:id="54" w:name="ref-fahlman2021"/>
     <w:p>
       <w:pPr>
         <w:pStyle w:val="Bibliography"/>
@@ -3690,8 +3715,8 @@
         <w:t xml:space="preserve">,.</w:t>
       </w:r>
     </w:p>
-    <w:bookmarkEnd w:id="53"/>
-    <w:bookmarkStart w:id="54" w:name="ref-giovangrandi2011ballistocardiography"/>
+    <w:bookmarkEnd w:id="54"/>
+    <w:bookmarkStart w:id="55" w:name="ref-giovangrandi2011ballistocardiography"/>
     <w:p>
       <w:pPr>
         <w:pStyle w:val="Bibliography"/>
@@ -3849,8 +3874,8 @@
         <w:t xml:space="preserve">, pp. 4279–4282.</w:t>
       </w:r>
     </w:p>
-    <w:bookmarkEnd w:id="54"/>
-    <w:bookmarkStart w:id="55" w:name="ref-goldbogen2006"/>
+    <w:bookmarkEnd w:id="55"/>
+    <w:bookmarkStart w:id="56" w:name="ref-goldbogen2006"/>
     <w:p>
       <w:pPr>
         <w:pStyle w:val="Bibliography"/>
@@ -3892,8 +3917,8 @@
         <w:t xml:space="preserve">, 1231–1244.</w:t>
       </w:r>
     </w:p>
-    <w:bookmarkEnd w:id="55"/>
-    <w:bookmarkStart w:id="56" w:name="Xf707ce8a236a05677e35f7dd8dcbac40ad8e3e9"/>
+    <w:bookmarkEnd w:id="56"/>
+    <w:bookmarkStart w:id="57" w:name="Xf707ce8a236a05677e35f7dd8dcbac40ad8e3e9"/>
     <w:p>
       <w:pPr>
         <w:pStyle w:val="Bibliography"/>
@@ -3935,8 +3960,8 @@
         <w:t xml:space="preserve">, 2449–2455.</w:t>
       </w:r>
     </w:p>
-    <w:bookmarkEnd w:id="56"/>
-    <w:bookmarkStart w:id="57" w:name="Xc49c9af52f3b34d5daa39af9200730fc282f884"/>
+    <w:bookmarkEnd w:id="57"/>
+    <w:bookmarkStart w:id="58" w:name="Xc49c9af52f3b34d5daa39af9200730fc282f884"/>
     <w:p>
       <w:pPr>
         <w:pStyle w:val="Bibliography"/>
@@ -3978,8 +4003,8 @@
         <w:t xml:space="preserve">, 25329–25332.</w:t>
       </w:r>
     </w:p>
-    <w:bookmarkEnd w:id="57"/>
-    <w:bookmarkStart w:id="58" w:name="ref-goughScalingSwimmingPerformance2019"/>
+    <w:bookmarkEnd w:id="58"/>
+    <w:bookmarkStart w:id="59" w:name="ref-goughScalingSwimmingPerformance2019"/>
     <w:p>
       <w:pPr>
         <w:pStyle w:val="Bibliography"/>
@@ -4021,8 +4046,8 @@
         <w:t xml:space="preserve">,.</w:t>
       </w:r>
     </w:p>
-    <w:bookmarkEnd w:id="58"/>
-    <w:bookmarkStart w:id="59" w:name="ref-hawkesIntroductionThemeIssue2021"/>
+    <w:bookmarkEnd w:id="59"/>
+    <w:bookmarkStart w:id="60" w:name="ref-hawkesIntroductionThemeIssue2021"/>
     <w:p>
       <w:pPr>
         <w:pStyle w:val="Bibliography"/>
@@ -4076,8 +4101,8 @@
         <w:t xml:space="preserve">, 20200210.</w:t>
       </w:r>
     </w:p>
-    <w:bookmarkEnd w:id="59"/>
-    <w:bookmarkStart w:id="60" w:name="ref-R-RobustLinearReg"/>
+    <w:bookmarkEnd w:id="60"/>
+    <w:bookmarkStart w:id="62" w:name="ref-R-RobustLinearReg"/>
     <w:p>
       <w:pPr>
         <w:pStyle w:val="Bibliography"/>
@@ -4103,11 +4128,28 @@
           <w:iCs/>
           <w:i/>
         </w:rPr>
-        <w:t xml:space="preserve">RobustLinearReg: Robust linear regressions. R package version 1.2.0.</w:t>
-      </w:r>
-    </w:p>
-    <w:bookmarkEnd w:id="60"/>
-    <w:bookmarkStart w:id="61" w:name="Xd138b0820224948ba38fc060ad25d9e9f950f49"/>
+        <w:t xml:space="preserve">RobustLinearReg: Robust linear regressions</w:t>
+      </w:r>
+      <w:r>
+        <w:t xml:space="preserve">. R package version 1.2.0.</w:t>
+      </w:r>
+      <w:r>
+        <w:t xml:space="preserve"> </w:t>
+      </w:r>
+      <w:hyperlink r:id="rId61">
+        <w:r>
+          <w:rPr>
+            <w:rStyle w:val="Hyperlink"/>
+          </w:rPr>
+          <w:t xml:space="preserve">https://CRAN.R-project.org/package=RobustLinearReg</w:t>
+        </w:r>
+      </w:hyperlink>
+      <w:r>
+        <w:t xml:space="preserve">.</w:t>
+      </w:r>
+    </w:p>
+    <w:bookmarkEnd w:id="62"/>
+    <w:bookmarkStart w:id="63" w:name="Xd138b0820224948ba38fc060ad25d9e9f950f49"/>
     <w:p>
       <w:pPr>
         <w:pStyle w:val="Bibliography"/>
@@ -4191,8 +4233,8 @@
         <w:t xml:space="preserve">, 1414–1427.</w:t>
       </w:r>
     </w:p>
-    <w:bookmarkEnd w:id="61"/>
-    <w:bookmarkStart w:id="62" w:name="ref-johnsonDigitalAcousticRecording2003"/>
+    <w:bookmarkEnd w:id="63"/>
+    <w:bookmarkStart w:id="64" w:name="ref-johnsonDigitalAcousticRecording2003"/>
     <w:p>
       <w:pPr>
         <w:pStyle w:val="Bibliography"/>
@@ -4234,8 +4276,8 @@
         <w:t xml:space="preserve">, 3–12.</w:t>
       </w:r>
     </w:p>
-    <w:bookmarkEnd w:id="62"/>
-    <w:bookmarkStart w:id="63" w:name="ref-kim2016"/>
+    <w:bookmarkEnd w:id="64"/>
+    <w:bookmarkStart w:id="65" w:name="ref-kim2016"/>
     <w:p>
       <w:pPr>
         <w:pStyle w:val="Bibliography"/>
@@ -4277,8 +4319,8 @@
         <w:t xml:space="preserve">,.</w:t>
       </w:r>
     </w:p>
-    <w:bookmarkEnd w:id="63"/>
-    <w:bookmarkStart w:id="64" w:name="ref-leePhysiologicalSignalMonitoring2016"/>
+    <w:bookmarkEnd w:id="65"/>
+    <w:bookmarkStart w:id="66" w:name="ref-leePhysiologicalSignalMonitoring2016"/>
     <w:p>
       <w:pPr>
         <w:pStyle w:val="Bibliography"/>
@@ -4383,8 +4425,8 @@
         <w:t xml:space="preserve">, 409.</w:t>
       </w:r>
     </w:p>
-    <w:bookmarkEnd w:id="64"/>
-    <w:bookmarkStart w:id="65" w:name="ref-R-signal"/>
+    <w:bookmarkEnd w:id="66"/>
+    <w:bookmarkStart w:id="68" w:name="ref-R-signal"/>
     <w:p>
       <w:pPr>
         <w:pStyle w:val="Bibliography"/>
@@ -4410,14 +4452,28 @@
           <w:iCs/>
           <w:i/>
         </w:rPr>
-        <w:t xml:space="preserve">Signal: Signal processing. R package version 0.7-7</w:t>
-      </w:r>
+        <w:t xml:space="preserve">Signal: Signal processing</w:t>
+      </w:r>
+      <w:r>
+        <w:t xml:space="preserve">. R package version 0.7-7.</w:t>
+      </w:r>
+      <w:r>
+        <w:t xml:space="preserve"> </w:t>
+      </w:r>
+      <w:hyperlink r:id="rId67">
+        <w:r>
+          <w:rPr>
+            <w:rStyle w:val="Hyperlink"/>
+          </w:rPr>
+          <w:t xml:space="preserve">https://CRAN.R-project.org/package=signal</w:t>
+        </w:r>
+      </w:hyperlink>
       <w:r>
         <w:t xml:space="preserve">.</w:t>
       </w:r>
     </w:p>
-    <w:bookmarkEnd w:id="65"/>
-    <w:bookmarkStart w:id="66" w:name="ref-martínlópez2021"/>
+    <w:bookmarkEnd w:id="68"/>
+    <w:bookmarkStart w:id="69" w:name="ref-martínlópez2021"/>
     <w:p>
       <w:pPr>
         <w:pStyle w:val="Bibliography"/>
@@ -4449,8 +4505,8 @@
         <w:t xml:space="preserve">.</w:t>
       </w:r>
     </w:p>
-    <w:bookmarkEnd w:id="66"/>
-    <w:bookmarkStart w:id="67" w:name="ref-rrtools2019"/>
+    <w:bookmarkEnd w:id="69"/>
+    <w:bookmarkStart w:id="71" w:name="ref-rrtools2019"/>
     <w:p>
       <w:pPr>
         <w:pStyle w:val="Bibliography"/>
@@ -4479,11 +4535,25 @@
         <w:t xml:space="preserve">Rrtools: Creates a reproducible research compendium</w:t>
       </w:r>
       <w:r>
+        <w:t xml:space="preserve">. R package version 0.1.5.</w:t>
+      </w:r>
+      <w:r>
+        <w:t xml:space="preserve"> </w:t>
+      </w:r>
+      <w:hyperlink r:id="rId70">
+        <w:r>
+          <w:rPr>
+            <w:rStyle w:val="Hyperlink"/>
+          </w:rPr>
+          <w:t xml:space="preserve">https://github.com/benmarwick/rrtools</w:t>
+        </w:r>
+      </w:hyperlink>
+      <w:r>
         <w:t xml:space="preserve">.</w:t>
       </w:r>
     </w:p>
-    <w:bookmarkEnd w:id="67"/>
-    <w:bookmarkStart w:id="68" w:name="ref-marwickPackagingDataAnalytical2018"/>
+    <w:bookmarkEnd w:id="71"/>
+    <w:bookmarkStart w:id="72" w:name="ref-marwickPackagingDataAnalytical2018"/>
     <w:p>
       <w:pPr>
         <w:pStyle w:val="Bibliography"/>
@@ -4576,8 +4646,8 @@
         <w:t xml:space="preserve">, 80–88.</w:t>
       </w:r>
     </w:p>
-    <w:bookmarkEnd w:id="68"/>
-    <w:bookmarkStart w:id="69" w:name="ref-mcdonaldDeepdivingSeaLions2014"/>
+    <w:bookmarkEnd w:id="72"/>
+    <w:bookmarkStart w:id="73" w:name="ref-mcdonaldDeepdivingSeaLions2014"/>
     <w:p>
       <w:pPr>
         <w:pStyle w:val="Bibliography"/>
@@ -4619,8 +4689,8 @@
         <w:t xml:space="preserve">, 1525–1534.</w:t>
       </w:r>
     </w:p>
-    <w:bookmarkEnd w:id="69"/>
-    <w:bookmarkStart w:id="70" w:name="ref-mcknightShiningNewLight2021"/>
+    <w:bookmarkEnd w:id="73"/>
+    <w:bookmarkStart w:id="74" w:name="ref-mcknightShiningNewLight2021"/>
     <w:p>
       <w:pPr>
         <w:pStyle w:val="Bibliography"/>
@@ -4662,8 +4732,8 @@
         <w:t xml:space="preserve">, 20200224.</w:t>
       </w:r>
     </w:p>
-    <w:bookmarkEnd w:id="70"/>
-    <w:bookmarkStart w:id="71" w:name="ref-moukadem2018"/>
+    <w:bookmarkEnd w:id="74"/>
+    <w:bookmarkStart w:id="75" w:name="ref-moukadem2018"/>
     <w:p>
       <w:pPr>
         <w:pStyle w:val="Bibliography"/>
@@ -4679,24 +4749,305 @@
         <w:t xml:space="preserve"> </w:t>
       </w:r>
       <w:r>
-        <w:t xml:space="preserve">(2018). Time-frequency domain for BCG analysis.</w:t>
-      </w:r>
-      <w:r>
-        <w:t xml:space="preserve"> </w:t>
-      </w:r>
-      <w:r>
-        <w:rPr>
-          <w:iCs/>
-          <w:i/>
-        </w:rPr>
-        <w:t xml:space="preserve">2018 International Conference on Computer and Applications (ICCA)</w:t>
+        <w:t xml:space="preserve">(2018). Time-frequency domain for BCG analysis. In</w:t>
+      </w:r>
+      <w:r>
+        <w:t xml:space="preserve"> </w:t>
+      </w:r>
+      <w:r>
+        <w:rPr>
+          <w:iCs/>
+          <w:i/>
+        </w:rPr>
+        <w:t xml:space="preserve">2018 international conference on computer and applications (ICCA)</w:t>
+      </w:r>
+      <w:r>
+        <w:t xml:space="preserve">, pp. 226–230.</w:t>
+      </w:r>
+    </w:p>
+    <w:bookmarkEnd w:id="75"/>
+    <w:bookmarkStart w:id="76" w:name="ref-nassar2018"/>
+    <w:p>
+      <w:pPr>
+        <w:pStyle w:val="Bibliography"/>
+      </w:pPr>
+      <w:r>
+        <w:rPr>
+          <w:bCs/>
+          <w:b/>
+        </w:rPr>
+        <w:t xml:space="preserve">Nassar, J. M., Khan, S. M., Velling, S. J., Diaz-Gaxiola, A., Shaikh, S. F., Geraldi, N. R., Torres Sevilla, G. A., Duarte, C. M. and Hussain, M. M.</w:t>
+      </w:r>
+      <w:r>
+        <w:t xml:space="preserve"> </w:t>
+      </w:r>
+      <w:r>
+        <w:t xml:space="preserve">(2018). Compliant lightweight non-invasive standalone</w:t>
+      </w:r>
+      <w:r>
+        <w:t xml:space="preserve"> </w:t>
+      </w:r>
+      <w:r>
+        <w:t xml:space="preserve">“</w:t>
+      </w:r>
+      <w:r>
+        <w:t xml:space="preserve">Marine Skin</w:t>
+      </w:r>
+      <w:r>
+        <w:t xml:space="preserve">”</w:t>
+      </w:r>
+      <w:r>
+        <w:t xml:space="preserve"> </w:t>
+      </w:r>
+      <w:r>
+        <w:t xml:space="preserve">tagging system.</w:t>
+      </w:r>
+      <w:r>
+        <w:t xml:space="preserve"> </w:t>
+      </w:r>
+      <w:r>
+        <w:rPr>
+          <w:iCs/>
+          <w:i/>
+        </w:rPr>
+        <w:t xml:space="preserve">npj Flexible Electronics</w:t>
+      </w:r>
+      <w:r>
+        <w:t xml:space="preserve"> </w:t>
+      </w:r>
+      <w:r>
+        <w:rPr>
+          <w:bCs/>
+          <w:b/>
+        </w:rPr>
+        <w:t xml:space="preserve">2</w:t>
+      </w:r>
+      <w:r>
+        <w:t xml:space="preserve">, 1970051.</w:t>
+      </w:r>
+    </w:p>
+    <w:bookmarkEnd w:id="76"/>
+    <w:bookmarkStart w:id="77" w:name="ref-noren2012"/>
+    <w:p>
+      <w:pPr>
+        <w:pStyle w:val="Bibliography"/>
+      </w:pPr>
+      <w:r>
+        <w:rPr>
+          <w:bCs/>
+          <w:b/>
+        </w:rPr>
+        <w:t xml:space="preserve">Noren, S. R., Kendall, T., Cuccurullo, V. and Williams, T. M.</w:t>
+      </w:r>
+      <w:r>
+        <w:t xml:space="preserve"> </w:t>
+      </w:r>
+      <w:r>
+        <w:t xml:space="preserve">(2012). The dive response redefined: underwater behavior influences cardiac variability in freely diving dolphins.</w:t>
+      </w:r>
+      <w:r>
+        <w:t xml:space="preserve"> </w:t>
+      </w:r>
+      <w:r>
+        <w:rPr>
+          <w:iCs/>
+          <w:i/>
+        </w:rPr>
+        <w:t xml:space="preserve">Journal of Experimental Biology</w:t>
+      </w:r>
+      <w:r>
+        <w:t xml:space="preserve"> </w:t>
+      </w:r>
+      <w:r>
+        <w:rPr>
+          <w:bCs/>
+          <w:b/>
+        </w:rPr>
+        <w:t xml:space="preserve">215</w:t>
+      </w:r>
+      <w:r>
+        <w:t xml:space="preserve">, 2735–2741.</w:t>
+      </w:r>
+    </w:p>
+    <w:bookmarkEnd w:id="77"/>
+    <w:bookmarkStart w:id="78" w:name="ref-nowacekBuoyantBalaenidsUps2001"/>
+    <w:p>
+      <w:pPr>
+        <w:pStyle w:val="Bibliography"/>
+      </w:pPr>
+      <w:r>
+        <w:rPr>
+          <w:bCs/>
+          <w:b/>
+        </w:rPr>
+        <w:t xml:space="preserve">Nowacek, D. P., Johnson, M. P., Tyack, P. L., Shorter, K. A., McLellan, W. A. and D., A. P.</w:t>
+      </w:r>
+      <w:r>
+        <w:t xml:space="preserve"> </w:t>
+      </w:r>
+      <w:r>
+        <w:t xml:space="preserve">(2001). Buoyant balaenids: The ups and downs of buoyancy in right whales.</w:t>
+      </w:r>
+      <w:r>
+        <w:t xml:space="preserve"> </w:t>
+      </w:r>
+      <w:r>
+        <w:rPr>
+          <w:iCs/>
+          <w:i/>
+        </w:rPr>
+        <w:t xml:space="preserve">Proceedings of the Royal Society of London. Series B: Biological Sciences</w:t>
+      </w:r>
+      <w:r>
+        <w:t xml:space="preserve"> </w:t>
+      </w:r>
+      <w:r>
+        <w:rPr>
+          <w:bCs/>
+          <w:b/>
+        </w:rPr>
+        <w:t xml:space="preserve">268</w:t>
+      </w:r>
+      <w:r>
+        <w:t xml:space="preserve">, 1811–1816.</w:t>
+      </w:r>
+    </w:p>
+    <w:bookmarkEnd w:id="78"/>
+    <w:bookmarkStart w:id="79" w:name="ref-patterson2019"/>
+    <w:p>
+      <w:pPr>
+        <w:pStyle w:val="Bibliography"/>
+      </w:pPr>
+      <w:r>
+        <w:rPr>
+          <w:bCs/>
+          <w:b/>
+        </w:rPr>
+        <w:t xml:space="preserve">Patterson, A., Gilchrist, H. G., Chivers, L., Hatch, S. and Elliott, K.</w:t>
+      </w:r>
+      <w:r>
+        <w:t xml:space="preserve"> </w:t>
+      </w:r>
+      <w:r>
+        <w:t xml:space="preserve">(2019). A comparison of techniques for classifying behavior from accelerometers for two species of seabird.</w:t>
+      </w:r>
+      <w:r>
+        <w:t xml:space="preserve"> </w:t>
+      </w:r>
+      <w:r>
+        <w:rPr>
+          <w:iCs/>
+          <w:i/>
+        </w:rPr>
+        <w:t xml:space="preserve">Ecology and Evolution</w:t>
+      </w:r>
+      <w:r>
+        <w:t xml:space="preserve"> </w:t>
+      </w:r>
+      <w:r>
+        <w:rPr>
+          <w:bCs/>
+          <w:b/>
+        </w:rPr>
+        <w:t xml:space="preserve">9</w:t>
+      </w:r>
+      <w:r>
+        <w:t xml:space="preserve">, 3030–3045.</w:t>
+      </w:r>
+    </w:p>
+    <w:bookmarkEnd w:id="79"/>
+    <w:bookmarkStart w:id="80" w:name="X95f140e492aa4dfd2b55c20d43b9e892a4a1586"/>
+    <w:p>
+      <w:pPr>
+        <w:pStyle w:val="Bibliography"/>
+      </w:pPr>
+      <w:r>
+        <w:rPr>
+          <w:bCs/>
+          <w:b/>
+        </w:rPr>
+        <w:t xml:space="preserve">Pinheiro, E., Postolache, O. and Girão, P.</w:t>
+      </w:r>
+      <w:r>
+        <w:t xml:space="preserve"> </w:t>
+      </w:r>
+      <w:r>
+        <w:t xml:space="preserve">(2010). Theory and</w:t>
+      </w:r>
+      <w:r>
+        <w:t xml:space="preserve"> </w:t>
+      </w:r>
+      <w:r>
+        <w:t xml:space="preserve">Developments</w:t>
+      </w:r>
+      <w:r>
+        <w:t xml:space="preserve"> </w:t>
+      </w:r>
+      <w:r>
+        <w:t xml:space="preserve">in an</w:t>
+      </w:r>
+      <w:r>
+        <w:t xml:space="preserve"> </w:t>
+      </w:r>
+      <w:r>
+        <w:t xml:space="preserve">Unobtrusive</w:t>
+      </w:r>
+      <w:r>
+        <w:t xml:space="preserve"> </w:t>
+      </w:r>
+      <w:r>
+        <w:t xml:space="preserve">Cardiovascular</w:t>
+      </w:r>
+      <w:r>
+        <w:t xml:space="preserve"> </w:t>
+      </w:r>
+      <w:r>
+        <w:t xml:space="preserve">System</w:t>
+      </w:r>
+      <w:r>
+        <w:t xml:space="preserve"> </w:t>
+      </w:r>
+      <w:r>
+        <w:t xml:space="preserve">Representation</w:t>
+      </w:r>
+      <w:r>
+        <w:t xml:space="preserve">:</w:t>
+      </w:r>
+      <w:r>
+        <w:t xml:space="preserve"> </w:t>
+      </w:r>
+      <w:r>
+        <w:t xml:space="preserve">Ballistocardiography</w:t>
       </w:r>
       <w:r>
         <w:t xml:space="preserve">.</w:t>
       </w:r>
-    </w:p>
-    <w:bookmarkEnd w:id="71"/>
-    <w:bookmarkStart w:id="72" w:name="ref-nassar2018"/>
+      <w:r>
+        <w:t xml:space="preserve"> </w:t>
+      </w:r>
+      <w:r>
+        <w:rPr>
+          <w:iCs/>
+          <w:i/>
+        </w:rPr>
+        <w:t xml:space="preserve">The Open Biomedical Engineering Journal</w:t>
+      </w:r>
+      <w:r>
+        <w:t xml:space="preserve"> </w:t>
+      </w:r>
+      <w:r>
+        <w:rPr>
+          <w:bCs/>
+          <w:b/>
+        </w:rPr>
+        <w:t xml:space="preserve">4</w:t>
+      </w:r>
+      <w:r>
+        <w:t xml:space="preserve">, 201–216.</w:t>
+      </w:r>
+    </w:p>
+    <w:bookmarkEnd w:id="80"/>
+    <w:bookmarkStart w:id="81" w:name="X992e0886f6dc7f0a688468d629c5f259d2a36b7"/>
     <w:p>
       <w:pPr>
         <w:pStyle w:val="Bibliography"/>
@@ -4706,58 +5057,124 @@
           <w:bCs/>
           <w:b/>
         </w:rPr>
-        <w:t xml:space="preserve">Nassar, J. M., Khan, S. M., Velling, S. J., Diaz-Gaxiola, A., Shaikh, S. F., Geraldi, N. R., Torres Sevilla, G. A., Duarte, C. M. and Hussain, M. M.</w:t>
-      </w:r>
-      <w:r>
-        <w:t xml:space="preserve"> </w:t>
-      </w:r>
-      <w:r>
-        <w:t xml:space="preserve">(2018). Compliant lightweight non-invasive standalone</w:t>
-      </w:r>
-      <w:r>
-        <w:t xml:space="preserve"> </w:t>
-      </w:r>
-      <w:r>
-        <w:t xml:space="preserve">“</w:t>
-      </w:r>
-      <w:r>
-        <w:t xml:space="preserve">Marine Skin</w:t>
-      </w:r>
-      <w:r>
-        <w:t xml:space="preserve">”</w:t>
-      </w:r>
-      <w:r>
-        <w:t xml:space="preserve"> </w:t>
-      </w:r>
-      <w:r>
-        <w:t xml:space="preserve">tagging system.</w:t>
-      </w:r>
-      <w:r>
-        <w:t xml:space="preserve"> </w:t>
-      </w:r>
-      <w:r>
-        <w:rPr>
-          <w:iCs/>
-          <w:i/>
-        </w:rPr>
-        <w:t xml:space="preserve">npj Flexible Electronics</w:t>
-      </w:r>
-      <w:r>
-        <w:t xml:space="preserve"> </w:t>
-      </w:r>
-      <w:r>
-        <w:rPr>
-          <w:bCs/>
-          <w:b/>
-        </w:rPr>
-        <w:t xml:space="preserve">2</w:t>
-      </w:r>
-      <w:r>
-        <w:t xml:space="preserve">,.</w:t>
-      </w:r>
-    </w:p>
-    <w:bookmarkEnd w:id="72"/>
-    <w:bookmarkStart w:id="73" w:name="ref-noren2012"/>
+        <w:t xml:space="preserve">Ponganis, P. J. and Kooyman, G. L.</w:t>
+      </w:r>
+      <w:r>
+        <w:t xml:space="preserve"> </w:t>
+      </w:r>
+      <w:r>
+        <w:t xml:space="preserve">(1999). Heart</w:t>
+      </w:r>
+      <w:r>
+        <w:t xml:space="preserve"> </w:t>
+      </w:r>
+      <w:r>
+        <w:t xml:space="preserve">Rate</w:t>
+      </w:r>
+      <w:r>
+        <w:t xml:space="preserve"> </w:t>
+      </w:r>
+      <w:r>
+        <w:t xml:space="preserve">and</w:t>
+      </w:r>
+      <w:r>
+        <w:t xml:space="preserve"> </w:t>
+      </w:r>
+      <w:r>
+        <w:t xml:space="preserve">Electrocardiogram</w:t>
+      </w:r>
+      <w:r>
+        <w:t xml:space="preserve"> </w:t>
+      </w:r>
+      <w:r>
+        <w:t xml:space="preserve">Characteristics</w:t>
+      </w:r>
+      <w:r>
+        <w:t xml:space="preserve"> </w:t>
+      </w:r>
+      <w:r>
+        <w:t xml:space="preserve">of a</w:t>
+      </w:r>
+      <w:r>
+        <w:t xml:space="preserve"> </w:t>
+      </w:r>
+      <w:r>
+        <w:t xml:space="preserve">Young</w:t>
+      </w:r>
+      <w:r>
+        <w:t xml:space="preserve"> </w:t>
+      </w:r>
+      <w:r>
+        <w:t xml:space="preserve">California</w:t>
+      </w:r>
+      <w:r>
+        <w:t xml:space="preserve"> </w:t>
+      </w:r>
+      <w:r>
+        <w:t xml:space="preserve">Gray</w:t>
+      </w:r>
+      <w:r>
+        <w:t xml:space="preserve"> </w:t>
+      </w:r>
+      <w:r>
+        <w:t xml:space="preserve">Whale</w:t>
+      </w:r>
+      <w:r>
+        <w:t xml:space="preserve"> </w:t>
+      </w:r>
+      <w:r>
+        <w:t xml:space="preserve">(</w:t>
+      </w:r>
+      <w:r>
+        <w:rPr>
+          <w:iCs/>
+          <w:i/>
+        </w:rPr>
+        <w:t xml:space="preserve">Eschrichtius</w:t>
+      </w:r>
+      <w:r>
+        <w:rPr>
+          <w:iCs/>
+          <w:i/>
+        </w:rPr>
+        <w:t xml:space="preserve"> </w:t>
+      </w:r>
+      <w:r>
+        <w:rPr>
+          <w:iCs/>
+          <w:i/>
+        </w:rPr>
+        <w:t xml:space="preserve">robustus</w:t>
+      </w:r>
+      <w:r>
+        <w:t xml:space="preserve">).</w:t>
+      </w:r>
+      <w:r>
+        <w:t xml:space="preserve"> </w:t>
+      </w:r>
+      <w:r>
+        <w:rPr>
+          <w:iCs/>
+          <w:i/>
+        </w:rPr>
+        <w:t xml:space="preserve">Marine Mammal Science</w:t>
+      </w:r>
+      <w:r>
+        <w:t xml:space="preserve"> </w:t>
+      </w:r>
+      <w:r>
+        <w:rPr>
+          <w:bCs/>
+          <w:b/>
+        </w:rPr>
+        <w:t xml:space="preserve">15</w:t>
+      </w:r>
+      <w:r>
+        <w:t xml:space="preserve">, 1198–1207.</w:t>
+      </w:r>
+    </w:p>
+    <w:bookmarkEnd w:id="81"/>
+    <w:bookmarkStart w:id="82" w:name="ref-powersOpenScienceReproducibility2019"/>
     <w:p>
       <w:pPr>
         <w:pStyle w:val="Bibliography"/>
@@ -4767,13 +5184,142 @@
           <w:bCs/>
           <w:b/>
         </w:rPr>
-        <w:t xml:space="preserve">Noren, S. R., Kendall, T., Cuccurullo, V. and Williams, T. M.</w:t>
-      </w:r>
-      <w:r>
-        <w:t xml:space="preserve"> </w:t>
-      </w:r>
-      <w:r>
-        <w:t xml:space="preserve">(2012). The dive response redefined: underwater behavior influences cardiac variability in freely diving dolphins.</w:t>
+        <w:t xml:space="preserve">Powers, S. M. and Hampton, S. E.</w:t>
+      </w:r>
+      <w:r>
+        <w:t xml:space="preserve"> </w:t>
+      </w:r>
+      <w:r>
+        <w:t xml:space="preserve">(2019). Open science, reproducibility, and transparency in ecology.</w:t>
+      </w:r>
+      <w:r>
+        <w:t xml:space="preserve"> </w:t>
+      </w:r>
+      <w:r>
+        <w:rPr>
+          <w:iCs/>
+          <w:i/>
+        </w:rPr>
+        <w:t xml:space="preserve">Ecological Applications</w:t>
+      </w:r>
+      <w:r>
+        <w:t xml:space="preserve"> </w:t>
+      </w:r>
+      <w:r>
+        <w:rPr>
+          <w:bCs/>
+          <w:b/>
+        </w:rPr>
+        <w:t xml:space="preserve">29</w:t>
+      </w:r>
+      <w:r>
+        <w:t xml:space="preserve">, e01822.</w:t>
+      </w:r>
+    </w:p>
+    <w:bookmarkEnd w:id="82"/>
+    <w:bookmarkStart w:id="83" w:name="X3f936c4ac0b7fe31498f326c2bf0daefd5bddd9"/>
+    <w:p>
+      <w:pPr>
+        <w:pStyle w:val="Bibliography"/>
+      </w:pPr>
+      <w:r>
+        <w:rPr>
+          <w:bCs/>
+          <w:b/>
+        </w:rPr>
+        <w:t xml:space="preserve">Sadek, I., Biswas, J. and Abdulrazak, B.</w:t>
+      </w:r>
+      <w:r>
+        <w:t xml:space="preserve"> </w:t>
+      </w:r>
+      <w:r>
+        <w:t xml:space="preserve">(2019). Ballistocardiogram signal processing: A review.</w:t>
+      </w:r>
+      <w:r>
+        <w:t xml:space="preserve"> </w:t>
+      </w:r>
+      <w:r>
+        <w:rPr>
+          <w:iCs/>
+          <w:i/>
+        </w:rPr>
+        <w:t xml:space="preserve">Health Information Science and Systems</w:t>
+      </w:r>
+      <w:r>
+        <w:t xml:space="preserve"> </w:t>
+      </w:r>
+      <w:r>
+        <w:rPr>
+          <w:bCs/>
+          <w:b/>
+        </w:rPr>
+        <w:t xml:space="preserve">7</w:t>
+      </w:r>
+      <w:r>
+        <w:t xml:space="preserve">, 10.</w:t>
+      </w:r>
+    </w:p>
+    <w:bookmarkEnd w:id="83"/>
+    <w:bookmarkStart w:id="84" w:name="ref-samann2019"/>
+    <w:p>
+      <w:pPr>
+        <w:pStyle w:val="Bibliography"/>
+      </w:pPr>
+      <w:r>
+        <w:rPr>
+          <w:bCs/>
+          <w:b/>
+        </w:rPr>
+        <w:t xml:space="preserve">Samann, F. and Schanze, T.</w:t>
+      </w:r>
+      <w:r>
+        <w:t xml:space="preserve"> </w:t>
+      </w:r>
+      <w:r>
+        <w:t xml:space="preserve">(2019). An efficient ECG Denoising method using Discrete Wavelet with Savitzky-Golay filter.</w:t>
+      </w:r>
+      <w:r>
+        <w:t xml:space="preserve"> </w:t>
+      </w:r>
+      <w:r>
+        <w:rPr>
+          <w:iCs/>
+          <w:i/>
+        </w:rPr>
+        <w:t xml:space="preserve">Current Directions in Biomedical Engineering</w:t>
+      </w:r>
+      <w:r>
+        <w:t xml:space="preserve"> </w:t>
+      </w:r>
+      <w:r>
+        <w:rPr>
+          <w:bCs/>
+          <w:b/>
+        </w:rPr>
+        <w:t xml:space="preserve">5</w:t>
+      </w:r>
+      <w:r>
+        <w:t xml:space="preserve">, 385–387.</w:t>
+      </w:r>
+    </w:p>
+    <w:bookmarkEnd w:id="84"/>
+    <w:bookmarkStart w:id="85" w:name="ref-satoStrokeRatesDiving2011"/>
+    <w:p>
+      <w:pPr>
+        <w:pStyle w:val="Bibliography"/>
+      </w:pPr>
+      <w:r>
+        <w:rPr>
+          <w:bCs/>
+          <w:b/>
+        </w:rPr>
+        <w:t xml:space="preserve">Sato, K., Shiomi, K., Marshall, G., Kooyman, G. L. and Ponganis, P. J.</w:t>
+      </w:r>
+      <w:r>
+        <w:t xml:space="preserve"> </w:t>
+      </w:r>
+      <w:r>
+        <w:t xml:space="preserve">(2011). Stroke rates and diving air volumes of emperor penguins: Implications for dive performance.</w:t>
       </w:r>
       <w:r>
         <w:t xml:space="preserve"> </w:t>
@@ -4793,14 +5339,14 @@
           <w:bCs/>
           <w:b/>
         </w:rPr>
-        <w:t xml:space="preserve">215</w:t>
-      </w:r>
-      <w:r>
-        <w:t xml:space="preserve">, 2735–2741.</w:t>
-      </w:r>
-    </w:p>
-    <w:bookmarkEnd w:id="73"/>
-    <w:bookmarkStart w:id="74" w:name="ref-nowacekBuoyantBalaenidsUps2001"/>
+        <w:t xml:space="preserve">214</w:t>
+      </w:r>
+      <w:r>
+        <w:t xml:space="preserve">, 2854–2863.</w:t>
+      </w:r>
+    </w:p>
+    <w:bookmarkEnd w:id="85"/>
+    <w:bookmarkStart w:id="86" w:name="ref-Sen-1968"/>
     <w:p>
       <w:pPr>
         <w:pStyle w:val="Bibliography"/>
@@ -4810,40 +5356,82 @@
           <w:bCs/>
           <w:b/>
         </w:rPr>
-        <w:t xml:space="preserve">Nowacek, D. P., Johnson, M. P., Tyack, P. L., Shorter, K. A., McLellan, W. A. and D., A. P.</w:t>
-      </w:r>
-      <w:r>
-        <w:t xml:space="preserve"> </w:t>
-      </w:r>
-      <w:r>
-        <w:t xml:space="preserve">(2001). Buoyant balaenids: The ups and downs of buoyancy in right whales.</w:t>
-      </w:r>
-      <w:r>
-        <w:t xml:space="preserve"> </w:t>
-      </w:r>
-      <w:r>
-        <w:rPr>
-          <w:iCs/>
-          <w:i/>
-        </w:rPr>
-        <w:t xml:space="preserve">Proceedings of the Royal Society of London. Series B: Biological Sciences</w:t>
-      </w:r>
-      <w:r>
-        <w:t xml:space="preserve"> </w:t>
-      </w:r>
-      <w:r>
-        <w:rPr>
-          <w:bCs/>
-          <w:b/>
-        </w:rPr>
-        <w:t xml:space="preserve">268</w:t>
-      </w:r>
-      <w:r>
-        <w:t xml:space="preserve">, 1811–1816.</w:t>
-      </w:r>
-    </w:p>
-    <w:bookmarkEnd w:id="74"/>
-    <w:bookmarkStart w:id="75" w:name="ref-patterson2019"/>
+        <w:t xml:space="preserve">Sen, P. K.</w:t>
+      </w:r>
+      <w:r>
+        <w:t xml:space="preserve"> </w:t>
+      </w:r>
+      <w:r>
+        <w:t xml:space="preserve">(1968). Estimates of the</w:t>
+      </w:r>
+      <w:r>
+        <w:t xml:space="preserve"> </w:t>
+      </w:r>
+      <w:r>
+        <w:t xml:space="preserve">Regression</w:t>
+      </w:r>
+      <w:r>
+        <w:t xml:space="preserve"> </w:t>
+      </w:r>
+      <w:r>
+        <w:t xml:space="preserve">Coefficient</w:t>
+      </w:r>
+      <w:r>
+        <w:t xml:space="preserve"> </w:t>
+      </w:r>
+      <w:r>
+        <w:t xml:space="preserve">Based</w:t>
+      </w:r>
+      <w:r>
+        <w:t xml:space="preserve"> </w:t>
+      </w:r>
+      <w:r>
+        <w:t xml:space="preserve">on</w:t>
+      </w:r>
+      <w:r>
+        <w:t xml:space="preserve"> </w:t>
+      </w:r>
+      <w:r>
+        <w:t xml:space="preserve">Kendall</w:t>
+      </w:r>
+      <w:r>
+        <w:t xml:space="preserve">’s</w:t>
+      </w:r>
+      <w:r>
+        <w:t xml:space="preserve"> </w:t>
+      </w:r>
+      <w:r>
+        <w:t xml:space="preserve">Tau</w:t>
+      </w:r>
+      <w:r>
+        <w:t xml:space="preserve">.</w:t>
+      </w:r>
+      <w:r>
+        <w:t xml:space="preserve"> </w:t>
+      </w:r>
+      <w:r>
+        <w:rPr>
+          <w:iCs/>
+          <w:i/>
+        </w:rPr>
+        <w:t xml:space="preserve">Journal of the American Statistical Association</w:t>
+      </w:r>
+      <w:r>
+        <w:t xml:space="preserve"> </w:t>
+      </w:r>
+      <w:r>
+        <w:rPr>
+          <w:bCs/>
+          <w:b/>
+        </w:rPr>
+        <w:t xml:space="preserve">63</w:t>
+      </w:r>
+      <w:r>
+        <w:t xml:space="preserve">, 1379–1389.</w:t>
+      </w:r>
+    </w:p>
+    <w:bookmarkEnd w:id="86"/>
+    <w:bookmarkStart w:id="87" w:name="ref-southall2019"/>
     <w:p>
       <w:pPr>
         <w:pStyle w:val="Bibliography"/>
@@ -4853,40 +5441,64 @@
           <w:bCs/>
           <w:b/>
         </w:rPr>
-        <w:t xml:space="preserve">Patterson, A., Gilchrist, H. G., Chivers, L., Hatch, S. and Elliott, K.</w:t>
-      </w:r>
-      <w:r>
-        <w:t xml:space="preserve"> </w:t>
-      </w:r>
-      <w:r>
-        <w:t xml:space="preserve">(2019). A comparison of techniques for classifying behavior from accelerometers for two species of seabird.</w:t>
-      </w:r>
-      <w:r>
-        <w:t xml:space="preserve"> </w:t>
-      </w:r>
-      <w:r>
-        <w:rPr>
-          <w:iCs/>
-          <w:i/>
-        </w:rPr>
-        <w:t xml:space="preserve">Ecology and Evolution</w:t>
-      </w:r>
-      <w:r>
-        <w:t xml:space="preserve"> </w:t>
-      </w:r>
-      <w:r>
-        <w:rPr>
-          <w:bCs/>
-          <w:b/>
-        </w:rPr>
-        <w:t xml:space="preserve">9</w:t>
-      </w:r>
-      <w:r>
-        <w:t xml:space="preserve">, 3030–3045.</w:t>
-      </w:r>
-    </w:p>
-    <w:bookmarkEnd w:id="75"/>
-    <w:bookmarkStart w:id="76" w:name="X95f140e492aa4dfd2b55c20d43b9e892a4a1586"/>
+        <w:t xml:space="preserve">Southall, B. L., DeRuiter, S. L., Friedlaender, A., Stimpert, A. K., Goldbogen, J. A., Hazen, E., Casey, C., Fregosi, S., Cade, D. E., Allen, A. N., et al.</w:t>
+      </w:r>
+      <w:r>
+        <w:t xml:space="preserve"> </w:t>
+      </w:r>
+      <w:r>
+        <w:t xml:space="preserve">(2019). Behavioral responses of individual blue whales (</w:t>
+      </w:r>
+      <w:r>
+        <w:rPr>
+          <w:iCs/>
+          <w:i/>
+        </w:rPr>
+        <w:t xml:space="preserve">Balaenoptera</w:t>
+      </w:r>
+      <w:r>
+        <w:rPr>
+          <w:iCs/>
+          <w:i/>
+        </w:rPr>
+        <w:t xml:space="preserve"> </w:t>
+      </w:r>
+      <w:r>
+        <w:rPr>
+          <w:iCs/>
+          <w:i/>
+        </w:rPr>
+        <w:t xml:space="preserve">musculus</w:t>
+      </w:r>
+      <w:r>
+        <w:t xml:space="preserve">) to mid-frequency military sonar.</w:t>
+      </w:r>
+      <w:r>
+        <w:t xml:space="preserve"> </w:t>
+      </w:r>
+      <w:r>
+        <w:rPr>
+          <w:iCs/>
+          <w:i/>
+        </w:rPr>
+        <w:t xml:space="preserve">Journal of Experimental Biology</w:t>
+      </w:r>
+      <w:r>
+        <w:t xml:space="preserve"> </w:t>
+      </w:r>
+      <w:r>
+        <w:rPr>
+          <w:bCs/>
+          <w:b/>
+        </w:rPr>
+        <w:t xml:space="preserve">222</w:t>
+      </w:r>
+      <w:r>
+        <w:t xml:space="preserve">, jeb190637.</w:t>
+      </w:r>
+    </w:p>
+    <w:bookmarkEnd w:id="87"/>
+    <w:bookmarkStart w:id="88" w:name="ref-Stahl1967b"/>
     <w:p>
       <w:pPr>
         <w:pStyle w:val="Bibliography"/>
@@ -4896,58 +5508,501 @@
           <w:bCs/>
           <w:b/>
         </w:rPr>
-        <w:t xml:space="preserve">Pinheiro, E., Postolache, O. and Girão, P.</w:t>
-      </w:r>
-      <w:r>
-        <w:t xml:space="preserve"> </w:t>
-      </w:r>
-      <w:r>
-        <w:t xml:space="preserve">(2010). Theory and</w:t>
-      </w:r>
-      <w:r>
-        <w:t xml:space="preserve"> </w:t>
-      </w:r>
-      <w:r>
-        <w:t xml:space="preserve">Developments</w:t>
-      </w:r>
-      <w:r>
-        <w:t xml:space="preserve"> </w:t>
-      </w:r>
-      <w:r>
-        <w:t xml:space="preserve">in an</w:t>
-      </w:r>
-      <w:r>
-        <w:t xml:space="preserve"> </w:t>
-      </w:r>
-      <w:r>
-        <w:t xml:space="preserve">Unobtrusive</w:t>
-      </w:r>
-      <w:r>
-        <w:t xml:space="preserve"> </w:t>
-      </w:r>
-      <w:r>
-        <w:t xml:space="preserve">Cardiovascular</w:t>
-      </w:r>
-      <w:r>
-        <w:t xml:space="preserve"> </w:t>
-      </w:r>
-      <w:r>
-        <w:t xml:space="preserve">System</w:t>
-      </w:r>
-      <w:r>
-        <w:t xml:space="preserve"> </w:t>
-      </w:r>
-      <w:r>
-        <w:t xml:space="preserve">Representation</w:t>
-      </w:r>
-      <w:r>
+        <w:t xml:space="preserve">Stahl, W. R.</w:t>
+      </w:r>
+      <w:r>
+        <w:t xml:space="preserve"> </w:t>
+      </w:r>
+      <w:r>
+        <w:t xml:space="preserve">(1967). Scaling of respiratory variables in mammals.</w:t>
+      </w:r>
+      <w:r>
+        <w:t xml:space="preserve"> </w:t>
+      </w:r>
+      <w:r>
+        <w:rPr>
+          <w:iCs/>
+          <w:i/>
+        </w:rPr>
+        <w:t xml:space="preserve">Journal of Applied Physiology</w:t>
+      </w:r>
+      <w:r>
+        <w:t xml:space="preserve"> </w:t>
+      </w:r>
+      <w:r>
+        <w:rPr>
+          <w:bCs/>
+          <w:b/>
+        </w:rPr>
+        <w:t xml:space="preserve">22</w:t>
+      </w:r>
+      <w:r>
+        <w:t xml:space="preserve">, 453–460.</w:t>
+      </w:r>
+    </w:p>
+    <w:bookmarkEnd w:id="88"/>
+    <w:bookmarkStart w:id="89" w:name="ref-starrStudiesEstimationCardiac1939"/>
+    <w:p>
+      <w:pPr>
+        <w:pStyle w:val="Bibliography"/>
+      </w:pPr>
+      <w:r>
+        <w:rPr>
+          <w:bCs/>
+          <w:b/>
+        </w:rPr>
+        <w:t xml:space="preserve">Starr, I., Rawson, A. J., Schroeder, H. A. and Joseph, N. R.</w:t>
+      </w:r>
+      <w:r>
+        <w:t xml:space="preserve"> </w:t>
+      </w:r>
+      <w:r>
+        <w:t xml:space="preserve">(1939). Studies on the estimation of cardiac ouptut in man, and of abnormalities in cardiac function, from the heart’s recoil and the blood’s impacts; the ballistocardiogram.</w:t>
+      </w:r>
+      <w:r>
+        <w:t xml:space="preserve"> </w:t>
+      </w:r>
+      <w:r>
+        <w:rPr>
+          <w:iCs/>
+          <w:i/>
+        </w:rPr>
+        <w:t xml:space="preserve">American Journal of Physiology</w:t>
+      </w:r>
+      <w:r>
+        <w:t xml:space="preserve"> </w:t>
+      </w:r>
+      <w:r>
+        <w:rPr>
+          <w:bCs/>
+          <w:b/>
+        </w:rPr>
+        <w:t xml:space="preserve">127</w:t>
+      </w:r>
+      <w:r>
+        <w:t xml:space="preserve">, 1–28.</w:t>
+      </w:r>
+    </w:p>
+    <w:bookmarkEnd w:id="89"/>
+    <w:bookmarkStart w:id="90" w:name="ref-stoddenEmpiricalAnalysisJournal2018"/>
+    <w:p>
+      <w:pPr>
+        <w:pStyle w:val="Bibliography"/>
+      </w:pPr>
+      <w:r>
+        <w:rPr>
+          <w:bCs/>
+          <w:b/>
+        </w:rPr>
+        <w:t xml:space="preserve">Stodden, V., Seiler, J. and Ma, Z.</w:t>
+      </w:r>
+      <w:r>
+        <w:t xml:space="preserve"> </w:t>
+      </w:r>
+      <w:r>
+        <w:t xml:space="preserve">(2018). An empirical analysis of journal policy effectiveness for computational reproducibility.</w:t>
+      </w:r>
+      <w:r>
+        <w:t xml:space="preserve"> </w:t>
+      </w:r>
+      <w:r>
+        <w:rPr>
+          <w:iCs/>
+          <w:i/>
+        </w:rPr>
+        <w:t xml:space="preserve">Proceedings of the National Academy of Sciences</w:t>
+      </w:r>
+      <w:r>
+        <w:t xml:space="preserve"> </w:t>
+      </w:r>
+      <w:r>
+        <w:rPr>
+          <w:bCs/>
+          <w:b/>
+        </w:rPr>
+        <w:t xml:space="preserve">115</w:t>
+      </w:r>
+      <w:r>
+        <w:t xml:space="preserve">, 2584–2589.</w:t>
+      </w:r>
+    </w:p>
+    <w:bookmarkEnd w:id="90"/>
+    <w:bookmarkStart w:id="91" w:name="ref-theilRankInvariantMethodLinear1992"/>
+    <w:p>
+      <w:pPr>
+        <w:pStyle w:val="Bibliography"/>
+      </w:pPr>
+      <w:r>
+        <w:rPr>
+          <w:bCs/>
+          <w:b/>
+        </w:rPr>
+        <w:t xml:space="preserve">Theil, H.</w:t>
+      </w:r>
+      <w:r>
+        <w:t xml:space="preserve"> </w:t>
+      </w:r>
+      <w:r>
+        <w:t xml:space="preserve">(1992). A</w:t>
+      </w:r>
+      <w:r>
+        <w:t xml:space="preserve"> </w:t>
+      </w:r>
+      <w:r>
+        <w:t xml:space="preserve">Rank</w:t>
+      </w:r>
+      <w:r>
+        <w:t xml:space="preserve">-</w:t>
+      </w:r>
+      <w:r>
+        <w:t xml:space="preserve">Invariant</w:t>
+      </w:r>
+      <w:r>
+        <w:t xml:space="preserve"> </w:t>
+      </w:r>
+      <w:r>
+        <w:t xml:space="preserve">Method</w:t>
+      </w:r>
+      <w:r>
+        <w:t xml:space="preserve"> </w:t>
+      </w:r>
+      <w:r>
+        <w:t xml:space="preserve">of</w:t>
+      </w:r>
+      <w:r>
+        <w:t xml:space="preserve"> </w:t>
+      </w:r>
+      <w:r>
+        <w:t xml:space="preserve">Linear</w:t>
+      </w:r>
+      <w:r>
+        <w:t xml:space="preserve"> </w:t>
+      </w:r>
+      <w:r>
+        <w:t xml:space="preserve">and</w:t>
+      </w:r>
+      <w:r>
+        <w:t xml:space="preserve"> </w:t>
+      </w:r>
+      <w:r>
+        <w:t xml:space="preserve">Polynomial</w:t>
+      </w:r>
+      <w:r>
+        <w:t xml:space="preserve"> </w:t>
+      </w:r>
+      <w:r>
+        <w:t xml:space="preserve">Regression</w:t>
+      </w:r>
+      <w:r>
+        <w:t xml:space="preserve"> </w:t>
+      </w:r>
+      <w:r>
+        <w:t xml:space="preserve">Analysis</w:t>
+      </w:r>
+      <w:r>
+        <w:t xml:space="preserve">. In</w:t>
+      </w:r>
+      <w:r>
+        <w:t xml:space="preserve"> </w:t>
+      </w:r>
+      <w:r>
+        <w:rPr>
+          <w:iCs/>
+          <w:i/>
+        </w:rPr>
+        <w:t xml:space="preserve">Henri</w:t>
+      </w:r>
+      <w:r>
+        <w:rPr>
+          <w:iCs/>
+          <w:i/>
+        </w:rPr>
+        <w:t xml:space="preserve"> </w:t>
+      </w:r>
+      <w:r>
+        <w:rPr>
+          <w:iCs/>
+          <w:i/>
+        </w:rPr>
+        <w:t xml:space="preserve">Theil</w:t>
+      </w:r>
+      <w:r>
+        <w:rPr>
+          <w:iCs/>
+          <w:i/>
+        </w:rPr>
+        <w:t xml:space="preserve">’s</w:t>
+      </w:r>
+      <w:r>
+        <w:rPr>
+          <w:iCs/>
+          <w:i/>
+        </w:rPr>
+        <w:t xml:space="preserve"> </w:t>
+      </w:r>
+      <w:r>
+        <w:rPr>
+          <w:iCs/>
+          <w:i/>
+        </w:rPr>
+        <w:t xml:space="preserve">Contributions</w:t>
+      </w:r>
+      <w:r>
+        <w:rPr>
+          <w:iCs/>
+          <w:i/>
+        </w:rPr>
+        <w:t xml:space="preserve"> </w:t>
+      </w:r>
+      <w:r>
+        <w:rPr>
+          <w:iCs/>
+          <w:i/>
+        </w:rPr>
+        <w:t xml:space="preserve">to</w:t>
+      </w:r>
+      <w:r>
+        <w:rPr>
+          <w:iCs/>
+          <w:i/>
+        </w:rPr>
+        <w:t xml:space="preserve"> </w:t>
+      </w:r>
+      <w:r>
+        <w:rPr>
+          <w:iCs/>
+          <w:i/>
+        </w:rPr>
+        <w:t xml:space="preserve">Economics</w:t>
+      </w:r>
+      <w:r>
+        <w:rPr>
+          <w:iCs/>
+          <w:i/>
+        </w:rPr>
+        <w:t xml:space="preserve"> </w:t>
+      </w:r>
+      <w:r>
+        <w:rPr>
+          <w:iCs/>
+          <w:i/>
+        </w:rPr>
+        <w:t xml:space="preserve">and</w:t>
+      </w:r>
+      <w:r>
+        <w:rPr>
+          <w:iCs/>
+          <w:i/>
+        </w:rPr>
+        <w:t xml:space="preserve"> </w:t>
+      </w:r>
+      <w:r>
+        <w:rPr>
+          <w:iCs/>
+          <w:i/>
+        </w:rPr>
+        <w:t xml:space="preserve">Econometrics</w:t>
+      </w:r>
+      <w:r>
+        <w:rPr>
+          <w:iCs/>
+          <w:i/>
+        </w:rPr>
         <w:t xml:space="preserve">:</w:t>
       </w:r>
       <w:r>
-        <w:t xml:space="preserve"> </w:t>
-      </w:r>
-      <w:r>
-        <w:t xml:space="preserve">Ballistocardiography</w:t>
+        <w:rPr>
+          <w:iCs/>
+          <w:i/>
+        </w:rPr>
+        <w:t xml:space="preserve"> </w:t>
+      </w:r>
+      <w:r>
+        <w:rPr>
+          <w:iCs/>
+          <w:i/>
+        </w:rPr>
+        <w:t xml:space="preserve">Econometric</w:t>
+      </w:r>
+      <w:r>
+        <w:rPr>
+          <w:iCs/>
+          <w:i/>
+        </w:rPr>
+        <w:t xml:space="preserve"> </w:t>
+      </w:r>
+      <w:r>
+        <w:rPr>
+          <w:iCs/>
+          <w:i/>
+        </w:rPr>
+        <w:t xml:space="preserve">Theory</w:t>
+      </w:r>
+      <w:r>
+        <w:rPr>
+          <w:iCs/>
+          <w:i/>
+        </w:rPr>
+        <w:t xml:space="preserve"> </w:t>
+      </w:r>
+      <w:r>
+        <w:rPr>
+          <w:iCs/>
+          <w:i/>
+        </w:rPr>
+        <w:t xml:space="preserve">and</w:t>
+      </w:r>
+      <w:r>
+        <w:rPr>
+          <w:iCs/>
+          <w:i/>
+        </w:rPr>
+        <w:t xml:space="preserve"> </w:t>
+      </w:r>
+      <w:r>
+        <w:rPr>
+          <w:iCs/>
+          <w:i/>
+        </w:rPr>
+        <w:t xml:space="preserve">Methodology</w:t>
+      </w:r>
+      <w:r>
+        <w:t xml:space="preserve"> </w:t>
+      </w:r>
+      <w:r>
+        <w:t xml:space="preserve">(ed. Raj, B.) and Koerts, J.), pp. 345–381. Dordrecht: Springer Netherlands.</w:t>
+      </w:r>
+    </w:p>
+    <w:bookmarkEnd w:id="91"/>
+    <w:bookmarkStart w:id="92" w:name="ref-williams2021"/>
+    <w:p>
+      <w:pPr>
+        <w:pStyle w:val="Bibliography"/>
+      </w:pPr>
+      <w:r>
+        <w:rPr>
+          <w:bCs/>
+          <w:b/>
+        </w:rPr>
+        <w:t xml:space="preserve">Williams, C. L. and Hindle, A. G.</w:t>
+      </w:r>
+      <w:r>
+        <w:t xml:space="preserve"> </w:t>
+      </w:r>
+      <w:r>
+        <w:t xml:space="preserve">(2021). Field physiology: Studying organismal function in the natural environment.</w:t>
+      </w:r>
+      <w:r>
+        <w:t xml:space="preserve"> </w:t>
+      </w:r>
+      <w:r>
+        <w:rPr>
+          <w:iCs/>
+          <w:i/>
+        </w:rPr>
+        <w:t xml:space="preserve">Comprehensive Physiology</w:t>
+      </w:r>
+      <w:r>
+        <w:t xml:space="preserve"> </w:t>
+      </w:r>
+      <w:r>
+        <w:rPr>
+          <w:bCs/>
+          <w:b/>
+        </w:rPr>
+        <w:t xml:space="preserve">11</w:t>
+      </w:r>
+      <w:r>
+        <w:t xml:space="preserve">, 1979–2015.</w:t>
+      </w:r>
+    </w:p>
+    <w:bookmarkEnd w:id="92"/>
+    <w:bookmarkStart w:id="93" w:name="ref-wisniewskaUltraHighForagingRates2016"/>
+    <w:p>
+      <w:pPr>
+        <w:pStyle w:val="Bibliography"/>
+      </w:pPr>
+      <w:r>
+        <w:rPr>
+          <w:bCs/>
+          <w:b/>
+        </w:rPr>
+        <w:t xml:space="preserve">Wisniewska, D. M., Johnson, M., Teilmann, J., Rojano-Doñate, L., Shearer, J., Sveegaard, S., Miller, L. A., Siebert, U. and Madsen, P. T.</w:t>
+      </w:r>
+      <w:r>
+        <w:t xml:space="preserve"> </w:t>
+      </w:r>
+      <w:r>
+        <w:t xml:space="preserve">(2016). Ultra-</w:t>
+      </w:r>
+      <w:r>
+        <w:t xml:space="preserve">High</w:t>
+      </w:r>
+      <w:r>
+        <w:t xml:space="preserve"> </w:t>
+      </w:r>
+      <w:r>
+        <w:t xml:space="preserve">Foraging</w:t>
+      </w:r>
+      <w:r>
+        <w:t xml:space="preserve"> </w:t>
+      </w:r>
+      <w:r>
+        <w:t xml:space="preserve">Rates</w:t>
+      </w:r>
+      <w:r>
+        <w:t xml:space="preserve"> </w:t>
+      </w:r>
+      <w:r>
+        <w:t xml:space="preserve">of</w:t>
+      </w:r>
+      <w:r>
+        <w:t xml:space="preserve"> </w:t>
+      </w:r>
+      <w:r>
+        <w:t xml:space="preserve">Harbor</w:t>
+      </w:r>
+      <w:r>
+        <w:t xml:space="preserve"> </w:t>
+      </w:r>
+      <w:r>
+        <w:t xml:space="preserve">Porpoises</w:t>
+      </w:r>
+      <w:r>
+        <w:t xml:space="preserve"> </w:t>
+      </w:r>
+      <w:r>
+        <w:t xml:space="preserve">Make</w:t>
+      </w:r>
+      <w:r>
+        <w:t xml:space="preserve"> </w:t>
+      </w:r>
+      <w:r>
+        <w:t xml:space="preserve">Them</w:t>
+      </w:r>
+      <w:r>
+        <w:t xml:space="preserve"> </w:t>
+      </w:r>
+      <w:r>
+        <w:t xml:space="preserve">Vulnerable</w:t>
+      </w:r>
+      <w:r>
+        <w:t xml:space="preserve"> </w:t>
+      </w:r>
+      <w:r>
+        <w:t xml:space="preserve">to</w:t>
+      </w:r>
+      <w:r>
+        <w:t xml:space="preserve"> </w:t>
+      </w:r>
+      <w:r>
+        <w:t xml:space="preserve">Anthropogenic</w:t>
+      </w:r>
+      <w:r>
+        <w:t xml:space="preserve"> </w:t>
+      </w:r>
+      <w:r>
+        <w:t xml:space="preserve">Disturbance</w:t>
       </w:r>
       <w:r>
         <w:t xml:space="preserve">.</w:t>
@@ -4960,24 +6015,24 @@
           <w:iCs/>
           <w:i/>
         </w:rPr>
-        <w:t xml:space="preserve">The Open Biomedical Engineering Journal</w:t>
-      </w:r>
-      <w:r>
-        <w:t xml:space="preserve"> </w:t>
-      </w:r>
-      <w:r>
-        <w:rPr>
-          <w:bCs/>
-          <w:b/>
-        </w:rPr>
-        <w:t xml:space="preserve">4</w:t>
-      </w:r>
-      <w:r>
-        <w:t xml:space="preserve">, 201–216.</w:t>
-      </w:r>
-    </w:p>
-    <w:bookmarkEnd w:id="76"/>
-    <w:bookmarkStart w:id="77" w:name="X992e0886f6dc7f0a688468d629c5f259d2a36b7"/>
+        <w:t xml:space="preserve">Current Biology</w:t>
+      </w:r>
+      <w:r>
+        <w:t xml:space="preserve"> </w:t>
+      </w:r>
+      <w:r>
+        <w:rPr>
+          <w:bCs/>
+          <w:b/>
+        </w:rPr>
+        <w:t xml:space="preserve">26</w:t>
+      </w:r>
+      <w:r>
+        <w:t xml:space="preserve">, 1441–1446.</w:t>
+      </w:r>
+    </w:p>
+    <w:bookmarkEnd w:id="93"/>
+    <w:bookmarkStart w:id="94" w:name="ref-wright2014"/>
     <w:p>
       <w:pPr>
         <w:pStyle w:val="Bibliography"/>
@@ -4987,946 +6042,6 @@
           <w:bCs/>
           <w:b/>
         </w:rPr>
-        <w:t xml:space="preserve">Ponganis, P. J. and Kooyman, G. L.</w:t>
-      </w:r>
-      <w:r>
-        <w:t xml:space="preserve"> </w:t>
-      </w:r>
-      <w:r>
-        <w:t xml:space="preserve">(1999). Heart</w:t>
-      </w:r>
-      <w:r>
-        <w:t xml:space="preserve"> </w:t>
-      </w:r>
-      <w:r>
-        <w:t xml:space="preserve">Rate</w:t>
-      </w:r>
-      <w:r>
-        <w:t xml:space="preserve"> </w:t>
-      </w:r>
-      <w:r>
-        <w:t xml:space="preserve">and</w:t>
-      </w:r>
-      <w:r>
-        <w:t xml:space="preserve"> </w:t>
-      </w:r>
-      <w:r>
-        <w:t xml:space="preserve">Electrocardiogram</w:t>
-      </w:r>
-      <w:r>
-        <w:t xml:space="preserve"> </w:t>
-      </w:r>
-      <w:r>
-        <w:t xml:space="preserve">Characteristics</w:t>
-      </w:r>
-      <w:r>
-        <w:t xml:space="preserve"> </w:t>
-      </w:r>
-      <w:r>
-        <w:t xml:space="preserve">of a</w:t>
-      </w:r>
-      <w:r>
-        <w:t xml:space="preserve"> </w:t>
-      </w:r>
-      <w:r>
-        <w:t xml:space="preserve">Young</w:t>
-      </w:r>
-      <w:r>
-        <w:t xml:space="preserve"> </w:t>
-      </w:r>
-      <w:r>
-        <w:t xml:space="preserve">California</w:t>
-      </w:r>
-      <w:r>
-        <w:t xml:space="preserve"> </w:t>
-      </w:r>
-      <w:r>
-        <w:t xml:space="preserve">Gray</w:t>
-      </w:r>
-      <w:r>
-        <w:t xml:space="preserve"> </w:t>
-      </w:r>
-      <w:r>
-        <w:t xml:space="preserve">Whale</w:t>
-      </w:r>
-      <w:r>
-        <w:t xml:space="preserve"> </w:t>
-      </w:r>
-      <w:r>
-        <w:t xml:space="preserve">(</w:t>
-      </w:r>
-      <w:r>
-        <w:rPr>
-          <w:iCs/>
-          <w:i/>
-        </w:rPr>
-        <w:t xml:space="preserve">eschrichtius robustus</w:t>
-      </w:r>
-      <w:r>
-        <w:t xml:space="preserve">).</w:t>
-      </w:r>
-      <w:r>
-        <w:t xml:space="preserve"> </w:t>
-      </w:r>
-      <w:r>
-        <w:rPr>
-          <w:iCs/>
-          <w:i/>
-        </w:rPr>
-        <w:t xml:space="preserve">Marine Mammal Science</w:t>
-      </w:r>
-      <w:r>
-        <w:t xml:space="preserve"> </w:t>
-      </w:r>
-      <w:r>
-        <w:rPr>
-          <w:bCs/>
-          <w:b/>
-        </w:rPr>
-        <w:t xml:space="preserve">15</w:t>
-      </w:r>
-      <w:r>
-        <w:t xml:space="preserve">, 1198–1207.</w:t>
-      </w:r>
-    </w:p>
-    <w:bookmarkEnd w:id="77"/>
-    <w:bookmarkStart w:id="78" w:name="ref-powersOpenScienceReproducibility2019"/>
-    <w:p>
-      <w:pPr>
-        <w:pStyle w:val="Bibliography"/>
-      </w:pPr>
-      <w:r>
-        <w:rPr>
-          <w:bCs/>
-          <w:b/>
-        </w:rPr>
-        <w:t xml:space="preserve">Powers, S. M. and Hampton, S. E.</w:t>
-      </w:r>
-      <w:r>
-        <w:t xml:space="preserve"> </w:t>
-      </w:r>
-      <w:r>
-        <w:t xml:space="preserve">(2019). Open science, reproducibility, and transparency in ecology.</w:t>
-      </w:r>
-      <w:r>
-        <w:t xml:space="preserve"> </w:t>
-      </w:r>
-      <w:r>
-        <w:rPr>
-          <w:iCs/>
-          <w:i/>
-        </w:rPr>
-        <w:t xml:space="preserve">Ecological Applications</w:t>
-      </w:r>
-      <w:r>
-        <w:t xml:space="preserve"> </w:t>
-      </w:r>
-      <w:r>
-        <w:rPr>
-          <w:bCs/>
-          <w:b/>
-        </w:rPr>
-        <w:t xml:space="preserve">29</w:t>
-      </w:r>
-      <w:r>
-        <w:t xml:space="preserve">, e01822.</w:t>
-      </w:r>
-    </w:p>
-    <w:bookmarkEnd w:id="78"/>
-    <w:bookmarkStart w:id="79" w:name="X3f936c4ac0b7fe31498f326c2bf0daefd5bddd9"/>
-    <w:p>
-      <w:pPr>
-        <w:pStyle w:val="Bibliography"/>
-      </w:pPr>
-      <w:r>
-        <w:rPr>
-          <w:bCs/>
-          <w:b/>
-        </w:rPr>
-        <w:t xml:space="preserve">Sadek, I., Biswas, J. and Abdulrazak, B.</w:t>
-      </w:r>
-      <w:r>
-        <w:t xml:space="preserve"> </w:t>
-      </w:r>
-      <w:r>
-        <w:t xml:space="preserve">(2019). Ballistocardiogram signal processing: A review.</w:t>
-      </w:r>
-      <w:r>
-        <w:t xml:space="preserve"> </w:t>
-      </w:r>
-      <w:r>
-        <w:rPr>
-          <w:iCs/>
-          <w:i/>
-        </w:rPr>
-        <w:t xml:space="preserve">Health Information Science and Systems</w:t>
-      </w:r>
-      <w:r>
-        <w:t xml:space="preserve"> </w:t>
-      </w:r>
-      <w:r>
-        <w:rPr>
-          <w:bCs/>
-          <w:b/>
-        </w:rPr>
-        <w:t xml:space="preserve">7</w:t>
-      </w:r>
-      <w:r>
-        <w:t xml:space="preserve">, 10.</w:t>
-      </w:r>
-    </w:p>
-    <w:bookmarkEnd w:id="79"/>
-    <w:bookmarkStart w:id="80" w:name="ref-samann2019"/>
-    <w:p>
-      <w:pPr>
-        <w:pStyle w:val="Bibliography"/>
-      </w:pPr>
-      <w:r>
-        <w:rPr>
-          <w:bCs/>
-          <w:b/>
-        </w:rPr>
-        <w:t xml:space="preserve">Samann, F. and Schanze, T.</w:t>
-      </w:r>
-      <w:r>
-        <w:t xml:space="preserve"> </w:t>
-      </w:r>
-      <w:r>
-        <w:t xml:space="preserve">(2019). An efficient ECG Denoising method using Discrete Wavelet with Savitzky-Golay filter.</w:t>
-      </w:r>
-      <w:r>
-        <w:t xml:space="preserve"> </w:t>
-      </w:r>
-      <w:r>
-        <w:rPr>
-          <w:iCs/>
-          <w:i/>
-        </w:rPr>
-        <w:t xml:space="preserve">Current Directions in Biomedical Engineering</w:t>
-      </w:r>
-      <w:r>
-        <w:t xml:space="preserve"> </w:t>
-      </w:r>
-      <w:r>
-        <w:rPr>
-          <w:bCs/>
-          <w:b/>
-        </w:rPr>
-        <w:t xml:space="preserve">5</w:t>
-      </w:r>
-      <w:r>
-        <w:t xml:space="preserve">, 385–387.</w:t>
-      </w:r>
-    </w:p>
-    <w:bookmarkEnd w:id="80"/>
-    <w:bookmarkStart w:id="81" w:name="ref-satoStrokeRatesDiving2011"/>
-    <w:p>
-      <w:pPr>
-        <w:pStyle w:val="Bibliography"/>
-      </w:pPr>
-      <w:r>
-        <w:rPr>
-          <w:bCs/>
-          <w:b/>
-        </w:rPr>
-        <w:t xml:space="preserve">Sato, K., Shiomi, K., Marshall, G., Kooyman, G. L. and Ponganis, P. J.</w:t>
-      </w:r>
-      <w:r>
-        <w:t xml:space="preserve"> </w:t>
-      </w:r>
-      <w:r>
-        <w:t xml:space="preserve">(2011). Stroke rates and diving air volumes of emperor penguins: Implications for dive performance.</w:t>
-      </w:r>
-      <w:r>
-        <w:t xml:space="preserve"> </w:t>
-      </w:r>
-      <w:r>
-        <w:rPr>
-          <w:iCs/>
-          <w:i/>
-        </w:rPr>
-        <w:t xml:space="preserve">Journal of Experimental Biology</w:t>
-      </w:r>
-      <w:r>
-        <w:t xml:space="preserve"> </w:t>
-      </w:r>
-      <w:r>
-        <w:rPr>
-          <w:bCs/>
-          <w:b/>
-        </w:rPr>
-        <w:t xml:space="preserve">214</w:t>
-      </w:r>
-      <w:r>
-        <w:t xml:space="preserve">, 2854–2863.</w:t>
-      </w:r>
-    </w:p>
-    <w:bookmarkEnd w:id="81"/>
-    <w:bookmarkStart w:id="82" w:name="ref-Sen-1968"/>
-    <w:p>
-      <w:pPr>
-        <w:pStyle w:val="Bibliography"/>
-      </w:pPr>
-      <w:r>
-        <w:rPr>
-          <w:bCs/>
-          <w:b/>
-        </w:rPr>
-        <w:t xml:space="preserve">Sen, P. K.</w:t>
-      </w:r>
-      <w:r>
-        <w:t xml:space="preserve"> </w:t>
-      </w:r>
-      <w:r>
-        <w:t xml:space="preserve">(1968). Estimates of the</w:t>
-      </w:r>
-      <w:r>
-        <w:t xml:space="preserve"> </w:t>
-      </w:r>
-      <w:r>
-        <w:t xml:space="preserve">Regression</w:t>
-      </w:r>
-      <w:r>
-        <w:t xml:space="preserve"> </w:t>
-      </w:r>
-      <w:r>
-        <w:t xml:space="preserve">Coefficient</w:t>
-      </w:r>
-      <w:r>
-        <w:t xml:space="preserve"> </w:t>
-      </w:r>
-      <w:r>
-        <w:t xml:space="preserve">Based</w:t>
-      </w:r>
-      <w:r>
-        <w:t xml:space="preserve"> </w:t>
-      </w:r>
-      <w:r>
-        <w:t xml:space="preserve">on</w:t>
-      </w:r>
-      <w:r>
-        <w:t xml:space="preserve"> </w:t>
-      </w:r>
-      <w:r>
-        <w:t xml:space="preserve">Kendall</w:t>
-      </w:r>
-      <w:r>
-        <w:t xml:space="preserve">’s</w:t>
-      </w:r>
-      <w:r>
-        <w:t xml:space="preserve"> </w:t>
-      </w:r>
-      <w:r>
-        <w:t xml:space="preserve">Tau</w:t>
-      </w:r>
-      <w:r>
-        <w:t xml:space="preserve">.</w:t>
-      </w:r>
-      <w:r>
-        <w:t xml:space="preserve"> </w:t>
-      </w:r>
-      <w:r>
-        <w:rPr>
-          <w:iCs/>
-          <w:i/>
-        </w:rPr>
-        <w:t xml:space="preserve">Journal of the American Statistical Association</w:t>
-      </w:r>
-      <w:r>
-        <w:t xml:space="preserve"> </w:t>
-      </w:r>
-      <w:r>
-        <w:rPr>
-          <w:bCs/>
-          <w:b/>
-        </w:rPr>
-        <w:t xml:space="preserve">63</w:t>
-      </w:r>
-      <w:r>
-        <w:t xml:space="preserve">, 1379–1389.</w:t>
-      </w:r>
-    </w:p>
-    <w:bookmarkEnd w:id="82"/>
-    <w:bookmarkStart w:id="83" w:name="ref-southall2019"/>
-    <w:p>
-      <w:pPr>
-        <w:pStyle w:val="Bibliography"/>
-      </w:pPr>
-      <w:r>
-        <w:rPr>
-          <w:bCs/>
-          <w:b/>
-        </w:rPr>
-        <w:t xml:space="preserve">Southall, B. L., DeRuiter, S. L., Friedlaender, A., Stimpert, A. K., Goldbogen, J. A., Hazen, E., Casey, C., Fregosi, S., Cade, D. E., Allen, A. N., et al.</w:t>
-      </w:r>
-      <w:r>
-        <w:t xml:space="preserve"> </w:t>
-      </w:r>
-      <w:r>
-        <w:t xml:space="preserve">(2019). Behavioral responses of individual blue whales (Balaenoptera musculus) to mid-frequency military sonar.</w:t>
-      </w:r>
-      <w:r>
-        <w:t xml:space="preserve"> </w:t>
-      </w:r>
-      <w:r>
-        <w:rPr>
-          <w:iCs/>
-          <w:i/>
-        </w:rPr>
-        <w:t xml:space="preserve">Journal of Experimental Biology</w:t>
-      </w:r>
-      <w:r>
-        <w:t xml:space="preserve"> </w:t>
-      </w:r>
-      <w:r>
-        <w:rPr>
-          <w:bCs/>
-          <w:b/>
-        </w:rPr>
-        <w:t xml:space="preserve">222</w:t>
-      </w:r>
-      <w:r>
-        <w:t xml:space="preserve">,.</w:t>
-      </w:r>
-    </w:p>
-    <w:bookmarkEnd w:id="83"/>
-    <w:bookmarkStart w:id="84" w:name="ref-Stahl1967b"/>
-    <w:p>
-      <w:pPr>
-        <w:pStyle w:val="Bibliography"/>
-      </w:pPr>
-      <w:r>
-        <w:rPr>
-          <w:bCs/>
-          <w:b/>
-        </w:rPr>
-        <w:t xml:space="preserve">Stahl, W. R.</w:t>
-      </w:r>
-      <w:r>
-        <w:t xml:space="preserve"> </w:t>
-      </w:r>
-      <w:r>
-        <w:t xml:space="preserve">(1967). Scaling of respiratory variables in mammals.</w:t>
-      </w:r>
-      <w:r>
-        <w:t xml:space="preserve"> </w:t>
-      </w:r>
-      <w:r>
-        <w:rPr>
-          <w:iCs/>
-          <w:i/>
-        </w:rPr>
-        <w:t xml:space="preserve">Journal of Applied Physiology</w:t>
-      </w:r>
-      <w:r>
-        <w:t xml:space="preserve"> </w:t>
-      </w:r>
-      <w:r>
-        <w:rPr>
-          <w:bCs/>
-          <w:b/>
-        </w:rPr>
-        <w:t xml:space="preserve">22</w:t>
-      </w:r>
-      <w:r>
-        <w:t xml:space="preserve">, 453–460.</w:t>
-      </w:r>
-    </w:p>
-    <w:bookmarkEnd w:id="84"/>
-    <w:bookmarkStart w:id="85" w:name="ref-starrStudiesEstimationCardiac1939"/>
-    <w:p>
-      <w:pPr>
-        <w:pStyle w:val="Bibliography"/>
-      </w:pPr>
-      <w:r>
-        <w:rPr>
-          <w:bCs/>
-          <w:b/>
-        </w:rPr>
-        <w:t xml:space="preserve">Starr, I., Rawson, A. J., Schroeder, H. A. and Joseph, N. R.</w:t>
-      </w:r>
-      <w:r>
-        <w:t xml:space="preserve"> </w:t>
-      </w:r>
-      <w:r>
-        <w:t xml:space="preserve">(1939). Studies on the estimation of cardiac ouptut in man, and of abnormalities in cardiac function, from the heart’s recoil and the blood’s impacts; the ballistocardiogram.</w:t>
-      </w:r>
-      <w:r>
-        <w:t xml:space="preserve"> </w:t>
-      </w:r>
-      <w:r>
-        <w:rPr>
-          <w:iCs/>
-          <w:i/>
-        </w:rPr>
-        <w:t xml:space="preserve">American Journal of Physiology</w:t>
-      </w:r>
-      <w:r>
-        <w:t xml:space="preserve"> </w:t>
-      </w:r>
-      <w:r>
-        <w:rPr>
-          <w:bCs/>
-          <w:b/>
-        </w:rPr>
-        <w:t xml:space="preserve">127</w:t>
-      </w:r>
-      <w:r>
-        <w:t xml:space="preserve">, 1–28.</w:t>
-      </w:r>
-    </w:p>
-    <w:bookmarkEnd w:id="85"/>
-    <w:bookmarkStart w:id="86" w:name="ref-stoddenEmpiricalAnalysisJournal2018"/>
-    <w:p>
-      <w:pPr>
-        <w:pStyle w:val="Bibliography"/>
-      </w:pPr>
-      <w:r>
-        <w:rPr>
-          <w:bCs/>
-          <w:b/>
-        </w:rPr>
-        <w:t xml:space="preserve">Stodden, V., Seiler, J. and Ma, Z.</w:t>
-      </w:r>
-      <w:r>
-        <w:t xml:space="preserve"> </w:t>
-      </w:r>
-      <w:r>
-        <w:t xml:space="preserve">(2018). An empirical analysis of journal policy effectiveness for computational reproducibility.</w:t>
-      </w:r>
-      <w:r>
-        <w:t xml:space="preserve"> </w:t>
-      </w:r>
-      <w:r>
-        <w:rPr>
-          <w:iCs/>
-          <w:i/>
-        </w:rPr>
-        <w:t xml:space="preserve">Proceedings of the National Academy of Sciences</w:t>
-      </w:r>
-      <w:r>
-        <w:t xml:space="preserve"> </w:t>
-      </w:r>
-      <w:r>
-        <w:rPr>
-          <w:bCs/>
-          <w:b/>
-        </w:rPr>
-        <w:t xml:space="preserve">115</w:t>
-      </w:r>
-      <w:r>
-        <w:t xml:space="preserve">, 2584–2589.</w:t>
-      </w:r>
-    </w:p>
-    <w:bookmarkEnd w:id="86"/>
-    <w:bookmarkStart w:id="87" w:name="ref-theilRankInvariantMethodLinear1992"/>
-    <w:p>
-      <w:pPr>
-        <w:pStyle w:val="Bibliography"/>
-      </w:pPr>
-      <w:r>
-        <w:rPr>
-          <w:bCs/>
-          <w:b/>
-        </w:rPr>
-        <w:t xml:space="preserve">Theil, H.</w:t>
-      </w:r>
-      <w:r>
-        <w:t xml:space="preserve"> </w:t>
-      </w:r>
-      <w:r>
-        <w:t xml:space="preserve">(1992). A</w:t>
-      </w:r>
-      <w:r>
-        <w:t xml:space="preserve"> </w:t>
-      </w:r>
-      <w:r>
-        <w:t xml:space="preserve">Rank</w:t>
-      </w:r>
-      <w:r>
-        <w:t xml:space="preserve">-</w:t>
-      </w:r>
-      <w:r>
-        <w:t xml:space="preserve">Invariant</w:t>
-      </w:r>
-      <w:r>
-        <w:t xml:space="preserve"> </w:t>
-      </w:r>
-      <w:r>
-        <w:t xml:space="preserve">Method</w:t>
-      </w:r>
-      <w:r>
-        <w:t xml:space="preserve"> </w:t>
-      </w:r>
-      <w:r>
-        <w:t xml:space="preserve">of</w:t>
-      </w:r>
-      <w:r>
-        <w:t xml:space="preserve"> </w:t>
-      </w:r>
-      <w:r>
-        <w:t xml:space="preserve">Linear</w:t>
-      </w:r>
-      <w:r>
-        <w:t xml:space="preserve"> </w:t>
-      </w:r>
-      <w:r>
-        <w:t xml:space="preserve">and</w:t>
-      </w:r>
-      <w:r>
-        <w:t xml:space="preserve"> </w:t>
-      </w:r>
-      <w:r>
-        <w:t xml:space="preserve">Polynomial</w:t>
-      </w:r>
-      <w:r>
-        <w:t xml:space="preserve"> </w:t>
-      </w:r>
-      <w:r>
-        <w:t xml:space="preserve">Regression</w:t>
-      </w:r>
-      <w:r>
-        <w:t xml:space="preserve"> </w:t>
-      </w:r>
-      <w:r>
-        <w:t xml:space="preserve">Analysis</w:t>
-      </w:r>
-      <w:r>
-        <w:t xml:space="preserve">. In</w:t>
-      </w:r>
-      <w:r>
-        <w:t xml:space="preserve"> </w:t>
-      </w:r>
-      <w:r>
-        <w:rPr>
-          <w:iCs/>
-          <w:i/>
-        </w:rPr>
-        <w:t xml:space="preserve">Henri</w:t>
-      </w:r>
-      <w:r>
-        <w:rPr>
-          <w:iCs/>
-          <w:i/>
-        </w:rPr>
-        <w:t xml:space="preserve"> </w:t>
-      </w:r>
-      <w:r>
-        <w:rPr>
-          <w:iCs/>
-          <w:i/>
-        </w:rPr>
-        <w:t xml:space="preserve">Theil</w:t>
-      </w:r>
-      <w:r>
-        <w:rPr>
-          <w:iCs/>
-          <w:i/>
-        </w:rPr>
-        <w:t xml:space="preserve">’s</w:t>
-      </w:r>
-      <w:r>
-        <w:rPr>
-          <w:iCs/>
-          <w:i/>
-        </w:rPr>
-        <w:t xml:space="preserve"> </w:t>
-      </w:r>
-      <w:r>
-        <w:rPr>
-          <w:iCs/>
-          <w:i/>
-        </w:rPr>
-        <w:t xml:space="preserve">Contributions</w:t>
-      </w:r>
-      <w:r>
-        <w:rPr>
-          <w:iCs/>
-          <w:i/>
-        </w:rPr>
-        <w:t xml:space="preserve"> </w:t>
-      </w:r>
-      <w:r>
-        <w:rPr>
-          <w:iCs/>
-          <w:i/>
-        </w:rPr>
-        <w:t xml:space="preserve">to</w:t>
-      </w:r>
-      <w:r>
-        <w:rPr>
-          <w:iCs/>
-          <w:i/>
-        </w:rPr>
-        <w:t xml:space="preserve"> </w:t>
-      </w:r>
-      <w:r>
-        <w:rPr>
-          <w:iCs/>
-          <w:i/>
-        </w:rPr>
-        <w:t xml:space="preserve">Economics</w:t>
-      </w:r>
-      <w:r>
-        <w:rPr>
-          <w:iCs/>
-          <w:i/>
-        </w:rPr>
-        <w:t xml:space="preserve"> </w:t>
-      </w:r>
-      <w:r>
-        <w:rPr>
-          <w:iCs/>
-          <w:i/>
-        </w:rPr>
-        <w:t xml:space="preserve">and</w:t>
-      </w:r>
-      <w:r>
-        <w:rPr>
-          <w:iCs/>
-          <w:i/>
-        </w:rPr>
-        <w:t xml:space="preserve"> </w:t>
-      </w:r>
-      <w:r>
-        <w:rPr>
-          <w:iCs/>
-          <w:i/>
-        </w:rPr>
-        <w:t xml:space="preserve">Econometrics</w:t>
-      </w:r>
-      <w:r>
-        <w:rPr>
-          <w:iCs/>
-          <w:i/>
-        </w:rPr>
-        <w:t xml:space="preserve">:</w:t>
-      </w:r>
-      <w:r>
-        <w:rPr>
-          <w:iCs/>
-          <w:i/>
-        </w:rPr>
-        <w:t xml:space="preserve"> </w:t>
-      </w:r>
-      <w:r>
-        <w:rPr>
-          <w:iCs/>
-          <w:i/>
-        </w:rPr>
-        <w:t xml:space="preserve">Econometric</w:t>
-      </w:r>
-      <w:r>
-        <w:rPr>
-          <w:iCs/>
-          <w:i/>
-        </w:rPr>
-        <w:t xml:space="preserve"> </w:t>
-      </w:r>
-      <w:r>
-        <w:rPr>
-          <w:iCs/>
-          <w:i/>
-        </w:rPr>
-        <w:t xml:space="preserve">Theory</w:t>
-      </w:r>
-      <w:r>
-        <w:rPr>
-          <w:iCs/>
-          <w:i/>
-        </w:rPr>
-        <w:t xml:space="preserve"> </w:t>
-      </w:r>
-      <w:r>
-        <w:rPr>
-          <w:iCs/>
-          <w:i/>
-        </w:rPr>
-        <w:t xml:space="preserve">and</w:t>
-      </w:r>
-      <w:r>
-        <w:rPr>
-          <w:iCs/>
-          <w:i/>
-        </w:rPr>
-        <w:t xml:space="preserve"> </w:t>
-      </w:r>
-      <w:r>
-        <w:rPr>
-          <w:iCs/>
-          <w:i/>
-        </w:rPr>
-        <w:t xml:space="preserve">Methodology</w:t>
-      </w:r>
-      <w:r>
-        <w:t xml:space="preserve"> </w:t>
-      </w:r>
-      <w:r>
-        <w:t xml:space="preserve">(ed. Raj, B.) and Koerts, J.), pp. 345–381. Dordrecht: Springer Netherlands.</w:t>
-      </w:r>
-    </w:p>
-    <w:bookmarkEnd w:id="87"/>
-    <w:bookmarkStart w:id="88" w:name="ref-williams2021"/>
-    <w:p>
-      <w:pPr>
-        <w:pStyle w:val="Bibliography"/>
-      </w:pPr>
-      <w:r>
-        <w:rPr>
-          <w:bCs/>
-          <w:b/>
-        </w:rPr>
-        <w:t xml:space="preserve">Williams, C. L. and Hindle, A. G.</w:t>
-      </w:r>
-      <w:r>
-        <w:t xml:space="preserve"> </w:t>
-      </w:r>
-      <w:r>
-        <w:t xml:space="preserve">(2021). Field physiology: Studying organismal function in the natural environment.</w:t>
-      </w:r>
-      <w:r>
-        <w:t xml:space="preserve"> </w:t>
-      </w:r>
-      <w:r>
-        <w:rPr>
-          <w:iCs/>
-          <w:i/>
-        </w:rPr>
-        <w:t xml:space="preserve">Comprehensive Physiology</w:t>
-      </w:r>
-      <w:r>
-        <w:t xml:space="preserve"> </w:t>
-      </w:r>
-      <w:r>
-        <w:t xml:space="preserve">1979–2015.</w:t>
-      </w:r>
-    </w:p>
-    <w:bookmarkEnd w:id="88"/>
-    <w:bookmarkStart w:id="89" w:name="ref-wisniewskaUltraHighForagingRates2016"/>
-    <w:p>
-      <w:pPr>
-        <w:pStyle w:val="Bibliography"/>
-      </w:pPr>
-      <w:r>
-        <w:rPr>
-          <w:bCs/>
-          <w:b/>
-        </w:rPr>
-        <w:t xml:space="preserve">Wisniewska, D. M., Johnson, M., Teilmann, J., Rojano-Doñate, L., Shearer, J., Sveegaard, S., Miller, L. A., Siebert, U. and Madsen, P. T.</w:t>
-      </w:r>
-      <w:r>
-        <w:t xml:space="preserve"> </w:t>
-      </w:r>
-      <w:r>
-        <w:t xml:space="preserve">(2016). Ultra-</w:t>
-      </w:r>
-      <w:r>
-        <w:t xml:space="preserve">High</w:t>
-      </w:r>
-      <w:r>
-        <w:t xml:space="preserve"> </w:t>
-      </w:r>
-      <w:r>
-        <w:t xml:space="preserve">Foraging</w:t>
-      </w:r>
-      <w:r>
-        <w:t xml:space="preserve"> </w:t>
-      </w:r>
-      <w:r>
-        <w:t xml:space="preserve">Rates</w:t>
-      </w:r>
-      <w:r>
-        <w:t xml:space="preserve"> </w:t>
-      </w:r>
-      <w:r>
-        <w:t xml:space="preserve">of</w:t>
-      </w:r>
-      <w:r>
-        <w:t xml:space="preserve"> </w:t>
-      </w:r>
-      <w:r>
-        <w:t xml:space="preserve">Harbor</w:t>
-      </w:r>
-      <w:r>
-        <w:t xml:space="preserve"> </w:t>
-      </w:r>
-      <w:r>
-        <w:t xml:space="preserve">Porpoises</w:t>
-      </w:r>
-      <w:r>
-        <w:t xml:space="preserve"> </w:t>
-      </w:r>
-      <w:r>
-        <w:t xml:space="preserve">Make</w:t>
-      </w:r>
-      <w:r>
-        <w:t xml:space="preserve"> </w:t>
-      </w:r>
-      <w:r>
-        <w:t xml:space="preserve">Them</w:t>
-      </w:r>
-      <w:r>
-        <w:t xml:space="preserve"> </w:t>
-      </w:r>
-      <w:r>
-        <w:t xml:space="preserve">Vulnerable</w:t>
-      </w:r>
-      <w:r>
-        <w:t xml:space="preserve"> </w:t>
-      </w:r>
-      <w:r>
-        <w:t xml:space="preserve">to</w:t>
-      </w:r>
-      <w:r>
-        <w:t xml:space="preserve"> </w:t>
-      </w:r>
-      <w:r>
-        <w:t xml:space="preserve">Anthropogenic</w:t>
-      </w:r>
-      <w:r>
-        <w:t xml:space="preserve"> </w:t>
-      </w:r>
-      <w:r>
-        <w:t xml:space="preserve">Disturbance</w:t>
-      </w:r>
-      <w:r>
-        <w:t xml:space="preserve">.</w:t>
-      </w:r>
-      <w:r>
-        <w:t xml:space="preserve"> </w:t>
-      </w:r>
-      <w:r>
-        <w:rPr>
-          <w:iCs/>
-          <w:i/>
-        </w:rPr>
-        <w:t xml:space="preserve">Current Biology</w:t>
-      </w:r>
-      <w:r>
-        <w:t xml:space="preserve"> </w:t>
-      </w:r>
-      <w:r>
-        <w:rPr>
-          <w:bCs/>
-          <w:b/>
-        </w:rPr>
-        <w:t xml:space="preserve">26</w:t>
-      </w:r>
-      <w:r>
-        <w:t xml:space="preserve">, 1441–1446.</w:t>
-      </w:r>
-    </w:p>
-    <w:bookmarkEnd w:id="89"/>
-    <w:bookmarkStart w:id="90" w:name="ref-wright2014"/>
-    <w:p>
-      <w:pPr>
-        <w:pStyle w:val="Bibliography"/>
-      </w:pPr>
-      <w:r>
-        <w:rPr>
-          <w:bCs/>
-          <w:b/>
-        </w:rPr>
         <w:t xml:space="preserve">Wright, A., Ponganis, K., McDonald, B. and Ponganis, P.</w:t>
       </w:r>
       <w:r>
@@ -5959,14 +6074,14 @@
         <w:t xml:space="preserve">, 85–98.</w:t>
       </w:r>
     </w:p>
-    <w:bookmarkEnd w:id="90"/>
-    <w:bookmarkEnd w:id="91"/>
+    <w:bookmarkEnd w:id="94"/>
+    <w:bookmarkEnd w:id="95"/>
     <w:p>
       <w:r>
         <w:br w:type="page"/>
       </w:r>
     </w:p>
-    <w:bookmarkStart w:id="92" w:name="colophon"/>
+    <w:bookmarkStart w:id="96" w:name="colophon"/>
     <w:p>
       <w:pPr>
         <w:pStyle w:val="Heading3"/>
@@ -5980,7 +6095,7 @@
         <w:pStyle w:val="FirstParagraph"/>
       </w:pPr>
       <w:r>
-        <w:t xml:space="preserve">This report was generated on 2022-02-08 14:12:49 using the following computational environment and dependencies:</w:t>
+        <w:t xml:space="preserve">This report was generated on 2022-02-15 13:45:38 using the following computational environment and dependencies:</w:t>
       </w:r>
     </w:p>
     <w:p>
@@ -6081,7 +6196,7 @@
         <w:rPr>
           <w:rStyle w:val="VerbatimChar"/>
         </w:rPr>
-        <w:t xml:space="preserve">#&gt;  date     2022-02-08                  </w:t>
+        <w:t xml:space="preserve">#&gt;  date     2022-02-15                  </w:t>
       </w:r>
       <w:r>
         <w:br/>
@@ -6198,6 +6313,15 @@
         <w:rPr>
           <w:rStyle w:val="VerbatimChar"/>
         </w:rPr>
+        <w:t xml:space="preserve">#&gt;  codetools     0.2-18     2020-11-04 [2] CRAN (R 4.0.4)</w:t>
+      </w:r>
+      <w:r>
+        <w:br/>
+      </w:r>
+      <w:r>
+        <w:rPr>
+          <w:rStyle w:val="VerbatimChar"/>
+        </w:rPr>
         <w:t xml:space="preserve">#&gt;  colorspace    2.0-2      2021-06-24 [1] CRAN (R 4.0.2)</w:t>
       </w:r>
       <w:r>
@@ -6207,6 +6331,15 @@
         <w:rPr>
           <w:rStyle w:val="VerbatimChar"/>
         </w:rPr>
+        <w:t xml:space="preserve">#&gt;  cowplot       1.1.1      2020-12-30 [2] CRAN (R 4.0.2)</w:t>
+      </w:r>
+      <w:r>
+        <w:br/>
+      </w:r>
+      <w:r>
+        <w:rPr>
+          <w:rStyle w:val="VerbatimChar"/>
+        </w:rPr>
         <w:t xml:space="preserve">#&gt;  crayon        1.4.1      2021-02-08 [2] CRAN (R 4.0.2)</w:t>
       </w:r>
       <w:r>
@@ -6297,6 +6430,15 @@
         <w:rPr>
           <w:rStyle w:val="VerbatimChar"/>
         </w:rPr>
+        <w:t xml:space="preserve">#&gt;  farver        2.1.0      2021-02-28 [2] CRAN (R 4.0.2)</w:t>
+      </w:r>
+      <w:r>
+        <w:br/>
+      </w:r>
+      <w:r>
+        <w:rPr>
+          <w:rStyle w:val="VerbatimChar"/>
+        </w:rPr>
         <w:t xml:space="preserve">#&gt;  fastmap       1.1.0      2021-01-25 [2] CRAN (R 4.0.2)</w:t>
       </w:r>
       <w:r>
@@ -6369,6 +6511,15 @@
         <w:rPr>
           <w:rStyle w:val="VerbatimChar"/>
         </w:rPr>
+        <w:t xml:space="preserve">#&gt;  highr         0.9        2021-04-16 [2] CRAN (R 4.0.2)</w:t>
+      </w:r>
+      <w:r>
+        <w:br/>
+      </w:r>
+      <w:r>
+        <w:rPr>
+          <w:rStyle w:val="VerbatimChar"/>
+        </w:rPr>
         <w:t xml:space="preserve">#&gt;  hms           1.1.0      2021-05-17 [2] CRAN (R 4.0.4)</w:t>
       </w:r>
       <w:r>
@@ -6414,6 +6565,24 @@
         <w:rPr>
           <w:rStyle w:val="VerbatimChar"/>
         </w:rPr>
+        <w:t xml:space="preserve">#&gt;  labeling      0.4.2      2020-10-20 [2] CRAN (R 4.0.2)</w:t>
+      </w:r>
+      <w:r>
+        <w:br/>
+      </w:r>
+      <w:r>
+        <w:rPr>
+          <w:rStyle w:val="VerbatimChar"/>
+        </w:rPr>
+        <w:t xml:space="preserve">#&gt;  lattice       0.20-44    2021-05-02 [2] CRAN (R 4.0.4)</w:t>
+      </w:r>
+      <w:r>
+        <w:br/>
+      </w:r>
+      <w:r>
+        <w:rPr>
+          <w:rStyle w:val="VerbatimChar"/>
+        </w:rPr>
         <w:t xml:space="preserve">#&gt;  lifecycle     1.0.1      2021-09-24 [1] CRAN (R 4.0.2)</w:t>
       </w:r>
       <w:r>
@@ -6441,6 +6610,15 @@
         <w:rPr>
           <w:rStyle w:val="VerbatimChar"/>
         </w:rPr>
+        <w:t xml:space="preserve">#&gt;  Matrix        1.3-3      2021-05-04 [2] CRAN (R 4.0.2)</w:t>
+      </w:r>
+      <w:r>
+        <w:br/>
+      </w:r>
+      <w:r>
+        <w:rPr>
+          <w:rStyle w:val="VerbatimChar"/>
+        </w:rPr>
         <w:t xml:space="preserve">#&gt;  memoise       2.0.0      2021-01-26 [2] CRAN (R 4.0.2)</w:t>
       </w:r>
       <w:r>
@@ -6450,6 +6628,15 @@
         <w:rPr>
           <w:rStyle w:val="VerbatimChar"/>
         </w:rPr>
+        <w:t xml:space="preserve">#&gt;  mgcv          1.8-35     2021-04-18 [2] CRAN (R 4.0.2)</w:t>
+      </w:r>
+      <w:r>
+        <w:br/>
+      </w:r>
+      <w:r>
+        <w:rPr>
+          <w:rStyle w:val="VerbatimChar"/>
+        </w:rPr>
         <w:t xml:space="preserve">#&gt;  modelr        0.1.8      2020-05-19 [2] CRAN (R 4.0.2)</w:t>
       </w:r>
       <w:r>
@@ -6468,6 +6655,15 @@
         <w:rPr>
           <w:rStyle w:val="VerbatimChar"/>
         </w:rPr>
+        <w:t xml:space="preserve">#&gt;  nlme          3.1-152    2021-02-04 [2] CRAN (R 4.0.4)</w:t>
+      </w:r>
+      <w:r>
+        <w:br/>
+      </w:r>
+      <w:r>
+        <w:rPr>
+          <w:rStyle w:val="VerbatimChar"/>
+        </w:rPr>
         <w:t xml:space="preserve">#&gt;  pillar        1.6.4      2021-10-18 [1] CRAN (R 4.0.2)</w:t>
       </w:r>
       <w:r>
@@ -6838,11 +7034,11 @@
         <w:rPr>
           <w:rStyle w:val="VerbatimChar"/>
         </w:rPr>
-        <w:t xml:space="preserve">#&gt; Head:     [ebdf98f] 2021-12-03: Remove section numbering</w:t>
-      </w:r>
-    </w:p>
-    <w:bookmarkEnd w:id="92"/>
-    <w:bookmarkEnd w:id="93"/>
+        <w:t xml:space="preserve">#&gt; Head:     [f9c68ad] 2022-02-09: Almost done with edits for reviewers!</w:t>
+      </w:r>
+    </w:p>
+    <w:bookmarkEnd w:id="96"/>
+    <w:bookmarkEnd w:id="97"/>
     <w:sectPr>
       <w:pgSz w:w="12240" w:h="15840"/>
       <w:pgMar w:top="1440" w:right="1440" w:bottom="1440" w:left="1440" w:header="720" w:footer="720" w:gutter="0"/>

</xml_diff>

<commit_message>
Second round of revisions
</commit_message>
<xml_diff>
--- a/analysis/paper/paper.docx
+++ b/analysis/paper/paper.docx
@@ -167,13 +167,13 @@
         <w:pStyle w:val="Date"/>
       </w:pPr>
       <w:r>
-        <w:t xml:space="preserve">15</w:t>
-      </w:r>
-      <w:r>
-        <w:t xml:space="preserve"> </w:t>
-      </w:r>
-      <w:r>
-        <w:t xml:space="preserve">February,</w:t>
+        <w:t xml:space="preserve">26</w:t>
+      </w:r>
+      <w:r>
+        <w:t xml:space="preserve"> </w:t>
+      </w:r>
+      <w:r>
+        <w:t xml:space="preserve">April,</w:t>
       </w:r>
       <w:r>
         <w:t xml:space="preserve"> </w:t>
@@ -1315,7 +1315,7 @@
         <w:t xml:space="preserve">(Johnson and Tyack, 2003)</w:t>
       </w:r>
       <w:r>
-        <w:t xml:space="preserve">, so isolating acceleration along the cranio-caudal axis is subject to error. Therefore, we also compared a tri-axial BCG to the cranio-caudal BCG. Specifically, we tested three hypotheses to validate our method. First, a cranio-caudal (1D) BCG would, in a controlled setting, produce instantaneous heartrates that are statistically equivalent to ECG instantaneous heartrates. Second, a tri-axial (3D) BCG would, in a field setting, produce a more robust signal than a 1D BCG. Third, BCG-derived heartrates would increase during the latter phases of dives, consistent with the progressive increase in heartrate routinely observed prior to and during ascent</w:t>
+        <w:t xml:space="preserve">, so isolating acceleration along the cranio-caudal axis is subject to error. Therefore, we also compared a tri-axial BCG to the cranio-caudal BCG. Specifically, we tested three hypotheses to validate our method. First, a cranio-caudal (1D) BCG would, in a controlled setting, produce instantaneous heartrates that are statistically equivalent to ECG instantaneous heartrates. Second, a tri-axial (3D) BCG would, in a field setting, produce a more robust signal than a 1D BCG. Third, BCG-derived heartrates would increase during the later phases of dives, consistent with the progressive increase in heartrate routinely observed prior to and during ascent</w:t>
       </w:r>
       <w:r>
         <w:t xml:space="preserve"> </w:t>
@@ -1431,7 +1431,7 @@
         <w:t xml:space="preserve">(previously published by Gough et al., 2019)</w:t>
       </w:r>
       <w:r>
-        <w:t xml:space="preserve">. We deployed the tag using a 4 m fiberglass pole from a 6.3 m rigid-hulled inflatable boat</w:t>
+        <w:t xml:space="preserve">. We deployed the tag using a 4 m fiberglass pole from a 6.3 m rigid-hulled inflatable boat and recovered it via radio VHF tracking</w:t>
       </w:r>
       <w:r>
         <w:t xml:space="preserve"> </w:t>
@@ -1440,10 +1440,7 @@
         <w:t xml:space="preserve">(as described by Goldbogen et al., 2006)</w:t>
       </w:r>
       <w:r>
-        <w:t xml:space="preserve"> </w:t>
-      </w:r>
-      <w:r>
-        <w:t xml:space="preserve">The tag slid behind the left pectoral flipper, similar to the placement of the CATS tag on the killer whale. Tag configuration and data processing followed the same procedure as the killer whale, including accelerometer specification and sampling rates for inertial sensors and video. The 400 Hz acceleration data was used for ballistocardiography (see section</w:t>
+        <w:t xml:space="preserve">. The tag slid behind the left pectoral flipper, similar to the placement of the CATS tag on the killer whale. Tag configuration and data processing followed the same procedure as the killer whale, including accelerometer specification and sampling rates for inertial sensors and video. The 400 Hz acceleration data was used for ballistocardiography (see section</w:t>
       </w:r>
       <w:r>
         <w:t xml:space="preserve"> </w:t>
@@ -1669,7 +1666,7 @@
         </m:r>
       </m:oMath>
       <w:r>
-        <w:t xml:space="preserve">) exaggerates peaks, like the J wave, but it is sensitive to noisy signals. Therefore, the signal should be de-noised prior to differentiation. A moving average smoother can remove noise, but it would also reduce the amplitude of peaks. Hence, differentiating Savitzky-Golay filters are preferred in peak-detection algorithms because they remove noise while retaining the general shape of peaks</w:t>
+        <w:t xml:space="preserve">) exaggerates peaks, like the J wave, but it is sensitive to noisy signals. Therefore, additional noise reduction is necessary prior to differentiation. A moving average smoother could remove noise, but it would also reduce the amplitude of peaks. Hence, differentiating Savitzky-Golay filters are preferred in peak-detection algorithms because they remove noise while retaining the general shape of peaks</w:t>
       </w:r>
       <w:r>
         <w:t xml:space="preserve"> </w:t>
@@ -2320,7 +2317,7 @@
         <w:pStyle w:val="FirstParagraph"/>
       </w:pPr>
       <w:r>
-        <w:t xml:space="preserve">We generated 1-dimensional and 3-dimensional BCGs for 2 hours of data, including 10 rest dives and 51 motionless periods totaling 76.9 minutes (Fig.</w:t>
+        <w:t xml:space="preserve">We generated 1-dimensional and 3-dimensional BCGs for 2 hours of data, including 10 rest dives and 51 motionless periods totaling 76.9 minutes (64.1% of the 2-hour record) (Fig.</w:t>
       </w:r>
       <w:r>
         <w:t xml:space="preserve"> </w:t>
@@ -2353,7 +2350,7 @@
         <w:t xml:space="preserve">2</w:t>
       </w:r>
       <w:r>
-        <w:t xml:space="preserve">) produced a more robust signal (i.e., higher signal-to-noise ratio) than the 1-dimensional BCG, which used only cranio-caudal acceleration. The signal-to-noise ratio was 2.00 for the 3-dimensional BCG, compared to 0.17 for the 1-dimensional BCG (Fig.</w:t>
+        <w:t xml:space="preserve">) produced a more robust signal (i.e., higher signal-to-noise ratio) than the 1-dimensional BCG, which used only cranio-caudal acceleration (Fig.</w:t>
       </w:r>
       <w:r>
         <w:t xml:space="preserve"> </w:t>
@@ -2369,7 +2366,7 @@
         <w:t xml:space="preserve">A</w:t>
       </w:r>
       <w:r>
-        <w:t xml:space="preserve">). Although the power spectral density curve for the 1-dimensional BCG had a peak in the 4-8 bpm frequency range, most of the signal’s power was concentrated in lower frequencies. Conversely, the 3-dimensional BCG’s power was concentrated precisely in the 4-8 bpm frequency range, with only a smaller peak in the lower frequencies.</w:t>
+        <w:t xml:space="preserve">). The signal-to-noise ratio was 2.00 for the 3-dimensional BCG, compared to 0.17 for the 1-dimensional BCG. Although the power spectral density curve for the 1-dimensional BCG had a peak in the 4-8 bpm frequency range, most of the signal’s power was concentrated in lower frequencies. Conversely, the 3-dimensional BCG’s power was concentrated precisely in the 4-8 bpm frequency range, with only a smaller peak in the lower frequencies.</w:t>
       </w:r>
     </w:p>
     <w:p>
@@ -2377,7 +2374,7 @@
         <w:pStyle w:val="BodyText"/>
       </w:pPr>
       <w:r>
-        <w:t xml:space="preserve">3-dimensional BCG-derived heart rates exhibited a relaxation of bradycardia over the course of dives. Average heart rate increased from 4.1 bpm at the start of dives to 8.3 bpm at the end of dives (Theil-Sen regression,</w:t>
+        <w:t xml:space="preserve">The 3-dimensional BCG exhibited increasing heart rates over the course of dives. Average heart rate increased from 4.1 bpm at the start of dives to 8.3 bpm at the end of dives (Theil-Sen regression,</w:t>
       </w:r>
       <w:r>
         <w:t xml:space="preserve"> </w:t>
@@ -2455,7 +2452,7 @@
         <w:t xml:space="preserve">(Inan et al., 2015)</w:t>
       </w:r>
       <w:r>
-        <w:t xml:space="preserve">, so only motionless periods are valid for analysis. This limits the behavioral and physiological contexts in which heartrate may be measured. For example, the BCG is unlikely to quantify neither the magnitude of surface tachycardia</w:t>
+        <w:t xml:space="preserve">, so only motionless periods are valid for analysis. This limits the behavioral and physiological contexts in which heartrate may be measured. For example, the BCG is probably an inappropriate method for quantifying the magnitude of surface tachycardia</w:t>
       </w:r>
       <w:r>
         <w:t xml:space="preserve"> </w:t>
@@ -2467,7 +2464,7 @@
         <w:t xml:space="preserve"> </w:t>
       </w:r>
       <w:r>
-        <w:t xml:space="preserve">nor exercise modulation of bradycardia</w:t>
+        <w:t xml:space="preserve">and exercise modulation of bradycardia</w:t>
       </w:r>
       <w:r>
         <w:t xml:space="preserve"> </w:t>
@@ -6151,7 +6148,7 @@
         <w:pStyle w:val="FirstParagraph"/>
       </w:pPr>
       <w:r>
-        <w:t xml:space="preserve">This report was generated on 2022-02-15 15:44:37 using the following computational environment and dependencies:</w:t>
+        <w:t xml:space="preserve">This report was generated on 2022-04-26 16:32:10 using the following computational environment and dependencies:</w:t>
       </w:r>
     </w:p>
     <w:p>
@@ -6252,7 +6249,7 @@
         <w:rPr>
           <w:rStyle w:val="VerbatimChar"/>
         </w:rPr>
-        <w:t xml:space="preserve">#&gt;  date     2022-02-15                  </w:t>
+        <w:t xml:space="preserve">#&gt;  date     2022-04-26                  </w:t>
       </w:r>
       <w:r>
         <w:br/>
@@ -6351,7 +6348,7 @@
         <w:rPr>
           <w:rStyle w:val="VerbatimChar"/>
         </w:rPr>
-        <w:t xml:space="preserve">#&gt;  cetaceanbcg * 0.0.0.9000 2021-10-25 [1] local         </w:t>
+        <w:t xml:space="preserve">#&gt;  cetaceanbcg * 0.0.0.9000 2022-04-19 [1] local         </w:t>
       </w:r>
       <w:r>
         <w:br/>

</xml_diff>

<commit_message>
Knit figures to PDF
</commit_message>
<xml_diff>
--- a/analysis/paper/paper.docx
+++ b/analysis/paper/paper.docx
@@ -167,7 +167,7 @@
         <w:pStyle w:val="Date"/>
       </w:pPr>
       <w:r>
-        <w:t xml:space="preserve">26</w:t>
+        <w:t xml:space="preserve">28</w:t>
       </w:r>
       <w:r>
         <w:t xml:space="preserve"> </w:t>
@@ -2449,7 +2449,17 @@
         <w:t xml:space="preserve"> </w:t>
       </w:r>
       <w:r>
-        <w:t xml:space="preserve">(Inan et al., 2015)</w:t>
+        <w:t xml:space="preserve">(</w:t>
+      </w:r>
+      <w:r>
+        <w:rPr>
+          <w:bCs/>
+          <w:b/>
+        </w:rPr>
+        <w:t xml:space="preserve">inanBallistocardiographySeismocardiographyRemovview2015?</w:t>
+      </w:r>
+      <w:r>
+        <w:t xml:space="preserve">)</w:t>
       </w:r>
       <w:r>
         <w:t xml:space="preserve">, so only motionless periods are valid for analysis. This limits the behavioral and physiological contexts in which heartrate may be measured. For example, the BCG is probably an inappropriate method for quantifying the magnitude of surface tachycardia</w:t>
@@ -2718,14 +2728,14 @@
       <w:r>
         <w:drawing>
           <wp:inline>
-            <wp:extent cx="5943600" cy="5943600"/>
+            <wp:extent cx="5486400" cy="5486400"/>
             <wp:effectExtent b="0" l="0" r="0" t="0"/>
             <wp:docPr descr="Figure 1: The ECG (A, recorded by ECG tag) and 1-dimensional BCG (E, processed from the cranio-caudal acceleration recorded by the IMU tag) produced nearly identical heart beat predictions for the killer whale. B-D display the intermediate steps in the BCG signal processing procedure. B: Cranio-caudal axis acceleration after band-pass filtering. Inset shows the IJK complex with surrounding H and L waves for the region bounded by the dashed box. C: Peaks enhanced after forward differencing acceleration (see section Procedure, step 2). D: A strictly positive signal after calculating Shannon entropy. Y-axis scale units excluded because filtering introduces magnitude distortion and only the relative shape of the signal is relevant to the analysis." title="" id="1" name="Picture"/>
             <a:graphic>
               <a:graphicData uri="http://schemas.openxmlformats.org/drawingml/2006/picture">
                 <pic:pic>
                   <pic:nvPicPr>
-                    <pic:cNvPr descr="../figures/oo-bcg-ecg-1.png" id="0" name="Picture"/>
+                    <pic:cNvPr descr="../figures/oo-bcg-ecg-1.pdf" id="0" name="Picture"/>
                     <pic:cNvPicPr>
                       <a:picLocks noChangeArrowheads="1" noChangeAspect="1"/>
                     </pic:cNvPicPr>
@@ -2739,7 +2749,7 @@
                   <pic:spPr bwMode="auto">
                     <a:xfrm>
                       <a:off x="0" y="0"/>
-                      <a:ext cx="5943600" cy="5943600"/>
+                      <a:ext cx="5486400" cy="5486400"/>
                     </a:xfrm>
                     <a:prstGeom prst="rect">
                       <a:avLst/>
@@ -2861,14 +2871,14 @@
       <w:r>
         <w:drawing>
           <wp:inline>
-            <wp:extent cx="5943600" cy="5943600"/>
+            <wp:extent cx="5486400" cy="5486400"/>
             <wp:effectExtent b="0" l="0" r="0" t="0"/>
             <wp:docPr descr="Figure 2: A 2-hour sample of resting blue whale data. A: Depth profile consisted of ten dives to 20-30 m. Red dashed box indicates the dive expanded in B, C. B, C: Depth and rotational velocity around the lateral axis for a single dive. Rotational velocity was used to identify motionless periods (pink). Red dashed boxes indicate the motionless period in D-G. D: Band-pass filtered triaxial acceleration, with cranio-caudal in orange, lateral in blue, and dorso-ventral in green. E: Peaks enhanced after forward differencing acceleration (see section Procedure, step 2). F: The Shannon entropy combines information from all three axes and makes the signal strictly positive. G: Smoothing the Shannon entropy facilitates robust peak detection. Detected heart beats in blue. Y-axis scale units excluded in D-G because the filtering process introduces magnitude distortion and only the relative shape of the signal is relevant to the analysis." title="" id="1" name="Picture"/>
             <a:graphic>
               <a:graphicData uri="http://schemas.openxmlformats.org/drawingml/2006/picture">
                 <pic:pic>
                   <pic:nvPicPr>
-                    <pic:cNvPr descr="../figures/bw-bcg-1.png" id="0" name="Picture"/>
+                    <pic:cNvPr descr="../figures/bw-bcg-1.pdf" id="0" name="Picture"/>
                     <pic:cNvPicPr>
                       <a:picLocks noChangeArrowheads="1" noChangeAspect="1"/>
                     </pic:cNvPicPr>
@@ -2882,7 +2892,7 @@
                   <pic:spPr bwMode="auto">
                     <a:xfrm>
                       <a:off x="0" y="0"/>
-                      <a:ext cx="5943600" cy="5943600"/>
+                      <a:ext cx="5486400" cy="5486400"/>
                     </a:xfrm>
                     <a:prstGeom prst="rect">
                       <a:avLst/>
@@ -3069,14 +3079,14 @@
       <w:r>
         <w:drawing>
           <wp:inline>
-            <wp:extent cx="5943600" cy="5943600"/>
+            <wp:extent cx="5486400" cy="5486400"/>
             <wp:effectExtent b="0" l="0" r="0" t="0"/>
             <wp:docPr descr="Figure 3: A The blue whale signal-to-noise ratio was higher for the 3-dimensional BCG (lower panel) than the 1-dimensional BCG (cranio-caudal acceleration only; upper panel). Each panel shows the power spectral density for the BCG. Based on previously observed blue whale heart rates, 4-8 bpm was considered signal (gray shading). The signal-to-noise ratio was calculated as the ratio of the area under the curve in the signal band to the area under the rest of the curve, up to 60 bpm. B Heart rates observed in the 3-dimensional blue whale BCG followed characteristic diving physiology patterns. Heart rate is lowest at the start of the dive (~4-5 bpm), increasing towards ascent (~8-9 bpm). Points indicate instantaneous heart rates and the line is a Theil-Sen regression. Outliers likely represent premature beats which are common in heart rate profiles during dives of cetaceans, pinnipeds, and penguins (Andrews et al., 1997; Goldbogen et al., 2019; McDonald and Ponganis, 2014; Wright et al., 2014). C: BCG- and ECG-derived instantaneous heartrates were equivalent in the killer whale. The slope and intercept of the ordinary least squares regression of BCG- on ECG-derived instantaneous heartrates (solid blue line) were not significantly different from 1 and 0, respectively (dashed black line)." title="" id="1" name="Picture"/>
             <a:graphic>
               <a:graphicData uri="http://schemas.openxmlformats.org/drawingml/2006/picture">
                 <pic:pic>
                   <pic:nvPicPr>
-                    <pic:cNvPr descr="../figures/validation-plots-1.png" id="0" name="Picture"/>
+                    <pic:cNvPr descr="../figures/validation-plots-1.pdf" id="0" name="Picture"/>
                     <pic:cNvPicPr>
                       <a:picLocks noChangeArrowheads="1" noChangeAspect="1"/>
                     </pic:cNvPicPr>
@@ -3090,7 +3100,7 @@
                   <pic:spPr bwMode="auto">
                     <a:xfrm>
                       <a:off x="0" y="0"/>
-                      <a:ext cx="5943600" cy="5943600"/>
+                      <a:ext cx="5486400" cy="5486400"/>
                     </a:xfrm>
                     <a:prstGeom prst="rect">
                       <a:avLst/>
@@ -6148,7 +6158,7 @@
         <w:pStyle w:val="FirstParagraph"/>
       </w:pPr>
       <w:r>
-        <w:t xml:space="preserve">This report was generated on 2022-04-26 16:32:10 using the following computational environment and dependencies:</w:t>
+        <w:t xml:space="preserve">This report was generated on 2022-04-28 14:26:29 using the following computational environment and dependencies:</w:t>
       </w:r>
     </w:p>
     <w:p>
@@ -6249,7 +6259,7 @@
         <w:rPr>
           <w:rStyle w:val="VerbatimChar"/>
         </w:rPr>
-        <w:t xml:space="preserve">#&gt;  date     2022-04-26                  </w:t>
+        <w:t xml:space="preserve">#&gt;  date     2022-04-28                  </w:t>
       </w:r>
       <w:r>
         <w:br/>
@@ -6276,673 +6286,817 @@
         <w:rPr>
           <w:rStyle w:val="VerbatimChar"/>
         </w:rPr>
-        <w:t xml:space="preserve">#&gt;  package     * version    date       lib source        </w:t>
-      </w:r>
-      <w:r>
-        <w:br/>
-      </w:r>
-      <w:r>
-        <w:rPr>
-          <w:rStyle w:val="VerbatimChar"/>
-        </w:rPr>
-        <w:t xml:space="preserve">#&gt;  assertthat    0.2.1      2019-03-21 [2] CRAN (R 4.0.2)</w:t>
-      </w:r>
-      <w:r>
-        <w:br/>
-      </w:r>
-      <w:r>
-        <w:rPr>
-          <w:rStyle w:val="VerbatimChar"/>
-        </w:rPr>
-        <w:t xml:space="preserve">#&gt;  backports     1.2.1      2020-12-09 [2] CRAN (R 4.0.2)</w:t>
-      </w:r>
-      <w:r>
-        <w:br/>
-      </w:r>
-      <w:r>
-        <w:rPr>
-          <w:rStyle w:val="VerbatimChar"/>
-        </w:rPr>
-        <w:t xml:space="preserve">#&gt;  bookdown      0.22       2021-04-22 [2] CRAN (R 4.0.2)</w:t>
-      </w:r>
-      <w:r>
-        <w:br/>
-      </w:r>
-      <w:r>
-        <w:rPr>
-          <w:rStyle w:val="VerbatimChar"/>
-        </w:rPr>
-        <w:t xml:space="preserve">#&gt;  broom         0.7.6      2021-04-05 [2] CRAN (R 4.0.2)</w:t>
-      </w:r>
-      <w:r>
-        <w:br/>
-      </w:r>
-      <w:r>
-        <w:rPr>
-          <w:rStyle w:val="VerbatimChar"/>
-        </w:rPr>
-        <w:t xml:space="preserve">#&gt;  cachem        1.0.6      2021-08-19 [1] CRAN (R 4.0.4)</w:t>
-      </w:r>
-      <w:r>
-        <w:br/>
-      </w:r>
-      <w:r>
-        <w:rPr>
-          <w:rStyle w:val="VerbatimChar"/>
-        </w:rPr>
-        <w:t xml:space="preserve">#&gt;  callr         3.7.0      2021-04-20 [2] CRAN (R 4.0.2)</w:t>
-      </w:r>
-      <w:r>
-        <w:br/>
-      </w:r>
-      <w:r>
-        <w:rPr>
-          <w:rStyle w:val="VerbatimChar"/>
-        </w:rPr>
-        <w:t xml:space="preserve">#&gt;  cellranger    1.1.0      2016-07-27 [2] CRAN (R 4.0.2)</w:t>
-      </w:r>
-      <w:r>
-        <w:br/>
-      </w:r>
-      <w:r>
-        <w:rPr>
-          <w:rStyle w:val="VerbatimChar"/>
-        </w:rPr>
-        <w:t xml:space="preserve">#&gt;  cetaceanbcg * 0.0.0.9000 2022-04-19 [1] local         </w:t>
-      </w:r>
-      <w:r>
-        <w:br/>
-      </w:r>
-      <w:r>
-        <w:rPr>
-          <w:rStyle w:val="VerbatimChar"/>
-        </w:rPr>
-        <w:t xml:space="preserve">#&gt;  cli           3.0.1      2021-07-17 [1] CRAN (R 4.0.2)</w:t>
-      </w:r>
-      <w:r>
-        <w:br/>
-      </w:r>
-      <w:r>
-        <w:rPr>
-          <w:rStyle w:val="VerbatimChar"/>
-        </w:rPr>
-        <w:t xml:space="preserve">#&gt;  colorspace    2.0-2      2021-06-24 [1] CRAN (R 4.0.2)</w:t>
-      </w:r>
-      <w:r>
-        <w:br/>
-      </w:r>
-      <w:r>
-        <w:rPr>
-          <w:rStyle w:val="VerbatimChar"/>
-        </w:rPr>
-        <w:t xml:space="preserve">#&gt;  crayon        1.4.1      2021-02-08 [2] CRAN (R 4.0.2)</w:t>
-      </w:r>
-      <w:r>
-        <w:br/>
-      </w:r>
-      <w:r>
-        <w:rPr>
-          <w:rStyle w:val="VerbatimChar"/>
-        </w:rPr>
-        <w:t xml:space="preserve">#&gt;  DBI           1.1.1      2021-01-15 [2] CRAN (R 4.0.2)</w:t>
-      </w:r>
-      <w:r>
-        <w:br/>
-      </w:r>
-      <w:r>
-        <w:rPr>
-          <w:rStyle w:val="VerbatimChar"/>
-        </w:rPr>
-        <w:t xml:space="preserve">#&gt;  dbplyr        2.1.1      2021-04-06 [2] CRAN (R 4.0.2)</w:t>
-      </w:r>
-      <w:r>
-        <w:br/>
-      </w:r>
-      <w:r>
-        <w:rPr>
-          <w:rStyle w:val="VerbatimChar"/>
-        </w:rPr>
-        <w:t xml:space="preserve">#&gt;  desc          1.4.0      2021-09-28 [1] CRAN (R 4.0.4)</w:t>
-      </w:r>
-      <w:r>
-        <w:br/>
-      </w:r>
-      <w:r>
-        <w:rPr>
-          <w:rStyle w:val="VerbatimChar"/>
-        </w:rPr>
-        <w:t xml:space="preserve">#&gt;  devtools      2.4.1      2021-05-05 [2] CRAN (R 4.0.2)</w:t>
-      </w:r>
-      <w:r>
-        <w:br/>
-      </w:r>
-      <w:r>
-        <w:rPr>
-          <w:rStyle w:val="VerbatimChar"/>
-        </w:rPr>
-        <w:t xml:space="preserve">#&gt;  digest        0.6.28     2021-09-23 [1] CRAN (R 4.0.2)</w:t>
-      </w:r>
-      <w:r>
-        <w:br/>
-      </w:r>
-      <w:r>
-        <w:rPr>
-          <w:rStyle w:val="VerbatimChar"/>
-        </w:rPr>
-        <w:t xml:space="preserve">#&gt;  dplyr       * 1.0.7      2021-06-18 [1] CRAN (R 4.0.2)</w:t>
-      </w:r>
-      <w:r>
-        <w:br/>
-      </w:r>
-      <w:r>
-        <w:rPr>
-          <w:rStyle w:val="VerbatimChar"/>
-        </w:rPr>
-        <w:t xml:space="preserve">#&gt;  ellipsis      0.3.2      2021-04-29 [2] CRAN (R 4.0.2)</w:t>
-      </w:r>
-      <w:r>
-        <w:br/>
-      </w:r>
-      <w:r>
-        <w:rPr>
-          <w:rStyle w:val="VerbatimChar"/>
-        </w:rPr>
-        <w:t xml:space="preserve">#&gt;  evaluate      0.14       2019-05-28 [2] CRAN (R 4.0.1)</w:t>
-      </w:r>
-      <w:r>
-        <w:br/>
-      </w:r>
-      <w:r>
-        <w:rPr>
-          <w:rStyle w:val="VerbatimChar"/>
-        </w:rPr>
-        <w:t xml:space="preserve">#&gt;  fansi         0.5.0      2021-05-25 [2] CRAN (R 4.0.4)</w:t>
-      </w:r>
-      <w:r>
-        <w:br/>
-      </w:r>
-      <w:r>
-        <w:rPr>
-          <w:rStyle w:val="VerbatimChar"/>
-        </w:rPr>
-        <w:t xml:space="preserve">#&gt;  fastmap       1.1.0      2021-01-25 [2] CRAN (R 4.0.2)</w:t>
-      </w:r>
-      <w:r>
-        <w:br/>
-      </w:r>
-      <w:r>
-        <w:rPr>
-          <w:rStyle w:val="VerbatimChar"/>
-        </w:rPr>
-        <w:t xml:space="preserve">#&gt;  forcats     * 0.5.1      2021-01-27 [2] CRAN (R 4.0.2)</w:t>
-      </w:r>
-      <w:r>
-        <w:br/>
-      </w:r>
-      <w:r>
-        <w:rPr>
-          <w:rStyle w:val="VerbatimChar"/>
-        </w:rPr>
-        <w:t xml:space="preserve">#&gt;  fs            1.5.0      2020-07-31 [2] CRAN (R 4.0.2)</w:t>
-      </w:r>
-      <w:r>
-        <w:br/>
-      </w:r>
-      <w:r>
-        <w:rPr>
-          <w:rStyle w:val="VerbatimChar"/>
-        </w:rPr>
-        <w:t xml:space="preserve">#&gt;  generics      0.1.0      2020-10-31 [2] CRAN (R 4.0.2)</w:t>
-      </w:r>
-      <w:r>
-        <w:br/>
-      </w:r>
-      <w:r>
-        <w:rPr>
-          <w:rStyle w:val="VerbatimChar"/>
-        </w:rPr>
-        <w:t xml:space="preserve">#&gt;  ggplot2     * 3.3.5      2021-06-25 [1] CRAN (R 4.0.2)</w:t>
-      </w:r>
-      <w:r>
-        <w:br/>
-      </w:r>
-      <w:r>
-        <w:rPr>
-          <w:rStyle w:val="VerbatimChar"/>
-        </w:rPr>
-        <w:t xml:space="preserve">#&gt;  glue          1.4.2      2020-08-27 [2] CRAN (R 4.0.2)</w:t>
-      </w:r>
-      <w:r>
-        <w:br/>
-      </w:r>
-      <w:r>
-        <w:rPr>
-          <w:rStyle w:val="VerbatimChar"/>
-        </w:rPr>
-        <w:t xml:space="preserve">#&gt;  gtable        0.3.0      2019-03-25 [2] CRAN (R 4.0.2)</w:t>
-      </w:r>
-      <w:r>
-        <w:br/>
-      </w:r>
-      <w:r>
-        <w:rPr>
-          <w:rStyle w:val="VerbatimChar"/>
-        </w:rPr>
-        <w:t xml:space="preserve">#&gt;  haven         2.4.1      2021-04-23 [2] CRAN (R 4.0.2)</w:t>
-      </w:r>
-      <w:r>
-        <w:br/>
-      </w:r>
-      <w:r>
-        <w:rPr>
-          <w:rStyle w:val="VerbatimChar"/>
-        </w:rPr>
-        <w:t xml:space="preserve">#&gt;  hms           1.1.0      2021-05-17 [2] CRAN (R 4.0.4)</w:t>
-      </w:r>
-      <w:r>
-        <w:br/>
-      </w:r>
-      <w:r>
-        <w:rPr>
-          <w:rStyle w:val="VerbatimChar"/>
-        </w:rPr>
-        <w:t xml:space="preserve">#&gt;  htmltools     0.5.2      2021-08-25 [1] CRAN (R 4.0.4)</w:t>
-      </w:r>
-      <w:r>
-        <w:br/>
-      </w:r>
-      <w:r>
-        <w:rPr>
-          <w:rStyle w:val="VerbatimChar"/>
-        </w:rPr>
-        <w:t xml:space="preserve">#&gt;  httr          1.4.2      2020-07-20 [2] CRAN (R 4.0.2)</w:t>
-      </w:r>
-      <w:r>
-        <w:br/>
-      </w:r>
-      <w:r>
-        <w:rPr>
-          <w:rStyle w:val="VerbatimChar"/>
-        </w:rPr>
-        <w:t xml:space="preserve">#&gt;  jsonlite      1.7.2      2020-12-09 [2] CRAN (R 4.0.2)</w:t>
-      </w:r>
-      <w:r>
-        <w:br/>
-      </w:r>
-      <w:r>
-        <w:rPr>
-          <w:rStyle w:val="VerbatimChar"/>
-        </w:rPr>
-        <w:t xml:space="preserve">#&gt;  knitr         1.36       2021-09-29 [1] CRAN (R 4.0.4)</w:t>
-      </w:r>
-      <w:r>
-        <w:br/>
-      </w:r>
-      <w:r>
-        <w:rPr>
-          <w:rStyle w:val="VerbatimChar"/>
-        </w:rPr>
-        <w:t xml:space="preserve">#&gt;  lifecycle     1.0.1      2021-09-24 [1] CRAN (R 4.0.2)</w:t>
-      </w:r>
-      <w:r>
-        <w:br/>
-      </w:r>
-      <w:r>
-        <w:rPr>
-          <w:rStyle w:val="VerbatimChar"/>
-        </w:rPr>
-        <w:t xml:space="preserve">#&gt;  lubridate     1.7.10     2021-02-26 [1] CRAN (R 4.0.2)</w:t>
-      </w:r>
-      <w:r>
-        <w:br/>
-      </w:r>
-      <w:r>
-        <w:rPr>
-          <w:rStyle w:val="VerbatimChar"/>
-        </w:rPr>
-        <w:t xml:space="preserve">#&gt;  magrittr      2.0.1      2020-11-17 [2] CRAN (R 4.0.2)</w:t>
-      </w:r>
-      <w:r>
-        <w:br/>
-      </w:r>
-      <w:r>
-        <w:rPr>
-          <w:rStyle w:val="VerbatimChar"/>
-        </w:rPr>
-        <w:t xml:space="preserve">#&gt;  memoise       2.0.0      2021-01-26 [2] CRAN (R 4.0.2)</w:t>
-      </w:r>
-      <w:r>
-        <w:br/>
-      </w:r>
-      <w:r>
-        <w:rPr>
-          <w:rStyle w:val="VerbatimChar"/>
-        </w:rPr>
-        <w:t xml:space="preserve">#&gt;  modelr        0.1.8      2020-05-19 [2] CRAN (R 4.0.2)</w:t>
-      </w:r>
-      <w:r>
-        <w:br/>
-      </w:r>
-      <w:r>
-        <w:rPr>
-          <w:rStyle w:val="VerbatimChar"/>
-        </w:rPr>
-        <w:t xml:space="preserve">#&gt;  munsell       0.5.0      2018-06-12 [2] CRAN (R 4.0.2)</w:t>
-      </w:r>
-      <w:r>
-        <w:br/>
-      </w:r>
-      <w:r>
-        <w:rPr>
-          <w:rStyle w:val="VerbatimChar"/>
-        </w:rPr>
-        <w:t xml:space="preserve">#&gt;  pillar        1.6.4      2021-10-18 [1] CRAN (R 4.0.2)</w:t>
-      </w:r>
-      <w:r>
-        <w:br/>
-      </w:r>
-      <w:r>
-        <w:rPr>
-          <w:rStyle w:val="VerbatimChar"/>
-        </w:rPr>
-        <w:t xml:space="preserve">#&gt;  pkgbuild      1.2.0      2020-12-15 [2] CRAN (R 4.0.2)</w:t>
-      </w:r>
-      <w:r>
-        <w:br/>
-      </w:r>
-      <w:r>
-        <w:rPr>
-          <w:rStyle w:val="VerbatimChar"/>
-        </w:rPr>
-        <w:t xml:space="preserve">#&gt;  pkgconfig     2.0.3      2019-09-22 [2] CRAN (R 4.0.2)</w:t>
-      </w:r>
-      <w:r>
-        <w:br/>
-      </w:r>
-      <w:r>
-        <w:rPr>
-          <w:rStyle w:val="VerbatimChar"/>
-        </w:rPr>
-        <w:t xml:space="preserve">#&gt;  pkgload       1.2.3      2021-10-13 [1] CRAN (R 4.0.4)</w:t>
-      </w:r>
-      <w:r>
-        <w:br/>
-      </w:r>
-      <w:r>
-        <w:rPr>
-          <w:rStyle w:val="VerbatimChar"/>
-        </w:rPr>
-        <w:t xml:space="preserve">#&gt;  prettyunits   1.1.1      2020-01-24 [2] CRAN (R 4.0.2)</w:t>
-      </w:r>
-      <w:r>
-        <w:br/>
-      </w:r>
-      <w:r>
-        <w:rPr>
-          <w:rStyle w:val="VerbatimChar"/>
-        </w:rPr>
-        <w:t xml:space="preserve">#&gt;  processx      3.5.2      2021-04-30 [2] CRAN (R 4.0.2)</w:t>
-      </w:r>
-      <w:r>
-        <w:br/>
-      </w:r>
-      <w:r>
-        <w:rPr>
-          <w:rStyle w:val="VerbatimChar"/>
-        </w:rPr>
-        <w:t xml:space="preserve">#&gt;  ps            1.6.0      2021-02-28 [2] CRAN (R 4.0.2)</w:t>
-      </w:r>
-      <w:r>
-        <w:br/>
-      </w:r>
-      <w:r>
-        <w:rPr>
-          <w:rStyle w:val="VerbatimChar"/>
-        </w:rPr>
-        <w:t xml:space="preserve">#&gt;  purrr       * 0.3.4      2020-04-17 [2] CRAN (R 4.0.2)</w:t>
-      </w:r>
-      <w:r>
-        <w:br/>
-      </w:r>
-      <w:r>
-        <w:rPr>
-          <w:rStyle w:val="VerbatimChar"/>
-        </w:rPr>
-        <w:t xml:space="preserve">#&gt;  R6            2.5.1      2021-08-19 [1] CRAN (R 4.0.2)</w:t>
-      </w:r>
-      <w:r>
-        <w:br/>
-      </w:r>
-      <w:r>
-        <w:rPr>
-          <w:rStyle w:val="VerbatimChar"/>
-        </w:rPr>
-        <w:t xml:space="preserve">#&gt;  Rcpp          1.0.7      2021-07-07 [2] CRAN (R 4.0.2)</w:t>
-      </w:r>
-      <w:r>
-        <w:br/>
-      </w:r>
-      <w:r>
-        <w:rPr>
-          <w:rStyle w:val="VerbatimChar"/>
-        </w:rPr>
-        <w:t xml:space="preserve">#&gt;  readr       * 1.4.0      2020-10-05 [2] CRAN (R 4.0.2)</w:t>
-      </w:r>
-      <w:r>
-        <w:br/>
-      </w:r>
-      <w:r>
-        <w:rPr>
-          <w:rStyle w:val="VerbatimChar"/>
-        </w:rPr>
-        <w:t xml:space="preserve">#&gt;  readxl        1.3.1      2019-03-13 [2] CRAN (R 4.0.2)</w:t>
-      </w:r>
-      <w:r>
-        <w:br/>
-      </w:r>
-      <w:r>
-        <w:rPr>
-          <w:rStyle w:val="VerbatimChar"/>
-        </w:rPr>
-        <w:t xml:space="preserve">#&gt;  remotes       2.3.0      2021-04-01 [2] CRAN (R 4.0.2)</w:t>
-      </w:r>
-      <w:r>
-        <w:br/>
-      </w:r>
-      <w:r>
-        <w:rPr>
-          <w:rStyle w:val="VerbatimChar"/>
-        </w:rPr>
-        <w:t xml:space="preserve">#&gt;  reprex        2.0.0      2021-04-02 [2] CRAN (R 4.0.2)</w:t>
-      </w:r>
-      <w:r>
-        <w:br/>
-      </w:r>
-      <w:r>
-        <w:rPr>
-          <w:rStyle w:val="VerbatimChar"/>
-        </w:rPr>
-        <w:t xml:space="preserve">#&gt;  rlang         0.4.12     2021-10-18 [1] CRAN (R 4.0.2)</w:t>
-      </w:r>
-      <w:r>
-        <w:br/>
-      </w:r>
-      <w:r>
-        <w:rPr>
-          <w:rStyle w:val="VerbatimChar"/>
-        </w:rPr>
-        <w:t xml:space="preserve">#&gt;  rmarkdown     2.8        2021-05-07 [2] CRAN (R 4.0.2)</w:t>
-      </w:r>
-      <w:r>
-        <w:br/>
-      </w:r>
-      <w:r>
-        <w:rPr>
-          <w:rStyle w:val="VerbatimChar"/>
-        </w:rPr>
-        <w:t xml:space="preserve">#&gt;  rprojroot     2.0.2      2020-11-15 [2] CRAN (R 4.0.2)</w:t>
-      </w:r>
-      <w:r>
-        <w:br/>
-      </w:r>
-      <w:r>
-        <w:rPr>
-          <w:rStyle w:val="VerbatimChar"/>
-        </w:rPr>
-        <w:t xml:space="preserve">#&gt;  rstudioapi    0.13       2020-11-12 [2] CRAN (R 4.0.2)</w:t>
-      </w:r>
-      <w:r>
-        <w:br/>
-      </w:r>
-      <w:r>
-        <w:rPr>
-          <w:rStyle w:val="VerbatimChar"/>
-        </w:rPr>
-        <w:t xml:space="preserve">#&gt;  rvest         1.0.0      2021-03-09 [2] CRAN (R 4.0.2)</w:t>
-      </w:r>
-      <w:r>
-        <w:br/>
-      </w:r>
-      <w:r>
-        <w:rPr>
-          <w:rStyle w:val="VerbatimChar"/>
-        </w:rPr>
-        <w:t xml:space="preserve">#&gt;  scales        1.1.1      2020-05-11 [2] CRAN (R 4.0.2)</w:t>
-      </w:r>
-      <w:r>
-        <w:br/>
-      </w:r>
-      <w:r>
-        <w:rPr>
-          <w:rStyle w:val="VerbatimChar"/>
-        </w:rPr>
-        <w:t xml:space="preserve">#&gt;  sessioninfo   1.1.1      2018-11-05 [2] CRAN (R 4.0.2)</w:t>
-      </w:r>
-      <w:r>
-        <w:br/>
-      </w:r>
-      <w:r>
-        <w:rPr>
-          <w:rStyle w:val="VerbatimChar"/>
-        </w:rPr>
-        <w:t xml:space="preserve">#&gt;  stringi       1.7.5      2021-10-04 [1] CRAN (R 4.0.4)</w:t>
-      </w:r>
-      <w:r>
-        <w:br/>
-      </w:r>
-      <w:r>
-        <w:rPr>
-          <w:rStyle w:val="VerbatimChar"/>
-        </w:rPr>
-        <w:t xml:space="preserve">#&gt;  stringr     * 1.4.0      2019-02-10 [2] CRAN (R 4.0.2)</w:t>
-      </w:r>
-      <w:r>
-        <w:br/>
-      </w:r>
-      <w:r>
-        <w:rPr>
-          <w:rStyle w:val="VerbatimChar"/>
-        </w:rPr>
-        <w:t xml:space="preserve">#&gt;  testthat      3.1.0      2021-10-04 [1] CRAN (R 4.0.4)</w:t>
-      </w:r>
-      <w:r>
-        <w:br/>
-      </w:r>
-      <w:r>
-        <w:rPr>
-          <w:rStyle w:val="VerbatimChar"/>
-        </w:rPr>
-        <w:t xml:space="preserve">#&gt;  tibble      * 3.1.5      2021-09-30 [1] CRAN (R 4.0.2)</w:t>
-      </w:r>
-      <w:r>
-        <w:br/>
-      </w:r>
-      <w:r>
-        <w:rPr>
-          <w:rStyle w:val="VerbatimChar"/>
-        </w:rPr>
-        <w:t xml:space="preserve">#&gt;  tidyr       * 1.1.3      2021-03-03 [2] CRAN (R 4.0.2)</w:t>
-      </w:r>
-      <w:r>
-        <w:br/>
-      </w:r>
-      <w:r>
-        <w:rPr>
-          <w:rStyle w:val="VerbatimChar"/>
-        </w:rPr>
-        <w:t xml:space="preserve">#&gt;  tidyselect    1.1.1      2021-04-30 [2] CRAN (R 4.0.2)</w:t>
-      </w:r>
-      <w:r>
-        <w:br/>
-      </w:r>
-      <w:r>
-        <w:rPr>
-          <w:rStyle w:val="VerbatimChar"/>
-        </w:rPr>
-        <w:t xml:space="preserve">#&gt;  tidyverse   * 1.3.1      2021-04-15 [2] CRAN (R 4.0.2)</w:t>
-      </w:r>
-      <w:r>
-        <w:br/>
-      </w:r>
-      <w:r>
-        <w:rPr>
-          <w:rStyle w:val="VerbatimChar"/>
-        </w:rPr>
-        <w:t xml:space="preserve">#&gt;  usethis       2.0.1      2021-02-10 [2] CRAN (R 4.0.2)</w:t>
-      </w:r>
-      <w:r>
-        <w:br/>
-      </w:r>
-      <w:r>
-        <w:rPr>
-          <w:rStyle w:val="VerbatimChar"/>
-        </w:rPr>
-        <w:t xml:space="preserve">#&gt;  utf8          1.2.2      2021-07-24 [1] CRAN (R 4.0.2)</w:t>
-      </w:r>
-      <w:r>
-        <w:br/>
-      </w:r>
-      <w:r>
-        <w:rPr>
-          <w:rStyle w:val="VerbatimChar"/>
-        </w:rPr>
-        <w:t xml:space="preserve">#&gt;  vctrs         0.3.8      2021-04-29 [2] CRAN (R 4.0.2)</w:t>
-      </w:r>
-      <w:r>
-        <w:br/>
-      </w:r>
-      <w:r>
-        <w:rPr>
-          <w:rStyle w:val="VerbatimChar"/>
-        </w:rPr>
-        <w:t xml:space="preserve">#&gt;  withr         2.4.2      2021-04-18 [2] CRAN (R 4.0.4)</w:t>
-      </w:r>
-      <w:r>
-        <w:br/>
-      </w:r>
-      <w:r>
-        <w:rPr>
-          <w:rStyle w:val="VerbatimChar"/>
-        </w:rPr>
-        <w:t xml:space="preserve">#&gt;  xfun          0.27       2021-10-18 [1] CRAN (R 4.0.4)</w:t>
-      </w:r>
-      <w:r>
-        <w:br/>
-      </w:r>
-      <w:r>
-        <w:rPr>
-          <w:rStyle w:val="VerbatimChar"/>
-        </w:rPr>
-        <w:t xml:space="preserve">#&gt;  xml2          1.3.2      2020-04-23 [2] CRAN (R 4.0.2)</w:t>
-      </w:r>
-      <w:r>
-        <w:br/>
-      </w:r>
-      <w:r>
-        <w:rPr>
-          <w:rStyle w:val="VerbatimChar"/>
-        </w:rPr>
-        <w:t xml:space="preserve">#&gt;  yaml          2.2.1      2020-02-01 [2] CRAN (R 4.0.2)</w:t>
+        <w:t xml:space="preserve">#&gt;  package         * version    date       lib source        </w:t>
+      </w:r>
+      <w:r>
+        <w:br/>
+      </w:r>
+      <w:r>
+        <w:rPr>
+          <w:rStyle w:val="VerbatimChar"/>
+        </w:rPr>
+        <w:t xml:space="preserve">#&gt;  assertthat        0.2.1      2019-03-21 [2] CRAN (R 4.0.2)</w:t>
+      </w:r>
+      <w:r>
+        <w:br/>
+      </w:r>
+      <w:r>
+        <w:rPr>
+          <w:rStyle w:val="VerbatimChar"/>
+        </w:rPr>
+        <w:t xml:space="preserve">#&gt;  backports         1.2.1      2020-12-09 [2] CRAN (R 4.0.2)</w:t>
+      </w:r>
+      <w:r>
+        <w:br/>
+      </w:r>
+      <w:r>
+        <w:rPr>
+          <w:rStyle w:val="VerbatimChar"/>
+        </w:rPr>
+        <w:t xml:space="preserve">#&gt;  bookdown          0.22       2021-04-22 [2] CRAN (R 4.0.2)</w:t>
+      </w:r>
+      <w:r>
+        <w:br/>
+      </w:r>
+      <w:r>
+        <w:rPr>
+          <w:rStyle w:val="VerbatimChar"/>
+        </w:rPr>
+        <w:t xml:space="preserve">#&gt;  broom             0.7.6      2021-04-05 [2] CRAN (R 4.0.2)</w:t>
+      </w:r>
+      <w:r>
+        <w:br/>
+      </w:r>
+      <w:r>
+        <w:rPr>
+          <w:rStyle w:val="VerbatimChar"/>
+        </w:rPr>
+        <w:t xml:space="preserve">#&gt;  cachem            1.0.6      2021-08-19 [1] CRAN (R 4.0.4)</w:t>
+      </w:r>
+      <w:r>
+        <w:br/>
+      </w:r>
+      <w:r>
+        <w:rPr>
+          <w:rStyle w:val="VerbatimChar"/>
+        </w:rPr>
+        <w:t xml:space="preserve">#&gt;  callr             3.7.0      2021-04-20 [2] CRAN (R 4.0.2)</w:t>
+      </w:r>
+      <w:r>
+        <w:br/>
+      </w:r>
+      <w:r>
+        <w:rPr>
+          <w:rStyle w:val="VerbatimChar"/>
+        </w:rPr>
+        <w:t xml:space="preserve">#&gt;  cellranger        1.1.0      2016-07-27 [2] CRAN (R 4.0.2)</w:t>
+      </w:r>
+      <w:r>
+        <w:br/>
+      </w:r>
+      <w:r>
+        <w:rPr>
+          <w:rStyle w:val="VerbatimChar"/>
+        </w:rPr>
+        <w:t xml:space="preserve">#&gt;  cetaceanbcg     * 0.0.0.9000 2022-04-19 [1] local         </w:t>
+      </w:r>
+      <w:r>
+        <w:br/>
+      </w:r>
+      <w:r>
+        <w:rPr>
+          <w:rStyle w:val="VerbatimChar"/>
+        </w:rPr>
+        <w:t xml:space="preserve">#&gt;  cli               3.0.1      2021-07-17 [1] CRAN (R 4.0.2)</w:t>
+      </w:r>
+      <w:r>
+        <w:br/>
+      </w:r>
+      <w:r>
+        <w:rPr>
+          <w:rStyle w:val="VerbatimChar"/>
+        </w:rPr>
+        <w:t xml:space="preserve">#&gt;  codetools         0.2-18     2020-11-04 [2] CRAN (R 4.0.4)</w:t>
+      </w:r>
+      <w:r>
+        <w:br/>
+      </w:r>
+      <w:r>
+        <w:rPr>
+          <w:rStyle w:val="VerbatimChar"/>
+        </w:rPr>
+        <w:t xml:space="preserve">#&gt;  colorspace        2.0-2      2021-06-24 [1] CRAN (R 4.0.2)</w:t>
+      </w:r>
+      <w:r>
+        <w:br/>
+      </w:r>
+      <w:r>
+        <w:rPr>
+          <w:rStyle w:val="VerbatimChar"/>
+        </w:rPr>
+        <w:t xml:space="preserve">#&gt;  cowplot           1.1.1      2020-12-30 [2] CRAN (R 4.0.2)</w:t>
+      </w:r>
+      <w:r>
+        <w:br/>
+      </w:r>
+      <w:r>
+        <w:rPr>
+          <w:rStyle w:val="VerbatimChar"/>
+        </w:rPr>
+        <w:t xml:space="preserve">#&gt;  crayon            1.4.1      2021-02-08 [2] CRAN (R 4.0.2)</w:t>
+      </w:r>
+      <w:r>
+        <w:br/>
+      </w:r>
+      <w:r>
+        <w:rPr>
+          <w:rStyle w:val="VerbatimChar"/>
+        </w:rPr>
+        <w:t xml:space="preserve">#&gt;  DBI               1.1.1      2021-01-15 [2] CRAN (R 4.0.2)</w:t>
+      </w:r>
+      <w:r>
+        <w:br/>
+      </w:r>
+      <w:r>
+        <w:rPr>
+          <w:rStyle w:val="VerbatimChar"/>
+        </w:rPr>
+        <w:t xml:space="preserve">#&gt;  dbplyr            2.1.1      2021-04-06 [2] CRAN (R 4.0.2)</w:t>
+      </w:r>
+      <w:r>
+        <w:br/>
+      </w:r>
+      <w:r>
+        <w:rPr>
+          <w:rStyle w:val="VerbatimChar"/>
+        </w:rPr>
+        <w:t xml:space="preserve">#&gt;  desc              1.4.0      2021-09-28 [1] CRAN (R 4.0.4)</w:t>
+      </w:r>
+      <w:r>
+        <w:br/>
+      </w:r>
+      <w:r>
+        <w:rPr>
+          <w:rStyle w:val="VerbatimChar"/>
+        </w:rPr>
+        <w:t xml:space="preserve">#&gt;  devtools          2.4.1      2021-05-05 [2] CRAN (R 4.0.2)</w:t>
+      </w:r>
+      <w:r>
+        <w:br/>
+      </w:r>
+      <w:r>
+        <w:rPr>
+          <w:rStyle w:val="VerbatimChar"/>
+        </w:rPr>
+        <w:t xml:space="preserve">#&gt;  digest            0.6.28     2021-09-23 [1] CRAN (R 4.0.2)</w:t>
+      </w:r>
+      <w:r>
+        <w:br/>
+      </w:r>
+      <w:r>
+        <w:rPr>
+          <w:rStyle w:val="VerbatimChar"/>
+        </w:rPr>
+        <w:t xml:space="preserve">#&gt;  dplyr           * 1.0.7      2021-06-18 [1] CRAN (R 4.0.2)</w:t>
+      </w:r>
+      <w:r>
+        <w:br/>
+      </w:r>
+      <w:r>
+        <w:rPr>
+          <w:rStyle w:val="VerbatimChar"/>
+        </w:rPr>
+        <w:t xml:space="preserve">#&gt;  ellipsis          0.3.2      2021-04-29 [2] CRAN (R 4.0.2)</w:t>
+      </w:r>
+      <w:r>
+        <w:br/>
+      </w:r>
+      <w:r>
+        <w:rPr>
+          <w:rStyle w:val="VerbatimChar"/>
+        </w:rPr>
+        <w:t xml:space="preserve">#&gt;  evaluate          0.14       2019-05-28 [2] CRAN (R 4.0.1)</w:t>
+      </w:r>
+      <w:r>
+        <w:br/>
+      </w:r>
+      <w:r>
+        <w:rPr>
+          <w:rStyle w:val="VerbatimChar"/>
+        </w:rPr>
+        <w:t xml:space="preserve">#&gt;  fansi             0.5.0      2021-05-25 [2] CRAN (R 4.0.4)</w:t>
+      </w:r>
+      <w:r>
+        <w:br/>
+      </w:r>
+      <w:r>
+        <w:rPr>
+          <w:rStyle w:val="VerbatimChar"/>
+        </w:rPr>
+        <w:t xml:space="preserve">#&gt;  farver            2.1.0      2021-02-28 [2] CRAN (R 4.0.2)</w:t>
+      </w:r>
+      <w:r>
+        <w:br/>
+      </w:r>
+      <w:r>
+        <w:rPr>
+          <w:rStyle w:val="VerbatimChar"/>
+        </w:rPr>
+        <w:t xml:space="preserve">#&gt;  fastmap           1.1.0      2021-01-25 [2] CRAN (R 4.0.2)</w:t>
+      </w:r>
+      <w:r>
+        <w:br/>
+      </w:r>
+      <w:r>
+        <w:rPr>
+          <w:rStyle w:val="VerbatimChar"/>
+        </w:rPr>
+        <w:t xml:space="preserve">#&gt;  forcats         * 0.5.1      2021-01-27 [2] CRAN (R 4.0.2)</w:t>
+      </w:r>
+      <w:r>
+        <w:br/>
+      </w:r>
+      <w:r>
+        <w:rPr>
+          <w:rStyle w:val="VerbatimChar"/>
+        </w:rPr>
+        <w:t xml:space="preserve">#&gt;  fs                1.5.0      2020-07-31 [2] CRAN (R 4.0.2)</w:t>
+      </w:r>
+      <w:r>
+        <w:br/>
+      </w:r>
+      <w:r>
+        <w:rPr>
+          <w:rStyle w:val="VerbatimChar"/>
+        </w:rPr>
+        <w:t xml:space="preserve">#&gt;  generics          0.1.0      2020-10-31 [2] CRAN (R 4.0.2)</w:t>
+      </w:r>
+      <w:r>
+        <w:br/>
+      </w:r>
+      <w:r>
+        <w:rPr>
+          <w:rStyle w:val="VerbatimChar"/>
+        </w:rPr>
+        <w:t xml:space="preserve">#&gt;  ggplot2         * 3.3.5      2021-06-25 [1] CRAN (R 4.0.2)</w:t>
+      </w:r>
+      <w:r>
+        <w:br/>
+      </w:r>
+      <w:r>
+        <w:rPr>
+          <w:rStyle w:val="VerbatimChar"/>
+        </w:rPr>
+        <w:t xml:space="preserve">#&gt;  glue              1.4.2      2020-08-27 [2] CRAN (R 4.0.2)</w:t>
+      </w:r>
+      <w:r>
+        <w:br/>
+      </w:r>
+      <w:r>
+        <w:rPr>
+          <w:rStyle w:val="VerbatimChar"/>
+        </w:rPr>
+        <w:t xml:space="preserve">#&gt;  gtable            0.3.0      2019-03-25 [2] CRAN (R 4.0.2)</w:t>
+      </w:r>
+      <w:r>
+        <w:br/>
+      </w:r>
+      <w:r>
+        <w:rPr>
+          <w:rStyle w:val="VerbatimChar"/>
+        </w:rPr>
+        <w:t xml:space="preserve">#&gt;  haven             2.4.1      2021-04-23 [2] CRAN (R 4.0.2)</w:t>
+      </w:r>
+      <w:r>
+        <w:br/>
+      </w:r>
+      <w:r>
+        <w:rPr>
+          <w:rStyle w:val="VerbatimChar"/>
+        </w:rPr>
+        <w:t xml:space="preserve">#&gt;  highr             0.9        2021-04-16 [2] CRAN (R 4.0.2)</w:t>
+      </w:r>
+      <w:r>
+        <w:br/>
+      </w:r>
+      <w:r>
+        <w:rPr>
+          <w:rStyle w:val="VerbatimChar"/>
+        </w:rPr>
+        <w:t xml:space="preserve">#&gt;  hms               1.1.0      2021-05-17 [2] CRAN (R 4.0.4)</w:t>
+      </w:r>
+      <w:r>
+        <w:br/>
+      </w:r>
+      <w:r>
+        <w:rPr>
+          <w:rStyle w:val="VerbatimChar"/>
+        </w:rPr>
+        <w:t xml:space="preserve">#&gt;  htmltools         0.5.2      2021-08-25 [1] CRAN (R 4.0.4)</w:t>
+      </w:r>
+      <w:r>
+        <w:br/>
+      </w:r>
+      <w:r>
+        <w:rPr>
+          <w:rStyle w:val="VerbatimChar"/>
+        </w:rPr>
+        <w:t xml:space="preserve">#&gt;  httr              1.4.2      2020-07-20 [2] CRAN (R 4.0.2)</w:t>
+      </w:r>
+      <w:r>
+        <w:br/>
+      </w:r>
+      <w:r>
+        <w:rPr>
+          <w:rStyle w:val="VerbatimChar"/>
+        </w:rPr>
+        <w:t xml:space="preserve">#&gt;  jsonlite          1.7.2      2020-12-09 [2] CRAN (R 4.0.2)</w:t>
+      </w:r>
+      <w:r>
+        <w:br/>
+      </w:r>
+      <w:r>
+        <w:rPr>
+          <w:rStyle w:val="VerbatimChar"/>
+        </w:rPr>
+        <w:t xml:space="preserve">#&gt;  knitr             1.36       2021-09-29 [1] CRAN (R 4.0.4)</w:t>
+      </w:r>
+      <w:r>
+        <w:br/>
+      </w:r>
+      <w:r>
+        <w:rPr>
+          <w:rStyle w:val="VerbatimChar"/>
+        </w:rPr>
+        <w:t xml:space="preserve">#&gt;  labeling          0.4.2      2020-10-20 [2] CRAN (R 4.0.2)</w:t>
+      </w:r>
+      <w:r>
+        <w:br/>
+      </w:r>
+      <w:r>
+        <w:rPr>
+          <w:rStyle w:val="VerbatimChar"/>
+        </w:rPr>
+        <w:t xml:space="preserve">#&gt;  lattice           0.20-44    2021-05-02 [2] CRAN (R 4.0.4)</w:t>
+      </w:r>
+      <w:r>
+        <w:br/>
+      </w:r>
+      <w:r>
+        <w:rPr>
+          <w:rStyle w:val="VerbatimChar"/>
+        </w:rPr>
+        <w:t xml:space="preserve">#&gt;  lifecycle         1.0.1      2021-09-24 [1] CRAN (R 4.0.2)</w:t>
+      </w:r>
+      <w:r>
+        <w:br/>
+      </w:r>
+      <w:r>
+        <w:rPr>
+          <w:rStyle w:val="VerbatimChar"/>
+        </w:rPr>
+        <w:t xml:space="preserve">#&gt;  lubridate         1.7.10     2021-02-26 [1] CRAN (R 4.0.2)</w:t>
+      </w:r>
+      <w:r>
+        <w:br/>
+      </w:r>
+      <w:r>
+        <w:rPr>
+          <w:rStyle w:val="VerbatimChar"/>
+        </w:rPr>
+        <w:t xml:space="preserve">#&gt;  magrittr          2.0.1      2020-11-17 [2] CRAN (R 4.0.2)</w:t>
+      </w:r>
+      <w:r>
+        <w:br/>
+      </w:r>
+      <w:r>
+        <w:rPr>
+          <w:rStyle w:val="VerbatimChar"/>
+        </w:rPr>
+        <w:t xml:space="preserve">#&gt;  MASS              7.3-54     2021-05-03 [2] CRAN (R 4.0.4)</w:t>
+      </w:r>
+      <w:r>
+        <w:br/>
+      </w:r>
+      <w:r>
+        <w:rPr>
+          <w:rStyle w:val="VerbatimChar"/>
+        </w:rPr>
+        <w:t xml:space="preserve">#&gt;  Matrix            1.3-3      2021-05-04 [2] CRAN (R 4.0.2)</w:t>
+      </w:r>
+      <w:r>
+        <w:br/>
+      </w:r>
+      <w:r>
+        <w:rPr>
+          <w:rStyle w:val="VerbatimChar"/>
+        </w:rPr>
+        <w:t xml:space="preserve">#&gt;  memoise           2.0.0      2021-01-26 [2] CRAN (R 4.0.2)</w:t>
+      </w:r>
+      <w:r>
+        <w:br/>
+      </w:r>
+      <w:r>
+        <w:rPr>
+          <w:rStyle w:val="VerbatimChar"/>
+        </w:rPr>
+        <w:t xml:space="preserve">#&gt;  mgcv              1.8-35     2021-04-18 [2] CRAN (R 4.0.2)</w:t>
+      </w:r>
+      <w:r>
+        <w:br/>
+      </w:r>
+      <w:r>
+        <w:rPr>
+          <w:rStyle w:val="VerbatimChar"/>
+        </w:rPr>
+        <w:t xml:space="preserve">#&gt;  modelr            0.1.8      2020-05-19 [2] CRAN (R 4.0.2)</w:t>
+      </w:r>
+      <w:r>
+        <w:br/>
+      </w:r>
+      <w:r>
+        <w:rPr>
+          <w:rStyle w:val="VerbatimChar"/>
+        </w:rPr>
+        <w:t xml:space="preserve">#&gt;  munsell           0.5.0      2018-06-12 [2] CRAN (R 4.0.2)</w:t>
+      </w:r>
+      <w:r>
+        <w:br/>
+      </w:r>
+      <w:r>
+        <w:rPr>
+          <w:rStyle w:val="VerbatimChar"/>
+        </w:rPr>
+        <w:t xml:space="preserve">#&gt;  nlme              3.1-152    2021-02-04 [2] CRAN (R 4.0.4)</w:t>
+      </w:r>
+      <w:r>
+        <w:br/>
+      </w:r>
+      <w:r>
+        <w:rPr>
+          <w:rStyle w:val="VerbatimChar"/>
+        </w:rPr>
+        <w:t xml:space="preserve">#&gt;  pillar            1.6.4      2021-10-18 [1] CRAN (R 4.0.2)</w:t>
+      </w:r>
+      <w:r>
+        <w:br/>
+      </w:r>
+      <w:r>
+        <w:rPr>
+          <w:rStyle w:val="VerbatimChar"/>
+        </w:rPr>
+        <w:t xml:space="preserve">#&gt;  pkgbuild          1.2.0      2020-12-15 [2] CRAN (R 4.0.2)</w:t>
+      </w:r>
+      <w:r>
+        <w:br/>
+      </w:r>
+      <w:r>
+        <w:rPr>
+          <w:rStyle w:val="VerbatimChar"/>
+        </w:rPr>
+        <w:t xml:space="preserve">#&gt;  pkgconfig         2.0.3      2019-09-22 [2] CRAN (R 4.0.2)</w:t>
+      </w:r>
+      <w:r>
+        <w:br/>
+      </w:r>
+      <w:r>
+        <w:rPr>
+          <w:rStyle w:val="VerbatimChar"/>
+        </w:rPr>
+        <w:t xml:space="preserve">#&gt;  pkgload           1.2.3      2021-10-13 [1] CRAN (R 4.0.4)</w:t>
+      </w:r>
+      <w:r>
+        <w:br/>
+      </w:r>
+      <w:r>
+        <w:rPr>
+          <w:rStyle w:val="VerbatimChar"/>
+        </w:rPr>
+        <w:t xml:space="preserve">#&gt;  pracma            2.3.3      2021-01-23 [2] CRAN (R 4.0.2)</w:t>
+      </w:r>
+      <w:r>
+        <w:br/>
+      </w:r>
+      <w:r>
+        <w:rPr>
+          <w:rStyle w:val="VerbatimChar"/>
+        </w:rPr>
+        <w:t xml:space="preserve">#&gt;  prettyunits       1.1.1      2020-01-24 [2] CRAN (R 4.0.2)</w:t>
+      </w:r>
+      <w:r>
+        <w:br/>
+      </w:r>
+      <w:r>
+        <w:rPr>
+          <w:rStyle w:val="VerbatimChar"/>
+        </w:rPr>
+        <w:t xml:space="preserve">#&gt;  processx          3.5.2      2021-04-30 [2] CRAN (R 4.0.2)</w:t>
+      </w:r>
+      <w:r>
+        <w:br/>
+      </w:r>
+      <w:r>
+        <w:rPr>
+          <w:rStyle w:val="VerbatimChar"/>
+        </w:rPr>
+        <w:t xml:space="preserve">#&gt;  ps                1.6.0      2021-02-28 [2] CRAN (R 4.0.2)</w:t>
+      </w:r>
+      <w:r>
+        <w:br/>
+      </w:r>
+      <w:r>
+        <w:rPr>
+          <w:rStyle w:val="VerbatimChar"/>
+        </w:rPr>
+        <w:t xml:space="preserve">#&gt;  psd               2.1.0      2020-06-29 [1] CRAN (R 4.0.2)</w:t>
+      </w:r>
+      <w:r>
+        <w:br/>
+      </w:r>
+      <w:r>
+        <w:rPr>
+          <w:rStyle w:val="VerbatimChar"/>
+        </w:rPr>
+        <w:t xml:space="preserve">#&gt;  purrr           * 0.3.4      2020-04-17 [2] CRAN (R 4.0.2)</w:t>
+      </w:r>
+      <w:r>
+        <w:br/>
+      </w:r>
+      <w:r>
+        <w:rPr>
+          <w:rStyle w:val="VerbatimChar"/>
+        </w:rPr>
+        <w:t xml:space="preserve">#&gt;  R6                2.5.1      2021-08-19 [1] CRAN (R 4.0.2)</w:t>
+      </w:r>
+      <w:r>
+        <w:br/>
+      </w:r>
+      <w:r>
+        <w:rPr>
+          <w:rStyle w:val="VerbatimChar"/>
+        </w:rPr>
+        <w:t xml:space="preserve">#&gt;  RColorBrewer      1.1-2      2014-12-07 [2] CRAN (R 4.0.2)</w:t>
+      </w:r>
+      <w:r>
+        <w:br/>
+      </w:r>
+      <w:r>
+        <w:rPr>
+          <w:rStyle w:val="VerbatimChar"/>
+        </w:rPr>
+        <w:t xml:space="preserve">#&gt;  Rcpp              1.0.7      2021-07-07 [2] CRAN (R 4.0.2)</w:t>
+      </w:r>
+      <w:r>
+        <w:br/>
+      </w:r>
+      <w:r>
+        <w:rPr>
+          <w:rStyle w:val="VerbatimChar"/>
+        </w:rPr>
+        <w:t xml:space="preserve">#&gt;  RcppRoll          0.3.0      2018-06-05 [2] CRAN (R 4.0.2)</w:t>
+      </w:r>
+      <w:r>
+        <w:br/>
+      </w:r>
+      <w:r>
+        <w:rPr>
+          <w:rStyle w:val="VerbatimChar"/>
+        </w:rPr>
+        <w:t xml:space="preserve">#&gt;  readr           * 1.4.0      2020-10-05 [2] CRAN (R 4.0.2)</w:t>
+      </w:r>
+      <w:r>
+        <w:br/>
+      </w:r>
+      <w:r>
+        <w:rPr>
+          <w:rStyle w:val="VerbatimChar"/>
+        </w:rPr>
+        <w:t xml:space="preserve">#&gt;  readxl            1.3.1      2019-03-13 [2] CRAN (R 4.0.2)</w:t>
+      </w:r>
+      <w:r>
+        <w:br/>
+      </w:r>
+      <w:r>
+        <w:rPr>
+          <w:rStyle w:val="VerbatimChar"/>
+        </w:rPr>
+        <w:t xml:space="preserve">#&gt;  remotes           2.3.0      2021-04-01 [2] CRAN (R 4.0.2)</w:t>
+      </w:r>
+      <w:r>
+        <w:br/>
+      </w:r>
+      <w:r>
+        <w:rPr>
+          <w:rStyle w:val="VerbatimChar"/>
+        </w:rPr>
+        <w:t xml:space="preserve">#&gt;  reprex            2.0.0      2021-04-02 [2] CRAN (R 4.0.2)</w:t>
+      </w:r>
+      <w:r>
+        <w:br/>
+      </w:r>
+      <w:r>
+        <w:rPr>
+          <w:rStyle w:val="VerbatimChar"/>
+        </w:rPr>
+        <w:t xml:space="preserve">#&gt;  rlang             0.4.12     2021-10-18 [1] CRAN (R 4.0.2)</w:t>
+      </w:r>
+      <w:r>
+        <w:br/>
+      </w:r>
+      <w:r>
+        <w:rPr>
+          <w:rStyle w:val="VerbatimChar"/>
+        </w:rPr>
+        <w:t xml:space="preserve">#&gt;  rmarkdown         2.8        2021-05-07 [2] CRAN (R 4.0.2)</w:t>
+      </w:r>
+      <w:r>
+        <w:br/>
+      </w:r>
+      <w:r>
+        <w:rPr>
+          <w:rStyle w:val="VerbatimChar"/>
+        </w:rPr>
+        <w:t xml:space="preserve">#&gt;  RobustLinearReg   1.2.0      2020-06-12 [1] CRAN (R 4.0.2)</w:t>
+      </w:r>
+      <w:r>
+        <w:br/>
+      </w:r>
+      <w:r>
+        <w:rPr>
+          <w:rStyle w:val="VerbatimChar"/>
+        </w:rPr>
+        <w:t xml:space="preserve">#&gt;  rprojroot         2.0.2      2020-11-15 [2] CRAN (R 4.0.2)</w:t>
+      </w:r>
+      <w:r>
+        <w:br/>
+      </w:r>
+      <w:r>
+        <w:rPr>
+          <w:rStyle w:val="VerbatimChar"/>
+        </w:rPr>
+        <w:t xml:space="preserve">#&gt;  rstudioapi        0.13       2020-11-12 [2] CRAN (R 4.0.2)</w:t>
+      </w:r>
+      <w:r>
+        <w:br/>
+      </w:r>
+      <w:r>
+        <w:rPr>
+          <w:rStyle w:val="VerbatimChar"/>
+        </w:rPr>
+        <w:t xml:space="preserve">#&gt;  rvest             1.0.0      2021-03-09 [2] CRAN (R 4.0.2)</w:t>
+      </w:r>
+      <w:r>
+        <w:br/>
+      </w:r>
+      <w:r>
+        <w:rPr>
+          <w:rStyle w:val="VerbatimChar"/>
+        </w:rPr>
+        <w:t xml:space="preserve">#&gt;  scales            1.1.1      2020-05-11 [2] CRAN (R 4.0.2)</w:t>
+      </w:r>
+      <w:r>
+        <w:br/>
+      </w:r>
+      <w:r>
+        <w:rPr>
+          <w:rStyle w:val="VerbatimChar"/>
+        </w:rPr>
+        <w:t xml:space="preserve">#&gt;  sessioninfo       1.1.1      2018-11-05 [2] CRAN (R 4.0.2)</w:t>
+      </w:r>
+      <w:r>
+        <w:br/>
+      </w:r>
+      <w:r>
+        <w:rPr>
+          <w:rStyle w:val="VerbatimChar"/>
+        </w:rPr>
+        <w:t xml:space="preserve">#&gt;  signal            0.7-7      2021-05-25 [2] CRAN (R 4.0.2)</w:t>
+      </w:r>
+      <w:r>
+        <w:br/>
+      </w:r>
+      <w:r>
+        <w:rPr>
+          <w:rStyle w:val="VerbatimChar"/>
+        </w:rPr>
+        <w:t xml:space="preserve">#&gt;  stringi           1.7.5      2021-10-04 [1] CRAN (R 4.0.4)</w:t>
+      </w:r>
+      <w:r>
+        <w:br/>
+      </w:r>
+      <w:r>
+        <w:rPr>
+          <w:rStyle w:val="VerbatimChar"/>
+        </w:rPr>
+        <w:t xml:space="preserve">#&gt;  stringr         * 1.4.0      2019-02-10 [2] CRAN (R 4.0.2)</w:t>
+      </w:r>
+      <w:r>
+        <w:br/>
+      </w:r>
+      <w:r>
+        <w:rPr>
+          <w:rStyle w:val="VerbatimChar"/>
+        </w:rPr>
+        <w:t xml:space="preserve">#&gt;  testthat          3.1.0      2021-10-04 [1] CRAN (R 4.0.4)</w:t>
+      </w:r>
+      <w:r>
+        <w:br/>
+      </w:r>
+      <w:r>
+        <w:rPr>
+          <w:rStyle w:val="VerbatimChar"/>
+        </w:rPr>
+        <w:t xml:space="preserve">#&gt;  tibble          * 3.1.5      2021-09-30 [1] CRAN (R 4.0.2)</w:t>
+      </w:r>
+      <w:r>
+        <w:br/>
+      </w:r>
+      <w:r>
+        <w:rPr>
+          <w:rStyle w:val="VerbatimChar"/>
+        </w:rPr>
+        <w:t xml:space="preserve">#&gt;  tidyr           * 1.1.3      2021-03-03 [2] CRAN (R 4.0.2)</w:t>
+      </w:r>
+      <w:r>
+        <w:br/>
+      </w:r>
+      <w:r>
+        <w:rPr>
+          <w:rStyle w:val="VerbatimChar"/>
+        </w:rPr>
+        <w:t xml:space="preserve">#&gt;  tidyselect        1.1.1      2021-04-30 [2] CRAN (R 4.0.2)</w:t>
+      </w:r>
+      <w:r>
+        <w:br/>
+      </w:r>
+      <w:r>
+        <w:rPr>
+          <w:rStyle w:val="VerbatimChar"/>
+        </w:rPr>
+        <w:t xml:space="preserve">#&gt;  tidyverse       * 1.3.1      2021-04-15 [2] CRAN (R 4.0.2)</w:t>
+      </w:r>
+      <w:r>
+        <w:br/>
+      </w:r>
+      <w:r>
+        <w:rPr>
+          <w:rStyle w:val="VerbatimChar"/>
+        </w:rPr>
+        <w:t xml:space="preserve">#&gt;  usethis           2.0.1      2021-02-10 [2] CRAN (R 4.0.2)</w:t>
+      </w:r>
+      <w:r>
+        <w:br/>
+      </w:r>
+      <w:r>
+        <w:rPr>
+          <w:rStyle w:val="VerbatimChar"/>
+        </w:rPr>
+        <w:t xml:space="preserve">#&gt;  utf8              1.2.2      2021-07-24 [1] CRAN (R 4.0.2)</w:t>
+      </w:r>
+      <w:r>
+        <w:br/>
+      </w:r>
+      <w:r>
+        <w:rPr>
+          <w:rStyle w:val="VerbatimChar"/>
+        </w:rPr>
+        <w:t xml:space="preserve">#&gt;  vctrs             0.3.8      2021-04-29 [2] CRAN (R 4.0.2)</w:t>
+      </w:r>
+      <w:r>
+        <w:br/>
+      </w:r>
+      <w:r>
+        <w:rPr>
+          <w:rStyle w:val="VerbatimChar"/>
+        </w:rPr>
+        <w:t xml:space="preserve">#&gt;  withr             2.4.2      2021-04-18 [2] CRAN (R 4.0.4)</w:t>
+      </w:r>
+      <w:r>
+        <w:br/>
+      </w:r>
+      <w:r>
+        <w:rPr>
+          <w:rStyle w:val="VerbatimChar"/>
+        </w:rPr>
+        <w:t xml:space="preserve">#&gt;  xfun              0.27       2021-10-18 [1] CRAN (R 4.0.4)</w:t>
+      </w:r>
+      <w:r>
+        <w:br/>
+      </w:r>
+      <w:r>
+        <w:rPr>
+          <w:rStyle w:val="VerbatimChar"/>
+        </w:rPr>
+        <w:t xml:space="preserve">#&gt;  xml2              1.3.2      2020-04-23 [2] CRAN (R 4.0.2)</w:t>
+      </w:r>
+      <w:r>
+        <w:br/>
+      </w:r>
+      <w:r>
+        <w:rPr>
+          <w:rStyle w:val="VerbatimChar"/>
+        </w:rPr>
+        <w:t xml:space="preserve">#&gt;  yaml              2.2.1      2020-02-01 [2] CRAN (R 4.0.2)</w:t>
       </w:r>
       <w:r>
         <w:br/>
@@ -7006,7 +7160,7 @@
         <w:rPr>
           <w:rStyle w:val="VerbatimChar"/>
         </w:rPr>
-        <w:t xml:space="preserve">#&gt; Head:     [f9c68ad] 2022-02-09: Almost done with edits for reviewers!</w:t>
+        <w:t xml:space="preserve">#&gt; Head:     [7d59f9b] 2022-04-27: Second round of revisions</w:t>
       </w:r>
     </w:p>
     <w:bookmarkEnd w:id="98"/>

</xml_diff>